<commit_message>
update word lan 7
</commit_message>
<xml_diff>
--- a/BuiMinhHieu_CDTH17.docx
+++ b/BuiMinhHieu_CDTH17.docx
@@ -9580,8 +9580,6 @@
           <w:szCs w:val="26"/>
         </w:rPr>
       </w:pPr>
-      <w:bookmarkStart w:id="1" w:name="_GoBack"/>
-      <w:bookmarkEnd w:id="1"/>
     </w:p>
     <w:p>
       <w:pPr>
@@ -12676,7 +12674,7 @@
           <w:szCs w:val="26"/>
         </w:rPr>
       </w:pPr>
-      <w:bookmarkStart w:id="2" w:name="_Toc515892193"/>
+      <w:bookmarkStart w:id="1" w:name="_Toc515892193"/>
       <w:r>
         <w:rPr>
           <w:rFonts w:ascii="Times New Roman" w:hAnsi="Times New Roman" w:cs="Times New Roman"/>
@@ -12693,7 +12691,7 @@
         </w:rPr>
         <w:t>:</w:t>
       </w:r>
-      <w:bookmarkEnd w:id="2"/>
+      <w:bookmarkEnd w:id="1"/>
     </w:p>
     <w:p>
       <w:pPr>
@@ -12725,7 +12723,7 @@
           <w:szCs w:val="26"/>
         </w:rPr>
       </w:pPr>
-      <w:bookmarkStart w:id="3" w:name="_Toc515892194"/>
+      <w:bookmarkStart w:id="2" w:name="_Toc515892194"/>
       <w:r>
         <w:rPr>
           <w:rFonts w:ascii="Times New Roman" w:hAnsi="Times New Roman" w:cs="Times New Roman"/>
@@ -12750,7 +12748,7 @@
         </w:rPr>
         <w:t>ô tả hệ thống.</w:t>
       </w:r>
-      <w:bookmarkEnd w:id="3"/>
+      <w:bookmarkEnd w:id="2"/>
     </w:p>
     <w:p>
       <w:pPr>
@@ -12762,7 +12760,7 @@
           <w:szCs w:val="26"/>
         </w:rPr>
       </w:pPr>
-      <w:bookmarkStart w:id="4" w:name="_Toc515892195"/>
+      <w:bookmarkStart w:id="3" w:name="_Toc515892195"/>
       <w:r>
         <w:rPr>
           <w:rFonts w:ascii="Times New Roman" w:hAnsi="Times New Roman" w:cs="Times New Roman"/>
@@ -12795,7 +12793,7 @@
         </w:rPr>
         <w:t>Nhiệm vụ cơ bản.</w:t>
       </w:r>
-      <w:bookmarkEnd w:id="4"/>
+      <w:bookmarkEnd w:id="3"/>
     </w:p>
     <w:p>
       <w:pPr>
@@ -12972,7 +12970,7 @@
           <w:szCs w:val="26"/>
         </w:rPr>
       </w:pPr>
-      <w:bookmarkStart w:id="5" w:name="_Toc515892196"/>
+      <w:bookmarkStart w:id="4" w:name="_Toc515892196"/>
       <w:r>
         <w:rPr>
           <w:rFonts w:ascii="Times New Roman" w:hAnsi="Times New Roman" w:cs="Times New Roman"/>
@@ -12989,7 +12987,7 @@
         </w:rPr>
         <w:t>Cơ cấu tổ chức.</w:t>
       </w:r>
-      <w:bookmarkEnd w:id="5"/>
+      <w:bookmarkEnd w:id="4"/>
     </w:p>
     <w:p>
       <w:pPr>
@@ -13024,7 +13022,7 @@
           <w:szCs w:val="26"/>
         </w:rPr>
       </w:pPr>
-      <w:bookmarkStart w:id="6" w:name="_Toc515892197"/>
+      <w:bookmarkStart w:id="5" w:name="_Toc515892197"/>
       <w:r>
         <w:rPr>
           <w:rFonts w:ascii="Times New Roman" w:hAnsi="Times New Roman" w:cs="Times New Roman"/>
@@ -13057,7 +13055,7 @@
         </w:rPr>
         <w:t>thu ngân.</w:t>
       </w:r>
-      <w:bookmarkEnd w:id="6"/>
+      <w:bookmarkEnd w:id="5"/>
     </w:p>
     <w:p>
       <w:pPr>
@@ -13170,7 +13168,7 @@
           <w:szCs w:val="26"/>
         </w:rPr>
       </w:pPr>
-      <w:bookmarkStart w:id="7" w:name="_Toc515892198"/>
+      <w:bookmarkStart w:id="6" w:name="_Toc515892198"/>
       <w:r>
         <w:rPr>
           <w:rFonts w:ascii="Times New Roman" w:hAnsi="Times New Roman" w:cs="Times New Roman"/>
@@ -13195,7 +13193,7 @@
         </w:rPr>
         <w:t>.</w:t>
       </w:r>
-      <w:bookmarkEnd w:id="7"/>
+      <w:bookmarkEnd w:id="6"/>
     </w:p>
     <w:p>
       <w:pPr>
@@ -13289,7 +13287,7 @@
           <w:szCs w:val="26"/>
         </w:rPr>
       </w:pPr>
-      <w:bookmarkStart w:id="8" w:name="_Toc515892199"/>
+      <w:bookmarkStart w:id="7" w:name="_Toc515892199"/>
       <w:r>
         <w:rPr>
           <w:rFonts w:ascii="Times New Roman" w:hAnsi="Times New Roman" w:cs="Times New Roman"/>
@@ -13306,7 +13304,7 @@
         </w:rPr>
         <w:t>Quy trình xử lý và quy tắc quản lý.</w:t>
       </w:r>
-      <w:bookmarkEnd w:id="8"/>
+      <w:bookmarkEnd w:id="7"/>
     </w:p>
     <w:p>
       <w:pPr>
@@ -13318,7 +13316,7 @@
           <w:szCs w:val="26"/>
         </w:rPr>
       </w:pPr>
-      <w:bookmarkStart w:id="9" w:name="_Toc515892200"/>
+      <w:bookmarkStart w:id="8" w:name="_Toc515892200"/>
       <w:r>
         <w:rPr>
           <w:rFonts w:ascii="Times New Roman" w:hAnsi="Times New Roman" w:cs="Times New Roman"/>
@@ -13335,7 +13333,7 @@
         </w:rPr>
         <w:t>Nhận thông báo:</w:t>
       </w:r>
-      <w:bookmarkEnd w:id="9"/>
+      <w:bookmarkEnd w:id="8"/>
     </w:p>
     <w:p>
       <w:pPr>
@@ -13563,7 +13561,7 @@
           <w:szCs w:val="26"/>
         </w:rPr>
       </w:pPr>
-      <w:bookmarkStart w:id="10" w:name="_Toc515892201"/>
+      <w:bookmarkStart w:id="9" w:name="_Toc515892201"/>
       <w:r>
         <w:rPr>
           <w:rFonts w:ascii="Times New Roman" w:hAnsi="Times New Roman" w:cs="Times New Roman"/>
@@ -13581,7 +13579,7 @@
         </w:rPr>
         <w:t>Thu học phí:</w:t>
       </w:r>
-      <w:bookmarkEnd w:id="10"/>
+      <w:bookmarkEnd w:id="9"/>
     </w:p>
     <w:p>
       <w:pPr>
@@ -13995,7 +13993,7 @@
           <w:szCs w:val="26"/>
         </w:rPr>
       </w:pPr>
-      <w:bookmarkStart w:id="11" w:name="_Toc515892202"/>
+      <w:bookmarkStart w:id="10" w:name="_Toc515892202"/>
       <w:r>
         <w:rPr>
           <w:rFonts w:ascii="Times New Roman" w:hAnsi="Times New Roman" w:cs="Times New Roman"/>
@@ -14012,7 +14010,7 @@
         </w:rPr>
         <w:t>Nghiệp vụ hệ thống:</w:t>
       </w:r>
-      <w:bookmarkEnd w:id="11"/>
+      <w:bookmarkEnd w:id="10"/>
     </w:p>
     <w:p>
       <w:pPr>
@@ -14346,7 +14344,7 @@
           <w:szCs w:val="26"/>
         </w:rPr>
       </w:pPr>
-      <w:bookmarkStart w:id="12" w:name="_Toc515892203"/>
+      <w:bookmarkStart w:id="11" w:name="_Toc515892203"/>
       <w:r>
         <w:rPr>
           <w:rFonts w:ascii="Times New Roman" w:hAnsi="Times New Roman" w:cs="Times New Roman"/>
@@ -14363,7 +14361,7 @@
         </w:rPr>
         <w:t>Hệ thống áp dụng các quy tắc:</w:t>
       </w:r>
-      <w:bookmarkEnd w:id="12"/>
+      <w:bookmarkEnd w:id="11"/>
     </w:p>
     <w:p>
       <w:pPr>
@@ -14542,7 +14540,7 @@
           <w:szCs w:val="26"/>
         </w:rPr>
       </w:pPr>
-      <w:bookmarkStart w:id="13" w:name="_Toc515892204"/>
+      <w:bookmarkStart w:id="12" w:name="_Toc515892204"/>
       <w:r>
         <w:rPr>
           <w:rFonts w:ascii="Times New Roman" w:hAnsi="Times New Roman" w:cs="Times New Roman"/>
@@ -14559,7 +14557,7 @@
         </w:rPr>
         <w:t>Mẫu biểu.</w:t>
       </w:r>
-      <w:bookmarkEnd w:id="13"/>
+      <w:bookmarkEnd w:id="12"/>
     </w:p>
     <w:p>
       <w:pPr>
@@ -14571,7 +14569,7 @@
           <w:szCs w:val="26"/>
         </w:rPr>
       </w:pPr>
-      <w:bookmarkStart w:id="14" w:name="_Toc515892205"/>
+      <w:bookmarkStart w:id="13" w:name="_Toc515892205"/>
       <w:r>
         <w:rPr>
           <w:rFonts w:ascii="Times New Roman" w:hAnsi="Times New Roman" w:cs="Times New Roman"/>
@@ -14604,7 +14602,7 @@
         </w:rPr>
         <w:t>:</w:t>
       </w:r>
-      <w:bookmarkEnd w:id="14"/>
+      <w:bookmarkEnd w:id="13"/>
     </w:p>
     <w:p>
       <w:pPr>
@@ -15345,25 +15343,50 @@
       <w:pPr>
         <w:pStyle w:val="Caption"/>
       </w:pPr>
-      <w:bookmarkStart w:id="15" w:name="_Toc515399679"/>
+      <w:bookmarkStart w:id="14" w:name="_Toc515399679"/>
       <w:r>
         <w:t xml:space="preserve">Bảng Biểu 1. </w:t>
       </w:r>
-      <w:fldSimple w:instr=" SEQ Bảng_BIểu_1. \* ARABIC ">
-        <w:r>
-          <w:rPr>
-            <w:noProof/>
-          </w:rPr>
-          <w:t>1</w:t>
-        </w:r>
-      </w:fldSimple>
+      <w:r>
+        <w:fldChar w:fldCharType="begin"/>
+      </w:r>
+      <w:r>
+        <w:instrText xml:space="preserve"> SEQ B</w:instrText>
+      </w:r>
+      <w:r>
+        <w:instrText>ả</w:instrText>
+      </w:r>
+      <w:r>
+        <w:instrText>ng_BI</w:instrText>
+      </w:r>
+      <w:r>
+        <w:instrText>ể</w:instrText>
+      </w:r>
+      <w:r>
+        <w:instrText xml:space="preserve">u_1. \* ARABIC </w:instrText>
+      </w:r>
+      <w:r>
+        <w:fldChar w:fldCharType="separate"/>
+      </w:r>
+      <w:r>
+        <w:rPr>
+          <w:noProof/>
+        </w:rPr>
+        <w:t>1</w:t>
+      </w:r>
+      <w:r>
+        <w:rPr>
+          <w:noProof/>
+        </w:rPr>
+        <w:fldChar w:fldCharType="end"/>
+      </w:r>
       <w:r>
         <w:t>: Danh sách học sinh của từng lớp</w:t>
       </w:r>
       <w:r>
         <w:t>.</w:t>
       </w:r>
-      <w:bookmarkEnd w:id="15"/>
+      <w:bookmarkEnd w:id="14"/>
     </w:p>
     <w:p>
       <w:pPr>
@@ -15425,7 +15448,7 @@
           <w:szCs w:val="26"/>
         </w:rPr>
       </w:pPr>
-      <w:bookmarkStart w:id="16" w:name="_Toc515892206"/>
+      <w:bookmarkStart w:id="15" w:name="_Toc515892206"/>
       <w:r>
         <w:rPr>
           <w:rFonts w:ascii="Times New Roman" w:hAnsi="Times New Roman" w:cs="Times New Roman"/>
@@ -15451,7 +15474,7 @@
         </w:rPr>
         <w:t>:</w:t>
       </w:r>
-      <w:bookmarkEnd w:id="16"/>
+      <w:bookmarkEnd w:id="15"/>
     </w:p>
     <w:p>
       <w:pPr>
@@ -16324,18 +16347,43 @@
       <w:pPr>
         <w:pStyle w:val="Caption"/>
       </w:pPr>
-      <w:bookmarkStart w:id="17" w:name="_Toc515399680"/>
+      <w:bookmarkStart w:id="16" w:name="_Toc515399680"/>
       <w:r>
         <w:t xml:space="preserve">Bảng Biểu 1. </w:t>
       </w:r>
-      <w:fldSimple w:instr=" SEQ Bảng_Biểu_1. \* ARABIC ">
-        <w:r>
-          <w:rPr>
-            <w:noProof/>
-          </w:rPr>
-          <w:t>2</w:t>
-        </w:r>
-      </w:fldSimple>
+      <w:r>
+        <w:fldChar w:fldCharType="begin"/>
+      </w:r>
+      <w:r>
+        <w:instrText xml:space="preserve"> SEQ B</w:instrText>
+      </w:r>
+      <w:r>
+        <w:instrText>ả</w:instrText>
+      </w:r>
+      <w:r>
+        <w:instrText>ng_Bi</w:instrText>
+      </w:r>
+      <w:r>
+        <w:instrText>ể</w:instrText>
+      </w:r>
+      <w:r>
+        <w:instrText xml:space="preserve">u_1. \* ARABIC </w:instrText>
+      </w:r>
+      <w:r>
+        <w:fldChar w:fldCharType="separate"/>
+      </w:r>
+      <w:r>
+        <w:rPr>
+          <w:noProof/>
+        </w:rPr>
+        <w:t>2</w:t>
+      </w:r>
+      <w:r>
+        <w:rPr>
+          <w:noProof/>
+        </w:rPr>
+        <w:fldChar w:fldCharType="end"/>
+      </w:r>
       <w:r>
         <w:t xml:space="preserve">: </w:t>
       </w:r>
@@ -16345,7 +16393,7 @@
       <w:r>
         <w:t>.</w:t>
       </w:r>
-      <w:bookmarkEnd w:id="17"/>
+      <w:bookmarkEnd w:id="16"/>
     </w:p>
     <w:p>
       <w:pPr>
@@ -16392,7 +16440,7 @@
           <w:szCs w:val="26"/>
         </w:rPr>
       </w:pPr>
-      <w:bookmarkStart w:id="18" w:name="_Toc515892207"/>
+      <w:bookmarkStart w:id="17" w:name="_Toc515892207"/>
       <w:r>
         <w:rPr>
           <w:rFonts w:ascii="Times New Roman" w:hAnsi="Times New Roman" w:cs="Times New Roman"/>
@@ -16425,7 +16473,7 @@
         </w:rPr>
         <w:t>Bảng theo dõi lịch ăn theo tháng của học sinh.</w:t>
       </w:r>
-      <w:bookmarkEnd w:id="18"/>
+      <w:bookmarkEnd w:id="17"/>
     </w:p>
     <w:p>
       <w:pPr>
@@ -17731,18 +17779,43 @@
       <w:pPr>
         <w:pStyle w:val="Caption"/>
       </w:pPr>
-      <w:bookmarkStart w:id="19" w:name="_Toc515399681"/>
+      <w:bookmarkStart w:id="18" w:name="_Toc515399681"/>
       <w:r>
         <w:t xml:space="preserve">Bảng Biểu 1. </w:t>
       </w:r>
-      <w:fldSimple w:instr=" SEQ Bảng_Biểu_1. \* ARABIC ">
-        <w:r>
-          <w:rPr>
-            <w:noProof/>
-          </w:rPr>
-          <w:t>3</w:t>
-        </w:r>
-      </w:fldSimple>
+      <w:r>
+        <w:fldChar w:fldCharType="begin"/>
+      </w:r>
+      <w:r>
+        <w:instrText xml:space="preserve"> SEQ B</w:instrText>
+      </w:r>
+      <w:r>
+        <w:instrText>ả</w:instrText>
+      </w:r>
+      <w:r>
+        <w:instrText>ng_Bi</w:instrText>
+      </w:r>
+      <w:r>
+        <w:instrText>ể</w:instrText>
+      </w:r>
+      <w:r>
+        <w:instrText xml:space="preserve">u_1. \* ARABIC </w:instrText>
+      </w:r>
+      <w:r>
+        <w:fldChar w:fldCharType="separate"/>
+      </w:r>
+      <w:r>
+        <w:rPr>
+          <w:noProof/>
+        </w:rPr>
+        <w:t>3</w:t>
+      </w:r>
+      <w:r>
+        <w:rPr>
+          <w:noProof/>
+        </w:rPr>
+        <w:fldChar w:fldCharType="end"/>
+      </w:r>
       <w:r>
         <w:t xml:space="preserve">: </w:t>
       </w:r>
@@ -17752,7 +17825,7 @@
       <w:r>
         <w:t>.</w:t>
       </w:r>
-      <w:bookmarkEnd w:id="19"/>
+      <w:bookmarkEnd w:id="18"/>
     </w:p>
     <w:p>
       <w:pPr>
@@ -17774,7 +17847,7 @@
           <w:szCs w:val="26"/>
         </w:rPr>
       </w:pPr>
-      <w:bookmarkStart w:id="20" w:name="_Toc515892208"/>
+      <w:bookmarkStart w:id="19" w:name="_Toc515892208"/>
       <w:r>
         <w:rPr>
           <w:rFonts w:ascii="Times New Roman" w:hAnsi="Times New Roman" w:cs="Times New Roman"/>
@@ -17807,7 +17880,7 @@
         </w:rPr>
         <w:t>học sinh đã nộp tiền học phí.</w:t>
       </w:r>
-      <w:bookmarkEnd w:id="20"/>
+      <w:bookmarkEnd w:id="19"/>
     </w:p>
     <w:p>
       <w:pPr>
@@ -18665,18 +18738,43 @@
       <w:pPr>
         <w:pStyle w:val="Caption"/>
       </w:pPr>
-      <w:bookmarkStart w:id="21" w:name="_Toc515399682"/>
+      <w:bookmarkStart w:id="20" w:name="_Toc515399682"/>
       <w:r>
         <w:t xml:space="preserve">Bảng Biểu 1. </w:t>
       </w:r>
-      <w:fldSimple w:instr=" SEQ Bảng_Biểu_1. \* ARABIC ">
-        <w:r>
-          <w:rPr>
-            <w:noProof/>
-          </w:rPr>
-          <w:t>4</w:t>
-        </w:r>
-      </w:fldSimple>
+      <w:r>
+        <w:fldChar w:fldCharType="begin"/>
+      </w:r>
+      <w:r>
+        <w:instrText xml:space="preserve"> SEQ B</w:instrText>
+      </w:r>
+      <w:r>
+        <w:instrText>ả</w:instrText>
+      </w:r>
+      <w:r>
+        <w:instrText>ng_Bi</w:instrText>
+      </w:r>
+      <w:r>
+        <w:instrText>ể</w:instrText>
+      </w:r>
+      <w:r>
+        <w:instrText xml:space="preserve">u_1. \* ARABIC </w:instrText>
+      </w:r>
+      <w:r>
+        <w:fldChar w:fldCharType="separate"/>
+      </w:r>
+      <w:r>
+        <w:rPr>
+          <w:noProof/>
+        </w:rPr>
+        <w:t>4</w:t>
+      </w:r>
+      <w:r>
+        <w:rPr>
+          <w:noProof/>
+        </w:rPr>
+        <w:fldChar w:fldCharType="end"/>
+      </w:r>
       <w:r>
         <w:t>: Danh sách học sinh</w:t>
       </w:r>
@@ -18689,7 +18787,7 @@
       <w:r>
         <w:t xml:space="preserve"> nộp tiền học phí.</w:t>
       </w:r>
-      <w:bookmarkEnd w:id="21"/>
+      <w:bookmarkEnd w:id="20"/>
     </w:p>
     <w:p>
       <w:pPr>
@@ -18706,7 +18804,7 @@
           <w:szCs w:val="26"/>
         </w:rPr>
       </w:pPr>
-      <w:bookmarkStart w:id="22" w:name="_Toc515892209"/>
+      <w:bookmarkStart w:id="21" w:name="_Toc515892209"/>
       <w:r>
         <w:rPr>
           <w:rFonts w:ascii="Times New Roman" w:hAnsi="Times New Roman" w:cs="Times New Roman"/>
@@ -18723,7 +18821,7 @@
         </w:rPr>
         <w:t>Mô hình hóa hệ thống.</w:t>
       </w:r>
-      <w:bookmarkEnd w:id="22"/>
+      <w:bookmarkEnd w:id="21"/>
     </w:p>
     <w:p>
       <w:pPr>
@@ -18735,7 +18833,7 @@
           <w:szCs w:val="26"/>
         </w:rPr>
       </w:pPr>
-      <w:bookmarkStart w:id="23" w:name="_Toc515892210"/>
+      <w:bookmarkStart w:id="22" w:name="_Toc515892210"/>
       <w:r>
         <w:rPr>
           <w:rFonts w:ascii="Times New Roman" w:hAnsi="Times New Roman" w:cs="Times New Roman"/>
@@ -18752,7 +18850,7 @@
         </w:rPr>
         <w:t>Mô hình tiến trình nghiệp vụ.</w:t>
       </w:r>
-      <w:bookmarkEnd w:id="23"/>
+      <w:bookmarkEnd w:id="22"/>
     </w:p>
     <w:p>
       <w:pPr>
@@ -18764,7 +18862,7 @@
           <w:szCs w:val="26"/>
         </w:rPr>
       </w:pPr>
-      <w:bookmarkStart w:id="24" w:name="_Toc515892211"/>
+      <w:bookmarkStart w:id="23" w:name="_Toc515892211"/>
       <w:r>
         <w:rPr>
           <w:rFonts w:ascii="Times New Roman" w:hAnsi="Times New Roman" w:cs="Times New Roman"/>
@@ -18781,7 +18879,7 @@
         </w:rPr>
         <w:t>Ký hiệu sử dụng:</w:t>
       </w:r>
-      <w:bookmarkEnd w:id="24"/>
+      <w:bookmarkEnd w:id="23"/>
     </w:p>
     <w:p>
       <w:pPr>
@@ -18823,7 +18921,7 @@
           <v:shape id="_x0000_i1025" type="#_x0000_t75" style="width:76pt;height:112pt" o:ole="">
             <v:imagedata r:id="rId14" o:title=""/>
           </v:shape>
-          <o:OLEObject Type="Embed" ProgID="Visio.Drawing.11" ShapeID="_x0000_i1025" DrawAspect="Content" ObjectID="_1589636089" r:id="rId15"/>
+          <o:OLEObject Type="Embed" ProgID="Visio.Drawing.11" ShapeID="_x0000_i1025" DrawAspect="Content" ObjectID="_1589693518" r:id="rId15"/>
         </w:object>
       </w:r>
       <w:r>
@@ -18860,7 +18958,7 @@
           <v:shape id="_x0000_i1026" type="#_x0000_t75" style="width:135.35pt;height:20.65pt" o:ole="">
             <v:imagedata r:id="rId16" o:title=""/>
           </v:shape>
-          <o:OLEObject Type="Embed" ProgID="Visio.Drawing.11" ShapeID="_x0000_i1026" DrawAspect="Content" ObjectID="_1589636090" r:id="rId17"/>
+          <o:OLEObject Type="Embed" ProgID="Visio.Drawing.11" ShapeID="_x0000_i1026" DrawAspect="Content" ObjectID="_1589693519" r:id="rId17"/>
         </w:object>
       </w:r>
       <w:r>
@@ -18964,7 +19062,7 @@
         <w:pStyle w:val="NoSpacing"/>
         <w:outlineLvl w:val="3"/>
       </w:pPr>
-      <w:bookmarkStart w:id="25" w:name="_Toc515892212"/>
+      <w:bookmarkStart w:id="24" w:name="_Toc515892212"/>
       <w:r>
         <w:rPr>
           <w:sz w:val="26"/>
@@ -18992,7 +19090,7 @@
         </w:rPr>
         <w:t>:</w:t>
       </w:r>
-      <w:bookmarkEnd w:id="25"/>
+      <w:bookmarkEnd w:id="24"/>
       <w:r>
         <w:rPr>
           <w:i/>
@@ -19014,7 +19112,7 @@
           <v:shape id="_x0000_i1027" type="#_x0000_t75" style="width:466.65pt;height:265.35pt" o:ole="">
             <v:imagedata r:id="rId18" o:title=""/>
           </v:shape>
-          <o:OLEObject Type="Embed" ProgID="Visio.Drawing.11" ShapeID="_x0000_i1027" DrawAspect="Content" ObjectID="_1589636091" r:id="rId19"/>
+          <o:OLEObject Type="Embed" ProgID="Visio.Drawing.11" ShapeID="_x0000_i1027" DrawAspect="Content" ObjectID="_1589693520" r:id="rId19"/>
         </w:object>
       </w:r>
     </w:p>
@@ -19045,7 +19143,7 @@
           <w:szCs w:val="26"/>
         </w:rPr>
       </w:pPr>
-      <w:bookmarkStart w:id="26" w:name="_Toc515892213"/>
+      <w:bookmarkStart w:id="25" w:name="_Toc515892213"/>
       <w:r>
         <w:rPr>
           <w:sz w:val="26"/>
@@ -19061,7 +19159,7 @@
         </w:rPr>
         <w:t>Biểu đồ hoạt động.</w:t>
       </w:r>
-      <w:bookmarkEnd w:id="26"/>
+      <w:bookmarkEnd w:id="25"/>
     </w:p>
     <w:p>
       <w:pPr>
@@ -19073,7 +19171,7 @@
           <w:szCs w:val="26"/>
         </w:rPr>
       </w:pPr>
-      <w:bookmarkStart w:id="27" w:name="_Toc515892214"/>
+      <w:bookmarkStart w:id="26" w:name="_Toc515892214"/>
       <w:r>
         <w:rPr>
           <w:rFonts w:ascii="Times New Roman" w:hAnsi="Times New Roman" w:cs="Times New Roman"/>
@@ -19090,7 +19188,7 @@
         </w:rPr>
         <w:t>Ký hiệu sử dụng:</w:t>
       </w:r>
-      <w:bookmarkEnd w:id="27"/>
+      <w:bookmarkEnd w:id="26"/>
     </w:p>
     <w:p>
       <w:pPr>
@@ -19119,7 +19217,7 @@
           <v:shape id="_x0000_i1028" type="#_x0000_t75" style="width:146.65pt;height:68pt" o:ole="">
             <v:imagedata r:id="rId20" o:title=""/>
           </v:shape>
-          <o:OLEObject Type="Embed" ProgID="Visio.Drawing.11" ShapeID="_x0000_i1028" DrawAspect="Content" ObjectID="_1589636092" r:id="rId21"/>
+          <o:OLEObject Type="Embed" ProgID="Visio.Drawing.11" ShapeID="_x0000_i1028" DrawAspect="Content" ObjectID="_1589693521" r:id="rId21"/>
         </w:object>
       </w:r>
       <w:r>
@@ -19142,7 +19240,7 @@
           <v:shape id="_x0000_i1029" type="#_x0000_t75" style="width:171.35pt;height:35.35pt" o:ole="">
             <v:imagedata r:id="rId22" o:title=""/>
           </v:shape>
-          <o:OLEObject Type="Embed" ProgID="Visio.Drawing.11" ShapeID="_x0000_i1029" DrawAspect="Content" ObjectID="_1589636093" r:id="rId23"/>
+          <o:OLEObject Type="Embed" ProgID="Visio.Drawing.11" ShapeID="_x0000_i1029" DrawAspect="Content" ObjectID="_1589693522" r:id="rId23"/>
         </w:object>
       </w:r>
       <w:r>
@@ -19163,7 +19261,7 @@
           <v:shape id="_x0000_i1030" type="#_x0000_t75" style="width:120pt;height:58pt" o:ole="">
             <v:imagedata r:id="rId24" o:title=""/>
           </v:shape>
-          <o:OLEObject Type="Embed" ProgID="Visio.Drawing.11" ShapeID="_x0000_i1030" DrawAspect="Content" ObjectID="_1589636094" r:id="rId25"/>
+          <o:OLEObject Type="Embed" ProgID="Visio.Drawing.11" ShapeID="_x0000_i1030" DrawAspect="Content" ObjectID="_1589693523" r:id="rId25"/>
         </w:object>
       </w:r>
     </w:p>
@@ -19188,7 +19286,7 @@
           <v:shape id="_x0000_i1031" type="#_x0000_t75" style="width:160pt;height:27.35pt" o:ole="">
             <v:imagedata r:id="rId26" o:title=""/>
           </v:shape>
-          <o:OLEObject Type="Embed" ProgID="Visio.Drawing.11" ShapeID="_x0000_i1031" DrawAspect="Content" ObjectID="_1589636095" r:id="rId27"/>
+          <o:OLEObject Type="Embed" ProgID="Visio.Drawing.11" ShapeID="_x0000_i1031" DrawAspect="Content" ObjectID="_1589693524" r:id="rId27"/>
         </w:object>
       </w:r>
       <w:r>
@@ -19209,7 +19307,7 @@
           <v:shape id="_x0000_i1032" type="#_x0000_t75" style="width:97.35pt;height:26.65pt" o:ole="">
             <v:imagedata r:id="rId28" o:title=""/>
           </v:shape>
-          <o:OLEObject Type="Embed" ProgID="Visio.Drawing.11" ShapeID="_x0000_i1032" DrawAspect="Content" ObjectID="_1589636096" r:id="rId29"/>
+          <o:OLEObject Type="Embed" ProgID="Visio.Drawing.11" ShapeID="_x0000_i1032" DrawAspect="Content" ObjectID="_1589693525" r:id="rId29"/>
         </w:object>
       </w:r>
       <w:r>
@@ -19230,7 +19328,7 @@
           <v:shape id="_x0000_i1033" type="#_x0000_t75" style="width:80.65pt;height:41.35pt" o:ole="">
             <v:imagedata r:id="rId30" o:title=""/>
           </v:shape>
-          <o:OLEObject Type="Embed" ProgID="Visio.Drawing.11" ShapeID="_x0000_i1033" DrawAspect="Content" ObjectID="_1589636097" r:id="rId31"/>
+          <o:OLEObject Type="Embed" ProgID="Visio.Drawing.11" ShapeID="_x0000_i1033" DrawAspect="Content" ObjectID="_1589693526" r:id="rId31"/>
         </w:object>
       </w:r>
       <w:r>
@@ -19251,7 +19349,7 @@
           <v:shape id="_x0000_i1034" type="#_x0000_t75" style="width:75.35pt;height:50pt" o:ole="">
             <v:imagedata r:id="rId32" o:title=""/>
           </v:shape>
-          <o:OLEObject Type="Embed" ProgID="Visio.Drawing.11" ShapeID="_x0000_i1034" DrawAspect="Content" ObjectID="_1589636098" r:id="rId33"/>
+          <o:OLEObject Type="Embed" ProgID="Visio.Drawing.11" ShapeID="_x0000_i1034" DrawAspect="Content" ObjectID="_1589693527" r:id="rId33"/>
         </w:object>
       </w:r>
     </w:p>
@@ -19277,7 +19375,7 @@
           <v:shape id="_x0000_i1035" type="#_x0000_t75" style="width:181.35pt;height:25.35pt" o:ole="">
             <v:imagedata r:id="rId34" o:title=""/>
           </v:shape>
-          <o:OLEObject Type="Embed" ProgID="Visio.Drawing.11" ShapeID="_x0000_i1035" DrawAspect="Content" ObjectID="_1589636099" r:id="rId35"/>
+          <o:OLEObject Type="Embed" ProgID="Visio.Drawing.11" ShapeID="_x0000_i1035" DrawAspect="Content" ObjectID="_1589693528" r:id="rId35"/>
         </w:object>
       </w:r>
       <w:r>
@@ -19298,7 +19396,7 @@
           <v:shape id="_x0000_i1036" type="#_x0000_t75" style="width:178pt;height:20.65pt" o:ole="">
             <v:imagedata r:id="rId36" o:title=""/>
           </v:shape>
-          <o:OLEObject Type="Embed" ProgID="Visio.Drawing.11" ShapeID="_x0000_i1036" DrawAspect="Content" ObjectID="_1589636100" r:id="rId37"/>
+          <o:OLEObject Type="Embed" ProgID="Visio.Drawing.11" ShapeID="_x0000_i1036" DrawAspect="Content" ObjectID="_1589693529" r:id="rId37"/>
         </w:object>
       </w:r>
     </w:p>
@@ -19312,7 +19410,7 @@
           <w:szCs w:val="26"/>
         </w:rPr>
       </w:pPr>
-      <w:bookmarkStart w:id="28" w:name="_Toc515892215"/>
+      <w:bookmarkStart w:id="27" w:name="_Toc515892215"/>
       <w:r>
         <w:rPr>
           <w:rFonts w:ascii="Times New Roman" w:hAnsi="Times New Roman" w:cs="Times New Roman"/>
@@ -19329,7 +19427,7 @@
         </w:rPr>
         <w:t>Vẽ hình:</w:t>
       </w:r>
-      <w:bookmarkEnd w:id="28"/>
+      <w:bookmarkEnd w:id="27"/>
     </w:p>
     <w:p>
       <w:pPr>
@@ -19364,7 +19462,7 @@
           <v:shape id="_x0000_i1037" type="#_x0000_t75" style="width:467.35pt;height:261.35pt" o:ole="">
             <v:imagedata r:id="rId38" o:title=""/>
           </v:shape>
-          <o:OLEObject Type="Embed" ProgID="Visio.Drawing.11" ShapeID="_x0000_i1037" DrawAspect="Content" ObjectID="_1589636101" r:id="rId39"/>
+          <o:OLEObject Type="Embed" ProgID="Visio.Drawing.11" ShapeID="_x0000_i1037" DrawAspect="Content" ObjectID="_1589693530" r:id="rId39"/>
         </w:object>
       </w:r>
     </w:p>
@@ -19372,22 +19470,35 @@
       <w:pPr>
         <w:pStyle w:val="Caption"/>
       </w:pPr>
-      <w:bookmarkStart w:id="29" w:name="_Toc515399828"/>
+      <w:bookmarkStart w:id="28" w:name="_Toc515399828"/>
       <w:r>
         <w:t xml:space="preserve">Hình 1. </w:t>
       </w:r>
-      <w:fldSimple w:instr=" SEQ Hình_1. \* ARABIC ">
-        <w:r>
-          <w:rPr>
-            <w:noProof/>
-          </w:rPr>
-          <w:t>1</w:t>
-        </w:r>
-      </w:fldSimple>
+      <w:r>
+        <w:fldChar w:fldCharType="begin"/>
+      </w:r>
+      <w:r>
+        <w:instrText xml:space="preserve"> SEQ Hình_1. \* ARABIC </w:instrText>
+      </w:r>
+      <w:r>
+        <w:fldChar w:fldCharType="separate"/>
+      </w:r>
+      <w:r>
+        <w:rPr>
+          <w:noProof/>
+        </w:rPr>
+        <w:t>1</w:t>
+      </w:r>
+      <w:r>
+        <w:rPr>
+          <w:noProof/>
+        </w:rPr>
+        <w:fldChar w:fldCharType="end"/>
+      </w:r>
       <w:r>
         <w:t>: Thông báo thu.</w:t>
       </w:r>
-      <w:bookmarkEnd w:id="29"/>
+      <w:bookmarkEnd w:id="28"/>
     </w:p>
     <w:p>
       <w:pPr>
@@ -19418,7 +19529,7 @@
           <v:shape id="_x0000_i1038" type="#_x0000_t75" style="width:468pt;height:576.65pt" o:ole="">
             <v:imagedata r:id="rId40" o:title=""/>
           </v:shape>
-          <o:OLEObject Type="Embed" ProgID="Visio.Drawing.11" ShapeID="_x0000_i1038" DrawAspect="Content" ObjectID="_1589636102" r:id="rId41"/>
+          <o:OLEObject Type="Embed" ProgID="Visio.Drawing.11" ShapeID="_x0000_i1038" DrawAspect="Content" ObjectID="_1589693531" r:id="rId41"/>
         </w:object>
       </w:r>
     </w:p>
@@ -19430,22 +19541,35 @@
           <w:szCs w:val="26"/>
         </w:rPr>
       </w:pPr>
-      <w:bookmarkStart w:id="30" w:name="_Toc515399829"/>
+      <w:bookmarkStart w:id="29" w:name="_Toc515399829"/>
       <w:r>
         <w:t xml:space="preserve">Hình 1. </w:t>
       </w:r>
-      <w:fldSimple w:instr=" SEQ Hình_1. \* ARABIC ">
-        <w:r>
-          <w:rPr>
-            <w:noProof/>
-          </w:rPr>
-          <w:t>2</w:t>
-        </w:r>
-      </w:fldSimple>
+      <w:r>
+        <w:fldChar w:fldCharType="begin"/>
+      </w:r>
+      <w:r>
+        <w:instrText xml:space="preserve"> SEQ Hình_1. \* ARABIC </w:instrText>
+      </w:r>
+      <w:r>
+        <w:fldChar w:fldCharType="separate"/>
+      </w:r>
+      <w:r>
+        <w:rPr>
+          <w:noProof/>
+        </w:rPr>
+        <w:t>2</w:t>
+      </w:r>
+      <w:r>
+        <w:rPr>
+          <w:noProof/>
+        </w:rPr>
+        <w:fldChar w:fldCharType="end"/>
+      </w:r>
       <w:r>
         <w:t>: Nộp và thu học phí.</w:t>
       </w:r>
-      <w:bookmarkEnd w:id="30"/>
+      <w:bookmarkEnd w:id="29"/>
     </w:p>
     <w:p>
       <w:pPr>
@@ -19481,7 +19605,7 @@
           <v:shape id="_x0000_i1039" type="#_x0000_t75" style="width:468pt;height:368pt" o:ole="">
             <v:imagedata r:id="rId42" o:title=""/>
           </v:shape>
-          <o:OLEObject Type="Embed" ProgID="Visio.Drawing.11" ShapeID="_x0000_i1039" DrawAspect="Content" ObjectID="_1589636103" r:id="rId43"/>
+          <o:OLEObject Type="Embed" ProgID="Visio.Drawing.11" ShapeID="_x0000_i1039" DrawAspect="Content" ObjectID="_1589693532" r:id="rId43"/>
         </w:object>
       </w:r>
     </w:p>
@@ -19489,22 +19613,35 @@
       <w:pPr>
         <w:pStyle w:val="Caption"/>
       </w:pPr>
-      <w:bookmarkStart w:id="31" w:name="_Toc515399830"/>
+      <w:bookmarkStart w:id="30" w:name="_Toc515399830"/>
       <w:r>
         <w:t xml:space="preserve">Hình 1. </w:t>
       </w:r>
-      <w:fldSimple w:instr=" SEQ Hình_1. \* ARABIC ">
-        <w:r>
-          <w:rPr>
-            <w:noProof/>
-          </w:rPr>
-          <w:t>3</w:t>
-        </w:r>
-      </w:fldSimple>
+      <w:r>
+        <w:fldChar w:fldCharType="begin"/>
+      </w:r>
+      <w:r>
+        <w:instrText xml:space="preserve"> SEQ Hình_1. \* ARABIC </w:instrText>
+      </w:r>
+      <w:r>
+        <w:fldChar w:fldCharType="separate"/>
+      </w:r>
+      <w:r>
+        <w:rPr>
+          <w:noProof/>
+        </w:rPr>
+        <w:t>3</w:t>
+      </w:r>
+      <w:r>
+        <w:rPr>
+          <w:noProof/>
+        </w:rPr>
+        <w:fldChar w:fldCharType="end"/>
+      </w:r>
       <w:r>
         <w:t>: Nghiệp vụ hệ thống.</w:t>
       </w:r>
-      <w:bookmarkEnd w:id="31"/>
+      <w:bookmarkEnd w:id="30"/>
     </w:p>
     <w:p>
       <w:pPr>
@@ -19566,7 +19703,7 @@
           <w:szCs w:val="26"/>
         </w:rPr>
       </w:pPr>
-      <w:bookmarkStart w:id="32" w:name="_Toc515892216"/>
+      <w:bookmarkStart w:id="31" w:name="_Toc515892216"/>
       <w:r>
         <w:rPr>
           <w:rFonts w:ascii="Times New Roman" w:hAnsi="Times New Roman" w:cs="Times New Roman"/>
@@ -19584,7 +19721,7 @@
         </w:rPr>
         <w:t>:</w:t>
       </w:r>
-      <w:bookmarkEnd w:id="32"/>
+      <w:bookmarkEnd w:id="31"/>
     </w:p>
     <w:p>
       <w:pPr>
@@ -19616,7 +19753,7 @@
           <w:szCs w:val="26"/>
         </w:rPr>
       </w:pPr>
-      <w:bookmarkStart w:id="33" w:name="_Toc515892217"/>
+      <w:bookmarkStart w:id="32" w:name="_Toc515892217"/>
       <w:r>
         <w:rPr>
           <w:rFonts w:ascii="Times New Roman" w:hAnsi="Times New Roman" w:cs="Times New Roman"/>
@@ -19649,7 +19786,7 @@
         </w:rPr>
         <w:t>.</w:t>
       </w:r>
-      <w:bookmarkEnd w:id="33"/>
+      <w:bookmarkEnd w:id="32"/>
     </w:p>
     <w:p>
       <w:pPr>
@@ -19661,7 +19798,7 @@
           <w:szCs w:val="26"/>
         </w:rPr>
       </w:pPr>
-      <w:bookmarkStart w:id="34" w:name="_Toc515892218"/>
+      <w:bookmarkStart w:id="33" w:name="_Toc515892218"/>
       <w:r>
         <w:rPr>
           <w:rFonts w:ascii="Times New Roman" w:hAnsi="Times New Roman" w:cs="Times New Roman"/>
@@ -19678,7 +19815,7 @@
         </w:rPr>
         <w:t>Xác định chức năng chi tiết.</w:t>
       </w:r>
-      <w:bookmarkEnd w:id="34"/>
+      <w:bookmarkEnd w:id="33"/>
     </w:p>
     <w:p>
       <w:pPr>
@@ -19867,7 +20004,7 @@
           <w:szCs w:val="26"/>
         </w:rPr>
       </w:pPr>
-      <w:bookmarkStart w:id="35" w:name="_Toc515892219"/>
+      <w:bookmarkStart w:id="34" w:name="_Toc515892219"/>
       <w:r>
         <w:rPr>
           <w:rFonts w:ascii="Times New Roman" w:hAnsi="Times New Roman" w:cs="Times New Roman"/>
@@ -19884,7 +20021,7 @@
         </w:rPr>
         <w:t>Gom nhóm chức năng.</w:t>
       </w:r>
-      <w:bookmarkEnd w:id="35"/>
+      <w:bookmarkEnd w:id="34"/>
     </w:p>
     <w:p>
       <w:pPr>
@@ -20858,22 +20995,47 @@
       <w:pPr>
         <w:pStyle w:val="Caption"/>
       </w:pPr>
-      <w:bookmarkStart w:id="36" w:name="_Toc515399719"/>
+      <w:bookmarkStart w:id="35" w:name="_Toc515399719"/>
       <w:r>
         <w:t xml:space="preserve">Bảng Biểu 2. </w:t>
       </w:r>
-      <w:fldSimple w:instr=" SEQ Bảng_Biểu_2. \* ARABIC ">
-        <w:r>
-          <w:rPr>
-            <w:noProof/>
-          </w:rPr>
-          <w:t>1</w:t>
-        </w:r>
-      </w:fldSimple>
+      <w:r>
+        <w:fldChar w:fldCharType="begin"/>
+      </w:r>
+      <w:r>
+        <w:instrText xml:space="preserve"> SEQ B</w:instrText>
+      </w:r>
+      <w:r>
+        <w:instrText>ả</w:instrText>
+      </w:r>
+      <w:r>
+        <w:instrText>ng_Bi</w:instrText>
+      </w:r>
+      <w:r>
+        <w:instrText>ể</w:instrText>
+      </w:r>
+      <w:r>
+        <w:instrText xml:space="preserve">u_2. \* ARABIC </w:instrText>
+      </w:r>
+      <w:r>
+        <w:fldChar w:fldCharType="separate"/>
+      </w:r>
+      <w:r>
+        <w:rPr>
+          <w:noProof/>
+        </w:rPr>
+        <w:t>1</w:t>
+      </w:r>
+      <w:r>
+        <w:rPr>
+          <w:noProof/>
+        </w:rPr>
+        <w:fldChar w:fldCharType="end"/>
+      </w:r>
       <w:r>
         <w:t>: Gom nhóm chức năng.</w:t>
       </w:r>
-      <w:bookmarkEnd w:id="36"/>
+      <w:bookmarkEnd w:id="35"/>
     </w:p>
     <w:p>
       <w:pPr>
@@ -20885,7 +21047,7 @@
           <w:szCs w:val="26"/>
         </w:rPr>
       </w:pPr>
-      <w:bookmarkStart w:id="37" w:name="_Toc515892220"/>
+      <w:bookmarkStart w:id="36" w:name="_Toc515892220"/>
       <w:r>
         <w:rPr>
           <w:rFonts w:ascii="Times New Roman" w:hAnsi="Times New Roman" w:cs="Times New Roman"/>
@@ -20910,7 +21072,7 @@
         </w:rPr>
         <w:t>.</w:t>
       </w:r>
-      <w:bookmarkEnd w:id="37"/>
+      <w:bookmarkEnd w:id="36"/>
     </w:p>
     <w:p>
       <w:pPr>
@@ -20922,7 +21084,7 @@
           <w:szCs w:val="26"/>
         </w:rPr>
       </w:pPr>
-      <w:bookmarkStart w:id="38" w:name="_Toc515892221"/>
+      <w:bookmarkStart w:id="37" w:name="_Toc515892221"/>
       <w:r>
         <w:rPr>
           <w:rFonts w:ascii="Times New Roman" w:hAnsi="Times New Roman" w:cs="Times New Roman"/>
@@ -20939,7 +21101,7 @@
         </w:rPr>
         <w:t>Ký hiệu sử dụng:</w:t>
       </w:r>
-      <w:bookmarkEnd w:id="38"/>
+      <w:bookmarkEnd w:id="37"/>
     </w:p>
     <w:p>
       <w:pPr>
@@ -20960,7 +21122,7 @@
           <v:shape id="_x0000_i1040" type="#_x0000_t75" style="width:518.65pt;height:81.35pt" o:ole="">
             <v:imagedata r:id="rId46" o:title=""/>
           </v:shape>
-          <o:OLEObject Type="Embed" ProgID="Visio.Drawing.11" ShapeID="_x0000_i1040" DrawAspect="Content" ObjectID="_1589636104" r:id="rId47"/>
+          <o:OLEObject Type="Embed" ProgID="Visio.Drawing.11" ShapeID="_x0000_i1040" DrawAspect="Content" ObjectID="_1589693533" r:id="rId47"/>
         </w:object>
       </w:r>
     </w:p>
@@ -21004,7 +21166,7 @@
           <w:rStyle w:val="Heading3Char"/>
         </w:rPr>
       </w:pPr>
-      <w:bookmarkStart w:id="39" w:name="_Toc515892222"/>
+      <w:bookmarkStart w:id="38" w:name="_Toc515892222"/>
       <w:r>
         <w:rPr>
           <w:rStyle w:val="Heading3Char"/>
@@ -21024,7 +21186,7 @@
         </w:rPr>
         <w:t>ẽ sơ đồ:</w:t>
       </w:r>
-      <w:bookmarkEnd w:id="39"/>
+      <w:bookmarkEnd w:id="38"/>
     </w:p>
     <w:p>
       <w:pPr>
@@ -21041,7 +21203,7 @@
           <v:shape id="_x0000_i1041" type="#_x0000_t75" style="width:478pt;height:358.65pt" o:ole="">
             <v:imagedata r:id="rId48" o:title=""/>
           </v:shape>
-          <o:OLEObject Type="Embed" ProgID="Visio.Drawing.11" ShapeID="_x0000_i1041" DrawAspect="Content" ObjectID="_1589636105" r:id="rId49"/>
+          <o:OLEObject Type="Embed" ProgID="Visio.Drawing.11" ShapeID="_x0000_i1041" DrawAspect="Content" ObjectID="_1589693534" r:id="rId49"/>
         </w:object>
       </w:r>
     </w:p>
@@ -21049,29 +21211,42 @@
       <w:pPr>
         <w:pStyle w:val="Caption"/>
       </w:pPr>
-      <w:bookmarkStart w:id="40" w:name="_Toc515399854"/>
+      <w:bookmarkStart w:id="39" w:name="_Toc515399854"/>
       <w:r>
         <w:t xml:space="preserve">Hình 2. </w:t>
       </w:r>
-      <w:fldSimple w:instr=" SEQ Hình_2. \* ARABIC ">
-        <w:r>
-          <w:rPr>
-            <w:noProof/>
-          </w:rPr>
-          <w:t>1</w:t>
-        </w:r>
-      </w:fldSimple>
+      <w:r>
+        <w:fldChar w:fldCharType="begin"/>
+      </w:r>
+      <w:r>
+        <w:instrText xml:space="preserve"> SEQ Hình_2. \* ARABIC </w:instrText>
+      </w:r>
+      <w:r>
+        <w:fldChar w:fldCharType="separate"/>
+      </w:r>
+      <w:r>
+        <w:rPr>
+          <w:noProof/>
+        </w:rPr>
+        <w:t>1</w:t>
+      </w:r>
+      <w:r>
+        <w:rPr>
+          <w:noProof/>
+        </w:rPr>
+        <w:fldChar w:fldCharType="end"/>
+      </w:r>
       <w:r>
         <w:t>: Sơ đồ phân ra chức năng.</w:t>
       </w:r>
-      <w:bookmarkEnd w:id="40"/>
+      <w:bookmarkEnd w:id="39"/>
     </w:p>
     <w:p>
       <w:pPr>
         <w:pStyle w:val="NoSpacing"/>
         <w:outlineLvl w:val="1"/>
       </w:pPr>
-      <w:bookmarkStart w:id="41" w:name="_Toc515892223"/>
+      <w:bookmarkStart w:id="40" w:name="_Toc515892223"/>
       <w:r>
         <w:rPr>
           <w:rStyle w:val="Heading2Char"/>
@@ -21087,7 +21262,7 @@
       <w:r>
         <w:t>.</w:t>
       </w:r>
-      <w:bookmarkEnd w:id="41"/>
+      <w:bookmarkEnd w:id="40"/>
     </w:p>
     <w:p>
       <w:pPr>
@@ -21099,7 +21274,7 @@
           <w:szCs w:val="26"/>
         </w:rPr>
       </w:pPr>
-      <w:bookmarkStart w:id="42" w:name="_Toc515892224"/>
+      <w:bookmarkStart w:id="41" w:name="_Toc515892224"/>
       <w:r>
         <w:rPr>
           <w:rFonts w:ascii="Times New Roman" w:hAnsi="Times New Roman" w:cs="Times New Roman"/>
@@ -21116,7 +21291,7 @@
         </w:rPr>
         <w:t>Ký hiệu sử dụng.</w:t>
       </w:r>
-      <w:bookmarkEnd w:id="42"/>
+      <w:bookmarkEnd w:id="41"/>
     </w:p>
     <w:p>
       <w:pPr>
@@ -21153,7 +21328,7 @@
           <v:shape id="_x0000_i1042" type="#_x0000_t75" style="width:174pt;height:34pt" o:ole="">
             <v:imagedata r:id="rId50" o:title=""/>
           </v:shape>
-          <o:OLEObject Type="Embed" ProgID="Visio.Drawing.11" ShapeID="_x0000_i1042" DrawAspect="Content" ObjectID="_1589636106" r:id="rId51"/>
+          <o:OLEObject Type="Embed" ProgID="Visio.Drawing.11" ShapeID="_x0000_i1042" DrawAspect="Content" ObjectID="_1589693535" r:id="rId51"/>
         </w:object>
       </w:r>
       <w:r>
@@ -21174,7 +21349,7 @@
           <v:shape id="_x0000_i1043" type="#_x0000_t75" style="width:147.35pt;height:32pt" o:ole="">
             <v:imagedata r:id="rId52" o:title=""/>
           </v:shape>
-          <o:OLEObject Type="Embed" ProgID="Visio.Drawing.11" ShapeID="_x0000_i1043" DrawAspect="Content" ObjectID="_1589636107" r:id="rId53"/>
+          <o:OLEObject Type="Embed" ProgID="Visio.Drawing.11" ShapeID="_x0000_i1043" DrawAspect="Content" ObjectID="_1589693536" r:id="rId53"/>
         </w:object>
       </w:r>
       <w:r>
@@ -21219,7 +21394,7 @@
           <v:shape id="_x0000_i1044" type="#_x0000_t75" style="width:156pt;height:24.65pt" o:ole="">
             <v:imagedata r:id="rId54" o:title=""/>
           </v:shape>
-          <o:OLEObject Type="Embed" ProgID="Visio.Drawing.11" ShapeID="_x0000_i1044" DrawAspect="Content" ObjectID="_1589636108" r:id="rId55"/>
+          <o:OLEObject Type="Embed" ProgID="Visio.Drawing.11" ShapeID="_x0000_i1044" DrawAspect="Content" ObjectID="_1589693537" r:id="rId55"/>
         </w:object>
       </w:r>
       <w:r>
@@ -21240,7 +21415,7 @@
           <v:shape id="_x0000_i1045" type="#_x0000_t75" style="width:149.35pt;height:32pt" o:ole="">
             <v:imagedata r:id="rId56" o:title=""/>
           </v:shape>
-          <o:OLEObject Type="Embed" ProgID="Visio.Drawing.11" ShapeID="_x0000_i1045" DrawAspect="Content" ObjectID="_1589636109" r:id="rId57"/>
+          <o:OLEObject Type="Embed" ProgID="Visio.Drawing.11" ShapeID="_x0000_i1045" DrawAspect="Content" ObjectID="_1589693538" r:id="rId57"/>
         </w:object>
       </w:r>
     </w:p>
@@ -21277,7 +21452,7 @@
           <v:shape id="_x0000_i1046" type="#_x0000_t75" style="width:181.35pt;height:25.35pt" o:ole="">
             <v:imagedata r:id="rId58" o:title=""/>
           </v:shape>
-          <o:OLEObject Type="Embed" ProgID="Visio.Drawing.11" ShapeID="_x0000_i1046" DrawAspect="Content" ObjectID="_1589636110" r:id="rId59"/>
+          <o:OLEObject Type="Embed" ProgID="Visio.Drawing.11" ShapeID="_x0000_i1046" DrawAspect="Content" ObjectID="_1589693539" r:id="rId59"/>
         </w:object>
       </w:r>
     </w:p>
@@ -21291,10 +21466,10 @@
           <w:szCs w:val="26"/>
         </w:rPr>
       </w:pPr>
-      <w:bookmarkStart w:id="43" w:name="_Toc499248652"/>
-      <w:bookmarkStart w:id="44" w:name="_Toc499249476"/>
-      <w:bookmarkStart w:id="45" w:name="_Toc499293733"/>
-      <w:bookmarkStart w:id="46" w:name="_Toc515892225"/>
+      <w:bookmarkStart w:id="42" w:name="_Toc499248652"/>
+      <w:bookmarkStart w:id="43" w:name="_Toc499249476"/>
+      <w:bookmarkStart w:id="44" w:name="_Toc499293733"/>
+      <w:bookmarkStart w:id="45" w:name="_Toc515892225"/>
       <w:r>
         <w:rPr>
           <w:rFonts w:ascii="Times New Roman" w:hAnsi="Times New Roman" w:cs="Times New Roman"/>
@@ -21311,18 +21486,18 @@
         </w:rPr>
         <w:t>Sơ đồ luồng dữ liệu (DFD) mức khung cảnh</w:t>
       </w:r>
+      <w:bookmarkEnd w:id="42"/>
       <w:bookmarkEnd w:id="43"/>
       <w:bookmarkEnd w:id="44"/>
+      <w:r>
+        <w:rPr>
+          <w:rFonts w:ascii="Times New Roman" w:hAnsi="Times New Roman" w:cs="Times New Roman"/>
+          <w:sz w:val="26"/>
+          <w:szCs w:val="26"/>
+        </w:rPr>
+        <w:t>.</w:t>
+      </w:r>
       <w:bookmarkEnd w:id="45"/>
-      <w:r>
-        <w:rPr>
-          <w:rFonts w:ascii="Times New Roman" w:hAnsi="Times New Roman" w:cs="Times New Roman"/>
-          <w:sz w:val="26"/>
-          <w:szCs w:val="26"/>
-        </w:rPr>
-        <w:t>.</w:t>
-      </w:r>
-      <w:bookmarkEnd w:id="46"/>
     </w:p>
     <w:p>
       <w:pPr>
@@ -21349,7 +21524,7 @@
           <v:shape id="_x0000_i1047" type="#_x0000_t75" style="width:478.65pt;height:100pt" o:ole="">
             <v:imagedata r:id="rId60" o:title=""/>
           </v:shape>
-          <o:OLEObject Type="Embed" ProgID="Visio.Drawing.11" ShapeID="_x0000_i1047" DrawAspect="Content" ObjectID="_1589636111" r:id="rId61"/>
+          <o:OLEObject Type="Embed" ProgID="Visio.Drawing.11" ShapeID="_x0000_i1047" DrawAspect="Content" ObjectID="_1589693540" r:id="rId61"/>
         </w:object>
       </w:r>
     </w:p>
@@ -21357,22 +21532,35 @@
       <w:pPr>
         <w:pStyle w:val="Caption"/>
       </w:pPr>
-      <w:bookmarkStart w:id="47" w:name="_Toc515399855"/>
+      <w:bookmarkStart w:id="46" w:name="_Toc515399855"/>
       <w:r>
         <w:t xml:space="preserve">Hình 2. </w:t>
       </w:r>
-      <w:fldSimple w:instr=" SEQ Hình_2. \* ARABIC ">
-        <w:r>
-          <w:rPr>
-            <w:noProof/>
-          </w:rPr>
-          <w:t>2</w:t>
-        </w:r>
-      </w:fldSimple>
+      <w:r>
+        <w:fldChar w:fldCharType="begin"/>
+      </w:r>
+      <w:r>
+        <w:instrText xml:space="preserve"> SEQ Hình_2. \* ARABIC </w:instrText>
+      </w:r>
+      <w:r>
+        <w:fldChar w:fldCharType="separate"/>
+      </w:r>
+      <w:r>
+        <w:rPr>
+          <w:noProof/>
+        </w:rPr>
+        <w:t>2</w:t>
+      </w:r>
+      <w:r>
+        <w:rPr>
+          <w:noProof/>
+        </w:rPr>
+        <w:fldChar w:fldCharType="end"/>
+      </w:r>
       <w:r>
         <w:t>: DFD mức khung cảnh.</w:t>
       </w:r>
-      <w:bookmarkEnd w:id="47"/>
+      <w:bookmarkEnd w:id="46"/>
     </w:p>
     <w:p>
       <w:pPr>
@@ -21384,7 +21572,7 @@
           <w:szCs w:val="26"/>
         </w:rPr>
       </w:pPr>
-      <w:bookmarkStart w:id="48" w:name="_Toc515892226"/>
+      <w:bookmarkStart w:id="47" w:name="_Toc515892226"/>
       <w:r>
         <w:rPr>
           <w:rFonts w:ascii="Times New Roman" w:hAnsi="Times New Roman" w:cs="Times New Roman"/>
@@ -21401,7 +21589,7 @@
         </w:rPr>
         <w:t>DFD mức đỉnh (Mức 1).</w:t>
       </w:r>
-      <w:bookmarkEnd w:id="48"/>
+      <w:bookmarkEnd w:id="47"/>
     </w:p>
     <w:p>
       <w:pPr>
@@ -21413,7 +21601,7 @@
           <v:shape id="_x0000_i1048" type="#_x0000_t75" style="width:467.35pt;height:264.65pt" o:ole="">
             <v:imagedata r:id="rId62" o:title=""/>
           </v:shape>
-          <o:OLEObject Type="Embed" ProgID="Visio.Drawing.11" ShapeID="_x0000_i1048" DrawAspect="Content" ObjectID="_1589636112" r:id="rId63"/>
+          <o:OLEObject Type="Embed" ProgID="Visio.Drawing.11" ShapeID="_x0000_i1048" DrawAspect="Content" ObjectID="_1589693541" r:id="rId63"/>
         </w:object>
       </w:r>
     </w:p>
@@ -21421,22 +21609,35 @@
       <w:pPr>
         <w:pStyle w:val="Caption"/>
       </w:pPr>
-      <w:bookmarkStart w:id="49" w:name="_Toc515399856"/>
+      <w:bookmarkStart w:id="48" w:name="_Toc515399856"/>
       <w:r>
         <w:t xml:space="preserve">Hình 2. </w:t>
       </w:r>
-      <w:fldSimple w:instr=" SEQ Hình_2. \* ARABIC ">
-        <w:r>
-          <w:rPr>
-            <w:noProof/>
-          </w:rPr>
-          <w:t>3</w:t>
-        </w:r>
-      </w:fldSimple>
+      <w:r>
+        <w:fldChar w:fldCharType="begin"/>
+      </w:r>
+      <w:r>
+        <w:instrText xml:space="preserve"> SEQ Hình_2. \* ARABIC </w:instrText>
+      </w:r>
+      <w:r>
+        <w:fldChar w:fldCharType="separate"/>
+      </w:r>
+      <w:r>
+        <w:rPr>
+          <w:noProof/>
+        </w:rPr>
+        <w:t>3</w:t>
+      </w:r>
+      <w:r>
+        <w:rPr>
+          <w:noProof/>
+        </w:rPr>
+        <w:fldChar w:fldCharType="end"/>
+      </w:r>
       <w:r>
         <w:t>: DFD mức đỉnh.</w:t>
       </w:r>
-      <w:bookmarkEnd w:id="49"/>
+      <w:bookmarkEnd w:id="48"/>
     </w:p>
     <w:p>
       <w:pPr>
@@ -21448,7 +21649,7 @@
           <w:szCs w:val="26"/>
         </w:rPr>
       </w:pPr>
-      <w:bookmarkStart w:id="50" w:name="_Toc515892227"/>
+      <w:bookmarkStart w:id="49" w:name="_Toc515892227"/>
       <w:r>
         <w:rPr>
           <w:rFonts w:ascii="Times New Roman" w:hAnsi="Times New Roman" w:cs="Times New Roman"/>
@@ -21465,7 +21666,7 @@
         </w:rPr>
         <w:t>DFD mức dưới đỉnh (Mức 2).</w:t>
       </w:r>
-      <w:bookmarkEnd w:id="50"/>
+      <w:bookmarkEnd w:id="49"/>
     </w:p>
     <w:p>
       <w:pPr>
@@ -21482,7 +21683,7 @@
           <w:szCs w:val="26"/>
         </w:rPr>
       </w:pPr>
-      <w:bookmarkStart w:id="51" w:name="_Toc499158159"/>
+      <w:bookmarkStart w:id="50" w:name="_Toc499158159"/>
       <w:r>
         <w:rPr>
           <w:rFonts w:ascii="Times New Roman" w:hAnsi="Times New Roman" w:cs="Times New Roman"/>
@@ -21507,7 +21708,7 @@
         </w:rPr>
         <w:t>”.</w:t>
       </w:r>
-      <w:bookmarkEnd w:id="51"/>
+      <w:bookmarkEnd w:id="50"/>
     </w:p>
     <w:p>
       <w:pPr>
@@ -21519,7 +21720,7 @@
           <v:shape id="_x0000_i1049" type="#_x0000_t75" style="width:468pt;height:339.35pt" o:ole="">
             <v:imagedata r:id="rId64" o:title=""/>
           </v:shape>
-          <o:OLEObject Type="Embed" ProgID="Visio.Drawing.11" ShapeID="_x0000_i1049" DrawAspect="Content" ObjectID="_1589636113" r:id="rId65"/>
+          <o:OLEObject Type="Embed" ProgID="Visio.Drawing.11" ShapeID="_x0000_i1049" DrawAspect="Content" ObjectID="_1589693542" r:id="rId65"/>
         </w:object>
       </w:r>
     </w:p>
@@ -21527,22 +21728,35 @@
       <w:pPr>
         <w:pStyle w:val="Caption"/>
       </w:pPr>
-      <w:bookmarkStart w:id="52" w:name="_Toc515399857"/>
+      <w:bookmarkStart w:id="51" w:name="_Toc515399857"/>
       <w:r>
         <w:t xml:space="preserve">Hình 2. </w:t>
       </w:r>
-      <w:fldSimple w:instr=" SEQ Hình_2. \* ARABIC ">
-        <w:r>
-          <w:rPr>
-            <w:noProof/>
-          </w:rPr>
-          <w:t>4</w:t>
-        </w:r>
-      </w:fldSimple>
+      <w:r>
+        <w:fldChar w:fldCharType="begin"/>
+      </w:r>
+      <w:r>
+        <w:instrText xml:space="preserve"> SEQ Hình_2. \* ARABIC </w:instrText>
+      </w:r>
+      <w:r>
+        <w:fldChar w:fldCharType="separate"/>
+      </w:r>
+      <w:r>
+        <w:rPr>
+          <w:noProof/>
+        </w:rPr>
+        <w:t>4</w:t>
+      </w:r>
+      <w:r>
+        <w:rPr>
+          <w:noProof/>
+        </w:rPr>
+        <w:fldChar w:fldCharType="end"/>
+      </w:r>
       <w:r>
         <w:t>: Quá trình quản lý thông tin sinh viên.</w:t>
       </w:r>
-      <w:bookmarkEnd w:id="52"/>
+      <w:bookmarkEnd w:id="51"/>
     </w:p>
     <w:p>
       <w:pPr>
@@ -21594,7 +21808,7 @@
           <v:shape id="_x0000_i1050" type="#_x0000_t75" style="width:428pt;height:278.65pt" o:ole="">
             <v:imagedata r:id="rId66" o:title=""/>
           </v:shape>
-          <o:OLEObject Type="Embed" ProgID="Visio.Drawing.11" ShapeID="_x0000_i1050" DrawAspect="Content" ObjectID="_1589636114" r:id="rId67"/>
+          <o:OLEObject Type="Embed" ProgID="Visio.Drawing.11" ShapeID="_x0000_i1050" DrawAspect="Content" ObjectID="_1589693543" r:id="rId67"/>
         </w:object>
       </w:r>
     </w:p>
@@ -21602,18 +21816,31 @@
       <w:pPr>
         <w:pStyle w:val="Caption"/>
       </w:pPr>
-      <w:bookmarkStart w:id="53" w:name="_Toc515399858"/>
+      <w:bookmarkStart w:id="52" w:name="_Toc515399858"/>
       <w:r>
         <w:t xml:space="preserve">Hình 2. </w:t>
       </w:r>
-      <w:fldSimple w:instr=" SEQ Hình_2. \* ARABIC ">
-        <w:r>
-          <w:rPr>
-            <w:noProof/>
-          </w:rPr>
-          <w:t>5</w:t>
-        </w:r>
-      </w:fldSimple>
+      <w:r>
+        <w:fldChar w:fldCharType="begin"/>
+      </w:r>
+      <w:r>
+        <w:instrText xml:space="preserve"> SEQ Hình_2. \* ARABIC </w:instrText>
+      </w:r>
+      <w:r>
+        <w:fldChar w:fldCharType="separate"/>
+      </w:r>
+      <w:r>
+        <w:rPr>
+          <w:noProof/>
+        </w:rPr>
+        <w:t>5</w:t>
+      </w:r>
+      <w:r>
+        <w:rPr>
+          <w:noProof/>
+        </w:rPr>
+        <w:fldChar w:fldCharType="end"/>
+      </w:r>
       <w:r>
         <w:t>: Quá trình quản lý thu</w:t>
       </w:r>
@@ -21623,7 +21850,7 @@
       <w:r>
         <w:t>.</w:t>
       </w:r>
-      <w:bookmarkEnd w:id="53"/>
+      <w:bookmarkEnd w:id="52"/>
     </w:p>
     <w:p>
       <w:pPr>
@@ -21635,7 +21862,7 @@
           <w:szCs w:val="26"/>
         </w:rPr>
       </w:pPr>
-      <w:bookmarkStart w:id="54" w:name="_Toc515892228"/>
+      <w:bookmarkStart w:id="53" w:name="_Toc515892228"/>
       <w:r>
         <w:rPr>
           <w:rFonts w:ascii="Times New Roman" w:hAnsi="Times New Roman" w:cs="Times New Roman"/>
@@ -21652,7 +21879,7 @@
         </w:rPr>
         <w:t>Đặc tả tiến trình nghiệp vụ.</w:t>
       </w:r>
-      <w:bookmarkEnd w:id="54"/>
+      <w:bookmarkEnd w:id="53"/>
     </w:p>
     <w:p>
       <w:pPr>
@@ -21664,8 +21891,8 @@
           <w:szCs w:val="26"/>
         </w:rPr>
       </w:pPr>
-      <w:bookmarkStart w:id="55" w:name="_Toc499282970"/>
-      <w:bookmarkStart w:id="56" w:name="_Toc515892229"/>
+      <w:bookmarkStart w:id="54" w:name="_Toc499282970"/>
+      <w:bookmarkStart w:id="55" w:name="_Toc515892229"/>
       <w:r>
         <w:rPr>
           <w:rFonts w:ascii="Times New Roman" w:hAnsi="Times New Roman" w:cs="Times New Roman"/>
@@ -21682,8 +21909,8 @@
         </w:rPr>
         <w:t>Đặc tả tiến trình Lập thông báo thu học phí :</w:t>
       </w:r>
+      <w:bookmarkEnd w:id="54"/>
       <w:bookmarkEnd w:id="55"/>
-      <w:bookmarkEnd w:id="56"/>
     </w:p>
     <w:p>
       <w:pPr>
@@ -22054,8 +22281,8 @@
           <w:szCs w:val="26"/>
         </w:rPr>
       </w:pPr>
-      <w:bookmarkStart w:id="57" w:name="_Toc499282971"/>
-      <w:bookmarkStart w:id="58" w:name="_Toc515892230"/>
+      <w:bookmarkStart w:id="56" w:name="_Toc499282971"/>
+      <w:bookmarkStart w:id="57" w:name="_Toc515892230"/>
       <w:r>
         <w:rPr>
           <w:rFonts w:ascii="Times New Roman" w:hAnsi="Times New Roman" w:cs="Times New Roman"/>
@@ -22072,24 +22299,24 @@
         </w:rPr>
         <w:t xml:space="preserve">Đặc tả tiến trình lập danh sách </w:t>
       </w:r>
+      <w:bookmarkEnd w:id="56"/>
+      <w:r>
+        <w:rPr>
+          <w:rFonts w:ascii="Times New Roman" w:hAnsi="Times New Roman" w:cs="Times New Roman"/>
+          <w:sz w:val="26"/>
+          <w:szCs w:val="26"/>
+        </w:rPr>
+        <w:t>học sinh</w:t>
+      </w:r>
+      <w:r>
+        <w:rPr>
+          <w:rFonts w:ascii="Times New Roman" w:hAnsi="Times New Roman" w:cs="Times New Roman"/>
+          <w:sz w:val="26"/>
+          <w:szCs w:val="26"/>
+        </w:rPr>
+        <w:t>.</w:t>
+      </w:r>
       <w:bookmarkEnd w:id="57"/>
-      <w:r>
-        <w:rPr>
-          <w:rFonts w:ascii="Times New Roman" w:hAnsi="Times New Roman" w:cs="Times New Roman"/>
-          <w:sz w:val="26"/>
-          <w:szCs w:val="26"/>
-        </w:rPr>
-        <w:t>học sinh</w:t>
-      </w:r>
-      <w:r>
-        <w:rPr>
-          <w:rFonts w:ascii="Times New Roman" w:hAnsi="Times New Roman" w:cs="Times New Roman"/>
-          <w:sz w:val="26"/>
-          <w:szCs w:val="26"/>
-        </w:rPr>
-        <w:t>.</w:t>
-      </w:r>
-      <w:bookmarkEnd w:id="58"/>
     </w:p>
     <w:p>
       <w:pPr>
@@ -22484,8 +22711,8 @@
           <w:szCs w:val="26"/>
         </w:rPr>
       </w:pPr>
-      <w:bookmarkStart w:id="59" w:name="_Toc499282972"/>
-      <w:bookmarkStart w:id="60" w:name="_Toc515892231"/>
+      <w:bookmarkStart w:id="58" w:name="_Toc499282972"/>
+      <w:bookmarkStart w:id="59" w:name="_Toc515892231"/>
       <w:r>
         <w:rPr>
           <w:rFonts w:ascii="Times New Roman" w:hAnsi="Times New Roman" w:cs="Times New Roman"/>
@@ -22518,16 +22745,16 @@
         </w:rPr>
         <w:t>áo</w:t>
       </w:r>
+      <w:bookmarkEnd w:id="58"/>
+      <w:r>
+        <w:rPr>
+          <w:rFonts w:ascii="Times New Roman" w:hAnsi="Times New Roman" w:cs="Times New Roman"/>
+          <w:sz w:val="26"/>
+          <w:szCs w:val="26"/>
+        </w:rPr>
+        <w:t>.</w:t>
+      </w:r>
       <w:bookmarkEnd w:id="59"/>
-      <w:r>
-        <w:rPr>
-          <w:rFonts w:ascii="Times New Roman" w:hAnsi="Times New Roman" w:cs="Times New Roman"/>
-          <w:sz w:val="26"/>
-          <w:szCs w:val="26"/>
-        </w:rPr>
-        <w:t>.</w:t>
-      </w:r>
-      <w:bookmarkEnd w:id="60"/>
     </w:p>
     <w:p>
       <w:pPr>
@@ -23051,7 +23278,7 @@
           <w:szCs w:val="26"/>
         </w:rPr>
       </w:pPr>
-      <w:bookmarkStart w:id="61" w:name="_Toc515892232"/>
+      <w:bookmarkStart w:id="60" w:name="_Toc515892232"/>
       <w:r>
         <w:rPr>
           <w:rFonts w:ascii="Times New Roman" w:hAnsi="Times New Roman" w:cs="Times New Roman"/>
@@ -23068,7 +23295,7 @@
         </w:rPr>
         <w:t>Đặc tả tiến trình  nhận thông báo.</w:t>
       </w:r>
-      <w:bookmarkEnd w:id="61"/>
+      <w:bookmarkEnd w:id="60"/>
     </w:p>
     <w:p>
       <w:pPr>
@@ -23229,8 +23456,8 @@
           <w:szCs w:val="26"/>
         </w:rPr>
       </w:pPr>
-      <w:bookmarkStart w:id="62" w:name="_Toc499282974"/>
-      <w:bookmarkStart w:id="63" w:name="_Toc515892233"/>
+      <w:bookmarkStart w:id="61" w:name="_Toc499282974"/>
+      <w:bookmarkStart w:id="62" w:name="_Toc515892233"/>
       <w:r>
         <w:rPr>
           <w:rFonts w:ascii="Times New Roman" w:hAnsi="Times New Roman" w:cs="Times New Roman"/>
@@ -23247,24 +23474,24 @@
         </w:rPr>
         <w:t xml:space="preserve">Đặc tả tiến trình xuất thông báo cho </w:t>
       </w:r>
+      <w:bookmarkEnd w:id="61"/>
+      <w:r>
+        <w:rPr>
+          <w:rFonts w:ascii="Times New Roman" w:hAnsi="Times New Roman" w:cs="Times New Roman"/>
+          <w:sz w:val="26"/>
+          <w:szCs w:val="26"/>
+        </w:rPr>
+        <w:t>học sinh</w:t>
+      </w:r>
+      <w:r>
+        <w:rPr>
+          <w:rFonts w:ascii="Times New Roman" w:hAnsi="Times New Roman" w:cs="Times New Roman"/>
+          <w:sz w:val="26"/>
+          <w:szCs w:val="26"/>
+        </w:rPr>
+        <w:t>.</w:t>
+      </w:r>
       <w:bookmarkEnd w:id="62"/>
-      <w:r>
-        <w:rPr>
-          <w:rFonts w:ascii="Times New Roman" w:hAnsi="Times New Roman" w:cs="Times New Roman"/>
-          <w:sz w:val="26"/>
-          <w:szCs w:val="26"/>
-        </w:rPr>
-        <w:t>học sinh</w:t>
-      </w:r>
-      <w:r>
-        <w:rPr>
-          <w:rFonts w:ascii="Times New Roman" w:hAnsi="Times New Roman" w:cs="Times New Roman"/>
-          <w:sz w:val="26"/>
-          <w:szCs w:val="26"/>
-        </w:rPr>
-        <w:t>.</w:t>
-      </w:r>
-      <w:bookmarkEnd w:id="63"/>
     </w:p>
     <w:p>
       <w:pPr>
@@ -23472,6 +23699,22 @@
           <w:tab w:val="left" w:pos="1407"/>
         </w:tabs>
         <w:jc w:val="both"/>
+        <w:sectPr>
+          <w:headerReference w:type="default" r:id="rId68"/>
+          <w:pgSz w:w="12240" w:h="15840"/>
+          <w:pgMar w:top="1440" w:right="1440" w:bottom="1440" w:left="1440" w:header="720" w:footer="720" w:gutter="0"/>
+          <w:pgNumType w:start="12"/>
+          <w:cols w:space="720"/>
+          <w:docGrid w:linePitch="360"/>
+        </w:sectPr>
+      </w:pPr>
+    </w:p>
+    <w:p>
+      <w:pPr>
+        <w:tabs>
+          <w:tab w:val="left" w:pos="1407"/>
+        </w:tabs>
+        <w:jc w:val="both"/>
       </w:pPr>
     </w:p>
     <w:p>
@@ -23485,7 +23728,9 @@
           <w:szCs w:val="26"/>
         </w:rPr>
       </w:pPr>
-      <w:bookmarkStart w:id="64" w:name="_Toc515892234"/>
+      <w:bookmarkStart w:id="63" w:name="_Toc515892234"/>
+      <w:bookmarkStart w:id="64" w:name="_GoBack"/>
+      <w:bookmarkEnd w:id="64"/>
       <w:r>
         <w:rPr>
           <w:rFonts w:ascii="Times New Roman" w:hAnsi="Times New Roman" w:cs="Times New Roman"/>
@@ -23502,7 +23747,7 @@
         </w:rPr>
         <w:t>:</w:t>
       </w:r>
-      <w:bookmarkEnd w:id="64"/>
+      <w:bookmarkEnd w:id="63"/>
     </w:p>
     <w:p>
       <w:pPr>
@@ -23979,9 +24224,9 @@
         </w:rPr>
         <w:object w:dxaOrig="4556" w:dyaOrig="2382">
           <v:shape id="_x0000_i1051" type="#_x0000_t75" style="width:227.35pt;height:119.35pt" o:ole="">
-            <v:imagedata r:id="rId68" o:title=""/>
+            <v:imagedata r:id="rId69" o:title=""/>
           </v:shape>
-          <o:OLEObject Type="Embed" ProgID="Visio.Drawing.11" ShapeID="_x0000_i1051" DrawAspect="Content" ObjectID="_1589636115" r:id="rId69"/>
+          <o:OLEObject Type="Embed" ProgID="Visio.Drawing.11" ShapeID="_x0000_i1051" DrawAspect="Content" ObjectID="_1589693544" r:id="rId70"/>
         </w:object>
       </w:r>
       <w:r>
@@ -24000,9 +24245,9 @@
         </w:rPr>
         <w:object w:dxaOrig="4639" w:dyaOrig="760">
           <v:shape id="_x0000_i1052" type="#_x0000_t75" style="width:232pt;height:40pt" o:ole="">
-            <v:imagedata r:id="rId70" o:title=""/>
+            <v:imagedata r:id="rId71" o:title=""/>
           </v:shape>
-          <o:OLEObject Type="Embed" ProgID="Visio.Drawing.11" ShapeID="_x0000_i1052" DrawAspect="Content" ObjectID="_1589636116" r:id="rId71"/>
+          <o:OLEObject Type="Embed" ProgID="Visio.Drawing.11" ShapeID="_x0000_i1052" DrawAspect="Content" ObjectID="_1589693545" r:id="rId72"/>
         </w:object>
       </w:r>
     </w:p>
@@ -24062,9 +24307,9 @@
         <w:tblLook w:val="04A0" w:firstRow="1" w:lastRow="0" w:firstColumn="1" w:lastColumn="0" w:noHBand="0" w:noVBand="1"/>
       </w:tblPr>
       <w:tblGrid>
-        <w:gridCol w:w="2802"/>
-        <w:gridCol w:w="3720"/>
-        <w:gridCol w:w="2828"/>
+        <w:gridCol w:w="2800"/>
+        <w:gridCol w:w="3724"/>
+        <w:gridCol w:w="2826"/>
       </w:tblGrid>
       <w:tr>
         <w:trPr>
@@ -24222,9 +24467,9 @@
               </w:rPr>
               <w:object w:dxaOrig="3504" w:dyaOrig="984">
                 <v:shape id="_x0000_i1053" type="#_x0000_t75" style="width:175.35pt;height:49.35pt" o:ole="">
-                  <v:imagedata r:id="rId72" o:title=""/>
+                  <v:imagedata r:id="rId73" o:title=""/>
                 </v:shape>
-                <o:OLEObject Type="Embed" ProgID="Visio.Drawing.11" ShapeID="_x0000_i1053" DrawAspect="Content" ObjectID="_1589636117" r:id="rId73"/>
+                <o:OLEObject Type="Embed" ProgID="Visio.Drawing.11" ShapeID="_x0000_i1053" DrawAspect="Content" ObjectID="_1589693546" r:id="rId74"/>
               </w:object>
             </w:r>
           </w:p>
@@ -24338,9 +24583,9 @@
               </w:rPr>
               <w:object w:dxaOrig="3504" w:dyaOrig="984">
                 <v:shape id="_x0000_i1054" type="#_x0000_t75" style="width:175.35pt;height:49.35pt" o:ole="">
-                  <v:imagedata r:id="rId72" o:title=""/>
+                  <v:imagedata r:id="rId73" o:title=""/>
                 </v:shape>
-                <o:OLEObject Type="Embed" ProgID="Visio.Drawing.11" ShapeID="_x0000_i1054" DrawAspect="Content" ObjectID="_1589636118" r:id="rId74"/>
+                <o:OLEObject Type="Embed" ProgID="Visio.Drawing.11" ShapeID="_x0000_i1054" DrawAspect="Content" ObjectID="_1589693547" r:id="rId75"/>
               </w:object>
             </w:r>
           </w:p>
@@ -24451,9 +24696,9 @@
               </w:rPr>
               <w:object w:dxaOrig="3504" w:dyaOrig="984">
                 <v:shape id="_x0000_i1055" type="#_x0000_t75" style="width:175.35pt;height:49.35pt" o:ole="">
-                  <v:imagedata r:id="rId75" o:title=""/>
+                  <v:imagedata r:id="rId76" o:title=""/>
                 </v:shape>
-                <o:OLEObject Type="Embed" ProgID="Visio.Drawing.11" ShapeID="_x0000_i1055" DrawAspect="Content" ObjectID="_1589636119" r:id="rId76"/>
+                <o:OLEObject Type="Embed" ProgID="Visio.Drawing.11" ShapeID="_x0000_i1055" DrawAspect="Content" ObjectID="_1589693548" r:id="rId77"/>
               </w:object>
             </w:r>
           </w:p>
@@ -24579,9 +24824,9 @@
               </w:rPr>
               <w:object w:dxaOrig="3504" w:dyaOrig="984">
                 <v:shape id="_x0000_i1056" type="#_x0000_t75" style="width:175.35pt;height:49.35pt" o:ole="">
-                  <v:imagedata r:id="rId77" o:title=""/>
+                  <v:imagedata r:id="rId78" o:title=""/>
                 </v:shape>
-                <o:OLEObject Type="Embed" ProgID="Visio.Drawing.11" ShapeID="_x0000_i1056" DrawAspect="Content" ObjectID="_1589636120" r:id="rId78"/>
+                <o:OLEObject Type="Embed" ProgID="Visio.Drawing.11" ShapeID="_x0000_i1056" DrawAspect="Content" ObjectID="_1589693549" r:id="rId79"/>
               </w:object>
             </w:r>
           </w:p>
@@ -24707,9 +24952,9 @@
               </w:rPr>
               <w:object w:dxaOrig="3504" w:dyaOrig="984">
                 <v:shape id="_x0000_i1057" type="#_x0000_t75" style="width:175.35pt;height:49.35pt" o:ole="">
-                  <v:imagedata r:id="rId79" o:title=""/>
+                  <v:imagedata r:id="rId80" o:title=""/>
                 </v:shape>
-                <o:OLEObject Type="Embed" ProgID="Visio.Drawing.11" ShapeID="_x0000_i1057" DrawAspect="Content" ObjectID="_1589636121" r:id="rId80"/>
+                <o:OLEObject Type="Embed" ProgID="Visio.Drawing.11" ShapeID="_x0000_i1057" DrawAspect="Content" ObjectID="_1589693550" r:id="rId81"/>
               </w:object>
             </w:r>
           </w:p>
@@ -24760,14 +25005,39 @@
       <w:r>
         <w:t xml:space="preserve">Bảng Biểu 3. </w:t>
       </w:r>
-      <w:fldSimple w:instr=" SEQ Bảng_Biểu_3. \* ARABIC ">
-        <w:r>
-          <w:rPr>
-            <w:noProof/>
-          </w:rPr>
-          <w:t>1</w:t>
-        </w:r>
-      </w:fldSimple>
+      <w:r>
+        <w:fldChar w:fldCharType="begin"/>
+      </w:r>
+      <w:r>
+        <w:instrText xml:space="preserve"> SEQ B</w:instrText>
+      </w:r>
+      <w:r>
+        <w:instrText>ả</w:instrText>
+      </w:r>
+      <w:r>
+        <w:instrText>ng_Bi</w:instrText>
+      </w:r>
+      <w:r>
+        <w:instrText>ể</w:instrText>
+      </w:r>
+      <w:r>
+        <w:instrText xml:space="preserve">u_3. \* ARABIC </w:instrText>
+      </w:r>
+      <w:r>
+        <w:fldChar w:fldCharType="separate"/>
+      </w:r>
+      <w:r>
+        <w:rPr>
+          <w:noProof/>
+        </w:rPr>
+        <w:t>1</w:t>
+      </w:r>
+      <w:r>
+        <w:rPr>
+          <w:noProof/>
+        </w:rPr>
+        <w:fldChar w:fldCharType="end"/>
+      </w:r>
       <w:r>
         <w:t>: Các kiểu liên kết.</w:t>
       </w:r>
@@ -24951,9 +25221,9 @@
       <w:r>
         <w:object w:dxaOrig="8590" w:dyaOrig="7872">
           <v:shape id="_x0000_i1058" type="#_x0000_t75" style="width:429.35pt;height:394.65pt" o:ole="">
-            <v:imagedata r:id="rId81" o:title=""/>
+            <v:imagedata r:id="rId82" o:title=""/>
           </v:shape>
-          <o:OLEObject Type="Embed" ProgID="Visio.Drawing.11" ShapeID="_x0000_i1058" DrawAspect="Content" ObjectID="_1589636122" r:id="rId82"/>
+          <o:OLEObject Type="Embed" ProgID="Visio.Drawing.11" ShapeID="_x0000_i1058" DrawAspect="Content" ObjectID="_1589693551" r:id="rId83"/>
         </w:object>
       </w:r>
     </w:p>
@@ -24965,14 +25235,27 @@
       <w:r>
         <w:t xml:space="preserve">Hình 3. </w:t>
       </w:r>
-      <w:fldSimple w:instr=" SEQ Hình_3. \* ARABIC ">
-        <w:r>
-          <w:rPr>
-            <w:noProof/>
-          </w:rPr>
-          <w:t>1</w:t>
-        </w:r>
-      </w:fldSimple>
+      <w:r>
+        <w:fldChar w:fldCharType="begin"/>
+      </w:r>
+      <w:r>
+        <w:instrText xml:space="preserve"> SEQ Hình_3. \* ARABIC </w:instrText>
+      </w:r>
+      <w:r>
+        <w:fldChar w:fldCharType="separate"/>
+      </w:r>
+      <w:r>
+        <w:rPr>
+          <w:noProof/>
+        </w:rPr>
+        <w:t>1</w:t>
+      </w:r>
+      <w:r>
+        <w:rPr>
+          <w:noProof/>
+        </w:rPr>
+        <w:fldChar w:fldCharType="end"/>
+      </w:r>
       <w:r>
         <w:t>: ERD mở rộng.</w:t>
       </w:r>
@@ -25929,9 +26212,9 @@
       <w:r>
         <w:object w:dxaOrig="8590" w:dyaOrig="7500">
           <v:shape id="_x0000_i1059" type="#_x0000_t75" style="width:429.35pt;height:376pt" o:ole="">
-            <v:imagedata r:id="rId83" o:title=""/>
+            <v:imagedata r:id="rId84" o:title=""/>
           </v:shape>
-          <o:OLEObject Type="Embed" ProgID="Visio.Drawing.11" ShapeID="_x0000_i1059" DrawAspect="Content" ObjectID="_1589636123" r:id="rId84"/>
+          <o:OLEObject Type="Embed" ProgID="Visio.Drawing.11" ShapeID="_x0000_i1059" DrawAspect="Content" ObjectID="_1589693552" r:id="rId85"/>
         </w:object>
       </w:r>
     </w:p>
@@ -25943,14 +26226,27 @@
       <w:r>
         <w:t xml:space="preserve">Hình 3. </w:t>
       </w:r>
-      <w:fldSimple w:instr=" SEQ Hình_3. \* ARABIC ">
-        <w:r>
-          <w:rPr>
-            <w:noProof/>
-          </w:rPr>
-          <w:t>2</w:t>
-        </w:r>
-      </w:fldSimple>
+      <w:r>
+        <w:fldChar w:fldCharType="begin"/>
+      </w:r>
+      <w:r>
+        <w:instrText xml:space="preserve"> SEQ Hình_3. \* ARABIC </w:instrText>
+      </w:r>
+      <w:r>
+        <w:fldChar w:fldCharType="separate"/>
+      </w:r>
+      <w:r>
+        <w:rPr>
+          <w:noProof/>
+        </w:rPr>
+        <w:t>2</w:t>
+      </w:r>
+      <w:r>
+        <w:rPr>
+          <w:noProof/>
+        </w:rPr>
+        <w:fldChar w:fldCharType="end"/>
+      </w:r>
       <w:r>
         <w:t>: ERD kinh điển.</w:t>
       </w:r>
@@ -26939,9 +27235,9 @@
       <w:r>
         <w:object w:dxaOrig="8590" w:dyaOrig="7500">
           <v:shape id="_x0000_i1060" type="#_x0000_t75" style="width:429.35pt;height:376pt" o:ole="">
-            <v:imagedata r:id="rId85" o:title=""/>
+            <v:imagedata r:id="rId86" o:title=""/>
           </v:shape>
-          <o:OLEObject Type="Embed" ProgID="Visio.Drawing.11" ShapeID="_x0000_i1060" DrawAspect="Content" ObjectID="_1589636124" r:id="rId86"/>
+          <o:OLEObject Type="Embed" ProgID="Visio.Drawing.11" ShapeID="_x0000_i1060" DrawAspect="Content" ObjectID="_1589693553" r:id="rId87"/>
         </w:object>
       </w:r>
     </w:p>
@@ -26953,14 +27249,27 @@
       <w:r>
         <w:t xml:space="preserve">Hình 3. </w:t>
       </w:r>
-      <w:fldSimple w:instr=" SEQ Hình_3. \* ARABIC ">
-        <w:r>
-          <w:rPr>
-            <w:noProof/>
-          </w:rPr>
-          <w:t>3</w:t>
-        </w:r>
-      </w:fldSimple>
+      <w:r>
+        <w:fldChar w:fldCharType="begin"/>
+      </w:r>
+      <w:r>
+        <w:instrText xml:space="preserve"> SEQ Hình_3. \* ARABIC </w:instrText>
+      </w:r>
+      <w:r>
+        <w:fldChar w:fldCharType="separate"/>
+      </w:r>
+      <w:r>
+        <w:rPr>
+          <w:noProof/>
+        </w:rPr>
+        <w:t>3</w:t>
+      </w:r>
+      <w:r>
+        <w:rPr>
+          <w:noProof/>
+        </w:rPr>
+        <w:fldChar w:fldCharType="end"/>
+      </w:r>
       <w:r>
         <w:t>: ERD hạn chế.</w:t>
       </w:r>
@@ -27091,9 +27400,9 @@
       <w:r>
         <w:object w:dxaOrig="8590" w:dyaOrig="7500">
           <v:shape id="_x0000_i1061" type="#_x0000_t75" style="width:429.35pt;height:376pt" o:ole="">
-            <v:imagedata r:id="rId87" o:title=""/>
+            <v:imagedata r:id="rId88" o:title=""/>
           </v:shape>
-          <o:OLEObject Type="Embed" ProgID="Visio.Drawing.11" ShapeID="_x0000_i1061" DrawAspect="Content" ObjectID="_1589636125" r:id="rId88"/>
+          <o:OLEObject Type="Embed" ProgID="Visio.Drawing.11" ShapeID="_x0000_i1061" DrawAspect="Content" ObjectID="_1589693554" r:id="rId89"/>
         </w:object>
       </w:r>
     </w:p>
@@ -27105,14 +27414,27 @@
       <w:r>
         <w:t xml:space="preserve">Hình 3. </w:t>
       </w:r>
-      <w:fldSimple w:instr=" SEQ Hình_3. \* ARABIC ">
-        <w:r>
-          <w:rPr>
-            <w:noProof/>
-          </w:rPr>
-          <w:t>4</w:t>
-        </w:r>
-      </w:fldSimple>
+      <w:r>
+        <w:fldChar w:fldCharType="begin"/>
+      </w:r>
+      <w:r>
+        <w:instrText xml:space="preserve"> SEQ Hình_3. \* ARABIC </w:instrText>
+      </w:r>
+      <w:r>
+        <w:fldChar w:fldCharType="separate"/>
+      </w:r>
+      <w:r>
+        <w:rPr>
+          <w:noProof/>
+        </w:rPr>
+        <w:t>4</w:t>
+      </w:r>
+      <w:r>
+        <w:rPr>
+          <w:noProof/>
+        </w:rPr>
+        <w:fldChar w:fldCharType="end"/>
+      </w:r>
       <w:r>
         <w:t>: Mô hình quan hệ.</w:t>
       </w:r>
@@ -27142,7 +27464,7 @@
       <w:pPr>
         <w:jc w:val="both"/>
         <w:sectPr>
-          <w:headerReference w:type="default" r:id="rId89"/>
+          <w:headerReference w:type="default" r:id="rId90"/>
           <w:pgSz w:w="12240" w:h="15840"/>
           <w:pgMar w:top="1440" w:right="1440" w:bottom="1440" w:left="1440" w:header="720" w:footer="720" w:gutter="0"/>
           <w:pgNumType w:start="12"/>
@@ -27527,7 +27849,7 @@
                     <pic:cNvPicPr/>
                   </pic:nvPicPr>
                   <pic:blipFill>
-                    <a:blip r:embed="rId90"/>
+                    <a:blip r:embed="rId91"/>
                     <a:stretch>
                       <a:fillRect/>
                     </a:stretch>
@@ -27556,14 +27878,27 @@
       <w:r>
         <w:t xml:space="preserve">Hình 4. </w:t>
       </w:r>
-      <w:fldSimple w:instr=" SEQ Hình_4. \* ARABIC ">
-        <w:r>
-          <w:rPr>
-            <w:noProof/>
-          </w:rPr>
-          <w:t>1</w:t>
-        </w:r>
-      </w:fldSimple>
+      <w:r>
+        <w:fldChar w:fldCharType="begin"/>
+      </w:r>
+      <w:r>
+        <w:instrText xml:space="preserve"> SEQ Hình_4. \* ARABIC </w:instrText>
+      </w:r>
+      <w:r>
+        <w:fldChar w:fldCharType="separate"/>
+      </w:r>
+      <w:r>
+        <w:rPr>
+          <w:noProof/>
+        </w:rPr>
+        <w:t>1</w:t>
+      </w:r>
+      <w:r>
+        <w:rPr>
+          <w:noProof/>
+        </w:rPr>
+        <w:fldChar w:fldCharType="end"/>
+      </w:r>
       <w:r>
         <w:t xml:space="preserve"> Mô hình dữ liệu hệ thống.</w:t>
       </w:r>
@@ -28498,14 +28833,39 @@
       <w:r>
         <w:t xml:space="preserve">Bảng Biểu 4. </w:t>
       </w:r>
-      <w:fldSimple w:instr=" SEQ Bảng_Biểu_4. \* ARABIC ">
-        <w:r>
-          <w:rPr>
-            <w:noProof/>
-          </w:rPr>
-          <w:t>1</w:t>
-        </w:r>
-      </w:fldSimple>
+      <w:r>
+        <w:fldChar w:fldCharType="begin"/>
+      </w:r>
+      <w:r>
+        <w:instrText xml:space="preserve"> SEQ B</w:instrText>
+      </w:r>
+      <w:r>
+        <w:instrText>ả</w:instrText>
+      </w:r>
+      <w:r>
+        <w:instrText>ng_Bi</w:instrText>
+      </w:r>
+      <w:r>
+        <w:instrText>ể</w:instrText>
+      </w:r>
+      <w:r>
+        <w:instrText xml:space="preserve">u_4. \* ARABIC </w:instrText>
+      </w:r>
+      <w:r>
+        <w:fldChar w:fldCharType="separate"/>
+      </w:r>
+      <w:r>
+        <w:rPr>
+          <w:noProof/>
+        </w:rPr>
+        <w:t>1</w:t>
+      </w:r>
+      <w:r>
+        <w:rPr>
+          <w:noProof/>
+        </w:rPr>
+        <w:fldChar w:fldCharType="end"/>
+      </w:r>
       <w:r>
         <w:t xml:space="preserve"> Đặc tả bảng lớp.</w:t>
       </w:r>
@@ -29422,14 +29782,39 @@
       <w:r>
         <w:t xml:space="preserve">Bảng Biểu 4. </w:t>
       </w:r>
-      <w:fldSimple w:instr=" SEQ Bảng_Biểu_4. \* ARABIC ">
-        <w:r>
-          <w:rPr>
-            <w:noProof/>
-          </w:rPr>
-          <w:t>2</w:t>
-        </w:r>
-      </w:fldSimple>
+      <w:r>
+        <w:fldChar w:fldCharType="begin"/>
+      </w:r>
+      <w:r>
+        <w:instrText xml:space="preserve"> SEQ B</w:instrText>
+      </w:r>
+      <w:r>
+        <w:instrText>ả</w:instrText>
+      </w:r>
+      <w:r>
+        <w:instrText>ng_Bi</w:instrText>
+      </w:r>
+      <w:r>
+        <w:instrText>ể</w:instrText>
+      </w:r>
+      <w:r>
+        <w:instrText xml:space="preserve">u_4. \* ARABIC </w:instrText>
+      </w:r>
+      <w:r>
+        <w:fldChar w:fldCharType="separate"/>
+      </w:r>
+      <w:r>
+        <w:rPr>
+          <w:noProof/>
+        </w:rPr>
+        <w:t>2</w:t>
+      </w:r>
+      <w:r>
+        <w:rPr>
+          <w:noProof/>
+        </w:rPr>
+        <w:fldChar w:fldCharType="end"/>
+      </w:r>
       <w:r>
         <w:t xml:space="preserve"> Đặc tả bảng mức thu.</w:t>
       </w:r>
@@ -31073,14 +31458,39 @@
       <w:r>
         <w:t xml:space="preserve">Bảng Biểu 4. </w:t>
       </w:r>
-      <w:fldSimple w:instr=" SEQ Bảng_Biểu_4. \* ARABIC ">
-        <w:r>
-          <w:rPr>
-            <w:noProof/>
-          </w:rPr>
-          <w:t>3</w:t>
-        </w:r>
-      </w:fldSimple>
+      <w:r>
+        <w:fldChar w:fldCharType="begin"/>
+      </w:r>
+      <w:r>
+        <w:instrText xml:space="preserve"> SEQ B</w:instrText>
+      </w:r>
+      <w:r>
+        <w:instrText>ả</w:instrText>
+      </w:r>
+      <w:r>
+        <w:instrText>ng_Bi</w:instrText>
+      </w:r>
+      <w:r>
+        <w:instrText>ể</w:instrText>
+      </w:r>
+      <w:r>
+        <w:instrText xml:space="preserve">u_4. \* ARABIC </w:instrText>
+      </w:r>
+      <w:r>
+        <w:fldChar w:fldCharType="separate"/>
+      </w:r>
+      <w:r>
+        <w:rPr>
+          <w:noProof/>
+        </w:rPr>
+        <w:t>3</w:t>
+      </w:r>
+      <w:r>
+        <w:rPr>
+          <w:noProof/>
+        </w:rPr>
+        <w:fldChar w:fldCharType="end"/>
+      </w:r>
       <w:r>
         <w:t xml:space="preserve"> Đặc tả bảng học sinh.</w:t>
       </w:r>
@@ -32733,14 +33143,39 @@
       <w:r>
         <w:t xml:space="preserve">Bảng Biểu 4. </w:t>
       </w:r>
-      <w:fldSimple w:instr=" SEQ Bảng_Biểu_4. \* ARABIC ">
-        <w:r>
-          <w:rPr>
-            <w:noProof/>
-          </w:rPr>
-          <w:t>4</w:t>
-        </w:r>
-      </w:fldSimple>
+      <w:r>
+        <w:fldChar w:fldCharType="begin"/>
+      </w:r>
+      <w:r>
+        <w:instrText xml:space="preserve"> SEQ B</w:instrText>
+      </w:r>
+      <w:r>
+        <w:instrText>ả</w:instrText>
+      </w:r>
+      <w:r>
+        <w:instrText>ng_Bi</w:instrText>
+      </w:r>
+      <w:r>
+        <w:instrText>ể</w:instrText>
+      </w:r>
+      <w:r>
+        <w:instrText xml:space="preserve">u_4. \* ARABIC </w:instrText>
+      </w:r>
+      <w:r>
+        <w:fldChar w:fldCharType="separate"/>
+      </w:r>
+      <w:r>
+        <w:rPr>
+          <w:noProof/>
+        </w:rPr>
+        <w:t>4</w:t>
+      </w:r>
+      <w:r>
+        <w:rPr>
+          <w:noProof/>
+        </w:rPr>
+        <w:fldChar w:fldCharType="end"/>
+      </w:r>
       <w:r>
         <w:t xml:space="preserve"> Bảng biểu biên lai.</w:t>
       </w:r>
@@ -33482,14 +33917,39 @@
       <w:r>
         <w:t xml:space="preserve">Bảng Biểu 4. </w:t>
       </w:r>
-      <w:fldSimple w:instr=" SEQ Bảng_Biểu_4. \* ARABIC ">
-        <w:r>
-          <w:rPr>
-            <w:noProof/>
-          </w:rPr>
-          <w:t>5</w:t>
-        </w:r>
-      </w:fldSimple>
+      <w:r>
+        <w:fldChar w:fldCharType="begin"/>
+      </w:r>
+      <w:r>
+        <w:instrText xml:space="preserve"> SEQ B</w:instrText>
+      </w:r>
+      <w:r>
+        <w:instrText>ả</w:instrText>
+      </w:r>
+      <w:r>
+        <w:instrText>ng_Bi</w:instrText>
+      </w:r>
+      <w:r>
+        <w:instrText>ể</w:instrText>
+      </w:r>
+      <w:r>
+        <w:instrText xml:space="preserve">u_4. \* ARABIC </w:instrText>
+      </w:r>
+      <w:r>
+        <w:fldChar w:fldCharType="separate"/>
+      </w:r>
+      <w:r>
+        <w:rPr>
+          <w:noProof/>
+        </w:rPr>
+        <w:t>5</w:t>
+      </w:r>
+      <w:r>
+        <w:rPr>
+          <w:noProof/>
+        </w:rPr>
+        <w:fldChar w:fldCharType="end"/>
+      </w:r>
       <w:r>
         <w:t xml:space="preserve"> Bảng biểu đối tượng miễn giảm.</w:t>
       </w:r>
@@ -34556,14 +35016,39 @@
       <w:r>
         <w:t xml:space="preserve">Bảng Biểu 4. </w:t>
       </w:r>
-      <w:fldSimple w:instr=" SEQ Bảng_Biểu_4. \* ARABIC ">
-        <w:r>
-          <w:rPr>
-            <w:noProof/>
-          </w:rPr>
-          <w:t>6</w:t>
-        </w:r>
-      </w:fldSimple>
+      <w:r>
+        <w:fldChar w:fldCharType="begin"/>
+      </w:r>
+      <w:r>
+        <w:instrText xml:space="preserve"> SEQ B</w:instrText>
+      </w:r>
+      <w:r>
+        <w:instrText>ả</w:instrText>
+      </w:r>
+      <w:r>
+        <w:instrText>ng_Bi</w:instrText>
+      </w:r>
+      <w:r>
+        <w:instrText>ể</w:instrText>
+      </w:r>
+      <w:r>
+        <w:instrText xml:space="preserve">u_4. \* ARABIC </w:instrText>
+      </w:r>
+      <w:r>
+        <w:fldChar w:fldCharType="separate"/>
+      </w:r>
+      <w:r>
+        <w:rPr>
+          <w:noProof/>
+        </w:rPr>
+        <w:t>6</w:t>
+      </w:r>
+      <w:r>
+        <w:rPr>
+          <w:noProof/>
+        </w:rPr>
+        <w:fldChar w:fldCharType="end"/>
+      </w:r>
       <w:r>
         <w:t xml:space="preserve"> Bảng biểu theo dõi lịch ăn.</w:t>
       </w:r>
@@ -34693,95 +35178,6 @@
             <wp:extent cx="5334000" cy="4686300"/>
             <wp:effectExtent l="0" t="0" r="0" b="0"/>
             <wp:docPr id="1" name="Picture 1"/>
-            <wp:cNvGraphicFramePr>
-              <a:graphicFrameLocks xmlns:a="http://schemas.openxmlformats.org/drawingml/2006/main" noChangeAspect="1"/>
-            </wp:cNvGraphicFramePr>
-            <a:graphic xmlns:a="http://schemas.openxmlformats.org/drawingml/2006/main">
-              <a:graphicData uri="http://schemas.openxmlformats.org/drawingml/2006/picture">
-                <pic:pic xmlns:pic="http://schemas.openxmlformats.org/drawingml/2006/picture">
-                  <pic:nvPicPr>
-                    <pic:cNvPr id="1" name=""/>
-                    <pic:cNvPicPr/>
-                  </pic:nvPicPr>
-                  <pic:blipFill>
-                    <a:blip r:embed="rId91"/>
-                    <a:stretch>
-                      <a:fillRect/>
-                    </a:stretch>
-                  </pic:blipFill>
-                  <pic:spPr>
-                    <a:xfrm>
-                      <a:off x="0" y="0"/>
-                      <a:ext cx="5334000" cy="4686300"/>
-                    </a:xfrm>
-                    <a:prstGeom prst="rect">
-                      <a:avLst/>
-                    </a:prstGeom>
-                  </pic:spPr>
-                </pic:pic>
-              </a:graphicData>
-            </a:graphic>
-          </wp:inline>
-        </w:drawing>
-      </w:r>
-    </w:p>
-    <w:p>
-      <w:pPr>
-        <w:pStyle w:val="Caption"/>
-      </w:pPr>
-      <w:bookmarkStart w:id="103" w:name="_Toc515399883"/>
-      <w:r>
-        <w:t xml:space="preserve">Hình 4. </w:t>
-      </w:r>
-      <w:fldSimple w:instr=" SEQ Hình_4. \* ARABIC ">
-        <w:r>
-          <w:rPr>
-            <w:noProof/>
-          </w:rPr>
-          <w:t>2</w:t>
-        </w:r>
-      </w:fldSimple>
-      <w:r>
-        <w:t xml:space="preserve"> FORM đăng nhập.</w:t>
-      </w:r>
-      <w:bookmarkEnd w:id="103"/>
-    </w:p>
-    <w:p>
-      <w:pPr>
-        <w:pStyle w:val="ListParagraph"/>
-        <w:numPr>
-          <w:ilvl w:val="0"/>
-          <w:numId w:val="23"/>
-        </w:numPr>
-        <w:rPr>
-          <w:rFonts w:ascii="Times New Roman" w:hAnsi="Times New Roman" w:cs="Times New Roman"/>
-          <w:sz w:val="26"/>
-          <w:szCs w:val="26"/>
-        </w:rPr>
-      </w:pPr>
-      <w:r>
-        <w:rPr>
-          <w:rFonts w:ascii="Times New Roman" w:hAnsi="Times New Roman" w:cs="Times New Roman"/>
-          <w:sz w:val="26"/>
-          <w:szCs w:val="26"/>
-        </w:rPr>
-        <w:t>Menu khi chọn phần danh mục:</w:t>
-      </w:r>
-    </w:p>
-    <w:p>
-      <w:pPr>
-        <w:jc w:val="center"/>
-      </w:pPr>
-      <w:r>
-        <w:rPr>
-          <w:noProof/>
-        </w:rPr>
-        <w:lastRenderedPageBreak/>
-        <w:drawing>
-          <wp:inline distT="0" distB="0" distL="0" distR="0" wp14:anchorId="4C7EDD72" wp14:editId="4A35452A">
-            <wp:extent cx="4429125" cy="3905250"/>
-            <wp:effectExtent l="0" t="0" r="9525" b="0"/>
-            <wp:docPr id="26" name="Picture 26"/>
             <wp:cNvGraphicFramePr>
               <a:graphicFrameLocks xmlns:a="http://schemas.openxmlformats.org/drawingml/2006/main" noChangeAspect="1"/>
             </wp:cNvGraphicFramePr>
@@ -34801,7 +35197,7 @@
                   <pic:spPr>
                     <a:xfrm>
                       <a:off x="0" y="0"/>
-                      <a:ext cx="4429125" cy="3905250"/>
+                      <a:ext cx="5334000" cy="4686300"/>
                     </a:xfrm>
                     <a:prstGeom prst="rect">
                       <a:avLst/>
@@ -34818,22 +35214,35 @@
       <w:pPr>
         <w:pStyle w:val="Caption"/>
       </w:pPr>
-      <w:bookmarkStart w:id="104" w:name="_Toc515399884"/>
+      <w:bookmarkStart w:id="103" w:name="_Toc515399883"/>
       <w:r>
         <w:t xml:space="preserve">Hình 4. </w:t>
       </w:r>
-      <w:fldSimple w:instr=" SEQ Hình_4. \* ARABIC ">
-        <w:r>
-          <w:rPr>
-            <w:noProof/>
-          </w:rPr>
-          <w:t>3</w:t>
-        </w:r>
-      </w:fldSimple>
-      <w:r>
-        <w:t xml:space="preserve"> Form danh mục.</w:t>
-      </w:r>
-      <w:bookmarkEnd w:id="104"/>
+      <w:r>
+        <w:fldChar w:fldCharType="begin"/>
+      </w:r>
+      <w:r>
+        <w:instrText xml:space="preserve"> SEQ Hình_4. \* ARABIC </w:instrText>
+      </w:r>
+      <w:r>
+        <w:fldChar w:fldCharType="separate"/>
+      </w:r>
+      <w:r>
+        <w:rPr>
+          <w:noProof/>
+        </w:rPr>
+        <w:t>2</w:t>
+      </w:r>
+      <w:r>
+        <w:rPr>
+          <w:noProof/>
+        </w:rPr>
+        <w:fldChar w:fldCharType="end"/>
+      </w:r>
+      <w:r>
+        <w:t xml:space="preserve"> FORM đăng nhập.</w:t>
+      </w:r>
+      <w:bookmarkEnd w:id="103"/>
     </w:p>
     <w:p>
       <w:pPr>
@@ -34842,30 +35251,24 @@
           <w:ilvl w:val="0"/>
           <w:numId w:val="23"/>
         </w:numPr>
-        <w:jc w:val="both"/>
-        <w:rPr>
-          <w:rFonts w:ascii="Times New Roman" w:hAnsi="Times New Roman" w:cs="Times New Roman"/>
-          <w:sz w:val="26"/>
-          <w:szCs w:val="26"/>
-        </w:rPr>
-      </w:pPr>
-      <w:r>
-        <w:rPr>
-          <w:rFonts w:ascii="Times New Roman" w:hAnsi="Times New Roman" w:cs="Times New Roman"/>
-          <w:sz w:val="26"/>
-          <w:szCs w:val="26"/>
-        </w:rPr>
-        <w:t>Menu khi chọn phần nghiệp vụ:</w:t>
+        <w:rPr>
+          <w:rFonts w:ascii="Times New Roman" w:hAnsi="Times New Roman" w:cs="Times New Roman"/>
+          <w:sz w:val="26"/>
+          <w:szCs w:val="26"/>
+        </w:rPr>
+      </w:pPr>
+      <w:r>
+        <w:rPr>
+          <w:rFonts w:ascii="Times New Roman" w:hAnsi="Times New Roman" w:cs="Times New Roman"/>
+          <w:sz w:val="26"/>
+          <w:szCs w:val="26"/>
+        </w:rPr>
+        <w:t>Menu khi chọn phần danh mục:</w:t>
       </w:r>
     </w:p>
     <w:p>
       <w:pPr>
         <w:jc w:val="center"/>
-        <w:rPr>
-          <w:rFonts w:ascii="Times New Roman" w:hAnsi="Times New Roman" w:cs="Times New Roman"/>
-          <w:sz w:val="26"/>
-          <w:szCs w:val="26"/>
-        </w:rPr>
       </w:pPr>
       <w:r>
         <w:rPr>
@@ -34873,10 +35276,10 @@
         </w:rPr>
         <w:lastRenderedPageBreak/>
         <w:drawing>
-          <wp:inline distT="0" distB="0" distL="0" distR="0" wp14:anchorId="37600F67" wp14:editId="7191A84D">
-            <wp:extent cx="4429125" cy="3857625"/>
-            <wp:effectExtent l="0" t="0" r="9525" b="9525"/>
-            <wp:docPr id="27" name="Picture 27"/>
+          <wp:inline distT="0" distB="0" distL="0" distR="0" wp14:anchorId="4C7EDD72" wp14:editId="4A35452A">
+            <wp:extent cx="4429125" cy="3905250"/>
+            <wp:effectExtent l="0" t="0" r="9525" b="0"/>
+            <wp:docPr id="26" name="Picture 26"/>
             <wp:cNvGraphicFramePr>
               <a:graphicFrameLocks xmlns:a="http://schemas.openxmlformats.org/drawingml/2006/main" noChangeAspect="1"/>
             </wp:cNvGraphicFramePr>
@@ -34896,7 +35299,7 @@
                   <pic:spPr>
                     <a:xfrm>
                       <a:off x="0" y="0"/>
-                      <a:ext cx="4429125" cy="3857625"/>
+                      <a:ext cx="4429125" cy="3905250"/>
                     </a:xfrm>
                     <a:prstGeom prst="rect">
                       <a:avLst/>
@@ -34912,68 +35315,37 @@
     <w:p>
       <w:pPr>
         <w:pStyle w:val="Caption"/>
-        <w:rPr>
-          <w:rFonts w:cs="Times New Roman"/>
-          <w:szCs w:val="26"/>
-        </w:rPr>
-      </w:pPr>
-      <w:bookmarkStart w:id="105" w:name="_Toc515399885"/>
+      </w:pPr>
+      <w:bookmarkStart w:id="104" w:name="_Toc515399884"/>
       <w:r>
         <w:t xml:space="preserve">Hình 4. </w:t>
       </w:r>
-      <w:fldSimple w:instr=" SEQ Hình_4. \* ARABIC ">
-        <w:r>
-          <w:rPr>
-            <w:noProof/>
-          </w:rPr>
-          <w:t>4</w:t>
-        </w:r>
-      </w:fldSimple>
-      <w:r>
-        <w:t xml:space="preserve"> Form nghiệp vụ.</w:t>
-      </w:r>
-      <w:bookmarkEnd w:id="105"/>
-    </w:p>
-    <w:p>
-      <w:pPr>
-        <w:jc w:val="both"/>
-        <w:rPr>
-          <w:rFonts w:ascii="Times New Roman" w:hAnsi="Times New Roman" w:cs="Times New Roman"/>
-          <w:sz w:val="26"/>
-          <w:szCs w:val="26"/>
-        </w:rPr>
-      </w:pPr>
-    </w:p>
-    <w:p>
-      <w:pPr>
-        <w:pStyle w:val="NoSpacing"/>
-        <w:outlineLvl w:val="3"/>
-        <w:rPr>
-          <w:rFonts w:ascii="Times New Roman" w:hAnsi="Times New Roman" w:cs="Times New Roman"/>
-          <w:sz w:val="26"/>
-          <w:szCs w:val="26"/>
-        </w:rPr>
-      </w:pPr>
-      <w:bookmarkStart w:id="106" w:name="_Toc515892260"/>
-      <w:r>
-        <w:rPr>
-          <w:rFonts w:ascii="Times New Roman" w:hAnsi="Times New Roman" w:cs="Times New Roman"/>
-          <w:sz w:val="26"/>
-          <w:szCs w:val="26"/>
-        </w:rPr>
-        <w:t xml:space="preserve">4.1.3.2. </w:t>
-      </w:r>
-      <w:r>
-        <w:rPr>
-          <w:rFonts w:ascii="Times New Roman" w:hAnsi="Times New Roman" w:cs="Times New Roman"/>
-          <w:sz w:val="26"/>
-          <w:szCs w:val="26"/>
-        </w:rPr>
-        <w:t>Thiết kế giao diện danh mục.</w:t>
-      </w:r>
-      <w:bookmarkEnd w:id="106"/>
-    </w:p>
-    <w:p/>
+      <w:r>
+        <w:fldChar w:fldCharType="begin"/>
+      </w:r>
+      <w:r>
+        <w:instrText xml:space="preserve"> SEQ Hình_4. \* ARABIC </w:instrText>
+      </w:r>
+      <w:r>
+        <w:fldChar w:fldCharType="separate"/>
+      </w:r>
+      <w:r>
+        <w:rPr>
+          <w:noProof/>
+        </w:rPr>
+        <w:t>3</w:t>
+      </w:r>
+      <w:r>
+        <w:rPr>
+          <w:noProof/>
+        </w:rPr>
+        <w:fldChar w:fldCharType="end"/>
+      </w:r>
+      <w:r>
+        <w:t xml:space="preserve"> Form danh mục.</w:t>
+      </w:r>
+      <w:bookmarkEnd w:id="104"/>
+    </w:p>
     <w:p>
       <w:pPr>
         <w:pStyle w:val="ListParagraph"/>
@@ -34981,23 +35353,25 @@
           <w:ilvl w:val="0"/>
           <w:numId w:val="23"/>
         </w:numPr>
-        <w:rPr>
-          <w:rFonts w:ascii="Times New Roman" w:hAnsi="Times New Roman" w:cs="Times New Roman"/>
-          <w:sz w:val="26"/>
-          <w:szCs w:val="26"/>
-        </w:rPr>
-      </w:pPr>
-      <w:r>
-        <w:rPr>
-          <w:rFonts w:ascii="Times New Roman" w:hAnsi="Times New Roman" w:cs="Times New Roman"/>
-          <w:sz w:val="26"/>
-          <w:szCs w:val="26"/>
-        </w:rPr>
-        <w:t>Danh mục Lớp.</w:t>
-      </w:r>
-    </w:p>
-    <w:p>
-      <w:pPr>
+        <w:jc w:val="both"/>
+        <w:rPr>
+          <w:rFonts w:ascii="Times New Roman" w:hAnsi="Times New Roman" w:cs="Times New Roman"/>
+          <w:sz w:val="26"/>
+          <w:szCs w:val="26"/>
+        </w:rPr>
+      </w:pPr>
+      <w:r>
+        <w:rPr>
+          <w:rFonts w:ascii="Times New Roman" w:hAnsi="Times New Roman" w:cs="Times New Roman"/>
+          <w:sz w:val="26"/>
+          <w:szCs w:val="26"/>
+        </w:rPr>
+        <w:t>Menu khi chọn phần nghiệp vụ:</w:t>
+      </w:r>
+    </w:p>
+    <w:p>
+      <w:pPr>
+        <w:jc w:val="center"/>
         <w:rPr>
           <w:rFonts w:ascii="Times New Roman" w:hAnsi="Times New Roman" w:cs="Times New Roman"/>
           <w:sz w:val="26"/>
@@ -35010,10 +35384,10 @@
         </w:rPr>
         <w:lastRenderedPageBreak/>
         <w:drawing>
-          <wp:inline distT="0" distB="0" distL="0" distR="0" wp14:anchorId="72813F67" wp14:editId="7DD9F2FF">
-            <wp:extent cx="5524500" cy="3486150"/>
-            <wp:effectExtent l="0" t="0" r="0" b="0"/>
-            <wp:docPr id="28" name="Picture 28"/>
+          <wp:inline distT="0" distB="0" distL="0" distR="0" wp14:anchorId="37600F67" wp14:editId="7191A84D">
+            <wp:extent cx="4429125" cy="3857625"/>
+            <wp:effectExtent l="0" t="0" r="9525" b="9525"/>
+            <wp:docPr id="27" name="Picture 27"/>
             <wp:cNvGraphicFramePr>
               <a:graphicFrameLocks xmlns:a="http://schemas.openxmlformats.org/drawingml/2006/main" noChangeAspect="1"/>
             </wp:cNvGraphicFramePr>
@@ -35033,7 +35407,7 @@
                   <pic:spPr>
                     <a:xfrm>
                       <a:off x="0" y="0"/>
-                      <a:ext cx="5524500" cy="3486150"/>
+                      <a:ext cx="4429125" cy="3857625"/>
                     </a:xfrm>
                     <a:prstGeom prst="rect">
                       <a:avLst/>
@@ -35054,131 +35428,76 @@
           <w:szCs w:val="26"/>
         </w:rPr>
       </w:pPr>
-      <w:bookmarkStart w:id="107" w:name="_Toc515399886"/>
+      <w:bookmarkStart w:id="105" w:name="_Toc515399885"/>
       <w:r>
         <w:t xml:space="preserve">Hình 4. </w:t>
       </w:r>
-      <w:fldSimple w:instr=" SEQ Hình_4. \* ARABIC ">
-        <w:r>
-          <w:rPr>
-            <w:noProof/>
-          </w:rPr>
-          <w:t>5</w:t>
-        </w:r>
-      </w:fldSimple>
-      <w:r>
-        <w:t xml:space="preserve"> Form lớp.</w:t>
-      </w:r>
-      <w:bookmarkEnd w:id="107"/>
-    </w:p>
-    <w:p>
-      <w:pPr>
-        <w:rPr>
-          <w:rFonts w:ascii="Times New Roman" w:hAnsi="Times New Roman" w:cs="Times New Roman"/>
-          <w:sz w:val="26"/>
-          <w:szCs w:val="26"/>
-        </w:rPr>
-      </w:pPr>
-    </w:p>
-    <w:p>
-      <w:pPr>
-        <w:rPr>
-          <w:rFonts w:ascii="Times New Roman" w:hAnsi="Times New Roman" w:cs="Times New Roman"/>
-          <w:sz w:val="26"/>
-          <w:szCs w:val="26"/>
-        </w:rPr>
-      </w:pPr>
-    </w:p>
-    <w:p>
-      <w:pPr>
-        <w:rPr>
-          <w:rFonts w:ascii="Times New Roman" w:hAnsi="Times New Roman" w:cs="Times New Roman"/>
-          <w:sz w:val="26"/>
-          <w:szCs w:val="26"/>
-        </w:rPr>
-      </w:pPr>
-    </w:p>
-    <w:p>
-      <w:pPr>
-        <w:rPr>
-          <w:rFonts w:ascii="Times New Roman" w:hAnsi="Times New Roman" w:cs="Times New Roman"/>
-          <w:sz w:val="26"/>
-          <w:szCs w:val="26"/>
-        </w:rPr>
-      </w:pPr>
-    </w:p>
-    <w:p>
-      <w:pPr>
-        <w:rPr>
-          <w:rFonts w:ascii="Times New Roman" w:hAnsi="Times New Roman" w:cs="Times New Roman"/>
-          <w:sz w:val="26"/>
-          <w:szCs w:val="26"/>
-        </w:rPr>
-      </w:pPr>
-    </w:p>
-    <w:p>
-      <w:pPr>
-        <w:rPr>
-          <w:rFonts w:ascii="Times New Roman" w:hAnsi="Times New Roman" w:cs="Times New Roman"/>
-          <w:sz w:val="26"/>
-          <w:szCs w:val="26"/>
-        </w:rPr>
-      </w:pPr>
-    </w:p>
-    <w:p>
-      <w:pPr>
-        <w:rPr>
-          <w:rFonts w:ascii="Times New Roman" w:hAnsi="Times New Roman" w:cs="Times New Roman"/>
-          <w:sz w:val="26"/>
-          <w:szCs w:val="26"/>
-        </w:rPr>
-      </w:pPr>
-    </w:p>
-    <w:p>
-      <w:pPr>
-        <w:rPr>
-          <w:rFonts w:ascii="Times New Roman" w:hAnsi="Times New Roman" w:cs="Times New Roman"/>
-          <w:sz w:val="26"/>
-          <w:szCs w:val="26"/>
-        </w:rPr>
-      </w:pPr>
-    </w:p>
-    <w:p>
-      <w:pPr>
-        <w:rPr>
-          <w:rFonts w:ascii="Times New Roman" w:hAnsi="Times New Roman" w:cs="Times New Roman"/>
-          <w:sz w:val="26"/>
-          <w:szCs w:val="26"/>
-        </w:rPr>
-      </w:pPr>
-    </w:p>
-    <w:p>
-      <w:pPr>
-        <w:rPr>
-          <w:rFonts w:ascii="Times New Roman" w:hAnsi="Times New Roman" w:cs="Times New Roman"/>
-          <w:sz w:val="26"/>
-          <w:szCs w:val="26"/>
-        </w:rPr>
-      </w:pPr>
-    </w:p>
-    <w:p>
-      <w:pPr>
-        <w:rPr>
-          <w:rFonts w:ascii="Times New Roman" w:hAnsi="Times New Roman" w:cs="Times New Roman"/>
-          <w:sz w:val="26"/>
-          <w:szCs w:val="26"/>
-        </w:rPr>
-      </w:pPr>
-    </w:p>
-    <w:p>
-      <w:pPr>
-        <w:rPr>
-          <w:rFonts w:ascii="Times New Roman" w:hAnsi="Times New Roman" w:cs="Times New Roman"/>
-          <w:sz w:val="26"/>
-          <w:szCs w:val="26"/>
-        </w:rPr>
-      </w:pPr>
-    </w:p>
+      <w:r>
+        <w:fldChar w:fldCharType="begin"/>
+      </w:r>
+      <w:r>
+        <w:instrText xml:space="preserve"> SEQ Hình_4. \* ARABIC </w:instrText>
+      </w:r>
+      <w:r>
+        <w:fldChar w:fldCharType="separate"/>
+      </w:r>
+      <w:r>
+        <w:rPr>
+          <w:noProof/>
+        </w:rPr>
+        <w:t>4</w:t>
+      </w:r>
+      <w:r>
+        <w:rPr>
+          <w:noProof/>
+        </w:rPr>
+        <w:fldChar w:fldCharType="end"/>
+      </w:r>
+      <w:r>
+        <w:t xml:space="preserve"> Form nghiệp vụ.</w:t>
+      </w:r>
+      <w:bookmarkEnd w:id="105"/>
+    </w:p>
+    <w:p>
+      <w:pPr>
+        <w:jc w:val="both"/>
+        <w:rPr>
+          <w:rFonts w:ascii="Times New Roman" w:hAnsi="Times New Roman" w:cs="Times New Roman"/>
+          <w:sz w:val="26"/>
+          <w:szCs w:val="26"/>
+        </w:rPr>
+      </w:pPr>
+    </w:p>
+    <w:p>
+      <w:pPr>
+        <w:pStyle w:val="NoSpacing"/>
+        <w:outlineLvl w:val="3"/>
+        <w:rPr>
+          <w:rFonts w:ascii="Times New Roman" w:hAnsi="Times New Roman" w:cs="Times New Roman"/>
+          <w:sz w:val="26"/>
+          <w:szCs w:val="26"/>
+        </w:rPr>
+      </w:pPr>
+      <w:bookmarkStart w:id="106" w:name="_Toc515892260"/>
+      <w:r>
+        <w:rPr>
+          <w:rFonts w:ascii="Times New Roman" w:hAnsi="Times New Roman" w:cs="Times New Roman"/>
+          <w:sz w:val="26"/>
+          <w:szCs w:val="26"/>
+        </w:rPr>
+        <w:t xml:space="preserve">4.1.3.2. </w:t>
+      </w:r>
+      <w:r>
+        <w:rPr>
+          <w:rFonts w:ascii="Times New Roman" w:hAnsi="Times New Roman" w:cs="Times New Roman"/>
+          <w:sz w:val="26"/>
+          <w:szCs w:val="26"/>
+        </w:rPr>
+        <w:t>Thiết kế giao diện danh mục.</w:t>
+      </w:r>
+      <w:bookmarkEnd w:id="106"/>
+    </w:p>
+    <w:p/>
     <w:p>
       <w:pPr>
         <w:pStyle w:val="ListParagraph"/>
@@ -35198,27 +35517,27 @@
           <w:sz w:val="26"/>
           <w:szCs w:val="26"/>
         </w:rPr>
+        <w:t>Danh mục Lớp.</w:t>
+      </w:r>
+    </w:p>
+    <w:p>
+      <w:pPr>
+        <w:rPr>
+          <w:rFonts w:ascii="Times New Roman" w:hAnsi="Times New Roman" w:cs="Times New Roman"/>
+          <w:sz w:val="26"/>
+          <w:szCs w:val="26"/>
+        </w:rPr>
+      </w:pPr>
+      <w:r>
+        <w:rPr>
+          <w:noProof/>
+        </w:rPr>
         <w:lastRenderedPageBreak/>
-        <w:t>Danh mục học sinh:</w:t>
-      </w:r>
-    </w:p>
-    <w:p>
-      <w:pPr>
-        <w:rPr>
-          <w:rFonts w:ascii="Times New Roman" w:hAnsi="Times New Roman" w:cs="Times New Roman"/>
-          <w:sz w:val="26"/>
-          <w:szCs w:val="26"/>
-        </w:rPr>
-      </w:pPr>
-      <w:r>
-        <w:rPr>
-          <w:noProof/>
-        </w:rPr>
         <w:drawing>
-          <wp:inline distT="0" distB="0" distL="0" distR="0" wp14:anchorId="54125EB6" wp14:editId="550E88BD">
-            <wp:extent cx="5943600" cy="3922395"/>
-            <wp:effectExtent l="0" t="0" r="0" b="1905"/>
-            <wp:docPr id="29" name="Picture 29"/>
+          <wp:inline distT="0" distB="0" distL="0" distR="0" wp14:anchorId="72813F67" wp14:editId="7DD9F2FF">
+            <wp:extent cx="5524500" cy="3486150"/>
+            <wp:effectExtent l="0" t="0" r="0" b="0"/>
+            <wp:docPr id="28" name="Picture 28"/>
             <wp:cNvGraphicFramePr>
               <a:graphicFrameLocks xmlns:a="http://schemas.openxmlformats.org/drawingml/2006/main" noChangeAspect="1"/>
             </wp:cNvGraphicFramePr>
@@ -35238,7 +35557,7 @@
                   <pic:spPr>
                     <a:xfrm>
                       <a:off x="0" y="0"/>
-                      <a:ext cx="5943600" cy="3922395"/>
+                      <a:ext cx="5524500" cy="3486150"/>
                     </a:xfrm>
                     <a:prstGeom prst="rect">
                       <a:avLst/>
@@ -35259,22 +35578,53 @@
           <w:szCs w:val="26"/>
         </w:rPr>
       </w:pPr>
-      <w:bookmarkStart w:id="108" w:name="_Toc515399887"/>
+      <w:bookmarkStart w:id="107" w:name="_Toc515399886"/>
       <w:r>
         <w:t xml:space="preserve">Hình 4. </w:t>
       </w:r>
-      <w:fldSimple w:instr=" SEQ Hình_4. \* ARABIC ">
-        <w:r>
-          <w:rPr>
-            <w:noProof/>
-          </w:rPr>
-          <w:t>6</w:t>
-        </w:r>
-      </w:fldSimple>
-      <w:r>
-        <w:t xml:space="preserve"> Form học sinh.</w:t>
-      </w:r>
-      <w:bookmarkEnd w:id="108"/>
+      <w:r>
+        <w:fldChar w:fldCharType="begin"/>
+      </w:r>
+      <w:r>
+        <w:instrText xml:space="preserve"> SEQ Hình_4. \* ARABIC </w:instrText>
+      </w:r>
+      <w:r>
+        <w:fldChar w:fldCharType="separate"/>
+      </w:r>
+      <w:r>
+        <w:rPr>
+          <w:noProof/>
+        </w:rPr>
+        <w:t>5</w:t>
+      </w:r>
+      <w:r>
+        <w:rPr>
+          <w:noProof/>
+        </w:rPr>
+        <w:fldChar w:fldCharType="end"/>
+      </w:r>
+      <w:r>
+        <w:t xml:space="preserve"> Form lớp.</w:t>
+      </w:r>
+      <w:bookmarkEnd w:id="107"/>
+    </w:p>
+    <w:p>
+      <w:pPr>
+        <w:rPr>
+          <w:rFonts w:ascii="Times New Roman" w:hAnsi="Times New Roman" w:cs="Times New Roman"/>
+          <w:sz w:val="26"/>
+          <w:szCs w:val="26"/>
+        </w:rPr>
+      </w:pPr>
+    </w:p>
+    <w:p>
+      <w:pPr>
+        <w:rPr>
+          <w:rFonts w:ascii="Times New Roman" w:hAnsi="Times New Roman" w:cs="Times New Roman"/>
+          <w:sz w:val="26"/>
+          <w:szCs w:val="26"/>
+        </w:rPr>
+      </w:pPr>
     </w:p>
     <w:p>
       <w:pPr>
@@ -35386,12 +35736,11 @@
           <w:szCs w:val="26"/>
         </w:rPr>
         <w:lastRenderedPageBreak/>
-        <w:t>Danh mục mức thu:</w:t>
-      </w:r>
-    </w:p>
-    <w:p>
-      <w:pPr>
-        <w:jc w:val="center"/>
+        <w:t>Danh mục học sinh:</w:t>
+      </w:r>
+    </w:p>
+    <w:p>
+      <w:pPr>
         <w:rPr>
           <w:rFonts w:ascii="Times New Roman" w:hAnsi="Times New Roman" w:cs="Times New Roman"/>
           <w:sz w:val="26"/>
@@ -35403,10 +35752,10 @@
           <w:noProof/>
         </w:rPr>
         <w:drawing>
-          <wp:inline distT="0" distB="0" distL="0" distR="0" wp14:anchorId="11DF4D59" wp14:editId="2675361D">
-            <wp:extent cx="5476875" cy="3057525"/>
-            <wp:effectExtent l="0" t="0" r="9525" b="9525"/>
-            <wp:docPr id="30" name="Picture 30"/>
+          <wp:inline distT="0" distB="0" distL="0" distR="0" wp14:anchorId="54125EB6" wp14:editId="550E88BD">
+            <wp:extent cx="5943600" cy="3922395"/>
+            <wp:effectExtent l="0" t="0" r="0" b="1905"/>
+            <wp:docPr id="29" name="Picture 29"/>
             <wp:cNvGraphicFramePr>
               <a:graphicFrameLocks xmlns:a="http://schemas.openxmlformats.org/drawingml/2006/main" noChangeAspect="1"/>
             </wp:cNvGraphicFramePr>
@@ -35426,7 +35775,7 @@
                   <pic:spPr>
                     <a:xfrm>
                       <a:off x="0" y="0"/>
-                      <a:ext cx="5476875" cy="3057525"/>
+                      <a:ext cx="5943600" cy="3922395"/>
                     </a:xfrm>
                     <a:prstGeom prst="rect">
                       <a:avLst/>
@@ -35447,146 +35796,119 @@
           <w:szCs w:val="26"/>
         </w:rPr>
       </w:pPr>
-      <w:bookmarkStart w:id="109" w:name="_Toc515399888"/>
+      <w:bookmarkStart w:id="108" w:name="_Toc515399887"/>
       <w:r>
         <w:t xml:space="preserve">Hình 4. </w:t>
       </w:r>
-      <w:fldSimple w:instr=" SEQ Hình_4. \* ARABIC ">
-        <w:r>
-          <w:rPr>
-            <w:noProof/>
-          </w:rPr>
-          <w:t>7</w:t>
-        </w:r>
-      </w:fldSimple>
-      <w:r>
-        <w:t xml:space="preserve"> Form mức thu.</w:t>
-      </w:r>
-      <w:bookmarkEnd w:id="109"/>
-    </w:p>
-    <w:p>
-      <w:pPr>
-        <w:jc w:val="both"/>
-        <w:rPr>
-          <w:rFonts w:ascii="Times New Roman" w:hAnsi="Times New Roman" w:cs="Times New Roman"/>
-          <w:sz w:val="26"/>
-          <w:szCs w:val="26"/>
-        </w:rPr>
-      </w:pPr>
-    </w:p>
-    <w:p>
-      <w:pPr>
-        <w:jc w:val="both"/>
-        <w:rPr>
-          <w:rFonts w:ascii="Times New Roman" w:hAnsi="Times New Roman" w:cs="Times New Roman"/>
-          <w:sz w:val="26"/>
-          <w:szCs w:val="26"/>
-        </w:rPr>
-      </w:pPr>
-    </w:p>
-    <w:p>
-      <w:pPr>
-        <w:jc w:val="both"/>
-        <w:rPr>
-          <w:rFonts w:ascii="Times New Roman" w:hAnsi="Times New Roman" w:cs="Times New Roman"/>
-          <w:sz w:val="26"/>
-          <w:szCs w:val="26"/>
-        </w:rPr>
-      </w:pPr>
-    </w:p>
-    <w:p>
-      <w:pPr>
-        <w:jc w:val="both"/>
-        <w:rPr>
-          <w:rFonts w:ascii="Times New Roman" w:hAnsi="Times New Roman" w:cs="Times New Roman"/>
-          <w:sz w:val="26"/>
-          <w:szCs w:val="26"/>
-        </w:rPr>
-      </w:pPr>
-    </w:p>
-    <w:p>
-      <w:pPr>
-        <w:jc w:val="both"/>
-        <w:rPr>
-          <w:rFonts w:ascii="Times New Roman" w:hAnsi="Times New Roman" w:cs="Times New Roman"/>
-          <w:sz w:val="26"/>
-          <w:szCs w:val="26"/>
-        </w:rPr>
-      </w:pPr>
-    </w:p>
-    <w:p>
-      <w:pPr>
-        <w:jc w:val="both"/>
-        <w:rPr>
-          <w:rFonts w:ascii="Times New Roman" w:hAnsi="Times New Roman" w:cs="Times New Roman"/>
-          <w:sz w:val="26"/>
-          <w:szCs w:val="26"/>
-        </w:rPr>
-      </w:pPr>
-    </w:p>
-    <w:p>
-      <w:pPr>
-        <w:jc w:val="both"/>
-        <w:rPr>
-          <w:rFonts w:ascii="Times New Roman" w:hAnsi="Times New Roman" w:cs="Times New Roman"/>
-          <w:sz w:val="26"/>
-          <w:szCs w:val="26"/>
-        </w:rPr>
-      </w:pPr>
-    </w:p>
-    <w:p>
-      <w:pPr>
-        <w:jc w:val="both"/>
-        <w:rPr>
-          <w:rFonts w:ascii="Times New Roman" w:hAnsi="Times New Roman" w:cs="Times New Roman"/>
-          <w:sz w:val="26"/>
-          <w:szCs w:val="26"/>
-        </w:rPr>
-      </w:pPr>
-    </w:p>
-    <w:p>
-      <w:pPr>
-        <w:jc w:val="both"/>
-        <w:rPr>
-          <w:rFonts w:ascii="Times New Roman" w:hAnsi="Times New Roman" w:cs="Times New Roman"/>
-          <w:sz w:val="26"/>
-          <w:szCs w:val="26"/>
-        </w:rPr>
-      </w:pPr>
-    </w:p>
-    <w:p>
-      <w:pPr>
-        <w:jc w:val="both"/>
-        <w:rPr>
-          <w:rFonts w:ascii="Times New Roman" w:hAnsi="Times New Roman" w:cs="Times New Roman"/>
-          <w:sz w:val="26"/>
-          <w:szCs w:val="26"/>
-        </w:rPr>
-      </w:pPr>
-    </w:p>
-    <w:p>
-      <w:pPr>
-        <w:jc w:val="both"/>
-        <w:rPr>
-          <w:rFonts w:ascii="Times New Roman" w:hAnsi="Times New Roman" w:cs="Times New Roman"/>
-          <w:sz w:val="26"/>
-          <w:szCs w:val="26"/>
-        </w:rPr>
-      </w:pPr>
-    </w:p>
-    <w:p>
-      <w:pPr>
-        <w:jc w:val="both"/>
-        <w:rPr>
-          <w:rFonts w:ascii="Times New Roman" w:hAnsi="Times New Roman" w:cs="Times New Roman"/>
-          <w:sz w:val="26"/>
-          <w:szCs w:val="26"/>
-        </w:rPr>
-      </w:pPr>
-    </w:p>
-    <w:p>
-      <w:pPr>
-        <w:jc w:val="both"/>
+      <w:r>
+        <w:fldChar w:fldCharType="begin"/>
+      </w:r>
+      <w:r>
+        <w:instrText xml:space="preserve"> SEQ Hình_4. \* ARABIC </w:instrText>
+      </w:r>
+      <w:r>
+        <w:fldChar w:fldCharType="separate"/>
+      </w:r>
+      <w:r>
+        <w:rPr>
+          <w:noProof/>
+        </w:rPr>
+        <w:t>6</w:t>
+      </w:r>
+      <w:r>
+        <w:rPr>
+          <w:noProof/>
+        </w:rPr>
+        <w:fldChar w:fldCharType="end"/>
+      </w:r>
+      <w:r>
+        <w:t xml:space="preserve"> Form học sinh.</w:t>
+      </w:r>
+      <w:bookmarkEnd w:id="108"/>
+    </w:p>
+    <w:p>
+      <w:pPr>
+        <w:rPr>
+          <w:rFonts w:ascii="Times New Roman" w:hAnsi="Times New Roman" w:cs="Times New Roman"/>
+          <w:sz w:val="26"/>
+          <w:szCs w:val="26"/>
+        </w:rPr>
+      </w:pPr>
+    </w:p>
+    <w:p>
+      <w:pPr>
+        <w:rPr>
+          <w:rFonts w:ascii="Times New Roman" w:hAnsi="Times New Roman" w:cs="Times New Roman"/>
+          <w:sz w:val="26"/>
+          <w:szCs w:val="26"/>
+        </w:rPr>
+      </w:pPr>
+    </w:p>
+    <w:p>
+      <w:pPr>
+        <w:rPr>
+          <w:rFonts w:ascii="Times New Roman" w:hAnsi="Times New Roman" w:cs="Times New Roman"/>
+          <w:sz w:val="26"/>
+          <w:szCs w:val="26"/>
+        </w:rPr>
+      </w:pPr>
+    </w:p>
+    <w:p>
+      <w:pPr>
+        <w:rPr>
+          <w:rFonts w:ascii="Times New Roman" w:hAnsi="Times New Roman" w:cs="Times New Roman"/>
+          <w:sz w:val="26"/>
+          <w:szCs w:val="26"/>
+        </w:rPr>
+      </w:pPr>
+    </w:p>
+    <w:p>
+      <w:pPr>
+        <w:rPr>
+          <w:rFonts w:ascii="Times New Roman" w:hAnsi="Times New Roman" w:cs="Times New Roman"/>
+          <w:sz w:val="26"/>
+          <w:szCs w:val="26"/>
+        </w:rPr>
+      </w:pPr>
+    </w:p>
+    <w:p>
+      <w:pPr>
+        <w:rPr>
+          <w:rFonts w:ascii="Times New Roman" w:hAnsi="Times New Roman" w:cs="Times New Roman"/>
+          <w:sz w:val="26"/>
+          <w:szCs w:val="26"/>
+        </w:rPr>
+      </w:pPr>
+    </w:p>
+    <w:p>
+      <w:pPr>
+        <w:rPr>
+          <w:rFonts w:ascii="Times New Roman" w:hAnsi="Times New Roman" w:cs="Times New Roman"/>
+          <w:sz w:val="26"/>
+          <w:szCs w:val="26"/>
+        </w:rPr>
+      </w:pPr>
+    </w:p>
+    <w:p>
+      <w:pPr>
+        <w:rPr>
+          <w:rFonts w:ascii="Times New Roman" w:hAnsi="Times New Roman" w:cs="Times New Roman"/>
+          <w:sz w:val="26"/>
+          <w:szCs w:val="26"/>
+        </w:rPr>
+      </w:pPr>
+    </w:p>
+    <w:p>
+      <w:pPr>
+        <w:rPr>
+          <w:rFonts w:ascii="Times New Roman" w:hAnsi="Times New Roman" w:cs="Times New Roman"/>
+          <w:sz w:val="26"/>
+          <w:szCs w:val="26"/>
+        </w:rPr>
+      </w:pPr>
+    </w:p>
+    <w:p>
+      <w:pPr>
         <w:rPr>
           <w:rFonts w:ascii="Times New Roman" w:hAnsi="Times New Roman" w:cs="Times New Roman"/>
           <w:sz w:val="26"/>
@@ -35601,7 +35923,6 @@
           <w:ilvl w:val="0"/>
           <w:numId w:val="23"/>
         </w:numPr>
-        <w:jc w:val="both"/>
         <w:rPr>
           <w:rFonts w:ascii="Times New Roman" w:hAnsi="Times New Roman" w:cs="Times New Roman"/>
           <w:sz w:val="26"/>
@@ -35615,7 +35936,7 @@
           <w:szCs w:val="26"/>
         </w:rPr>
         <w:lastRenderedPageBreak/>
-        <w:t>Danh mục đối tượng miễn giảm:</w:t>
+        <w:t>Danh mục mức thu:</w:t>
       </w:r>
     </w:p>
     <w:p>
@@ -35632,10 +35953,10 @@
           <w:noProof/>
         </w:rPr>
         <w:drawing>
-          <wp:inline distT="0" distB="0" distL="0" distR="0" wp14:anchorId="157856B9" wp14:editId="3EEBF1C8">
-            <wp:extent cx="4562475" cy="3629025"/>
+          <wp:inline distT="0" distB="0" distL="0" distR="0" wp14:anchorId="11DF4D59" wp14:editId="2675361D">
+            <wp:extent cx="5476875" cy="3057525"/>
             <wp:effectExtent l="0" t="0" r="9525" b="9525"/>
-            <wp:docPr id="31" name="Picture 31"/>
+            <wp:docPr id="30" name="Picture 30"/>
             <wp:cNvGraphicFramePr>
               <a:graphicFrameLocks xmlns:a="http://schemas.openxmlformats.org/drawingml/2006/main" noChangeAspect="1"/>
             </wp:cNvGraphicFramePr>
@@ -35655,7 +35976,7 @@
                   <pic:spPr>
                     <a:xfrm>
                       <a:off x="0" y="0"/>
-                      <a:ext cx="4562475" cy="3629025"/>
+                      <a:ext cx="5476875" cy="3057525"/>
                     </a:xfrm>
                     <a:prstGeom prst="rect">
                       <a:avLst/>
@@ -35676,51 +35997,165 @@
           <w:szCs w:val="26"/>
         </w:rPr>
       </w:pPr>
-      <w:bookmarkStart w:id="110" w:name="_Toc515399889"/>
+      <w:bookmarkStart w:id="109" w:name="_Toc515399888"/>
       <w:r>
         <w:t xml:space="preserve">Hình 4. </w:t>
       </w:r>
-      <w:fldSimple w:instr=" SEQ Hình_4. \* ARABIC ">
-        <w:r>
-          <w:rPr>
-            <w:noProof/>
-          </w:rPr>
-          <w:t>8</w:t>
-        </w:r>
-      </w:fldSimple>
-      <w:r>
-        <w:t xml:space="preserve"> Form đối tượng miễn giảm.</w:t>
-      </w:r>
-      <w:bookmarkEnd w:id="110"/>
-    </w:p>
-    <w:p>
-      <w:pPr>
-        <w:pStyle w:val="NoSpacing"/>
-        <w:outlineLvl w:val="3"/>
-        <w:rPr>
-          <w:rFonts w:ascii="Times New Roman" w:hAnsi="Times New Roman" w:cs="Times New Roman"/>
-          <w:sz w:val="26"/>
-          <w:szCs w:val="26"/>
-        </w:rPr>
-      </w:pPr>
-      <w:bookmarkStart w:id="111" w:name="_Toc515892261"/>
-      <w:r>
-        <w:rPr>
-          <w:rFonts w:ascii="Times New Roman" w:hAnsi="Times New Roman" w:cs="Times New Roman"/>
-          <w:sz w:val="26"/>
-          <w:szCs w:val="26"/>
-        </w:rPr>
-        <w:t xml:space="preserve">4.1.3.3. </w:t>
-      </w:r>
-      <w:r>
-        <w:rPr>
-          <w:rFonts w:ascii="Times New Roman" w:hAnsi="Times New Roman" w:cs="Times New Roman"/>
-          <w:sz w:val="26"/>
-          <w:szCs w:val="26"/>
-        </w:rPr>
-        <w:t>Thiết kế giao diện nghiệp vụ.</w:t>
-      </w:r>
-      <w:bookmarkEnd w:id="111"/>
+      <w:r>
+        <w:fldChar w:fldCharType="begin"/>
+      </w:r>
+      <w:r>
+        <w:instrText xml:space="preserve"> SEQ Hình_4. \* ARABIC </w:instrText>
+      </w:r>
+      <w:r>
+        <w:fldChar w:fldCharType="separate"/>
+      </w:r>
+      <w:r>
+        <w:rPr>
+          <w:noProof/>
+        </w:rPr>
+        <w:t>7</w:t>
+      </w:r>
+      <w:r>
+        <w:rPr>
+          <w:noProof/>
+        </w:rPr>
+        <w:fldChar w:fldCharType="end"/>
+      </w:r>
+      <w:r>
+        <w:t xml:space="preserve"> Form mức thu.</w:t>
+      </w:r>
+      <w:bookmarkEnd w:id="109"/>
+    </w:p>
+    <w:p>
+      <w:pPr>
+        <w:jc w:val="both"/>
+        <w:rPr>
+          <w:rFonts w:ascii="Times New Roman" w:hAnsi="Times New Roman" w:cs="Times New Roman"/>
+          <w:sz w:val="26"/>
+          <w:szCs w:val="26"/>
+        </w:rPr>
+      </w:pPr>
+    </w:p>
+    <w:p>
+      <w:pPr>
+        <w:jc w:val="both"/>
+        <w:rPr>
+          <w:rFonts w:ascii="Times New Roman" w:hAnsi="Times New Roman" w:cs="Times New Roman"/>
+          <w:sz w:val="26"/>
+          <w:szCs w:val="26"/>
+        </w:rPr>
+      </w:pPr>
+    </w:p>
+    <w:p>
+      <w:pPr>
+        <w:jc w:val="both"/>
+        <w:rPr>
+          <w:rFonts w:ascii="Times New Roman" w:hAnsi="Times New Roman" w:cs="Times New Roman"/>
+          <w:sz w:val="26"/>
+          <w:szCs w:val="26"/>
+        </w:rPr>
+      </w:pPr>
+    </w:p>
+    <w:p>
+      <w:pPr>
+        <w:jc w:val="both"/>
+        <w:rPr>
+          <w:rFonts w:ascii="Times New Roman" w:hAnsi="Times New Roman" w:cs="Times New Roman"/>
+          <w:sz w:val="26"/>
+          <w:szCs w:val="26"/>
+        </w:rPr>
+      </w:pPr>
+    </w:p>
+    <w:p>
+      <w:pPr>
+        <w:jc w:val="both"/>
+        <w:rPr>
+          <w:rFonts w:ascii="Times New Roman" w:hAnsi="Times New Roman" w:cs="Times New Roman"/>
+          <w:sz w:val="26"/>
+          <w:szCs w:val="26"/>
+        </w:rPr>
+      </w:pPr>
+    </w:p>
+    <w:p>
+      <w:pPr>
+        <w:jc w:val="both"/>
+        <w:rPr>
+          <w:rFonts w:ascii="Times New Roman" w:hAnsi="Times New Roman" w:cs="Times New Roman"/>
+          <w:sz w:val="26"/>
+          <w:szCs w:val="26"/>
+        </w:rPr>
+      </w:pPr>
+    </w:p>
+    <w:p>
+      <w:pPr>
+        <w:jc w:val="both"/>
+        <w:rPr>
+          <w:rFonts w:ascii="Times New Roman" w:hAnsi="Times New Roman" w:cs="Times New Roman"/>
+          <w:sz w:val="26"/>
+          <w:szCs w:val="26"/>
+        </w:rPr>
+      </w:pPr>
+    </w:p>
+    <w:p>
+      <w:pPr>
+        <w:jc w:val="both"/>
+        <w:rPr>
+          <w:rFonts w:ascii="Times New Roman" w:hAnsi="Times New Roman" w:cs="Times New Roman"/>
+          <w:sz w:val="26"/>
+          <w:szCs w:val="26"/>
+        </w:rPr>
+      </w:pPr>
+    </w:p>
+    <w:p>
+      <w:pPr>
+        <w:jc w:val="both"/>
+        <w:rPr>
+          <w:rFonts w:ascii="Times New Roman" w:hAnsi="Times New Roman" w:cs="Times New Roman"/>
+          <w:sz w:val="26"/>
+          <w:szCs w:val="26"/>
+        </w:rPr>
+      </w:pPr>
+    </w:p>
+    <w:p>
+      <w:pPr>
+        <w:jc w:val="both"/>
+        <w:rPr>
+          <w:rFonts w:ascii="Times New Roman" w:hAnsi="Times New Roman" w:cs="Times New Roman"/>
+          <w:sz w:val="26"/>
+          <w:szCs w:val="26"/>
+        </w:rPr>
+      </w:pPr>
+    </w:p>
+    <w:p>
+      <w:pPr>
+        <w:jc w:val="both"/>
+        <w:rPr>
+          <w:rFonts w:ascii="Times New Roman" w:hAnsi="Times New Roman" w:cs="Times New Roman"/>
+          <w:sz w:val="26"/>
+          <w:szCs w:val="26"/>
+        </w:rPr>
+      </w:pPr>
+    </w:p>
+    <w:p>
+      <w:pPr>
+        <w:jc w:val="both"/>
+        <w:rPr>
+          <w:rFonts w:ascii="Times New Roman" w:hAnsi="Times New Roman" w:cs="Times New Roman"/>
+          <w:sz w:val="26"/>
+          <w:szCs w:val="26"/>
+        </w:rPr>
+      </w:pPr>
+    </w:p>
+    <w:p>
+      <w:pPr>
+        <w:jc w:val="both"/>
+        <w:rPr>
+          <w:rFonts w:ascii="Times New Roman" w:hAnsi="Times New Roman" w:cs="Times New Roman"/>
+          <w:sz w:val="26"/>
+          <w:szCs w:val="26"/>
+        </w:rPr>
+      </w:pPr>
     </w:p>
     <w:p>
       <w:pPr>
@@ -35729,23 +36164,26 @@
           <w:ilvl w:val="0"/>
           <w:numId w:val="23"/>
         </w:numPr>
-        <w:rPr>
-          <w:rFonts w:ascii="Times New Roman" w:hAnsi="Times New Roman" w:cs="Times New Roman"/>
-          <w:sz w:val="26"/>
-          <w:szCs w:val="26"/>
-        </w:rPr>
-      </w:pPr>
-      <w:r>
-        <w:rPr>
-          <w:rFonts w:ascii="Times New Roman" w:hAnsi="Times New Roman" w:cs="Times New Roman"/>
-          <w:sz w:val="26"/>
-          <w:szCs w:val="26"/>
-        </w:rPr>
-        <w:t>Nghiệp vụ biên lai:</w:t>
-      </w:r>
-    </w:p>
-    <w:p>
-      <w:pPr>
+        <w:jc w:val="both"/>
+        <w:rPr>
+          <w:rFonts w:ascii="Times New Roman" w:hAnsi="Times New Roman" w:cs="Times New Roman"/>
+          <w:sz w:val="26"/>
+          <w:szCs w:val="26"/>
+        </w:rPr>
+      </w:pPr>
+      <w:r>
+        <w:rPr>
+          <w:rFonts w:ascii="Times New Roman" w:hAnsi="Times New Roman" w:cs="Times New Roman"/>
+          <w:sz w:val="26"/>
+          <w:szCs w:val="26"/>
+        </w:rPr>
+        <w:lastRenderedPageBreak/>
+        <w:t>Danh mục đối tượng miễn giảm:</w:t>
+      </w:r>
+    </w:p>
+    <w:p>
+      <w:pPr>
+        <w:jc w:val="center"/>
         <w:rPr>
           <w:rFonts w:ascii="Times New Roman" w:hAnsi="Times New Roman" w:cs="Times New Roman"/>
           <w:sz w:val="26"/>
@@ -35757,10 +36195,10 @@
           <w:noProof/>
         </w:rPr>
         <w:drawing>
-          <wp:inline distT="0" distB="0" distL="0" distR="0" wp14:anchorId="0AF48C23" wp14:editId="4169944A">
-            <wp:extent cx="5943600" cy="2643505"/>
-            <wp:effectExtent l="0" t="0" r="0" b="4445"/>
-            <wp:docPr id="4" name="Picture 4"/>
+          <wp:inline distT="0" distB="0" distL="0" distR="0" wp14:anchorId="157856B9" wp14:editId="3EEBF1C8">
+            <wp:extent cx="4562475" cy="3629025"/>
+            <wp:effectExtent l="0" t="0" r="9525" b="9525"/>
+            <wp:docPr id="31" name="Picture 31"/>
             <wp:cNvGraphicFramePr>
               <a:graphicFrameLocks xmlns:a="http://schemas.openxmlformats.org/drawingml/2006/main" noChangeAspect="1"/>
             </wp:cNvGraphicFramePr>
@@ -35780,7 +36218,7 @@
                   <pic:spPr>
                     <a:xfrm>
                       <a:off x="0" y="0"/>
-                      <a:ext cx="5943600" cy="2643505"/>
+                      <a:ext cx="4562475" cy="3629025"/>
                     </a:xfrm>
                     <a:prstGeom prst="rect">
                       <a:avLst/>
@@ -35801,23 +36239,64 @@
           <w:szCs w:val="26"/>
         </w:rPr>
       </w:pPr>
-      <w:bookmarkStart w:id="112" w:name="_Toc515399890"/>
-      <w:r>
-        <w:lastRenderedPageBreak/>
+      <w:bookmarkStart w:id="110" w:name="_Toc515399889"/>
+      <w:r>
         <w:t xml:space="preserve">Hình 4. </w:t>
       </w:r>
-      <w:fldSimple w:instr=" SEQ Hình_4. \* ARABIC ">
-        <w:r>
-          <w:rPr>
-            <w:noProof/>
-          </w:rPr>
-          <w:t>9</w:t>
-        </w:r>
-      </w:fldSimple>
-      <w:r>
-        <w:t xml:space="preserve"> Form  biên lai.</w:t>
-      </w:r>
-      <w:bookmarkEnd w:id="112"/>
+      <w:r>
+        <w:fldChar w:fldCharType="begin"/>
+      </w:r>
+      <w:r>
+        <w:instrText xml:space="preserve"> SEQ Hình_4. \* ARABIC </w:instrText>
+      </w:r>
+      <w:r>
+        <w:fldChar w:fldCharType="separate"/>
+      </w:r>
+      <w:r>
+        <w:rPr>
+          <w:noProof/>
+        </w:rPr>
+        <w:t>8</w:t>
+      </w:r>
+      <w:r>
+        <w:rPr>
+          <w:noProof/>
+        </w:rPr>
+        <w:fldChar w:fldCharType="end"/>
+      </w:r>
+      <w:r>
+        <w:t xml:space="preserve"> Form đối tượng miễn giảm.</w:t>
+      </w:r>
+      <w:bookmarkEnd w:id="110"/>
+    </w:p>
+    <w:p>
+      <w:pPr>
+        <w:pStyle w:val="NoSpacing"/>
+        <w:outlineLvl w:val="3"/>
+        <w:rPr>
+          <w:rFonts w:ascii="Times New Roman" w:hAnsi="Times New Roman" w:cs="Times New Roman"/>
+          <w:sz w:val="26"/>
+          <w:szCs w:val="26"/>
+        </w:rPr>
+      </w:pPr>
+      <w:bookmarkStart w:id="111" w:name="_Toc515892261"/>
+      <w:r>
+        <w:rPr>
+          <w:rFonts w:ascii="Times New Roman" w:hAnsi="Times New Roman" w:cs="Times New Roman"/>
+          <w:sz w:val="26"/>
+          <w:szCs w:val="26"/>
+        </w:rPr>
+        <w:t xml:space="preserve">4.1.3.3. </w:t>
+      </w:r>
+      <w:r>
+        <w:rPr>
+          <w:rFonts w:ascii="Times New Roman" w:hAnsi="Times New Roman" w:cs="Times New Roman"/>
+          <w:sz w:val="26"/>
+          <w:szCs w:val="26"/>
+        </w:rPr>
+        <w:t>Thiết kế giao diện nghiệp vụ.</w:t>
+      </w:r>
+      <w:bookmarkEnd w:id="111"/>
     </w:p>
     <w:p>
       <w:pPr>
@@ -35838,12 +36317,11 @@
           <w:sz w:val="26"/>
           <w:szCs w:val="26"/>
         </w:rPr>
-        <w:t>Nghiệp vụ theo dõi lịch ăn:</w:t>
-      </w:r>
-    </w:p>
-    <w:p>
-      <w:pPr>
-        <w:pStyle w:val="NoSpacing"/>
+        <w:t>Nghiệp vụ biên lai:</w:t>
+      </w:r>
+    </w:p>
+    <w:p>
+      <w:pPr>
         <w:rPr>
           <w:rFonts w:ascii="Times New Roman" w:hAnsi="Times New Roman" w:cs="Times New Roman"/>
           <w:sz w:val="26"/>
@@ -35855,10 +36333,10 @@
           <w:noProof/>
         </w:rPr>
         <w:drawing>
-          <wp:inline distT="0" distB="0" distL="0" distR="0" wp14:anchorId="1D64FED9" wp14:editId="7F984984">
-            <wp:extent cx="5943600" cy="3968115"/>
-            <wp:effectExtent l="0" t="0" r="0" b="0"/>
-            <wp:docPr id="33" name="Picture 33"/>
+          <wp:inline distT="0" distB="0" distL="0" distR="0" wp14:anchorId="0AF48C23" wp14:editId="4169944A">
+            <wp:extent cx="5943600" cy="2643505"/>
+            <wp:effectExtent l="0" t="0" r="0" b="4445"/>
+            <wp:docPr id="4" name="Picture 4"/>
             <wp:cNvGraphicFramePr>
               <a:graphicFrameLocks xmlns:a="http://schemas.openxmlformats.org/drawingml/2006/main" noChangeAspect="1"/>
             </wp:cNvGraphicFramePr>
@@ -35878,6 +36356,117 @@
                   <pic:spPr>
                     <a:xfrm>
                       <a:off x="0" y="0"/>
+                      <a:ext cx="5943600" cy="2643505"/>
+                    </a:xfrm>
+                    <a:prstGeom prst="rect">
+                      <a:avLst/>
+                    </a:prstGeom>
+                  </pic:spPr>
+                </pic:pic>
+              </a:graphicData>
+            </a:graphic>
+          </wp:inline>
+        </w:drawing>
+      </w:r>
+    </w:p>
+    <w:p>
+      <w:pPr>
+        <w:pStyle w:val="Caption"/>
+        <w:rPr>
+          <w:rFonts w:cs="Times New Roman"/>
+          <w:szCs w:val="26"/>
+        </w:rPr>
+      </w:pPr>
+      <w:bookmarkStart w:id="112" w:name="_Toc515399890"/>
+      <w:r>
+        <w:lastRenderedPageBreak/>
+        <w:t xml:space="preserve">Hình 4. </w:t>
+      </w:r>
+      <w:r>
+        <w:fldChar w:fldCharType="begin"/>
+      </w:r>
+      <w:r>
+        <w:instrText xml:space="preserve"> SEQ Hình_4. \* ARABIC </w:instrText>
+      </w:r>
+      <w:r>
+        <w:fldChar w:fldCharType="separate"/>
+      </w:r>
+      <w:r>
+        <w:rPr>
+          <w:noProof/>
+        </w:rPr>
+        <w:t>9</w:t>
+      </w:r>
+      <w:r>
+        <w:rPr>
+          <w:noProof/>
+        </w:rPr>
+        <w:fldChar w:fldCharType="end"/>
+      </w:r>
+      <w:r>
+        <w:t xml:space="preserve"> Form  biên lai.</w:t>
+      </w:r>
+      <w:bookmarkEnd w:id="112"/>
+    </w:p>
+    <w:p>
+      <w:pPr>
+        <w:pStyle w:val="ListParagraph"/>
+        <w:numPr>
+          <w:ilvl w:val="0"/>
+          <w:numId w:val="23"/>
+        </w:numPr>
+        <w:rPr>
+          <w:rFonts w:ascii="Times New Roman" w:hAnsi="Times New Roman" w:cs="Times New Roman"/>
+          <w:sz w:val="26"/>
+          <w:szCs w:val="26"/>
+        </w:rPr>
+      </w:pPr>
+      <w:r>
+        <w:rPr>
+          <w:rFonts w:ascii="Times New Roman" w:hAnsi="Times New Roman" w:cs="Times New Roman"/>
+          <w:sz w:val="26"/>
+          <w:szCs w:val="26"/>
+        </w:rPr>
+        <w:t>Nghiệp vụ theo dõi lịch ăn:</w:t>
+      </w:r>
+    </w:p>
+    <w:p>
+      <w:pPr>
+        <w:pStyle w:val="NoSpacing"/>
+        <w:rPr>
+          <w:rFonts w:ascii="Times New Roman" w:hAnsi="Times New Roman" w:cs="Times New Roman"/>
+          <w:sz w:val="26"/>
+          <w:szCs w:val="26"/>
+        </w:rPr>
+      </w:pPr>
+      <w:r>
+        <w:rPr>
+          <w:noProof/>
+        </w:rPr>
+        <w:drawing>
+          <wp:inline distT="0" distB="0" distL="0" distR="0" wp14:anchorId="1D64FED9" wp14:editId="7F984984">
+            <wp:extent cx="5943600" cy="3968115"/>
+            <wp:effectExtent l="0" t="0" r="0" b="0"/>
+            <wp:docPr id="33" name="Picture 33"/>
+            <wp:cNvGraphicFramePr>
+              <a:graphicFrameLocks xmlns:a="http://schemas.openxmlformats.org/drawingml/2006/main" noChangeAspect="1"/>
+            </wp:cNvGraphicFramePr>
+            <a:graphic xmlns:a="http://schemas.openxmlformats.org/drawingml/2006/main">
+              <a:graphicData uri="http://schemas.openxmlformats.org/drawingml/2006/picture">
+                <pic:pic xmlns:pic="http://schemas.openxmlformats.org/drawingml/2006/picture">
+                  <pic:nvPicPr>
+                    <pic:cNvPr id="1" name=""/>
+                    <pic:cNvPicPr/>
+                  </pic:nvPicPr>
+                  <pic:blipFill>
+                    <a:blip r:embed="rId100"/>
+                    <a:stretch>
+                      <a:fillRect/>
+                    </a:stretch>
+                  </pic:blipFill>
+                  <pic:spPr>
+                    <a:xfrm>
+                      <a:off x="0" y="0"/>
                       <a:ext cx="5943600" cy="3968115"/>
                     </a:xfrm>
                     <a:prstGeom prst="rect">
@@ -35903,14 +36492,27 @@
       <w:r>
         <w:t xml:space="preserve">Hình 4. </w:t>
       </w:r>
-      <w:fldSimple w:instr=" SEQ Hình_4. \* ARABIC ">
-        <w:r>
-          <w:rPr>
-            <w:noProof/>
-          </w:rPr>
-          <w:t>10</w:t>
-        </w:r>
-      </w:fldSimple>
+      <w:r>
+        <w:fldChar w:fldCharType="begin"/>
+      </w:r>
+      <w:r>
+        <w:instrText xml:space="preserve"> SEQ Hình_4. \* ARABIC </w:instrText>
+      </w:r>
+      <w:r>
+        <w:fldChar w:fldCharType="separate"/>
+      </w:r>
+      <w:r>
+        <w:rPr>
+          <w:noProof/>
+        </w:rPr>
+        <w:t>10</w:t>
+      </w:r>
+      <w:r>
+        <w:rPr>
+          <w:noProof/>
+        </w:rPr>
+        <w:fldChar w:fldCharType="end"/>
+      </w:r>
       <w:r>
         <w:t xml:space="preserve"> Form theo dõi lịch ăn.</w:t>
       </w:r>
@@ -36081,7 +36683,7 @@
         </w:rPr>
         <w:t>) là một </w:t>
       </w:r>
-      <w:hyperlink r:id="rId100" w:tooltip="Ngôn ngữ lập trình" w:history="1">
+      <w:hyperlink r:id="rId101" w:tooltip="Ngôn ngữ lập trình" w:history="1">
         <w:r>
           <w:rPr>
             <w:rStyle w:val="Hyperlink"/>
@@ -36103,7 +36705,7 @@
         </w:rPr>
         <w:t> </w:t>
       </w:r>
-      <w:hyperlink r:id="rId101" w:tooltip="Lập trình hướng đối tượng" w:history="1">
+      <w:hyperlink r:id="rId102" w:tooltip="Lập trình hướng đối tượng" w:history="1">
         <w:r>
           <w:rPr>
             <w:rStyle w:val="Hyperlink"/>
@@ -36125,7 +36727,7 @@
         </w:rPr>
         <w:t> được phát triển bởi </w:t>
       </w:r>
-      <w:hyperlink r:id="rId102" w:tooltip="Microsoft" w:history="1">
+      <w:hyperlink r:id="rId103" w:tooltip="Microsoft" w:history="1">
         <w:r>
           <w:rPr>
             <w:rStyle w:val="Hyperlink"/>
@@ -36147,7 +36749,7 @@
         </w:rPr>
         <w:t>, là phần khởi đầu cho kế hoạch </w:t>
       </w:r>
-      <w:hyperlink r:id="rId103" w:tooltip=".NET (trang chưa được viết)" w:history="1">
+      <w:hyperlink r:id="rId104" w:tooltip=".NET (trang chưa được viết)" w:history="1">
         <w:r>
           <w:rPr>
             <w:rStyle w:val="Hyperlink"/>
@@ -36169,7 +36771,7 @@
         </w:rPr>
         <w:t> của họ. Tên của ngôn ngữ bao gồm ký tự thăng theo Microsoft nhưng theo </w:t>
       </w:r>
-      <w:hyperlink r:id="rId104" w:tooltip="ECMA (trang chưa được viết)" w:history="1">
+      <w:hyperlink r:id="rId105" w:tooltip="ECMA (trang chưa được viết)" w:history="1">
         <w:r>
           <w:rPr>
             <w:rStyle w:val="Hyperlink"/>
@@ -36211,7 +36813,7 @@
         </w:rPr>
         <w:t>, chỉ bao gồm dấu số thường. Microsoft phát triển C# dựa trên </w:t>
       </w:r>
-      <w:hyperlink r:id="rId105" w:tooltip="C++" w:history="1">
+      <w:hyperlink r:id="rId106" w:tooltip="C++" w:history="1">
         <w:r>
           <w:rPr>
             <w:rStyle w:val="Hyperlink"/>
@@ -36233,7 +36835,7 @@
         </w:rPr>
         <w:t> và </w:t>
       </w:r>
-      <w:hyperlink r:id="rId106" w:tooltip="Java (ngôn ngữ lập trình)" w:history="1">
+      <w:hyperlink r:id="rId107" w:tooltip="Java (ngôn ngữ lập trình)" w:history="1">
         <w:r>
           <w:rPr>
             <w:rStyle w:val="Hyperlink"/>
@@ -36255,7 +36857,7 @@
         </w:rPr>
         <w:t>. C# được miêu tả là ngôn ngữ có được sự cân bằng giữa C++, </w:t>
       </w:r>
-      <w:hyperlink r:id="rId107" w:tooltip="Visual Basic" w:history="1">
+      <w:hyperlink r:id="rId108" w:tooltip="Visual Basic" w:history="1">
         <w:r>
           <w:rPr>
             <w:rStyle w:val="Hyperlink"/>
@@ -36277,7 +36879,7 @@
         </w:rPr>
         <w:t>, </w:t>
       </w:r>
-      <w:hyperlink r:id="rId108" w:tooltip="Delphi (ngôn ngữ lập trình)" w:history="1">
+      <w:hyperlink r:id="rId109" w:tooltip="Delphi (ngôn ngữ lập trình)" w:history="1">
         <w:r>
           <w:rPr>
             <w:rStyle w:val="Hyperlink"/>
@@ -36299,7 +36901,7 @@
         </w:rPr>
         <w:t> và </w:t>
       </w:r>
-      <w:hyperlink r:id="rId109" w:tooltip="Java (ngôn ngữ lập trình)" w:history="1">
+      <w:hyperlink r:id="rId110" w:tooltip="Java (ngôn ngữ lập trình)" w:history="1">
         <w:r>
           <w:rPr>
             <w:rStyle w:val="Hyperlink"/>
@@ -36575,7 +37177,7 @@
                     </pic:cNvPicPr>
                   </pic:nvPicPr>
                   <pic:blipFill>
-                    <a:blip r:embed="rId110" cstate="print">
+                    <a:blip r:embed="rId111" cstate="print">
                       <a:extLst>
                         <a:ext uri="{28A0092B-C50C-407E-A947-70E740481C1C}">
                           <a14:useLocalDpi xmlns:a14="http://schemas.microsoft.com/office/drawing/2010/main" val="0"/>
@@ -36619,14 +37221,27 @@
       <w:r>
         <w:t xml:space="preserve">Hình 4. </w:t>
       </w:r>
-      <w:fldSimple w:instr=" SEQ Hình_4. \* ARABIC ">
-        <w:r>
-          <w:rPr>
-            <w:noProof/>
-          </w:rPr>
-          <w:t>11</w:t>
-        </w:r>
-      </w:fldSimple>
+      <w:r>
+        <w:fldChar w:fldCharType="begin"/>
+      </w:r>
+      <w:r>
+        <w:instrText xml:space="preserve"> SEQ Hình_4. \* ARABIC </w:instrText>
+      </w:r>
+      <w:r>
+        <w:fldChar w:fldCharType="separate"/>
+      </w:r>
+      <w:r>
+        <w:rPr>
+          <w:noProof/>
+        </w:rPr>
+        <w:t>11</w:t>
+      </w:r>
+      <w:r>
+        <w:rPr>
+          <w:noProof/>
+        </w:rPr>
+        <w:fldChar w:fldCharType="end"/>
+      </w:r>
       <w:r>
         <w:t xml:space="preserve"> Giao diện đăng nhập.</w:t>
       </w:r>
@@ -36739,7 +37354,7 @@
                     <pic:cNvPicPr/>
                   </pic:nvPicPr>
                   <pic:blipFill>
-                    <a:blip r:embed="rId91"/>
+                    <a:blip r:embed="rId92"/>
                     <a:stretch>
                       <a:fillRect/>
                     </a:stretch>
@@ -36768,14 +37383,27 @@
       <w:r>
         <w:t xml:space="preserve">Hình 4. </w:t>
       </w:r>
-      <w:fldSimple w:instr=" SEQ Hình_4. \* ARABIC ">
-        <w:r>
-          <w:rPr>
-            <w:noProof/>
-          </w:rPr>
-          <w:t>12</w:t>
-        </w:r>
-      </w:fldSimple>
+      <w:r>
+        <w:fldChar w:fldCharType="begin"/>
+      </w:r>
+      <w:r>
+        <w:instrText xml:space="preserve"> SEQ Hình_4. \* ARABIC </w:instrText>
+      </w:r>
+      <w:r>
+        <w:fldChar w:fldCharType="separate"/>
+      </w:r>
+      <w:r>
+        <w:rPr>
+          <w:noProof/>
+        </w:rPr>
+        <w:t>12</w:t>
+      </w:r>
+      <w:r>
+        <w:rPr>
+          <w:noProof/>
+        </w:rPr>
+        <w:fldChar w:fldCharType="end"/>
+      </w:r>
       <w:r>
         <w:t xml:space="preserve"> Giao diện chương trình chính.</w:t>
       </w:r>
@@ -36877,7 +37505,7 @@
                     <pic:cNvPicPr/>
                   </pic:nvPicPr>
                   <pic:blipFill>
-                    <a:blip r:embed="rId98"/>
+                    <a:blip r:embed="rId99"/>
                     <a:stretch>
                       <a:fillRect/>
                     </a:stretch>
@@ -36906,14 +37534,27 @@
       <w:r>
         <w:t xml:space="preserve">Hình 4. </w:t>
       </w:r>
-      <w:fldSimple w:instr=" SEQ Hình_4. \* ARABIC ">
-        <w:r>
-          <w:rPr>
-            <w:noProof/>
-          </w:rPr>
-          <w:t>13</w:t>
-        </w:r>
-      </w:fldSimple>
+      <w:r>
+        <w:fldChar w:fldCharType="begin"/>
+      </w:r>
+      <w:r>
+        <w:instrText xml:space="preserve"> SEQ Hình_4. \* ARABIC </w:instrText>
+      </w:r>
+      <w:r>
+        <w:fldChar w:fldCharType="separate"/>
+      </w:r>
+      <w:r>
+        <w:rPr>
+          <w:noProof/>
+        </w:rPr>
+        <w:t>13</w:t>
+      </w:r>
+      <w:r>
+        <w:rPr>
+          <w:noProof/>
+        </w:rPr>
+        <w:fldChar w:fldCharType="end"/>
+      </w:r>
       <w:r>
         <w:t xml:space="preserve"> Form nghiệp vụ in biên lai.</w:t>
       </w:r>
@@ -37043,7 +37684,7 @@
                     <pic:cNvPicPr/>
                   </pic:nvPicPr>
                   <pic:blipFill>
-                    <a:blip r:embed="rId111"/>
+                    <a:blip r:embed="rId112"/>
                     <a:stretch>
                       <a:fillRect/>
                     </a:stretch>
@@ -37133,7 +37774,7 @@
       <w:pPr>
         <w:pStyle w:val="NoSpacing"/>
         <w:sectPr>
-          <w:headerReference w:type="default" r:id="rId112"/>
+          <w:headerReference w:type="default" r:id="rId113"/>
           <w:pgSz w:w="12240" w:h="15840"/>
           <w:pgMar w:top="1440" w:right="1440" w:bottom="1440" w:left="1440" w:header="720" w:footer="720" w:gutter="0"/>
           <w:pgNumType w:start="27"/>
@@ -37336,7 +37977,7 @@
       <w:pPr>
         <w:pStyle w:val="Heading1"/>
         <w:sectPr>
-          <w:headerReference w:type="default" r:id="rId113"/>
+          <w:headerReference w:type="default" r:id="rId114"/>
           <w:pgSz w:w="12240" w:h="15840"/>
           <w:pgMar w:top="1440" w:right="1440" w:bottom="1440" w:left="1440" w:header="720" w:footer="720" w:gutter="0"/>
           <w:pgNumType w:start="44"/>
@@ -37572,7 +38213,7 @@
       </w:pPr>
     </w:p>
     <w:sectPr>
-      <w:headerReference w:type="default" r:id="rId114"/>
+      <w:headerReference w:type="default" r:id="rId115"/>
       <w:pgSz w:w="12240" w:h="15840"/>
       <w:pgMar w:top="1440" w:right="1440" w:bottom="1440" w:left="1440" w:header="720" w:footer="720" w:gutter="0"/>
       <w:pgNumType w:start="45"/>
@@ -37710,6 +38351,7 @@
               <w:docPartUnique/>
             </w:docPartObj>
           </w:sdtPr>
+          <w:sdtEndPr/>
           <w:sdtContent>
             <w:sdt>
               <w:sdtPr>
@@ -37724,6 +38366,7 @@
                   <w:docPartUnique/>
                 </w:docPartObj>
               </w:sdtPr>
+              <w:sdtEndPr/>
               <w:sdtContent>
                 <w:p>
                   <w:pPr>
@@ -37790,7 +38433,7 @@
                       <w:sz w:val="24"/>
                       <w:szCs w:val="24"/>
                     </w:rPr>
-                    <w:t>10</w:t>
+                    <w:t>13</w:t>
                   </w:r>
                   <w:r>
                     <w:rPr>
@@ -37884,6 +38527,48 @@
     <w:pPr>
       <w:pStyle w:val="Header"/>
       <w:jc w:val="center"/>
+    </w:pPr>
+  </w:p>
+  <w:p>
+    <w:pPr>
+      <w:pStyle w:val="Header"/>
+    </w:pPr>
+  </w:p>
+</w:hdr>
+</file>
+
+<file path=word/header10.xml><?xml version="1.0" encoding="utf-8"?>
+<w:hdr xmlns:wpc="http://schemas.microsoft.com/office/word/2010/wordprocessingCanvas" xmlns:mc="http://schemas.openxmlformats.org/markup-compatibility/2006" xmlns:o="urn:schemas-microsoft-com:office:office" xmlns:r="http://schemas.openxmlformats.org/officeDocument/2006/relationships" xmlns:m="http://schemas.openxmlformats.org/officeDocument/2006/math" xmlns:v="urn:schemas-microsoft-com:vml" xmlns:wp14="http://schemas.microsoft.com/office/word/2010/wordprocessingDrawing" xmlns:wp="http://schemas.openxmlformats.org/drawingml/2006/wordprocessingDrawing" xmlns:w10="urn:schemas-microsoft-com:office:word" xmlns:w="http://schemas.openxmlformats.org/wordprocessingml/2006/main" xmlns:w14="http://schemas.microsoft.com/office/word/2010/wordml" xmlns:w15="http://schemas.microsoft.com/office/word/2012/wordml" xmlns:wpg="http://schemas.microsoft.com/office/word/2010/wordprocessingGroup" xmlns:wpi="http://schemas.microsoft.com/office/word/2010/wordprocessingInk" xmlns:wne="http://schemas.microsoft.com/office/word/2006/wordml" xmlns:wps="http://schemas.microsoft.com/office/word/2010/wordprocessingShape" mc:Ignorable="w14 w15 wp14">
+  <w:p>
+    <w:pPr>
+      <w:pStyle w:val="Header"/>
+      <w:pBdr>
+        <w:bottom w:val="double" w:sz="6" w:space="1" w:color="auto"/>
+      </w:pBdr>
+      <w:jc w:val="center"/>
+      <w:rPr>
+        <w:rFonts w:ascii="Times New Roman" w:hAnsi="Times New Roman" w:cs="Times New Roman"/>
+        <w:sz w:val="26"/>
+        <w:szCs w:val="26"/>
+      </w:rPr>
+    </w:pPr>
+    <w:r>
+      <w:rPr>
+        <w:rFonts w:ascii="Times New Roman" w:hAnsi="Times New Roman" w:cs="Times New Roman"/>
+        <w:sz w:val="26"/>
+        <w:szCs w:val="26"/>
+      </w:rPr>
+      <w:t>Tài liệu tham khảo.</w:t>
+    </w:r>
+  </w:p>
+  <w:p>
+    <w:pPr>
+      <w:pStyle w:val="Header"/>
+    </w:pPr>
+  </w:p>
+  <w:p>
+    <w:pPr>
+      <w:pStyle w:val="Header"/>
     </w:pPr>
   </w:p>
   <w:p>
@@ -38259,7 +38944,7 @@
                   <w:sz w:val="24"/>
                   <w:szCs w:val="24"/>
                 </w:rPr>
-                <w:t>iv</w:t>
+                <w:t>vi</w:t>
               </w:r>
               <w:r>
                 <w:rPr>
@@ -38359,7 +39044,15 @@
         <w:sz w:val="26"/>
         <w:szCs w:val="26"/>
       </w:rPr>
-      <w:t>Chương 3: Phân tích dữ liệu nghiệp vụ.</w:t>
+      <w:t>Chương 2: Phân tích chức năng</w:t>
+    </w:r>
+    <w:r>
+      <w:rPr>
+        <w:rFonts w:ascii="Times New Roman" w:hAnsi="Times New Roman" w:cs="Times New Roman"/>
+        <w:sz w:val="26"/>
+        <w:szCs w:val="26"/>
+      </w:rPr>
+      <w:t xml:space="preserve"> nghiệp vụ.</w:t>
     </w:r>
   </w:p>
   <w:p>
@@ -38401,7 +39094,7 @@
         <w:sz w:val="26"/>
         <w:szCs w:val="26"/>
       </w:rPr>
-      <w:t>Chương 4: Thiết kế và xây dưng hệ thống.</w:t>
+      <w:t>Chương 3: Phân tích dữ liệu nghiệp vụ.</w:t>
     </w:r>
   </w:p>
   <w:p>
@@ -38443,7 +39136,7 @@
         <w:sz w:val="26"/>
         <w:szCs w:val="26"/>
       </w:rPr>
-      <w:t>Kết luận</w:t>
+      <w:t>Chương 4: Thiết kế và xây dưng hệ thống.</w:t>
     </w:r>
   </w:p>
   <w:p>
@@ -38485,7 +39178,7 @@
         <w:sz w:val="26"/>
         <w:szCs w:val="26"/>
       </w:rPr>
-      <w:t>Tài liệu tham khảo.</w:t>
+      <w:t>Kết luận</w:t>
     </w:r>
   </w:p>
   <w:p>
@@ -44367,7 +45060,7 @@
 </file>
 
 <file path=customXml/itemProps1.xml><?xml version="1.0" encoding="utf-8"?>
-<ds:datastoreItem xmlns:ds="http://schemas.openxmlformats.org/officeDocument/2006/customXml" ds:itemID="{99EF0870-9F0B-4B44-BE65-5103FB740949}">
+<ds:datastoreItem xmlns:ds="http://schemas.openxmlformats.org/officeDocument/2006/customXml" ds:itemID="{90E755B3-B476-4E22-A1F4-94F47B54E260}">
   <ds:schemaRefs>
     <ds:schemaRef ds:uri="http://schemas.openxmlformats.org/officeDocument/2006/bibliography"/>
   </ds:schemaRefs>

</xml_diff>

<commit_message>
add new file 1
</commit_message>
<xml_diff>
--- a/BuiMinhHieu_CDTH17.docx
+++ b/BuiMinhHieu_CDTH17.docx
@@ -15347,39 +15347,14 @@
       <w:r>
         <w:t xml:space="preserve">Bảng Biểu 1. </w:t>
       </w:r>
-      <w:r>
-        <w:fldChar w:fldCharType="begin"/>
-      </w:r>
-      <w:r>
-        <w:instrText xml:space="preserve"> SEQ B</w:instrText>
-      </w:r>
-      <w:r>
-        <w:instrText>ả</w:instrText>
-      </w:r>
-      <w:r>
-        <w:instrText>ng_BI</w:instrText>
-      </w:r>
-      <w:r>
-        <w:instrText>ể</w:instrText>
-      </w:r>
-      <w:r>
-        <w:instrText xml:space="preserve">u_1. \* ARABIC </w:instrText>
-      </w:r>
-      <w:r>
-        <w:fldChar w:fldCharType="separate"/>
-      </w:r>
-      <w:r>
-        <w:rPr>
-          <w:noProof/>
-        </w:rPr>
-        <w:t>1</w:t>
-      </w:r>
-      <w:r>
-        <w:rPr>
-          <w:noProof/>
-        </w:rPr>
-        <w:fldChar w:fldCharType="end"/>
-      </w:r>
+      <w:fldSimple w:instr=" SEQ Bảng_BIểu_1. \* ARABIC ">
+        <w:r>
+          <w:rPr>
+            <w:noProof/>
+          </w:rPr>
+          <w:t>1</w:t>
+        </w:r>
+      </w:fldSimple>
       <w:r>
         <w:t>: Danh sách học sinh của từng lớp</w:t>
       </w:r>
@@ -16351,39 +16326,14 @@
       <w:r>
         <w:t xml:space="preserve">Bảng Biểu 1. </w:t>
       </w:r>
-      <w:r>
-        <w:fldChar w:fldCharType="begin"/>
-      </w:r>
-      <w:r>
-        <w:instrText xml:space="preserve"> SEQ B</w:instrText>
-      </w:r>
-      <w:r>
-        <w:instrText>ả</w:instrText>
-      </w:r>
-      <w:r>
-        <w:instrText>ng_Bi</w:instrText>
-      </w:r>
-      <w:r>
-        <w:instrText>ể</w:instrText>
-      </w:r>
-      <w:r>
-        <w:instrText xml:space="preserve">u_1. \* ARABIC </w:instrText>
-      </w:r>
-      <w:r>
-        <w:fldChar w:fldCharType="separate"/>
-      </w:r>
-      <w:r>
-        <w:rPr>
-          <w:noProof/>
-        </w:rPr>
-        <w:t>2</w:t>
-      </w:r>
-      <w:r>
-        <w:rPr>
-          <w:noProof/>
-        </w:rPr>
-        <w:fldChar w:fldCharType="end"/>
-      </w:r>
+      <w:fldSimple w:instr=" SEQ Bảng_Biểu_1. \* ARABIC ">
+        <w:r>
+          <w:rPr>
+            <w:noProof/>
+          </w:rPr>
+          <w:t>2</w:t>
+        </w:r>
+      </w:fldSimple>
       <w:r>
         <w:t xml:space="preserve">: </w:t>
       </w:r>
@@ -17783,39 +17733,14 @@
       <w:r>
         <w:t xml:space="preserve">Bảng Biểu 1. </w:t>
       </w:r>
-      <w:r>
-        <w:fldChar w:fldCharType="begin"/>
-      </w:r>
-      <w:r>
-        <w:instrText xml:space="preserve"> SEQ B</w:instrText>
-      </w:r>
-      <w:r>
-        <w:instrText>ả</w:instrText>
-      </w:r>
-      <w:r>
-        <w:instrText>ng_Bi</w:instrText>
-      </w:r>
-      <w:r>
-        <w:instrText>ể</w:instrText>
-      </w:r>
-      <w:r>
-        <w:instrText xml:space="preserve">u_1. \* ARABIC </w:instrText>
-      </w:r>
-      <w:r>
-        <w:fldChar w:fldCharType="separate"/>
-      </w:r>
-      <w:r>
-        <w:rPr>
-          <w:noProof/>
-        </w:rPr>
-        <w:t>3</w:t>
-      </w:r>
-      <w:r>
-        <w:rPr>
-          <w:noProof/>
-        </w:rPr>
-        <w:fldChar w:fldCharType="end"/>
-      </w:r>
+      <w:fldSimple w:instr=" SEQ Bảng_Biểu_1. \* ARABIC ">
+        <w:r>
+          <w:rPr>
+            <w:noProof/>
+          </w:rPr>
+          <w:t>3</w:t>
+        </w:r>
+      </w:fldSimple>
       <w:r>
         <w:t xml:space="preserve">: </w:t>
       </w:r>
@@ -18742,39 +18667,14 @@
       <w:r>
         <w:t xml:space="preserve">Bảng Biểu 1. </w:t>
       </w:r>
-      <w:r>
-        <w:fldChar w:fldCharType="begin"/>
-      </w:r>
-      <w:r>
-        <w:instrText xml:space="preserve"> SEQ B</w:instrText>
-      </w:r>
-      <w:r>
-        <w:instrText>ả</w:instrText>
-      </w:r>
-      <w:r>
-        <w:instrText>ng_Bi</w:instrText>
-      </w:r>
-      <w:r>
-        <w:instrText>ể</w:instrText>
-      </w:r>
-      <w:r>
-        <w:instrText xml:space="preserve">u_1. \* ARABIC </w:instrText>
-      </w:r>
-      <w:r>
-        <w:fldChar w:fldCharType="separate"/>
-      </w:r>
-      <w:r>
-        <w:rPr>
-          <w:noProof/>
-        </w:rPr>
-        <w:t>4</w:t>
-      </w:r>
-      <w:r>
-        <w:rPr>
-          <w:noProof/>
-        </w:rPr>
-        <w:fldChar w:fldCharType="end"/>
-      </w:r>
+      <w:fldSimple w:instr=" SEQ Bảng_Biểu_1. \* ARABIC ">
+        <w:r>
+          <w:rPr>
+            <w:noProof/>
+          </w:rPr>
+          <w:t>4</w:t>
+        </w:r>
+      </w:fldSimple>
       <w:r>
         <w:t>: Danh sách học sinh</w:t>
       </w:r>
@@ -18918,10 +18818,10 @@
             <v:path o:extrusionok="f" gradientshapeok="t" o:connecttype="rect"/>
             <o:lock v:ext="edit" aspectratio="t"/>
           </v:shapetype>
-          <v:shape id="_x0000_i1025" type="#_x0000_t75" style="width:76pt;height:112pt" o:ole="">
+          <v:shape id="_x0000_i1025" type="#_x0000_t75" style="width:75.75pt;height:112.05pt" o:ole="">
             <v:imagedata r:id="rId14" o:title=""/>
           </v:shape>
-          <o:OLEObject Type="Embed" ProgID="Visio.Drawing.11" ShapeID="_x0000_i1025" DrawAspect="Content" ObjectID="_1589693518" r:id="rId15"/>
+          <o:OLEObject Type="Embed" ProgID="Visio.Drawing.11" ShapeID="_x0000_i1025" DrawAspect="Content" ObjectID="_1590671256" r:id="rId15"/>
         </w:object>
       </w:r>
       <w:r>
@@ -18955,10 +18855,10 @@
           <w:szCs w:val="32"/>
         </w:rPr>
         <w:object w:dxaOrig="2701" w:dyaOrig="398">
-          <v:shape id="_x0000_i1026" type="#_x0000_t75" style="width:135.35pt;height:20.65pt" o:ole="">
+          <v:shape id="_x0000_i1026" type="#_x0000_t75" style="width:135.25pt;height:20.65pt" o:ole="">
             <v:imagedata r:id="rId16" o:title=""/>
           </v:shape>
-          <o:OLEObject Type="Embed" ProgID="Visio.Drawing.11" ShapeID="_x0000_i1026" DrawAspect="Content" ObjectID="_1589693519" r:id="rId17"/>
+          <o:OLEObject Type="Embed" ProgID="Visio.Drawing.11" ShapeID="_x0000_i1026" DrawAspect="Content" ObjectID="_1590671257" r:id="rId17"/>
         </w:object>
       </w:r>
       <w:r>
@@ -19109,10 +19009,10 @@
       </w:pPr>
       <w:r>
         <w:object w:dxaOrig="9825" w:dyaOrig="5574">
-          <v:shape id="_x0000_i1027" type="#_x0000_t75" style="width:466.65pt;height:265.35pt" o:ole="">
+          <v:shape id="_x0000_i1027" type="#_x0000_t75" style="width:466.45pt;height:265.45pt" o:ole="">
             <v:imagedata r:id="rId18" o:title=""/>
           </v:shape>
-          <o:OLEObject Type="Embed" ProgID="Visio.Drawing.11" ShapeID="_x0000_i1027" DrawAspect="Content" ObjectID="_1589693520" r:id="rId19"/>
+          <o:OLEObject Type="Embed" ProgID="Visio.Drawing.11" ShapeID="_x0000_i1027" DrawAspect="Content" ObjectID="_1590671258" r:id="rId19"/>
         </w:object>
       </w:r>
     </w:p>
@@ -19214,10 +19114,10 @@
           <w:szCs w:val="26"/>
         </w:rPr>
         <w:object w:dxaOrig="2936" w:dyaOrig="1344">
-          <v:shape id="_x0000_i1028" type="#_x0000_t75" style="width:146.65pt;height:68pt" o:ole="">
+          <v:shape id="_x0000_i1028" type="#_x0000_t75" style="width:146.5pt;height:68.25pt" o:ole="">
             <v:imagedata r:id="rId20" o:title=""/>
           </v:shape>
-          <o:OLEObject Type="Embed" ProgID="Visio.Drawing.11" ShapeID="_x0000_i1028" DrawAspect="Content" ObjectID="_1589693521" r:id="rId21"/>
+          <o:OLEObject Type="Embed" ProgID="Visio.Drawing.11" ShapeID="_x0000_i1028" DrawAspect="Content" ObjectID="_1590671259" r:id="rId21"/>
         </w:object>
       </w:r>
       <w:r>
@@ -19237,10 +19137,10 @@
           <w:szCs w:val="26"/>
         </w:rPr>
         <w:object w:dxaOrig="3439" w:dyaOrig="705">
-          <v:shape id="_x0000_i1029" type="#_x0000_t75" style="width:171.35pt;height:35.35pt" o:ole="">
+          <v:shape id="_x0000_i1029" type="#_x0000_t75" style="width:171.55pt;height:35.05pt" o:ole="">
             <v:imagedata r:id="rId22" o:title=""/>
           </v:shape>
-          <o:OLEObject Type="Embed" ProgID="Visio.Drawing.11" ShapeID="_x0000_i1029" DrawAspect="Content" ObjectID="_1589693522" r:id="rId23"/>
+          <o:OLEObject Type="Embed" ProgID="Visio.Drawing.11" ShapeID="_x0000_i1029" DrawAspect="Content" ObjectID="_1590671260" r:id="rId23"/>
         </w:object>
       </w:r>
       <w:r>
@@ -19258,10 +19158,10 @@
           <w:szCs w:val="26"/>
         </w:rPr>
         <w:object w:dxaOrig="2396" w:dyaOrig="1164">
-          <v:shape id="_x0000_i1030" type="#_x0000_t75" style="width:120pt;height:58pt" o:ole="">
+          <v:shape id="_x0000_i1030" type="#_x0000_t75" style="width:120.2pt;height:58.25pt" o:ole="">
             <v:imagedata r:id="rId24" o:title=""/>
           </v:shape>
-          <o:OLEObject Type="Embed" ProgID="Visio.Drawing.11" ShapeID="_x0000_i1030" DrawAspect="Content" ObjectID="_1589693523" r:id="rId25"/>
+          <o:OLEObject Type="Embed" ProgID="Visio.Drawing.11" ShapeID="_x0000_i1030" DrawAspect="Content" ObjectID="_1590671261" r:id="rId25"/>
         </w:object>
       </w:r>
     </w:p>
@@ -19283,10 +19183,10 @@
           <w:szCs w:val="26"/>
         </w:rPr>
         <w:object w:dxaOrig="3207" w:dyaOrig="554">
-          <v:shape id="_x0000_i1031" type="#_x0000_t75" style="width:160pt;height:27.35pt" o:ole="">
+          <v:shape id="_x0000_i1031" type="#_x0000_t75" style="width:160.3pt;height:27.55pt" o:ole="">
             <v:imagedata r:id="rId26" o:title=""/>
           </v:shape>
-          <o:OLEObject Type="Embed" ProgID="Visio.Drawing.11" ShapeID="_x0000_i1031" DrawAspect="Content" ObjectID="_1589693524" r:id="rId27"/>
+          <o:OLEObject Type="Embed" ProgID="Visio.Drawing.11" ShapeID="_x0000_i1031" DrawAspect="Content" ObjectID="_1590671262" r:id="rId27"/>
         </w:object>
       </w:r>
       <w:r>
@@ -19304,10 +19204,10 @@
           <w:szCs w:val="26"/>
         </w:rPr>
         <w:object w:dxaOrig="1938" w:dyaOrig="526">
-          <v:shape id="_x0000_i1032" type="#_x0000_t75" style="width:97.35pt;height:26.65pt" o:ole="">
+          <v:shape id="_x0000_i1032" type="#_x0000_t75" style="width:97.65pt;height:26.9pt" o:ole="">
             <v:imagedata r:id="rId28" o:title=""/>
           </v:shape>
-          <o:OLEObject Type="Embed" ProgID="Visio.Drawing.11" ShapeID="_x0000_i1032" DrawAspect="Content" ObjectID="_1589693525" r:id="rId29"/>
+          <o:OLEObject Type="Embed" ProgID="Visio.Drawing.11" ShapeID="_x0000_i1032" DrawAspect="Content" ObjectID="_1590671263" r:id="rId29"/>
         </w:object>
       </w:r>
       <w:r>
@@ -19325,10 +19225,10 @@
           <w:szCs w:val="26"/>
         </w:rPr>
         <w:object w:dxaOrig="1600" w:dyaOrig="838">
-          <v:shape id="_x0000_i1033" type="#_x0000_t75" style="width:80.65pt;height:41.35pt" o:ole="">
+          <v:shape id="_x0000_i1033" type="#_x0000_t75" style="width:80.75pt;height:41.3pt" o:ole="">
             <v:imagedata r:id="rId30" o:title=""/>
           </v:shape>
-          <o:OLEObject Type="Embed" ProgID="Visio.Drawing.11" ShapeID="_x0000_i1033" DrawAspect="Content" ObjectID="_1589693526" r:id="rId31"/>
+          <o:OLEObject Type="Embed" ProgID="Visio.Drawing.11" ShapeID="_x0000_i1033" DrawAspect="Content" ObjectID="_1590671264" r:id="rId31"/>
         </w:object>
       </w:r>
       <w:r>
@@ -19346,10 +19246,10 @@
           <w:szCs w:val="26"/>
         </w:rPr>
         <w:object w:dxaOrig="1502" w:dyaOrig="994">
-          <v:shape id="_x0000_i1034" type="#_x0000_t75" style="width:75.35pt;height:50pt" o:ole="">
+          <v:shape id="_x0000_i1034" type="#_x0000_t75" style="width:75.15pt;height:50.1pt" o:ole="">
             <v:imagedata r:id="rId32" o:title=""/>
           </v:shape>
-          <o:OLEObject Type="Embed" ProgID="Visio.Drawing.11" ShapeID="_x0000_i1034" DrawAspect="Content" ObjectID="_1589693527" r:id="rId33"/>
+          <o:OLEObject Type="Embed" ProgID="Visio.Drawing.11" ShapeID="_x0000_i1034" DrawAspect="Content" ObjectID="_1590671265" r:id="rId33"/>
         </w:object>
       </w:r>
     </w:p>
@@ -19372,10 +19272,10 @@
           <w:szCs w:val="26"/>
         </w:rPr>
         <w:object w:dxaOrig="3618" w:dyaOrig="503">
-          <v:shape id="_x0000_i1035" type="#_x0000_t75" style="width:181.35pt;height:25.35pt" o:ole="">
+          <v:shape id="_x0000_i1035" type="#_x0000_t75" style="width:181.55pt;height:25.05pt" o:ole="">
             <v:imagedata r:id="rId34" o:title=""/>
           </v:shape>
-          <o:OLEObject Type="Embed" ProgID="Visio.Drawing.11" ShapeID="_x0000_i1035" DrawAspect="Content" ObjectID="_1589693528" r:id="rId35"/>
+          <o:OLEObject Type="Embed" ProgID="Visio.Drawing.11" ShapeID="_x0000_i1035" DrawAspect="Content" ObjectID="_1590671266" r:id="rId35"/>
         </w:object>
       </w:r>
       <w:r>
@@ -19393,10 +19293,10 @@
           <w:szCs w:val="26"/>
         </w:rPr>
         <w:object w:dxaOrig="3560" w:dyaOrig="405">
-          <v:shape id="_x0000_i1036" type="#_x0000_t75" style="width:178pt;height:20.65pt" o:ole="">
+          <v:shape id="_x0000_i1036" type="#_x0000_t75" style="width:177.8pt;height:20.65pt" o:ole="">
             <v:imagedata r:id="rId36" o:title=""/>
           </v:shape>
-          <o:OLEObject Type="Embed" ProgID="Visio.Drawing.11" ShapeID="_x0000_i1036" DrawAspect="Content" ObjectID="_1589693529" r:id="rId37"/>
+          <o:OLEObject Type="Embed" ProgID="Visio.Drawing.11" ShapeID="_x0000_i1036" DrawAspect="Content" ObjectID="_1590671267" r:id="rId37"/>
         </w:object>
       </w:r>
     </w:p>
@@ -19459,10 +19359,10 @@
       </w:pPr>
       <w:r>
         <w:object w:dxaOrig="13336" w:dyaOrig="7451">
-          <v:shape id="_x0000_i1037" type="#_x0000_t75" style="width:467.35pt;height:261.35pt" o:ole="">
+          <v:shape id="_x0000_i1037" type="#_x0000_t75" style="width:467.7pt;height:261.7pt" o:ole="">
             <v:imagedata r:id="rId38" o:title=""/>
           </v:shape>
-          <o:OLEObject Type="Embed" ProgID="Visio.Drawing.11" ShapeID="_x0000_i1037" DrawAspect="Content" ObjectID="_1589693530" r:id="rId39"/>
+          <o:OLEObject Type="Embed" ProgID="Visio.Drawing.11" ShapeID="_x0000_i1037" DrawAspect="Content" ObjectID="_1590671268" r:id="rId39"/>
         </w:object>
       </w:r>
     </w:p>
@@ -19474,27 +19374,14 @@
       <w:r>
         <w:t xml:space="preserve">Hình 1. </w:t>
       </w:r>
-      <w:r>
-        <w:fldChar w:fldCharType="begin"/>
-      </w:r>
-      <w:r>
-        <w:instrText xml:space="preserve"> SEQ Hình_1. \* ARABIC </w:instrText>
-      </w:r>
-      <w:r>
-        <w:fldChar w:fldCharType="separate"/>
-      </w:r>
-      <w:r>
-        <w:rPr>
-          <w:noProof/>
-        </w:rPr>
-        <w:t>1</w:t>
-      </w:r>
-      <w:r>
-        <w:rPr>
-          <w:noProof/>
-        </w:rPr>
-        <w:fldChar w:fldCharType="end"/>
-      </w:r>
+      <w:fldSimple w:instr=" SEQ Hình_1. \* ARABIC ">
+        <w:r>
+          <w:rPr>
+            <w:noProof/>
+          </w:rPr>
+          <w:t>1</w:t>
+        </w:r>
+      </w:fldSimple>
       <w:r>
         <w:t>: Thông báo thu.</w:t>
       </w:r>
@@ -19526,10 +19413,10 @@
       </w:pPr>
       <w:r>
         <w:object w:dxaOrig="9860" w:dyaOrig="13494">
-          <v:shape id="_x0000_i1038" type="#_x0000_t75" style="width:468pt;height:576.65pt" o:ole="">
+          <v:shape id="_x0000_i1038" type="#_x0000_t75" style="width:467.7pt;height:576.65pt" o:ole="">
             <v:imagedata r:id="rId40" o:title=""/>
           </v:shape>
-          <o:OLEObject Type="Embed" ProgID="Visio.Drawing.11" ShapeID="_x0000_i1038" DrawAspect="Content" ObjectID="_1589693531" r:id="rId41"/>
+          <o:OLEObject Type="Embed" ProgID="Visio.Drawing.11" ShapeID="_x0000_i1038" DrawAspect="Content" ObjectID="_1590671269" r:id="rId41"/>
         </w:object>
       </w:r>
     </w:p>
@@ -19545,27 +19432,14 @@
       <w:r>
         <w:t xml:space="preserve">Hình 1. </w:t>
       </w:r>
-      <w:r>
-        <w:fldChar w:fldCharType="begin"/>
-      </w:r>
-      <w:r>
-        <w:instrText xml:space="preserve"> SEQ Hình_1. \* ARABIC </w:instrText>
-      </w:r>
-      <w:r>
-        <w:fldChar w:fldCharType="separate"/>
-      </w:r>
-      <w:r>
-        <w:rPr>
-          <w:noProof/>
-        </w:rPr>
-        <w:t>2</w:t>
-      </w:r>
-      <w:r>
-        <w:rPr>
-          <w:noProof/>
-        </w:rPr>
-        <w:fldChar w:fldCharType="end"/>
-      </w:r>
+      <w:fldSimple w:instr=" SEQ Hình_1. \* ARABIC ">
+        <w:r>
+          <w:rPr>
+            <w:noProof/>
+          </w:rPr>
+          <w:t>2</w:t>
+        </w:r>
+      </w:fldSimple>
       <w:r>
         <w:t>: Nộp và thu học phí.</w:t>
       </w:r>
@@ -19602,10 +19476,10 @@
       </w:pPr>
       <w:r>
         <w:object w:dxaOrig="14575" w:dyaOrig="11459">
-          <v:shape id="_x0000_i1039" type="#_x0000_t75" style="width:468pt;height:368pt" o:ole="">
+          <v:shape id="_x0000_i1039" type="#_x0000_t75" style="width:467.7pt;height:368.15pt" o:ole="">
             <v:imagedata r:id="rId42" o:title=""/>
           </v:shape>
-          <o:OLEObject Type="Embed" ProgID="Visio.Drawing.11" ShapeID="_x0000_i1039" DrawAspect="Content" ObjectID="_1589693532" r:id="rId43"/>
+          <o:OLEObject Type="Embed" ProgID="Visio.Drawing.11" ShapeID="_x0000_i1039" DrawAspect="Content" ObjectID="_1590671270" r:id="rId43"/>
         </w:object>
       </w:r>
     </w:p>
@@ -19617,27 +19491,14 @@
       <w:r>
         <w:t xml:space="preserve">Hình 1. </w:t>
       </w:r>
-      <w:r>
-        <w:fldChar w:fldCharType="begin"/>
-      </w:r>
-      <w:r>
-        <w:instrText xml:space="preserve"> SEQ Hình_1. \* ARABIC </w:instrText>
-      </w:r>
-      <w:r>
-        <w:fldChar w:fldCharType="separate"/>
-      </w:r>
-      <w:r>
-        <w:rPr>
-          <w:noProof/>
-        </w:rPr>
-        <w:t>3</w:t>
-      </w:r>
-      <w:r>
-        <w:rPr>
-          <w:noProof/>
-        </w:rPr>
-        <w:fldChar w:fldCharType="end"/>
-      </w:r>
+      <w:fldSimple w:instr=" SEQ Hình_1. \* ARABIC ">
+        <w:r>
+          <w:rPr>
+            <w:noProof/>
+          </w:rPr>
+          <w:t>3</w:t>
+        </w:r>
+      </w:fldSimple>
       <w:r>
         <w:t>: Nghiệp vụ hệ thống.</w:t>
       </w:r>
@@ -20999,39 +20860,14 @@
       <w:r>
         <w:t xml:space="preserve">Bảng Biểu 2. </w:t>
       </w:r>
-      <w:r>
-        <w:fldChar w:fldCharType="begin"/>
-      </w:r>
-      <w:r>
-        <w:instrText xml:space="preserve"> SEQ B</w:instrText>
-      </w:r>
-      <w:r>
-        <w:instrText>ả</w:instrText>
-      </w:r>
-      <w:r>
-        <w:instrText>ng_Bi</w:instrText>
-      </w:r>
-      <w:r>
-        <w:instrText>ể</w:instrText>
-      </w:r>
-      <w:r>
-        <w:instrText xml:space="preserve">u_2. \* ARABIC </w:instrText>
-      </w:r>
-      <w:r>
-        <w:fldChar w:fldCharType="separate"/>
-      </w:r>
-      <w:r>
-        <w:rPr>
-          <w:noProof/>
-        </w:rPr>
-        <w:t>1</w:t>
-      </w:r>
-      <w:r>
-        <w:rPr>
-          <w:noProof/>
-        </w:rPr>
-        <w:fldChar w:fldCharType="end"/>
-      </w:r>
+      <w:fldSimple w:instr=" SEQ Bảng_Biểu_2. \* ARABIC ">
+        <w:r>
+          <w:rPr>
+            <w:noProof/>
+          </w:rPr>
+          <w:t>1</w:t>
+        </w:r>
+      </w:fldSimple>
       <w:r>
         <w:t>: Gom nhóm chức năng.</w:t>
       </w:r>
@@ -21119,10 +20955,10 @@
           <w:szCs w:val="26"/>
         </w:rPr>
         <w:object w:dxaOrig="10369" w:dyaOrig="1614">
-          <v:shape id="_x0000_i1040" type="#_x0000_t75" style="width:518.65pt;height:81.35pt" o:ole="">
+          <v:shape id="_x0000_i1040" type="#_x0000_t75" style="width:518.4pt;height:81.4pt" o:ole="">
             <v:imagedata r:id="rId46" o:title=""/>
           </v:shape>
-          <o:OLEObject Type="Embed" ProgID="Visio.Drawing.11" ShapeID="_x0000_i1040" DrawAspect="Content" ObjectID="_1589693533" r:id="rId47"/>
+          <o:OLEObject Type="Embed" ProgID="Visio.Drawing.11" ShapeID="_x0000_i1040" DrawAspect="Content" ObjectID="_1590671271" r:id="rId47"/>
         </w:object>
       </w:r>
     </w:p>
@@ -21188,6 +21024,7 @@
       </w:r>
       <w:bookmarkEnd w:id="38"/>
     </w:p>
+    <w:bookmarkStart w:id="39" w:name="_GoBack"/>
     <w:p>
       <w:pPr>
         <w:keepNext/>
@@ -21199,54 +21036,42 @@
           <w:sz w:val="26"/>
           <w:szCs w:val="26"/>
         </w:rPr>
-        <w:object w:dxaOrig="12205" w:dyaOrig="7985">
-          <v:shape id="_x0000_i1041" type="#_x0000_t75" style="width:478pt;height:358.65pt" o:ole="">
+        <w:object w:dxaOrig="12205" w:dyaOrig="7984">
+          <v:shape id="_x0000_i1061" type="#_x0000_t75" style="width:477.7pt;height:358.75pt" o:ole="">
             <v:imagedata r:id="rId48" o:title=""/>
           </v:shape>
-          <o:OLEObject Type="Embed" ProgID="Visio.Drawing.11" ShapeID="_x0000_i1041" DrawAspect="Content" ObjectID="_1589693534" r:id="rId49"/>
+          <o:OLEObject Type="Embed" ProgID="Visio.Drawing.11" ShapeID="_x0000_i1061" DrawAspect="Content" ObjectID="_1590671272" r:id="rId49"/>
         </w:object>
       </w:r>
+      <w:bookmarkEnd w:id="39"/>
     </w:p>
     <w:p>
       <w:pPr>
         <w:pStyle w:val="Caption"/>
       </w:pPr>
-      <w:bookmarkStart w:id="39" w:name="_Toc515399854"/>
+      <w:bookmarkStart w:id="40" w:name="_Toc515399854"/>
       <w:r>
         <w:t xml:space="preserve">Hình 2. </w:t>
       </w:r>
-      <w:r>
-        <w:fldChar w:fldCharType="begin"/>
-      </w:r>
-      <w:r>
-        <w:instrText xml:space="preserve"> SEQ Hình_2. \* ARABIC </w:instrText>
-      </w:r>
-      <w:r>
-        <w:fldChar w:fldCharType="separate"/>
-      </w:r>
-      <w:r>
-        <w:rPr>
-          <w:noProof/>
-        </w:rPr>
-        <w:t>1</w:t>
-      </w:r>
-      <w:r>
-        <w:rPr>
-          <w:noProof/>
-        </w:rPr>
-        <w:fldChar w:fldCharType="end"/>
-      </w:r>
+      <w:fldSimple w:instr=" SEQ Hình_2. \* ARABIC ">
+        <w:r>
+          <w:rPr>
+            <w:noProof/>
+          </w:rPr>
+          <w:t>1</w:t>
+        </w:r>
+      </w:fldSimple>
       <w:r>
         <w:t>: Sơ đồ phân ra chức năng.</w:t>
       </w:r>
-      <w:bookmarkEnd w:id="39"/>
+      <w:bookmarkEnd w:id="40"/>
     </w:p>
     <w:p>
       <w:pPr>
         <w:pStyle w:val="NoSpacing"/>
         <w:outlineLvl w:val="1"/>
       </w:pPr>
-      <w:bookmarkStart w:id="40" w:name="_Toc515892223"/>
+      <w:bookmarkStart w:id="41" w:name="_Toc515892223"/>
       <w:r>
         <w:rPr>
           <w:rStyle w:val="Heading2Char"/>
@@ -21262,7 +21087,7 @@
       <w:r>
         <w:t>.</w:t>
       </w:r>
-      <w:bookmarkEnd w:id="40"/>
+      <w:bookmarkEnd w:id="41"/>
     </w:p>
     <w:p>
       <w:pPr>
@@ -21274,7 +21099,7 @@
           <w:szCs w:val="26"/>
         </w:rPr>
       </w:pPr>
-      <w:bookmarkStart w:id="41" w:name="_Toc515892224"/>
+      <w:bookmarkStart w:id="42" w:name="_Toc515892224"/>
       <w:r>
         <w:rPr>
           <w:rFonts w:ascii="Times New Roman" w:hAnsi="Times New Roman" w:cs="Times New Roman"/>
@@ -21291,7 +21116,7 @@
         </w:rPr>
         <w:t>Ký hiệu sử dụng.</w:t>
       </w:r>
-      <w:bookmarkEnd w:id="41"/>
+      <w:bookmarkEnd w:id="42"/>
     </w:p>
     <w:p>
       <w:pPr>
@@ -21325,10 +21150,10 @@
           <w:szCs w:val="26"/>
         </w:rPr>
         <w:object w:dxaOrig="3475" w:dyaOrig="678">
-          <v:shape id="_x0000_i1042" type="#_x0000_t75" style="width:174pt;height:34pt" o:ole="">
+          <v:shape id="_x0000_i1041" type="#_x0000_t75" style="width:174.05pt;height:33.8pt" o:ole="">
             <v:imagedata r:id="rId50" o:title=""/>
           </v:shape>
-          <o:OLEObject Type="Embed" ProgID="Visio.Drawing.11" ShapeID="_x0000_i1042" DrawAspect="Content" ObjectID="_1589693535" r:id="rId51"/>
+          <o:OLEObject Type="Embed" ProgID="Visio.Drawing.11" ShapeID="_x0000_i1041" DrawAspect="Content" ObjectID="_1590671273" r:id="rId51"/>
         </w:object>
       </w:r>
       <w:r>
@@ -21346,10 +21171,10 @@
           <w:szCs w:val="26"/>
         </w:rPr>
         <w:object w:dxaOrig="2944" w:dyaOrig="624">
-          <v:shape id="_x0000_i1043" type="#_x0000_t75" style="width:147.35pt;height:32pt" o:ole="">
+          <v:shape id="_x0000_i1042" type="#_x0000_t75" style="width:147.15pt;height:31.95pt" o:ole="">
             <v:imagedata r:id="rId52" o:title=""/>
           </v:shape>
-          <o:OLEObject Type="Embed" ProgID="Visio.Drawing.11" ShapeID="_x0000_i1043" DrawAspect="Content" ObjectID="_1589693536" r:id="rId53"/>
+          <o:OLEObject Type="Embed" ProgID="Visio.Drawing.11" ShapeID="_x0000_i1042" DrawAspect="Content" ObjectID="_1590671274" r:id="rId53"/>
         </w:object>
       </w:r>
       <w:r>
@@ -21391,10 +21216,10 @@
           <w:szCs w:val="26"/>
         </w:rPr>
         <w:object w:dxaOrig="3115" w:dyaOrig="489">
-          <v:shape id="_x0000_i1044" type="#_x0000_t75" style="width:156pt;height:24.65pt" o:ole="">
+          <v:shape id="_x0000_i1043" type="#_x0000_t75" style="width:155.9pt;height:24.4pt" o:ole="">
             <v:imagedata r:id="rId54" o:title=""/>
           </v:shape>
-          <o:OLEObject Type="Embed" ProgID="Visio.Drawing.11" ShapeID="_x0000_i1044" DrawAspect="Content" ObjectID="_1589693537" r:id="rId55"/>
+          <o:OLEObject Type="Embed" ProgID="Visio.Drawing.11" ShapeID="_x0000_i1043" DrawAspect="Content" ObjectID="_1590671275" r:id="rId55"/>
         </w:object>
       </w:r>
       <w:r>
@@ -21412,10 +21237,10 @@
           <w:szCs w:val="26"/>
         </w:rPr>
         <w:object w:dxaOrig="3003" w:dyaOrig="624">
-          <v:shape id="_x0000_i1045" type="#_x0000_t75" style="width:149.35pt;height:32pt" o:ole="">
+          <v:shape id="_x0000_i1044" type="#_x0000_t75" style="width:149.65pt;height:31.95pt" o:ole="">
             <v:imagedata r:id="rId56" o:title=""/>
           </v:shape>
-          <o:OLEObject Type="Embed" ProgID="Visio.Drawing.11" ShapeID="_x0000_i1045" DrawAspect="Content" ObjectID="_1589693538" r:id="rId57"/>
+          <o:OLEObject Type="Embed" ProgID="Visio.Drawing.11" ShapeID="_x0000_i1044" DrawAspect="Content" ObjectID="_1590671276" r:id="rId57"/>
         </w:object>
       </w:r>
     </w:p>
@@ -21449,10 +21274,10 @@
           <w:szCs w:val="26"/>
         </w:rPr>
         <w:object w:dxaOrig="3628" w:dyaOrig="501">
-          <v:shape id="_x0000_i1046" type="#_x0000_t75" style="width:181.35pt;height:25.35pt" o:ole="">
+          <v:shape id="_x0000_i1045" type="#_x0000_t75" style="width:181.55pt;height:25.05pt" o:ole="">
             <v:imagedata r:id="rId58" o:title=""/>
           </v:shape>
-          <o:OLEObject Type="Embed" ProgID="Visio.Drawing.11" ShapeID="_x0000_i1046" DrawAspect="Content" ObjectID="_1589693539" r:id="rId59"/>
+          <o:OLEObject Type="Embed" ProgID="Visio.Drawing.11" ShapeID="_x0000_i1045" DrawAspect="Content" ObjectID="_1590671277" r:id="rId59"/>
         </w:object>
       </w:r>
     </w:p>
@@ -21466,10 +21291,10 @@
           <w:szCs w:val="26"/>
         </w:rPr>
       </w:pPr>
-      <w:bookmarkStart w:id="42" w:name="_Toc499248652"/>
-      <w:bookmarkStart w:id="43" w:name="_Toc499249476"/>
-      <w:bookmarkStart w:id="44" w:name="_Toc499293733"/>
-      <w:bookmarkStart w:id="45" w:name="_Toc515892225"/>
+      <w:bookmarkStart w:id="43" w:name="_Toc499248652"/>
+      <w:bookmarkStart w:id="44" w:name="_Toc499249476"/>
+      <w:bookmarkStart w:id="45" w:name="_Toc499293733"/>
+      <w:bookmarkStart w:id="46" w:name="_Toc515892225"/>
       <w:r>
         <w:rPr>
           <w:rFonts w:ascii="Times New Roman" w:hAnsi="Times New Roman" w:cs="Times New Roman"/>
@@ -21486,9 +21311,9 @@
         </w:rPr>
         <w:t>Sơ đồ luồng dữ liệu (DFD) mức khung cảnh</w:t>
       </w:r>
-      <w:bookmarkEnd w:id="42"/>
       <w:bookmarkEnd w:id="43"/>
       <w:bookmarkEnd w:id="44"/>
+      <w:bookmarkEnd w:id="45"/>
       <w:r>
         <w:rPr>
           <w:rFonts w:ascii="Times New Roman" w:hAnsi="Times New Roman" w:cs="Times New Roman"/>
@@ -21497,7 +21322,7 @@
         </w:rPr>
         <w:t>.</w:t>
       </w:r>
-      <w:bookmarkEnd w:id="45"/>
+      <w:bookmarkEnd w:id="46"/>
     </w:p>
     <w:p>
       <w:pPr>
@@ -21521,10 +21346,10 @@
           <w:szCs w:val="26"/>
         </w:rPr>
         <w:object w:dxaOrig="14529" w:dyaOrig="2675">
-          <v:shape id="_x0000_i1047" type="#_x0000_t75" style="width:478.65pt;height:100pt" o:ole="">
+          <v:shape id="_x0000_i1046" type="#_x0000_t75" style="width:478.95pt;height:100.15pt" o:ole="">
             <v:imagedata r:id="rId60" o:title=""/>
           </v:shape>
-          <o:OLEObject Type="Embed" ProgID="Visio.Drawing.11" ShapeID="_x0000_i1047" DrawAspect="Content" ObjectID="_1589693540" r:id="rId61"/>
+          <o:OLEObject Type="Embed" ProgID="Visio.Drawing.11" ShapeID="_x0000_i1046" DrawAspect="Content" ObjectID="_1590671278" r:id="rId61"/>
         </w:object>
       </w:r>
     </w:p>
@@ -21532,35 +21357,22 @@
       <w:pPr>
         <w:pStyle w:val="Caption"/>
       </w:pPr>
-      <w:bookmarkStart w:id="46" w:name="_Toc515399855"/>
+      <w:bookmarkStart w:id="47" w:name="_Toc515399855"/>
       <w:r>
         <w:t xml:space="preserve">Hình 2. </w:t>
       </w:r>
-      <w:r>
-        <w:fldChar w:fldCharType="begin"/>
-      </w:r>
-      <w:r>
-        <w:instrText xml:space="preserve"> SEQ Hình_2. \* ARABIC </w:instrText>
-      </w:r>
-      <w:r>
-        <w:fldChar w:fldCharType="separate"/>
-      </w:r>
-      <w:r>
-        <w:rPr>
-          <w:noProof/>
-        </w:rPr>
-        <w:t>2</w:t>
-      </w:r>
-      <w:r>
-        <w:rPr>
-          <w:noProof/>
-        </w:rPr>
-        <w:fldChar w:fldCharType="end"/>
-      </w:r>
+      <w:fldSimple w:instr=" SEQ Hình_2. \* ARABIC ">
+        <w:r>
+          <w:rPr>
+            <w:noProof/>
+          </w:rPr>
+          <w:t>2</w:t>
+        </w:r>
+      </w:fldSimple>
       <w:r>
         <w:t>: DFD mức khung cảnh.</w:t>
       </w:r>
-      <w:bookmarkEnd w:id="46"/>
+      <w:bookmarkEnd w:id="47"/>
     </w:p>
     <w:p>
       <w:pPr>
@@ -21572,7 +21384,7 @@
           <w:szCs w:val="26"/>
         </w:rPr>
       </w:pPr>
-      <w:bookmarkStart w:id="47" w:name="_Toc515892226"/>
+      <w:bookmarkStart w:id="48" w:name="_Toc515892226"/>
       <w:r>
         <w:rPr>
           <w:rFonts w:ascii="Times New Roman" w:hAnsi="Times New Roman" w:cs="Times New Roman"/>
@@ -21589,7 +21401,7 @@
         </w:rPr>
         <w:t>DFD mức đỉnh (Mức 1).</w:t>
       </w:r>
-      <w:bookmarkEnd w:id="47"/>
+      <w:bookmarkEnd w:id="48"/>
     </w:p>
     <w:p>
       <w:pPr>
@@ -21598,10 +21410,10 @@
       </w:pPr>
       <w:r>
         <w:object w:dxaOrig="16374" w:dyaOrig="9264">
-          <v:shape id="_x0000_i1048" type="#_x0000_t75" style="width:467.35pt;height:264.65pt" o:ole="">
+          <v:shape id="_x0000_i1047" type="#_x0000_t75" style="width:467.7pt;height:264.2pt" o:ole="">
             <v:imagedata r:id="rId62" o:title=""/>
           </v:shape>
-          <o:OLEObject Type="Embed" ProgID="Visio.Drawing.11" ShapeID="_x0000_i1048" DrawAspect="Content" ObjectID="_1589693541" r:id="rId63"/>
+          <o:OLEObject Type="Embed" ProgID="Visio.Drawing.11" ShapeID="_x0000_i1047" DrawAspect="Content" ObjectID="_1590671279" r:id="rId63"/>
         </w:object>
       </w:r>
     </w:p>
@@ -21609,35 +21421,22 @@
       <w:pPr>
         <w:pStyle w:val="Caption"/>
       </w:pPr>
-      <w:bookmarkStart w:id="48" w:name="_Toc515399856"/>
+      <w:bookmarkStart w:id="49" w:name="_Toc515399856"/>
       <w:r>
         <w:t xml:space="preserve">Hình 2. </w:t>
       </w:r>
-      <w:r>
-        <w:fldChar w:fldCharType="begin"/>
-      </w:r>
-      <w:r>
-        <w:instrText xml:space="preserve"> SEQ Hình_2. \* ARABIC </w:instrText>
-      </w:r>
-      <w:r>
-        <w:fldChar w:fldCharType="separate"/>
-      </w:r>
-      <w:r>
-        <w:rPr>
-          <w:noProof/>
-        </w:rPr>
-        <w:t>3</w:t>
-      </w:r>
-      <w:r>
-        <w:rPr>
-          <w:noProof/>
-        </w:rPr>
-        <w:fldChar w:fldCharType="end"/>
-      </w:r>
+      <w:fldSimple w:instr=" SEQ Hình_2. \* ARABIC ">
+        <w:r>
+          <w:rPr>
+            <w:noProof/>
+          </w:rPr>
+          <w:t>3</w:t>
+        </w:r>
+      </w:fldSimple>
       <w:r>
         <w:t>: DFD mức đỉnh.</w:t>
       </w:r>
-      <w:bookmarkEnd w:id="48"/>
+      <w:bookmarkEnd w:id="49"/>
     </w:p>
     <w:p>
       <w:pPr>
@@ -21649,7 +21448,7 @@
           <w:szCs w:val="26"/>
         </w:rPr>
       </w:pPr>
-      <w:bookmarkStart w:id="49" w:name="_Toc515892227"/>
+      <w:bookmarkStart w:id="50" w:name="_Toc515892227"/>
       <w:r>
         <w:rPr>
           <w:rFonts w:ascii="Times New Roman" w:hAnsi="Times New Roman" w:cs="Times New Roman"/>
@@ -21666,7 +21465,7 @@
         </w:rPr>
         <w:t>DFD mức dưới đỉnh (Mức 2).</w:t>
       </w:r>
-      <w:bookmarkEnd w:id="49"/>
+      <w:bookmarkEnd w:id="50"/>
     </w:p>
     <w:p>
       <w:pPr>
@@ -21683,7 +21482,7 @@
           <w:szCs w:val="26"/>
         </w:rPr>
       </w:pPr>
-      <w:bookmarkStart w:id="50" w:name="_Toc499158159"/>
+      <w:bookmarkStart w:id="51" w:name="_Toc499158159"/>
       <w:r>
         <w:rPr>
           <w:rFonts w:ascii="Times New Roman" w:hAnsi="Times New Roman" w:cs="Times New Roman"/>
@@ -21708,7 +21507,7 @@
         </w:rPr>
         <w:t>”.</w:t>
       </w:r>
-      <w:bookmarkEnd w:id="50"/>
+      <w:bookmarkEnd w:id="51"/>
     </w:p>
     <w:p>
       <w:pPr>
@@ -21717,10 +21516,10 @@
       </w:pPr>
       <w:r>
         <w:object w:dxaOrig="13404" w:dyaOrig="9714">
-          <v:shape id="_x0000_i1049" type="#_x0000_t75" style="width:468pt;height:339.35pt" o:ole="">
+          <v:shape id="_x0000_i1048" type="#_x0000_t75" style="width:467.7pt;height:339.35pt" o:ole="">
             <v:imagedata r:id="rId64" o:title=""/>
           </v:shape>
-          <o:OLEObject Type="Embed" ProgID="Visio.Drawing.11" ShapeID="_x0000_i1049" DrawAspect="Content" ObjectID="_1589693542" r:id="rId65"/>
+          <o:OLEObject Type="Embed" ProgID="Visio.Drawing.11" ShapeID="_x0000_i1048" DrawAspect="Content" ObjectID="_1590671280" r:id="rId65"/>
         </w:object>
       </w:r>
     </w:p>
@@ -21728,35 +21527,22 @@
       <w:pPr>
         <w:pStyle w:val="Caption"/>
       </w:pPr>
-      <w:bookmarkStart w:id="51" w:name="_Toc515399857"/>
+      <w:bookmarkStart w:id="52" w:name="_Toc515399857"/>
       <w:r>
         <w:t xml:space="preserve">Hình 2. </w:t>
       </w:r>
-      <w:r>
-        <w:fldChar w:fldCharType="begin"/>
-      </w:r>
-      <w:r>
-        <w:instrText xml:space="preserve"> SEQ Hình_2. \* ARABIC </w:instrText>
-      </w:r>
-      <w:r>
-        <w:fldChar w:fldCharType="separate"/>
-      </w:r>
-      <w:r>
-        <w:rPr>
-          <w:noProof/>
-        </w:rPr>
-        <w:t>4</w:t>
-      </w:r>
-      <w:r>
-        <w:rPr>
-          <w:noProof/>
-        </w:rPr>
-        <w:fldChar w:fldCharType="end"/>
-      </w:r>
+      <w:fldSimple w:instr=" SEQ Hình_2. \* ARABIC ">
+        <w:r>
+          <w:rPr>
+            <w:noProof/>
+          </w:rPr>
+          <w:t>4</w:t>
+        </w:r>
+      </w:fldSimple>
       <w:r>
         <w:t>: Quá trình quản lý thông tin sinh viên.</w:t>
       </w:r>
-      <w:bookmarkEnd w:id="51"/>
+      <w:bookmarkEnd w:id="52"/>
     </w:p>
     <w:p>
       <w:pPr>
@@ -21805,10 +21591,10 @@
       </w:pPr>
       <w:r>
         <w:object w:dxaOrig="17859" w:dyaOrig="11638">
-          <v:shape id="_x0000_i1050" type="#_x0000_t75" style="width:428pt;height:278.65pt" o:ole="">
+          <v:shape id="_x0000_i1049" type="#_x0000_t75" style="width:427.6pt;height:278.6pt" o:ole="">
             <v:imagedata r:id="rId66" o:title=""/>
           </v:shape>
-          <o:OLEObject Type="Embed" ProgID="Visio.Drawing.11" ShapeID="_x0000_i1050" DrawAspect="Content" ObjectID="_1589693543" r:id="rId67"/>
+          <o:OLEObject Type="Embed" ProgID="Visio.Drawing.11" ShapeID="_x0000_i1049" DrawAspect="Content" ObjectID="_1590671281" r:id="rId67"/>
         </w:object>
       </w:r>
     </w:p>
@@ -21816,31 +21602,18 @@
       <w:pPr>
         <w:pStyle w:val="Caption"/>
       </w:pPr>
-      <w:bookmarkStart w:id="52" w:name="_Toc515399858"/>
+      <w:bookmarkStart w:id="53" w:name="_Toc515399858"/>
       <w:r>
         <w:t xml:space="preserve">Hình 2. </w:t>
       </w:r>
-      <w:r>
-        <w:fldChar w:fldCharType="begin"/>
-      </w:r>
-      <w:r>
-        <w:instrText xml:space="preserve"> SEQ Hình_2. \* ARABIC </w:instrText>
-      </w:r>
-      <w:r>
-        <w:fldChar w:fldCharType="separate"/>
-      </w:r>
-      <w:r>
-        <w:rPr>
-          <w:noProof/>
-        </w:rPr>
-        <w:t>5</w:t>
-      </w:r>
-      <w:r>
-        <w:rPr>
-          <w:noProof/>
-        </w:rPr>
-        <w:fldChar w:fldCharType="end"/>
-      </w:r>
+      <w:fldSimple w:instr=" SEQ Hình_2. \* ARABIC ">
+        <w:r>
+          <w:rPr>
+            <w:noProof/>
+          </w:rPr>
+          <w:t>5</w:t>
+        </w:r>
+      </w:fldSimple>
       <w:r>
         <w:t>: Quá trình quản lý thu</w:t>
       </w:r>
@@ -21850,7 +21623,7 @@
       <w:r>
         <w:t>.</w:t>
       </w:r>
-      <w:bookmarkEnd w:id="52"/>
+      <w:bookmarkEnd w:id="53"/>
     </w:p>
     <w:p>
       <w:pPr>
@@ -21862,7 +21635,7 @@
           <w:szCs w:val="26"/>
         </w:rPr>
       </w:pPr>
-      <w:bookmarkStart w:id="53" w:name="_Toc515892228"/>
+      <w:bookmarkStart w:id="54" w:name="_Toc515892228"/>
       <w:r>
         <w:rPr>
           <w:rFonts w:ascii="Times New Roman" w:hAnsi="Times New Roman" w:cs="Times New Roman"/>
@@ -21879,7 +21652,7 @@
         </w:rPr>
         <w:t>Đặc tả tiến trình nghiệp vụ.</w:t>
       </w:r>
-      <w:bookmarkEnd w:id="53"/>
+      <w:bookmarkEnd w:id="54"/>
     </w:p>
     <w:p>
       <w:pPr>
@@ -21891,8 +21664,8 @@
           <w:szCs w:val="26"/>
         </w:rPr>
       </w:pPr>
-      <w:bookmarkStart w:id="54" w:name="_Toc499282970"/>
-      <w:bookmarkStart w:id="55" w:name="_Toc515892229"/>
+      <w:bookmarkStart w:id="55" w:name="_Toc499282970"/>
+      <w:bookmarkStart w:id="56" w:name="_Toc515892229"/>
       <w:r>
         <w:rPr>
           <w:rFonts w:ascii="Times New Roman" w:hAnsi="Times New Roman" w:cs="Times New Roman"/>
@@ -21909,8 +21682,8 @@
         </w:rPr>
         <w:t>Đặc tả tiến trình Lập thông báo thu học phí :</w:t>
       </w:r>
-      <w:bookmarkEnd w:id="54"/>
       <w:bookmarkEnd w:id="55"/>
+      <w:bookmarkEnd w:id="56"/>
     </w:p>
     <w:p>
       <w:pPr>
@@ -22281,8 +22054,8 @@
           <w:szCs w:val="26"/>
         </w:rPr>
       </w:pPr>
-      <w:bookmarkStart w:id="56" w:name="_Toc499282971"/>
-      <w:bookmarkStart w:id="57" w:name="_Toc515892230"/>
+      <w:bookmarkStart w:id="57" w:name="_Toc499282971"/>
+      <w:bookmarkStart w:id="58" w:name="_Toc515892230"/>
       <w:r>
         <w:rPr>
           <w:rFonts w:ascii="Times New Roman" w:hAnsi="Times New Roman" w:cs="Times New Roman"/>
@@ -22299,7 +22072,7 @@
         </w:rPr>
         <w:t xml:space="preserve">Đặc tả tiến trình lập danh sách </w:t>
       </w:r>
-      <w:bookmarkEnd w:id="56"/>
+      <w:bookmarkEnd w:id="57"/>
       <w:r>
         <w:rPr>
           <w:rFonts w:ascii="Times New Roman" w:hAnsi="Times New Roman" w:cs="Times New Roman"/>
@@ -22316,7 +22089,7 @@
         </w:rPr>
         <w:t>.</w:t>
       </w:r>
-      <w:bookmarkEnd w:id="57"/>
+      <w:bookmarkEnd w:id="58"/>
     </w:p>
     <w:p>
       <w:pPr>
@@ -22711,8 +22484,8 @@
           <w:szCs w:val="26"/>
         </w:rPr>
       </w:pPr>
-      <w:bookmarkStart w:id="58" w:name="_Toc499282972"/>
-      <w:bookmarkStart w:id="59" w:name="_Toc515892231"/>
+      <w:bookmarkStart w:id="59" w:name="_Toc499282972"/>
+      <w:bookmarkStart w:id="60" w:name="_Toc515892231"/>
       <w:r>
         <w:rPr>
           <w:rFonts w:ascii="Times New Roman" w:hAnsi="Times New Roman" w:cs="Times New Roman"/>
@@ -22745,7 +22518,7 @@
         </w:rPr>
         <w:t>áo</w:t>
       </w:r>
-      <w:bookmarkEnd w:id="58"/>
+      <w:bookmarkEnd w:id="59"/>
       <w:r>
         <w:rPr>
           <w:rFonts w:ascii="Times New Roman" w:hAnsi="Times New Roman" w:cs="Times New Roman"/>
@@ -22754,7 +22527,7 @@
         </w:rPr>
         <w:t>.</w:t>
       </w:r>
-      <w:bookmarkEnd w:id="59"/>
+      <w:bookmarkEnd w:id="60"/>
     </w:p>
     <w:p>
       <w:pPr>
@@ -23278,7 +23051,7 @@
           <w:szCs w:val="26"/>
         </w:rPr>
       </w:pPr>
-      <w:bookmarkStart w:id="60" w:name="_Toc515892232"/>
+      <w:bookmarkStart w:id="61" w:name="_Toc515892232"/>
       <w:r>
         <w:rPr>
           <w:rFonts w:ascii="Times New Roman" w:hAnsi="Times New Roman" w:cs="Times New Roman"/>
@@ -23295,7 +23068,7 @@
         </w:rPr>
         <w:t>Đặc tả tiến trình  nhận thông báo.</w:t>
       </w:r>
-      <w:bookmarkEnd w:id="60"/>
+      <w:bookmarkEnd w:id="61"/>
     </w:p>
     <w:p>
       <w:pPr>
@@ -23456,8 +23229,8 @@
           <w:szCs w:val="26"/>
         </w:rPr>
       </w:pPr>
-      <w:bookmarkStart w:id="61" w:name="_Toc499282974"/>
-      <w:bookmarkStart w:id="62" w:name="_Toc515892233"/>
+      <w:bookmarkStart w:id="62" w:name="_Toc499282974"/>
+      <w:bookmarkStart w:id="63" w:name="_Toc515892233"/>
       <w:r>
         <w:rPr>
           <w:rFonts w:ascii="Times New Roman" w:hAnsi="Times New Roman" w:cs="Times New Roman"/>
@@ -23474,7 +23247,7 @@
         </w:rPr>
         <w:t xml:space="preserve">Đặc tả tiến trình xuất thông báo cho </w:t>
       </w:r>
-      <w:bookmarkEnd w:id="61"/>
+      <w:bookmarkEnd w:id="62"/>
       <w:r>
         <w:rPr>
           <w:rFonts w:ascii="Times New Roman" w:hAnsi="Times New Roman" w:cs="Times New Roman"/>
@@ -23491,7 +23264,7 @@
         </w:rPr>
         <w:t>.</w:t>
       </w:r>
-      <w:bookmarkEnd w:id="62"/>
+      <w:bookmarkEnd w:id="63"/>
     </w:p>
     <w:p>
       <w:pPr>
@@ -23728,26 +23501,24 @@
           <w:szCs w:val="26"/>
         </w:rPr>
       </w:pPr>
-      <w:bookmarkStart w:id="63" w:name="_Toc515892234"/>
-      <w:bookmarkStart w:id="64" w:name="_GoBack"/>
+      <w:bookmarkStart w:id="64" w:name="_Toc515892234"/>
+      <w:r>
+        <w:rPr>
+          <w:rFonts w:ascii="Times New Roman" w:hAnsi="Times New Roman" w:cs="Times New Roman"/>
+          <w:sz w:val="26"/>
+          <w:szCs w:val="26"/>
+        </w:rPr>
+        <w:t>Chương 3</w:t>
+      </w:r>
+      <w:r>
+        <w:rPr>
+          <w:rFonts w:ascii="Times New Roman" w:hAnsi="Times New Roman" w:cs="Times New Roman"/>
+          <w:sz w:val="26"/>
+          <w:szCs w:val="26"/>
+        </w:rPr>
+        <w:t>:</w:t>
+      </w:r>
       <w:bookmarkEnd w:id="64"/>
-      <w:r>
-        <w:rPr>
-          <w:rFonts w:ascii="Times New Roman" w:hAnsi="Times New Roman" w:cs="Times New Roman"/>
-          <w:sz w:val="26"/>
-          <w:szCs w:val="26"/>
-        </w:rPr>
-        <w:t>Chương 3</w:t>
-      </w:r>
-      <w:r>
-        <w:rPr>
-          <w:rFonts w:ascii="Times New Roman" w:hAnsi="Times New Roman" w:cs="Times New Roman"/>
-          <w:sz w:val="26"/>
-          <w:szCs w:val="26"/>
-        </w:rPr>
-        <w:t>:</w:t>
-      </w:r>
-      <w:bookmarkEnd w:id="63"/>
     </w:p>
     <w:p>
       <w:pPr>
@@ -24223,10 +23994,10 @@
           <w:szCs w:val="26"/>
         </w:rPr>
         <w:object w:dxaOrig="4556" w:dyaOrig="2382">
-          <v:shape id="_x0000_i1051" type="#_x0000_t75" style="width:227.35pt;height:119.35pt" o:ole="">
+          <v:shape id="_x0000_i1050" type="#_x0000_t75" style="width:227.25pt;height:119.6pt" o:ole="">
             <v:imagedata r:id="rId69" o:title=""/>
           </v:shape>
-          <o:OLEObject Type="Embed" ProgID="Visio.Drawing.11" ShapeID="_x0000_i1051" DrawAspect="Content" ObjectID="_1589693544" r:id="rId70"/>
+          <o:OLEObject Type="Embed" ProgID="Visio.Drawing.11" ShapeID="_x0000_i1050" DrawAspect="Content" ObjectID="_1590671282" r:id="rId70"/>
         </w:object>
       </w:r>
       <w:r>
@@ -24244,10 +24015,10 @@
           <w:szCs w:val="26"/>
         </w:rPr>
         <w:object w:dxaOrig="4639" w:dyaOrig="760">
-          <v:shape id="_x0000_i1052" type="#_x0000_t75" style="width:232pt;height:40pt" o:ole="">
+          <v:shape id="_x0000_i1051" type="#_x0000_t75" style="width:231.65pt;height:40.05pt" o:ole="">
             <v:imagedata r:id="rId71" o:title=""/>
           </v:shape>
-          <o:OLEObject Type="Embed" ProgID="Visio.Drawing.11" ShapeID="_x0000_i1052" DrawAspect="Content" ObjectID="_1589693545" r:id="rId72"/>
+          <o:OLEObject Type="Embed" ProgID="Visio.Drawing.11" ShapeID="_x0000_i1051" DrawAspect="Content" ObjectID="_1590671283" r:id="rId72"/>
         </w:object>
       </w:r>
     </w:p>
@@ -24466,10 +24237,10 @@
                 <w:szCs w:val="26"/>
               </w:rPr>
               <w:object w:dxaOrig="3504" w:dyaOrig="984">
-                <v:shape id="_x0000_i1053" type="#_x0000_t75" style="width:175.35pt;height:49.35pt" o:ole="">
+                <v:shape id="_x0000_i1052" type="#_x0000_t75" style="width:175.3pt;height:49.45pt" o:ole="">
                   <v:imagedata r:id="rId73" o:title=""/>
                 </v:shape>
-                <o:OLEObject Type="Embed" ProgID="Visio.Drawing.11" ShapeID="_x0000_i1053" DrawAspect="Content" ObjectID="_1589693546" r:id="rId74"/>
+                <o:OLEObject Type="Embed" ProgID="Visio.Drawing.11" ShapeID="_x0000_i1052" DrawAspect="Content" ObjectID="_1590671284" r:id="rId74"/>
               </w:object>
             </w:r>
           </w:p>
@@ -24582,10 +24353,10 @@
                 <w:szCs w:val="26"/>
               </w:rPr>
               <w:object w:dxaOrig="3504" w:dyaOrig="984">
-                <v:shape id="_x0000_i1054" type="#_x0000_t75" style="width:175.35pt;height:49.35pt" o:ole="">
+                <v:shape id="_x0000_i1053" type="#_x0000_t75" style="width:175.3pt;height:49.45pt" o:ole="">
                   <v:imagedata r:id="rId73" o:title=""/>
                 </v:shape>
-                <o:OLEObject Type="Embed" ProgID="Visio.Drawing.11" ShapeID="_x0000_i1054" DrawAspect="Content" ObjectID="_1589693547" r:id="rId75"/>
+                <o:OLEObject Type="Embed" ProgID="Visio.Drawing.11" ShapeID="_x0000_i1053" DrawAspect="Content" ObjectID="_1590671285" r:id="rId75"/>
               </w:object>
             </w:r>
           </w:p>
@@ -24695,10 +24466,10 @@
                 <w:szCs w:val="26"/>
               </w:rPr>
               <w:object w:dxaOrig="3504" w:dyaOrig="984">
-                <v:shape id="_x0000_i1055" type="#_x0000_t75" style="width:175.35pt;height:49.35pt" o:ole="">
+                <v:shape id="_x0000_i1054" type="#_x0000_t75" style="width:175.3pt;height:49.45pt" o:ole="">
                   <v:imagedata r:id="rId76" o:title=""/>
                 </v:shape>
-                <o:OLEObject Type="Embed" ProgID="Visio.Drawing.11" ShapeID="_x0000_i1055" DrawAspect="Content" ObjectID="_1589693548" r:id="rId77"/>
+                <o:OLEObject Type="Embed" ProgID="Visio.Drawing.11" ShapeID="_x0000_i1054" DrawAspect="Content" ObjectID="_1590671286" r:id="rId77"/>
               </w:object>
             </w:r>
           </w:p>
@@ -24823,10 +24594,10 @@
                 <w:szCs w:val="26"/>
               </w:rPr>
               <w:object w:dxaOrig="3504" w:dyaOrig="984">
-                <v:shape id="_x0000_i1056" type="#_x0000_t75" style="width:175.35pt;height:49.35pt" o:ole="">
+                <v:shape id="_x0000_i1055" type="#_x0000_t75" style="width:175.3pt;height:49.45pt" o:ole="">
                   <v:imagedata r:id="rId78" o:title=""/>
                 </v:shape>
-                <o:OLEObject Type="Embed" ProgID="Visio.Drawing.11" ShapeID="_x0000_i1056" DrawAspect="Content" ObjectID="_1589693549" r:id="rId79"/>
+                <o:OLEObject Type="Embed" ProgID="Visio.Drawing.11" ShapeID="_x0000_i1055" DrawAspect="Content" ObjectID="_1590671287" r:id="rId79"/>
               </w:object>
             </w:r>
           </w:p>
@@ -24951,10 +24722,10 @@
                 <w:szCs w:val="26"/>
               </w:rPr>
               <w:object w:dxaOrig="3504" w:dyaOrig="984">
-                <v:shape id="_x0000_i1057" type="#_x0000_t75" style="width:175.35pt;height:49.35pt" o:ole="">
+                <v:shape id="_x0000_i1056" type="#_x0000_t75" style="width:175.3pt;height:49.45pt" o:ole="">
                   <v:imagedata r:id="rId80" o:title=""/>
                 </v:shape>
-                <o:OLEObject Type="Embed" ProgID="Visio.Drawing.11" ShapeID="_x0000_i1057" DrawAspect="Content" ObjectID="_1589693550" r:id="rId81"/>
+                <o:OLEObject Type="Embed" ProgID="Visio.Drawing.11" ShapeID="_x0000_i1056" DrawAspect="Content" ObjectID="_1590671288" r:id="rId81"/>
               </w:object>
             </w:r>
           </w:p>
@@ -25005,39 +24776,14 @@
       <w:r>
         <w:t xml:space="preserve">Bảng Biểu 3. </w:t>
       </w:r>
-      <w:r>
-        <w:fldChar w:fldCharType="begin"/>
-      </w:r>
-      <w:r>
-        <w:instrText xml:space="preserve"> SEQ B</w:instrText>
-      </w:r>
-      <w:r>
-        <w:instrText>ả</w:instrText>
-      </w:r>
-      <w:r>
-        <w:instrText>ng_Bi</w:instrText>
-      </w:r>
-      <w:r>
-        <w:instrText>ể</w:instrText>
-      </w:r>
-      <w:r>
-        <w:instrText xml:space="preserve">u_3. \* ARABIC </w:instrText>
-      </w:r>
-      <w:r>
-        <w:fldChar w:fldCharType="separate"/>
-      </w:r>
-      <w:r>
-        <w:rPr>
-          <w:noProof/>
-        </w:rPr>
-        <w:t>1</w:t>
-      </w:r>
-      <w:r>
-        <w:rPr>
-          <w:noProof/>
-        </w:rPr>
-        <w:fldChar w:fldCharType="end"/>
-      </w:r>
+      <w:fldSimple w:instr=" SEQ Bảng_Biểu_3. \* ARABIC ">
+        <w:r>
+          <w:rPr>
+            <w:noProof/>
+          </w:rPr>
+          <w:t>1</w:t>
+        </w:r>
+      </w:fldSimple>
       <w:r>
         <w:t>: Các kiểu liên kết.</w:t>
       </w:r>
@@ -25220,10 +24966,10 @@
       </w:pPr>
       <w:r>
         <w:object w:dxaOrig="8590" w:dyaOrig="7872">
-          <v:shape id="_x0000_i1058" type="#_x0000_t75" style="width:429.35pt;height:394.65pt" o:ole="">
+          <v:shape id="_x0000_i1057" type="#_x0000_t75" style="width:429.5pt;height:395.05pt" o:ole="">
             <v:imagedata r:id="rId82" o:title=""/>
           </v:shape>
-          <o:OLEObject Type="Embed" ProgID="Visio.Drawing.11" ShapeID="_x0000_i1058" DrawAspect="Content" ObjectID="_1589693551" r:id="rId83"/>
+          <o:OLEObject Type="Embed" ProgID="Visio.Drawing.11" ShapeID="_x0000_i1057" DrawAspect="Content" ObjectID="_1590671289" r:id="rId83"/>
         </w:object>
       </w:r>
     </w:p>
@@ -25235,27 +24981,14 @@
       <w:r>
         <w:t xml:space="preserve">Hình 3. </w:t>
       </w:r>
-      <w:r>
-        <w:fldChar w:fldCharType="begin"/>
-      </w:r>
-      <w:r>
-        <w:instrText xml:space="preserve"> SEQ Hình_3. \* ARABIC </w:instrText>
-      </w:r>
-      <w:r>
-        <w:fldChar w:fldCharType="separate"/>
-      </w:r>
-      <w:r>
-        <w:rPr>
-          <w:noProof/>
-        </w:rPr>
-        <w:t>1</w:t>
-      </w:r>
-      <w:r>
-        <w:rPr>
-          <w:noProof/>
-        </w:rPr>
-        <w:fldChar w:fldCharType="end"/>
-      </w:r>
+      <w:fldSimple w:instr=" SEQ Hình_3. \* ARABIC ">
+        <w:r>
+          <w:rPr>
+            <w:noProof/>
+          </w:rPr>
+          <w:t>1</w:t>
+        </w:r>
+      </w:fldSimple>
       <w:r>
         <w:t>: ERD mở rộng.</w:t>
       </w:r>
@@ -26211,10 +25944,10 @@
       </w:pPr>
       <w:r>
         <w:object w:dxaOrig="8590" w:dyaOrig="7500">
-          <v:shape id="_x0000_i1059" type="#_x0000_t75" style="width:429.35pt;height:376pt" o:ole="">
+          <v:shape id="_x0000_i1058" type="#_x0000_t75" style="width:429.5pt;height:376.3pt" o:ole="">
             <v:imagedata r:id="rId84" o:title=""/>
           </v:shape>
-          <o:OLEObject Type="Embed" ProgID="Visio.Drawing.11" ShapeID="_x0000_i1059" DrawAspect="Content" ObjectID="_1589693552" r:id="rId85"/>
+          <o:OLEObject Type="Embed" ProgID="Visio.Drawing.11" ShapeID="_x0000_i1058" DrawAspect="Content" ObjectID="_1590671290" r:id="rId85"/>
         </w:object>
       </w:r>
     </w:p>
@@ -26226,27 +25959,14 @@
       <w:r>
         <w:t xml:space="preserve">Hình 3. </w:t>
       </w:r>
-      <w:r>
-        <w:fldChar w:fldCharType="begin"/>
-      </w:r>
-      <w:r>
-        <w:instrText xml:space="preserve"> SEQ Hình_3. \* ARABIC </w:instrText>
-      </w:r>
-      <w:r>
-        <w:fldChar w:fldCharType="separate"/>
-      </w:r>
-      <w:r>
-        <w:rPr>
-          <w:noProof/>
-        </w:rPr>
-        <w:t>2</w:t>
-      </w:r>
-      <w:r>
-        <w:rPr>
-          <w:noProof/>
-        </w:rPr>
-        <w:fldChar w:fldCharType="end"/>
-      </w:r>
+      <w:fldSimple w:instr=" SEQ Hình_3. \* ARABIC ">
+        <w:r>
+          <w:rPr>
+            <w:noProof/>
+          </w:rPr>
+          <w:t>2</w:t>
+        </w:r>
+      </w:fldSimple>
       <w:r>
         <w:t>: ERD kinh điển.</w:t>
       </w:r>
@@ -27234,10 +26954,10 @@
       </w:pPr>
       <w:r>
         <w:object w:dxaOrig="8590" w:dyaOrig="7500">
-          <v:shape id="_x0000_i1060" type="#_x0000_t75" style="width:429.35pt;height:376pt" o:ole="">
+          <v:shape id="_x0000_i1059" type="#_x0000_t75" style="width:429.5pt;height:376.3pt" o:ole="">
             <v:imagedata r:id="rId86" o:title=""/>
           </v:shape>
-          <o:OLEObject Type="Embed" ProgID="Visio.Drawing.11" ShapeID="_x0000_i1060" DrawAspect="Content" ObjectID="_1589693553" r:id="rId87"/>
+          <o:OLEObject Type="Embed" ProgID="Visio.Drawing.11" ShapeID="_x0000_i1059" DrawAspect="Content" ObjectID="_1590671291" r:id="rId87"/>
         </w:object>
       </w:r>
     </w:p>
@@ -27249,27 +26969,14 @@
       <w:r>
         <w:t xml:space="preserve">Hình 3. </w:t>
       </w:r>
-      <w:r>
-        <w:fldChar w:fldCharType="begin"/>
-      </w:r>
-      <w:r>
-        <w:instrText xml:space="preserve"> SEQ Hình_3. \* ARABIC </w:instrText>
-      </w:r>
-      <w:r>
-        <w:fldChar w:fldCharType="separate"/>
-      </w:r>
-      <w:r>
-        <w:rPr>
-          <w:noProof/>
-        </w:rPr>
-        <w:t>3</w:t>
-      </w:r>
-      <w:r>
-        <w:rPr>
-          <w:noProof/>
-        </w:rPr>
-        <w:fldChar w:fldCharType="end"/>
-      </w:r>
+      <w:fldSimple w:instr=" SEQ Hình_3. \* ARABIC ">
+        <w:r>
+          <w:rPr>
+            <w:noProof/>
+          </w:rPr>
+          <w:t>3</w:t>
+        </w:r>
+      </w:fldSimple>
       <w:r>
         <w:t>: ERD hạn chế.</w:t>
       </w:r>
@@ -27399,10 +27106,10 @@
       </w:pPr>
       <w:r>
         <w:object w:dxaOrig="8590" w:dyaOrig="7500">
-          <v:shape id="_x0000_i1061" type="#_x0000_t75" style="width:429.35pt;height:376pt" o:ole="">
+          <v:shape id="_x0000_i1060" type="#_x0000_t75" style="width:429.5pt;height:376.3pt" o:ole="">
             <v:imagedata r:id="rId88" o:title=""/>
           </v:shape>
-          <o:OLEObject Type="Embed" ProgID="Visio.Drawing.11" ShapeID="_x0000_i1061" DrawAspect="Content" ObjectID="_1589693554" r:id="rId89"/>
+          <o:OLEObject Type="Embed" ProgID="Visio.Drawing.11" ShapeID="_x0000_i1060" DrawAspect="Content" ObjectID="_1590671292" r:id="rId89"/>
         </w:object>
       </w:r>
     </w:p>
@@ -27414,27 +27121,14 @@
       <w:r>
         <w:t xml:space="preserve">Hình 3. </w:t>
       </w:r>
-      <w:r>
-        <w:fldChar w:fldCharType="begin"/>
-      </w:r>
-      <w:r>
-        <w:instrText xml:space="preserve"> SEQ Hình_3. \* ARABIC </w:instrText>
-      </w:r>
-      <w:r>
-        <w:fldChar w:fldCharType="separate"/>
-      </w:r>
-      <w:r>
-        <w:rPr>
-          <w:noProof/>
-        </w:rPr>
-        <w:t>4</w:t>
-      </w:r>
-      <w:r>
-        <w:rPr>
-          <w:noProof/>
-        </w:rPr>
-        <w:fldChar w:fldCharType="end"/>
-      </w:r>
+      <w:fldSimple w:instr=" SEQ Hình_3. \* ARABIC ">
+        <w:r>
+          <w:rPr>
+            <w:noProof/>
+          </w:rPr>
+          <w:t>4</w:t>
+        </w:r>
+      </w:fldSimple>
       <w:r>
         <w:t>: Mô hình quan hệ.</w:t>
       </w:r>
@@ -27878,27 +27572,14 @@
       <w:r>
         <w:t xml:space="preserve">Hình 4. </w:t>
       </w:r>
-      <w:r>
-        <w:fldChar w:fldCharType="begin"/>
-      </w:r>
-      <w:r>
-        <w:instrText xml:space="preserve"> SEQ Hình_4. \* ARABIC </w:instrText>
-      </w:r>
-      <w:r>
-        <w:fldChar w:fldCharType="separate"/>
-      </w:r>
-      <w:r>
-        <w:rPr>
-          <w:noProof/>
-        </w:rPr>
-        <w:t>1</w:t>
-      </w:r>
-      <w:r>
-        <w:rPr>
-          <w:noProof/>
-        </w:rPr>
-        <w:fldChar w:fldCharType="end"/>
-      </w:r>
+      <w:fldSimple w:instr=" SEQ Hình_4. \* ARABIC ">
+        <w:r>
+          <w:rPr>
+            <w:noProof/>
+          </w:rPr>
+          <w:t>1</w:t>
+        </w:r>
+      </w:fldSimple>
       <w:r>
         <w:t xml:space="preserve"> Mô hình dữ liệu hệ thống.</w:t>
       </w:r>
@@ -28833,39 +28514,14 @@
       <w:r>
         <w:t xml:space="preserve">Bảng Biểu 4. </w:t>
       </w:r>
-      <w:r>
-        <w:fldChar w:fldCharType="begin"/>
-      </w:r>
-      <w:r>
-        <w:instrText xml:space="preserve"> SEQ B</w:instrText>
-      </w:r>
-      <w:r>
-        <w:instrText>ả</w:instrText>
-      </w:r>
-      <w:r>
-        <w:instrText>ng_Bi</w:instrText>
-      </w:r>
-      <w:r>
-        <w:instrText>ể</w:instrText>
-      </w:r>
-      <w:r>
-        <w:instrText xml:space="preserve">u_4. \* ARABIC </w:instrText>
-      </w:r>
-      <w:r>
-        <w:fldChar w:fldCharType="separate"/>
-      </w:r>
-      <w:r>
-        <w:rPr>
-          <w:noProof/>
-        </w:rPr>
-        <w:t>1</w:t>
-      </w:r>
-      <w:r>
-        <w:rPr>
-          <w:noProof/>
-        </w:rPr>
-        <w:fldChar w:fldCharType="end"/>
-      </w:r>
+      <w:fldSimple w:instr=" SEQ Bảng_Biểu_4. \* ARABIC ">
+        <w:r>
+          <w:rPr>
+            <w:noProof/>
+          </w:rPr>
+          <w:t>1</w:t>
+        </w:r>
+      </w:fldSimple>
       <w:r>
         <w:t xml:space="preserve"> Đặc tả bảng lớp.</w:t>
       </w:r>
@@ -29782,39 +29438,14 @@
       <w:r>
         <w:t xml:space="preserve">Bảng Biểu 4. </w:t>
       </w:r>
-      <w:r>
-        <w:fldChar w:fldCharType="begin"/>
-      </w:r>
-      <w:r>
-        <w:instrText xml:space="preserve"> SEQ B</w:instrText>
-      </w:r>
-      <w:r>
-        <w:instrText>ả</w:instrText>
-      </w:r>
-      <w:r>
-        <w:instrText>ng_Bi</w:instrText>
-      </w:r>
-      <w:r>
-        <w:instrText>ể</w:instrText>
-      </w:r>
-      <w:r>
-        <w:instrText xml:space="preserve">u_4. \* ARABIC </w:instrText>
-      </w:r>
-      <w:r>
-        <w:fldChar w:fldCharType="separate"/>
-      </w:r>
-      <w:r>
-        <w:rPr>
-          <w:noProof/>
-        </w:rPr>
-        <w:t>2</w:t>
-      </w:r>
-      <w:r>
-        <w:rPr>
-          <w:noProof/>
-        </w:rPr>
-        <w:fldChar w:fldCharType="end"/>
-      </w:r>
+      <w:fldSimple w:instr=" SEQ Bảng_Biểu_4. \* ARABIC ">
+        <w:r>
+          <w:rPr>
+            <w:noProof/>
+          </w:rPr>
+          <w:t>2</w:t>
+        </w:r>
+      </w:fldSimple>
       <w:r>
         <w:t xml:space="preserve"> Đặc tả bảng mức thu.</w:t>
       </w:r>
@@ -31458,39 +31089,14 @@
       <w:r>
         <w:t xml:space="preserve">Bảng Biểu 4. </w:t>
       </w:r>
-      <w:r>
-        <w:fldChar w:fldCharType="begin"/>
-      </w:r>
-      <w:r>
-        <w:instrText xml:space="preserve"> SEQ B</w:instrText>
-      </w:r>
-      <w:r>
-        <w:instrText>ả</w:instrText>
-      </w:r>
-      <w:r>
-        <w:instrText>ng_Bi</w:instrText>
-      </w:r>
-      <w:r>
-        <w:instrText>ể</w:instrText>
-      </w:r>
-      <w:r>
-        <w:instrText xml:space="preserve">u_4. \* ARABIC </w:instrText>
-      </w:r>
-      <w:r>
-        <w:fldChar w:fldCharType="separate"/>
-      </w:r>
-      <w:r>
-        <w:rPr>
-          <w:noProof/>
-        </w:rPr>
-        <w:t>3</w:t>
-      </w:r>
-      <w:r>
-        <w:rPr>
-          <w:noProof/>
-        </w:rPr>
-        <w:fldChar w:fldCharType="end"/>
-      </w:r>
+      <w:fldSimple w:instr=" SEQ Bảng_Biểu_4. \* ARABIC ">
+        <w:r>
+          <w:rPr>
+            <w:noProof/>
+          </w:rPr>
+          <w:t>3</w:t>
+        </w:r>
+      </w:fldSimple>
       <w:r>
         <w:t xml:space="preserve"> Đặc tả bảng học sinh.</w:t>
       </w:r>
@@ -33143,39 +32749,14 @@
       <w:r>
         <w:t xml:space="preserve">Bảng Biểu 4. </w:t>
       </w:r>
-      <w:r>
-        <w:fldChar w:fldCharType="begin"/>
-      </w:r>
-      <w:r>
-        <w:instrText xml:space="preserve"> SEQ B</w:instrText>
-      </w:r>
-      <w:r>
-        <w:instrText>ả</w:instrText>
-      </w:r>
-      <w:r>
-        <w:instrText>ng_Bi</w:instrText>
-      </w:r>
-      <w:r>
-        <w:instrText>ể</w:instrText>
-      </w:r>
-      <w:r>
-        <w:instrText xml:space="preserve">u_4. \* ARABIC </w:instrText>
-      </w:r>
-      <w:r>
-        <w:fldChar w:fldCharType="separate"/>
-      </w:r>
-      <w:r>
-        <w:rPr>
-          <w:noProof/>
-        </w:rPr>
-        <w:t>4</w:t>
-      </w:r>
-      <w:r>
-        <w:rPr>
-          <w:noProof/>
-        </w:rPr>
-        <w:fldChar w:fldCharType="end"/>
-      </w:r>
+      <w:fldSimple w:instr=" SEQ Bảng_Biểu_4. \* ARABIC ">
+        <w:r>
+          <w:rPr>
+            <w:noProof/>
+          </w:rPr>
+          <w:t>4</w:t>
+        </w:r>
+      </w:fldSimple>
       <w:r>
         <w:t xml:space="preserve"> Bảng biểu biên lai.</w:t>
       </w:r>
@@ -33917,39 +33498,14 @@
       <w:r>
         <w:t xml:space="preserve">Bảng Biểu 4. </w:t>
       </w:r>
-      <w:r>
-        <w:fldChar w:fldCharType="begin"/>
-      </w:r>
-      <w:r>
-        <w:instrText xml:space="preserve"> SEQ B</w:instrText>
-      </w:r>
-      <w:r>
-        <w:instrText>ả</w:instrText>
-      </w:r>
-      <w:r>
-        <w:instrText>ng_Bi</w:instrText>
-      </w:r>
-      <w:r>
-        <w:instrText>ể</w:instrText>
-      </w:r>
-      <w:r>
-        <w:instrText xml:space="preserve">u_4. \* ARABIC </w:instrText>
-      </w:r>
-      <w:r>
-        <w:fldChar w:fldCharType="separate"/>
-      </w:r>
-      <w:r>
-        <w:rPr>
-          <w:noProof/>
-        </w:rPr>
-        <w:t>5</w:t>
-      </w:r>
-      <w:r>
-        <w:rPr>
-          <w:noProof/>
-        </w:rPr>
-        <w:fldChar w:fldCharType="end"/>
-      </w:r>
+      <w:fldSimple w:instr=" SEQ Bảng_Biểu_4. \* ARABIC ">
+        <w:r>
+          <w:rPr>
+            <w:noProof/>
+          </w:rPr>
+          <w:t>5</w:t>
+        </w:r>
+      </w:fldSimple>
       <w:r>
         <w:t xml:space="preserve"> Bảng biểu đối tượng miễn giảm.</w:t>
       </w:r>
@@ -35016,39 +34572,14 @@
       <w:r>
         <w:t xml:space="preserve">Bảng Biểu 4. </w:t>
       </w:r>
-      <w:r>
-        <w:fldChar w:fldCharType="begin"/>
-      </w:r>
-      <w:r>
-        <w:instrText xml:space="preserve"> SEQ B</w:instrText>
-      </w:r>
-      <w:r>
-        <w:instrText>ả</w:instrText>
-      </w:r>
-      <w:r>
-        <w:instrText>ng_Bi</w:instrText>
-      </w:r>
-      <w:r>
-        <w:instrText>ể</w:instrText>
-      </w:r>
-      <w:r>
-        <w:instrText xml:space="preserve">u_4. \* ARABIC </w:instrText>
-      </w:r>
-      <w:r>
-        <w:fldChar w:fldCharType="separate"/>
-      </w:r>
-      <w:r>
-        <w:rPr>
-          <w:noProof/>
-        </w:rPr>
-        <w:t>6</w:t>
-      </w:r>
-      <w:r>
-        <w:rPr>
-          <w:noProof/>
-        </w:rPr>
-        <w:fldChar w:fldCharType="end"/>
-      </w:r>
+      <w:fldSimple w:instr=" SEQ Bảng_Biểu_4. \* ARABIC ">
+        <w:r>
+          <w:rPr>
+            <w:noProof/>
+          </w:rPr>
+          <w:t>6</w:t>
+        </w:r>
+      </w:fldSimple>
       <w:r>
         <w:t xml:space="preserve"> Bảng biểu theo dõi lịch ăn.</w:t>
       </w:r>
@@ -35218,27 +34749,14 @@
       <w:r>
         <w:t xml:space="preserve">Hình 4. </w:t>
       </w:r>
-      <w:r>
-        <w:fldChar w:fldCharType="begin"/>
-      </w:r>
-      <w:r>
-        <w:instrText xml:space="preserve"> SEQ Hình_4. \* ARABIC </w:instrText>
-      </w:r>
-      <w:r>
-        <w:fldChar w:fldCharType="separate"/>
-      </w:r>
-      <w:r>
-        <w:rPr>
-          <w:noProof/>
-        </w:rPr>
-        <w:t>2</w:t>
-      </w:r>
-      <w:r>
-        <w:rPr>
-          <w:noProof/>
-        </w:rPr>
-        <w:fldChar w:fldCharType="end"/>
-      </w:r>
+      <w:fldSimple w:instr=" SEQ Hình_4. \* ARABIC ">
+        <w:r>
+          <w:rPr>
+            <w:noProof/>
+          </w:rPr>
+          <w:t>2</w:t>
+        </w:r>
+      </w:fldSimple>
       <w:r>
         <w:t xml:space="preserve"> FORM đăng nhập.</w:t>
       </w:r>
@@ -35320,27 +34838,14 @@
       <w:r>
         <w:t xml:space="preserve">Hình 4. </w:t>
       </w:r>
-      <w:r>
-        <w:fldChar w:fldCharType="begin"/>
-      </w:r>
-      <w:r>
-        <w:instrText xml:space="preserve"> SEQ Hình_4. \* ARABIC </w:instrText>
-      </w:r>
-      <w:r>
-        <w:fldChar w:fldCharType="separate"/>
-      </w:r>
-      <w:r>
-        <w:rPr>
-          <w:noProof/>
-        </w:rPr>
-        <w:t>3</w:t>
-      </w:r>
-      <w:r>
-        <w:rPr>
-          <w:noProof/>
-        </w:rPr>
-        <w:fldChar w:fldCharType="end"/>
-      </w:r>
+      <w:fldSimple w:instr=" SEQ Hình_4. \* ARABIC ">
+        <w:r>
+          <w:rPr>
+            <w:noProof/>
+          </w:rPr>
+          <w:t>3</w:t>
+        </w:r>
+      </w:fldSimple>
       <w:r>
         <w:t xml:space="preserve"> Form danh mục.</w:t>
       </w:r>
@@ -35432,27 +34937,14 @@
       <w:r>
         <w:t xml:space="preserve">Hình 4. </w:t>
       </w:r>
-      <w:r>
-        <w:fldChar w:fldCharType="begin"/>
-      </w:r>
-      <w:r>
-        <w:instrText xml:space="preserve"> SEQ Hình_4. \* ARABIC </w:instrText>
-      </w:r>
-      <w:r>
-        <w:fldChar w:fldCharType="separate"/>
-      </w:r>
-      <w:r>
-        <w:rPr>
-          <w:noProof/>
-        </w:rPr>
-        <w:t>4</w:t>
-      </w:r>
-      <w:r>
-        <w:rPr>
-          <w:noProof/>
-        </w:rPr>
-        <w:fldChar w:fldCharType="end"/>
-      </w:r>
+      <w:fldSimple w:instr=" SEQ Hình_4. \* ARABIC ">
+        <w:r>
+          <w:rPr>
+            <w:noProof/>
+          </w:rPr>
+          <w:t>4</w:t>
+        </w:r>
+      </w:fldSimple>
       <w:r>
         <w:t xml:space="preserve"> Form nghiệp vụ.</w:t>
       </w:r>
@@ -35582,27 +35074,14 @@
       <w:r>
         <w:t xml:space="preserve">Hình 4. </w:t>
       </w:r>
-      <w:r>
-        <w:fldChar w:fldCharType="begin"/>
-      </w:r>
-      <w:r>
-        <w:instrText xml:space="preserve"> SEQ Hình_4. \* ARABIC </w:instrText>
-      </w:r>
-      <w:r>
-        <w:fldChar w:fldCharType="separate"/>
-      </w:r>
-      <w:r>
-        <w:rPr>
-          <w:noProof/>
-        </w:rPr>
-        <w:t>5</w:t>
-      </w:r>
-      <w:r>
-        <w:rPr>
-          <w:noProof/>
-        </w:rPr>
-        <w:fldChar w:fldCharType="end"/>
-      </w:r>
+      <w:fldSimple w:instr=" SEQ Hình_4. \* ARABIC ">
+        <w:r>
+          <w:rPr>
+            <w:noProof/>
+          </w:rPr>
+          <w:t>5</w:t>
+        </w:r>
+      </w:fldSimple>
       <w:r>
         <w:t xml:space="preserve"> Form lớp.</w:t>
       </w:r>
@@ -35800,27 +35279,14 @@
       <w:r>
         <w:t xml:space="preserve">Hình 4. </w:t>
       </w:r>
-      <w:r>
-        <w:fldChar w:fldCharType="begin"/>
-      </w:r>
-      <w:r>
-        <w:instrText xml:space="preserve"> SEQ Hình_4. \* ARABIC </w:instrText>
-      </w:r>
-      <w:r>
-        <w:fldChar w:fldCharType="separate"/>
-      </w:r>
-      <w:r>
-        <w:rPr>
-          <w:noProof/>
-        </w:rPr>
-        <w:t>6</w:t>
-      </w:r>
-      <w:r>
-        <w:rPr>
-          <w:noProof/>
-        </w:rPr>
-        <w:fldChar w:fldCharType="end"/>
-      </w:r>
+      <w:fldSimple w:instr=" SEQ Hình_4. \* ARABIC ">
+        <w:r>
+          <w:rPr>
+            <w:noProof/>
+          </w:rPr>
+          <w:t>6</w:t>
+        </w:r>
+      </w:fldSimple>
       <w:r>
         <w:t xml:space="preserve"> Form học sinh.</w:t>
       </w:r>
@@ -36001,27 +35467,14 @@
       <w:r>
         <w:t xml:space="preserve">Hình 4. </w:t>
       </w:r>
-      <w:r>
-        <w:fldChar w:fldCharType="begin"/>
-      </w:r>
-      <w:r>
-        <w:instrText xml:space="preserve"> SEQ Hình_4. \* ARABIC </w:instrText>
-      </w:r>
-      <w:r>
-        <w:fldChar w:fldCharType="separate"/>
-      </w:r>
-      <w:r>
-        <w:rPr>
-          <w:noProof/>
-        </w:rPr>
-        <w:t>7</w:t>
-      </w:r>
-      <w:r>
-        <w:rPr>
-          <w:noProof/>
-        </w:rPr>
-        <w:fldChar w:fldCharType="end"/>
-      </w:r>
+      <w:fldSimple w:instr=" SEQ Hình_4. \* ARABIC ">
+        <w:r>
+          <w:rPr>
+            <w:noProof/>
+          </w:rPr>
+          <w:t>7</w:t>
+        </w:r>
+      </w:fldSimple>
       <w:r>
         <w:t xml:space="preserve"> Form mức thu.</w:t>
       </w:r>
@@ -36243,27 +35696,14 @@
       <w:r>
         <w:t xml:space="preserve">Hình 4. </w:t>
       </w:r>
-      <w:r>
-        <w:fldChar w:fldCharType="begin"/>
-      </w:r>
-      <w:r>
-        <w:instrText xml:space="preserve"> SEQ Hình_4. \* ARABIC </w:instrText>
-      </w:r>
-      <w:r>
-        <w:fldChar w:fldCharType="separate"/>
-      </w:r>
-      <w:r>
-        <w:rPr>
-          <w:noProof/>
-        </w:rPr>
-        <w:t>8</w:t>
-      </w:r>
-      <w:r>
-        <w:rPr>
-          <w:noProof/>
-        </w:rPr>
-        <w:fldChar w:fldCharType="end"/>
-      </w:r>
+      <w:fldSimple w:instr=" SEQ Hình_4. \* ARABIC ">
+        <w:r>
+          <w:rPr>
+            <w:noProof/>
+          </w:rPr>
+          <w:t>8</w:t>
+        </w:r>
+      </w:fldSimple>
       <w:r>
         <w:t xml:space="preserve"> Form đối tượng miễn giảm.</w:t>
       </w:r>
@@ -36382,27 +35822,14 @@
         <w:lastRenderedPageBreak/>
         <w:t xml:space="preserve">Hình 4. </w:t>
       </w:r>
-      <w:r>
-        <w:fldChar w:fldCharType="begin"/>
-      </w:r>
-      <w:r>
-        <w:instrText xml:space="preserve"> SEQ Hình_4. \* ARABIC </w:instrText>
-      </w:r>
-      <w:r>
-        <w:fldChar w:fldCharType="separate"/>
-      </w:r>
-      <w:r>
-        <w:rPr>
-          <w:noProof/>
-        </w:rPr>
-        <w:t>9</w:t>
-      </w:r>
-      <w:r>
-        <w:rPr>
-          <w:noProof/>
-        </w:rPr>
-        <w:fldChar w:fldCharType="end"/>
-      </w:r>
+      <w:fldSimple w:instr=" SEQ Hình_4. \* ARABIC ">
+        <w:r>
+          <w:rPr>
+            <w:noProof/>
+          </w:rPr>
+          <w:t>9</w:t>
+        </w:r>
+      </w:fldSimple>
       <w:r>
         <w:t xml:space="preserve"> Form  biên lai.</w:t>
       </w:r>
@@ -36492,27 +35919,14 @@
       <w:r>
         <w:t xml:space="preserve">Hình 4. </w:t>
       </w:r>
-      <w:r>
-        <w:fldChar w:fldCharType="begin"/>
-      </w:r>
-      <w:r>
-        <w:instrText xml:space="preserve"> SEQ Hình_4. \* ARABIC </w:instrText>
-      </w:r>
-      <w:r>
-        <w:fldChar w:fldCharType="separate"/>
-      </w:r>
-      <w:r>
-        <w:rPr>
-          <w:noProof/>
-        </w:rPr>
-        <w:t>10</w:t>
-      </w:r>
-      <w:r>
-        <w:rPr>
-          <w:noProof/>
-        </w:rPr>
-        <w:fldChar w:fldCharType="end"/>
-      </w:r>
+      <w:fldSimple w:instr=" SEQ Hình_4. \* ARABIC ">
+        <w:r>
+          <w:rPr>
+            <w:noProof/>
+          </w:rPr>
+          <w:t>10</w:t>
+        </w:r>
+      </w:fldSimple>
       <w:r>
         <w:t xml:space="preserve"> Form theo dõi lịch ăn.</w:t>
       </w:r>
@@ -37221,27 +36635,14 @@
       <w:r>
         <w:t xml:space="preserve">Hình 4. </w:t>
       </w:r>
-      <w:r>
-        <w:fldChar w:fldCharType="begin"/>
-      </w:r>
-      <w:r>
-        <w:instrText xml:space="preserve"> SEQ Hình_4. \* ARABIC </w:instrText>
-      </w:r>
-      <w:r>
-        <w:fldChar w:fldCharType="separate"/>
-      </w:r>
-      <w:r>
-        <w:rPr>
-          <w:noProof/>
-        </w:rPr>
-        <w:t>11</w:t>
-      </w:r>
-      <w:r>
-        <w:rPr>
-          <w:noProof/>
-        </w:rPr>
-        <w:fldChar w:fldCharType="end"/>
-      </w:r>
+      <w:fldSimple w:instr=" SEQ Hình_4. \* ARABIC ">
+        <w:r>
+          <w:rPr>
+            <w:noProof/>
+          </w:rPr>
+          <w:t>11</w:t>
+        </w:r>
+      </w:fldSimple>
       <w:r>
         <w:t xml:space="preserve"> Giao diện đăng nhập.</w:t>
       </w:r>
@@ -37383,27 +36784,14 @@
       <w:r>
         <w:t xml:space="preserve">Hình 4. </w:t>
       </w:r>
-      <w:r>
-        <w:fldChar w:fldCharType="begin"/>
-      </w:r>
-      <w:r>
-        <w:instrText xml:space="preserve"> SEQ Hình_4. \* ARABIC </w:instrText>
-      </w:r>
-      <w:r>
-        <w:fldChar w:fldCharType="separate"/>
-      </w:r>
-      <w:r>
-        <w:rPr>
-          <w:noProof/>
-        </w:rPr>
-        <w:t>12</w:t>
-      </w:r>
-      <w:r>
-        <w:rPr>
-          <w:noProof/>
-        </w:rPr>
-        <w:fldChar w:fldCharType="end"/>
-      </w:r>
+      <w:fldSimple w:instr=" SEQ Hình_4. \* ARABIC ">
+        <w:r>
+          <w:rPr>
+            <w:noProof/>
+          </w:rPr>
+          <w:t>12</w:t>
+        </w:r>
+      </w:fldSimple>
       <w:r>
         <w:t xml:space="preserve"> Giao diện chương trình chính.</w:t>
       </w:r>
@@ -37534,27 +36922,14 @@
       <w:r>
         <w:t xml:space="preserve">Hình 4. </w:t>
       </w:r>
-      <w:r>
-        <w:fldChar w:fldCharType="begin"/>
-      </w:r>
-      <w:r>
-        <w:instrText xml:space="preserve"> SEQ Hình_4. \* ARABIC </w:instrText>
-      </w:r>
-      <w:r>
-        <w:fldChar w:fldCharType="separate"/>
-      </w:r>
-      <w:r>
-        <w:rPr>
-          <w:noProof/>
-        </w:rPr>
-        <w:t>13</w:t>
-      </w:r>
-      <w:r>
-        <w:rPr>
-          <w:noProof/>
-        </w:rPr>
-        <w:fldChar w:fldCharType="end"/>
-      </w:r>
+      <w:fldSimple w:instr=" SEQ Hình_4. \* ARABIC ">
+        <w:r>
+          <w:rPr>
+            <w:noProof/>
+          </w:rPr>
+          <w:t>13</w:t>
+        </w:r>
+      </w:fldSimple>
       <w:r>
         <w:t xml:space="preserve"> Form nghiệp vụ in biên lai.</w:t>
       </w:r>
@@ -38351,7 +37726,6 @@
               <w:docPartUnique/>
             </w:docPartObj>
           </w:sdtPr>
-          <w:sdtEndPr/>
           <w:sdtContent>
             <w:sdt>
               <w:sdtPr>
@@ -38366,7 +37740,6 @@
                   <w:docPartUnique/>
                 </w:docPartObj>
               </w:sdtPr>
-              <w:sdtEndPr/>
               <w:sdtContent>
                 <w:p>
                   <w:pPr>
@@ -38433,7 +37806,7 @@
                       <w:sz w:val="24"/>
                       <w:szCs w:val="24"/>
                     </w:rPr>
-                    <w:t>13</w:t>
+                    <w:t>16</w:t>
                   </w:r>
                   <w:r>
                     <w:rPr>
@@ -39044,15 +38417,7 @@
         <w:sz w:val="26"/>
         <w:szCs w:val="26"/>
       </w:rPr>
-      <w:t>Chương 2: Phân tích chức năng</w:t>
-    </w:r>
-    <w:r>
-      <w:rPr>
-        <w:rFonts w:ascii="Times New Roman" w:hAnsi="Times New Roman" w:cs="Times New Roman"/>
-        <w:sz w:val="26"/>
-        <w:szCs w:val="26"/>
-      </w:rPr>
-      <w:t xml:space="preserve"> nghiệp vụ.</w:t>
+      <w:t>Chương 2: Phân tích chức năng nghiệp vụ.</w:t>
     </w:r>
   </w:p>
   <w:p>
@@ -45060,7 +44425,7 @@
 </file>
 
 <file path=customXml/itemProps1.xml><?xml version="1.0" encoding="utf-8"?>
-<ds:datastoreItem xmlns:ds="http://schemas.openxmlformats.org/officeDocument/2006/customXml" ds:itemID="{90E755B3-B476-4E22-A1F4-94F47B54E260}">
+<ds:datastoreItem xmlns:ds="http://schemas.openxmlformats.org/officeDocument/2006/customXml" ds:itemID="{16D8CB24-6D69-40F3-B074-23422D379620}">
   <ds:schemaRefs>
     <ds:schemaRef ds:uri="http://schemas.openxmlformats.org/officeDocument/2006/bibliography"/>
   </ds:schemaRefs>

</xml_diff>

<commit_message>
add new file 5
</commit_message>
<xml_diff>
--- a/BuiMinhHieu_CDTH17.docx
+++ b/BuiMinhHieu_CDTH17.docx
@@ -15347,14 +15347,39 @@
       <w:r>
         <w:t xml:space="preserve">Bảng Biểu 1. </w:t>
       </w:r>
-      <w:fldSimple w:instr=" SEQ Bảng_BIểu_1. \* ARABIC ">
-        <w:r>
-          <w:rPr>
-            <w:noProof/>
-          </w:rPr>
-          <w:t>1</w:t>
-        </w:r>
-      </w:fldSimple>
+      <w:r>
+        <w:fldChar w:fldCharType="begin"/>
+      </w:r>
+      <w:r>
+        <w:instrText xml:space="preserve"> SEQ B</w:instrText>
+      </w:r>
+      <w:r>
+        <w:instrText>ả</w:instrText>
+      </w:r>
+      <w:r>
+        <w:instrText>ng_BI</w:instrText>
+      </w:r>
+      <w:r>
+        <w:instrText>ể</w:instrText>
+      </w:r>
+      <w:r>
+        <w:instrText xml:space="preserve">u_1. \* ARABIC </w:instrText>
+      </w:r>
+      <w:r>
+        <w:fldChar w:fldCharType="separate"/>
+      </w:r>
+      <w:r>
+        <w:rPr>
+          <w:noProof/>
+        </w:rPr>
+        <w:t>1</w:t>
+      </w:r>
+      <w:r>
+        <w:rPr>
+          <w:noProof/>
+        </w:rPr>
+        <w:fldChar w:fldCharType="end"/>
+      </w:r>
       <w:r>
         <w:t>: Danh sách học sinh của từng lớp</w:t>
       </w:r>
@@ -16326,14 +16351,39 @@
       <w:r>
         <w:t xml:space="preserve">Bảng Biểu 1. </w:t>
       </w:r>
-      <w:fldSimple w:instr=" SEQ Bảng_Biểu_1. \* ARABIC ">
-        <w:r>
-          <w:rPr>
-            <w:noProof/>
-          </w:rPr>
-          <w:t>2</w:t>
-        </w:r>
-      </w:fldSimple>
+      <w:r>
+        <w:fldChar w:fldCharType="begin"/>
+      </w:r>
+      <w:r>
+        <w:instrText xml:space="preserve"> SEQ B</w:instrText>
+      </w:r>
+      <w:r>
+        <w:instrText>ả</w:instrText>
+      </w:r>
+      <w:r>
+        <w:instrText>ng_Bi</w:instrText>
+      </w:r>
+      <w:r>
+        <w:instrText>ể</w:instrText>
+      </w:r>
+      <w:r>
+        <w:instrText xml:space="preserve">u_1. \* ARABIC </w:instrText>
+      </w:r>
+      <w:r>
+        <w:fldChar w:fldCharType="separate"/>
+      </w:r>
+      <w:r>
+        <w:rPr>
+          <w:noProof/>
+        </w:rPr>
+        <w:t>2</w:t>
+      </w:r>
+      <w:r>
+        <w:rPr>
+          <w:noProof/>
+        </w:rPr>
+        <w:fldChar w:fldCharType="end"/>
+      </w:r>
       <w:r>
         <w:t xml:space="preserve">: </w:t>
       </w:r>
@@ -17733,14 +17783,39 @@
       <w:r>
         <w:t xml:space="preserve">Bảng Biểu 1. </w:t>
       </w:r>
-      <w:fldSimple w:instr=" SEQ Bảng_Biểu_1. \* ARABIC ">
-        <w:r>
-          <w:rPr>
-            <w:noProof/>
-          </w:rPr>
-          <w:t>3</w:t>
-        </w:r>
-      </w:fldSimple>
+      <w:r>
+        <w:fldChar w:fldCharType="begin"/>
+      </w:r>
+      <w:r>
+        <w:instrText xml:space="preserve"> SEQ B</w:instrText>
+      </w:r>
+      <w:r>
+        <w:instrText>ả</w:instrText>
+      </w:r>
+      <w:r>
+        <w:instrText>ng_Bi</w:instrText>
+      </w:r>
+      <w:r>
+        <w:instrText>ể</w:instrText>
+      </w:r>
+      <w:r>
+        <w:instrText xml:space="preserve">u_1. \* ARABIC </w:instrText>
+      </w:r>
+      <w:r>
+        <w:fldChar w:fldCharType="separate"/>
+      </w:r>
+      <w:r>
+        <w:rPr>
+          <w:noProof/>
+        </w:rPr>
+        <w:t>3</w:t>
+      </w:r>
+      <w:r>
+        <w:rPr>
+          <w:noProof/>
+        </w:rPr>
+        <w:fldChar w:fldCharType="end"/>
+      </w:r>
       <w:r>
         <w:t xml:space="preserve">: </w:t>
       </w:r>
@@ -18667,14 +18742,39 @@
       <w:r>
         <w:t xml:space="preserve">Bảng Biểu 1. </w:t>
       </w:r>
-      <w:fldSimple w:instr=" SEQ Bảng_Biểu_1. \* ARABIC ">
-        <w:r>
-          <w:rPr>
-            <w:noProof/>
-          </w:rPr>
-          <w:t>4</w:t>
-        </w:r>
-      </w:fldSimple>
+      <w:r>
+        <w:fldChar w:fldCharType="begin"/>
+      </w:r>
+      <w:r>
+        <w:instrText xml:space="preserve"> SEQ B</w:instrText>
+      </w:r>
+      <w:r>
+        <w:instrText>ả</w:instrText>
+      </w:r>
+      <w:r>
+        <w:instrText>ng_Bi</w:instrText>
+      </w:r>
+      <w:r>
+        <w:instrText>ể</w:instrText>
+      </w:r>
+      <w:r>
+        <w:instrText xml:space="preserve">u_1. \* ARABIC </w:instrText>
+      </w:r>
+      <w:r>
+        <w:fldChar w:fldCharType="separate"/>
+      </w:r>
+      <w:r>
+        <w:rPr>
+          <w:noProof/>
+        </w:rPr>
+        <w:t>4</w:t>
+      </w:r>
+      <w:r>
+        <w:rPr>
+          <w:noProof/>
+        </w:rPr>
+        <w:fldChar w:fldCharType="end"/>
+      </w:r>
       <w:r>
         <w:t>: Danh sách học sinh</w:t>
       </w:r>
@@ -18821,7 +18921,7 @@
           <v:shape id="_x0000_i1025" type="#_x0000_t75" style="width:75.75pt;height:112.05pt" o:ole="">
             <v:imagedata r:id="rId14" o:title=""/>
           </v:shape>
-          <o:OLEObject Type="Embed" ProgID="Visio.Drawing.11" ShapeID="_x0000_i1025" DrawAspect="Content" ObjectID="_1590671256" r:id="rId15"/>
+          <o:OLEObject Type="Embed" ProgID="Visio.Drawing.11" ShapeID="_x0000_i1025" DrawAspect="Content" ObjectID="_1590696492" r:id="rId15"/>
         </w:object>
       </w:r>
       <w:r>
@@ -18858,7 +18958,7 @@
           <v:shape id="_x0000_i1026" type="#_x0000_t75" style="width:135.25pt;height:20.65pt" o:ole="">
             <v:imagedata r:id="rId16" o:title=""/>
           </v:shape>
-          <o:OLEObject Type="Embed" ProgID="Visio.Drawing.11" ShapeID="_x0000_i1026" DrawAspect="Content" ObjectID="_1590671257" r:id="rId17"/>
+          <o:OLEObject Type="Embed" ProgID="Visio.Drawing.11" ShapeID="_x0000_i1026" DrawAspect="Content" ObjectID="_1590696493" r:id="rId17"/>
         </w:object>
       </w:r>
       <w:r>
@@ -19012,7 +19112,7 @@
           <v:shape id="_x0000_i1027" type="#_x0000_t75" style="width:466.45pt;height:265.45pt" o:ole="">
             <v:imagedata r:id="rId18" o:title=""/>
           </v:shape>
-          <o:OLEObject Type="Embed" ProgID="Visio.Drawing.11" ShapeID="_x0000_i1027" DrawAspect="Content" ObjectID="_1590671258" r:id="rId19"/>
+          <o:OLEObject Type="Embed" ProgID="Visio.Drawing.11" ShapeID="_x0000_i1027" DrawAspect="Content" ObjectID="_1590696494" r:id="rId19"/>
         </w:object>
       </w:r>
     </w:p>
@@ -19117,7 +19217,7 @@
           <v:shape id="_x0000_i1028" type="#_x0000_t75" style="width:146.5pt;height:68.25pt" o:ole="">
             <v:imagedata r:id="rId20" o:title=""/>
           </v:shape>
-          <o:OLEObject Type="Embed" ProgID="Visio.Drawing.11" ShapeID="_x0000_i1028" DrawAspect="Content" ObjectID="_1590671259" r:id="rId21"/>
+          <o:OLEObject Type="Embed" ProgID="Visio.Drawing.11" ShapeID="_x0000_i1028" DrawAspect="Content" ObjectID="_1590696495" r:id="rId21"/>
         </w:object>
       </w:r>
       <w:r>
@@ -19140,7 +19240,7 @@
           <v:shape id="_x0000_i1029" type="#_x0000_t75" style="width:171.55pt;height:35.05pt" o:ole="">
             <v:imagedata r:id="rId22" o:title=""/>
           </v:shape>
-          <o:OLEObject Type="Embed" ProgID="Visio.Drawing.11" ShapeID="_x0000_i1029" DrawAspect="Content" ObjectID="_1590671260" r:id="rId23"/>
+          <o:OLEObject Type="Embed" ProgID="Visio.Drawing.11" ShapeID="_x0000_i1029" DrawAspect="Content" ObjectID="_1590696496" r:id="rId23"/>
         </w:object>
       </w:r>
       <w:r>
@@ -19161,7 +19261,7 @@
           <v:shape id="_x0000_i1030" type="#_x0000_t75" style="width:120.2pt;height:58.25pt" o:ole="">
             <v:imagedata r:id="rId24" o:title=""/>
           </v:shape>
-          <o:OLEObject Type="Embed" ProgID="Visio.Drawing.11" ShapeID="_x0000_i1030" DrawAspect="Content" ObjectID="_1590671261" r:id="rId25"/>
+          <o:OLEObject Type="Embed" ProgID="Visio.Drawing.11" ShapeID="_x0000_i1030" DrawAspect="Content" ObjectID="_1590696497" r:id="rId25"/>
         </w:object>
       </w:r>
     </w:p>
@@ -19186,7 +19286,7 @@
           <v:shape id="_x0000_i1031" type="#_x0000_t75" style="width:160.3pt;height:27.55pt" o:ole="">
             <v:imagedata r:id="rId26" o:title=""/>
           </v:shape>
-          <o:OLEObject Type="Embed" ProgID="Visio.Drawing.11" ShapeID="_x0000_i1031" DrawAspect="Content" ObjectID="_1590671262" r:id="rId27"/>
+          <o:OLEObject Type="Embed" ProgID="Visio.Drawing.11" ShapeID="_x0000_i1031" DrawAspect="Content" ObjectID="_1590696498" r:id="rId27"/>
         </w:object>
       </w:r>
       <w:r>
@@ -19207,7 +19307,7 @@
           <v:shape id="_x0000_i1032" type="#_x0000_t75" style="width:97.65pt;height:26.9pt" o:ole="">
             <v:imagedata r:id="rId28" o:title=""/>
           </v:shape>
-          <o:OLEObject Type="Embed" ProgID="Visio.Drawing.11" ShapeID="_x0000_i1032" DrawAspect="Content" ObjectID="_1590671263" r:id="rId29"/>
+          <o:OLEObject Type="Embed" ProgID="Visio.Drawing.11" ShapeID="_x0000_i1032" DrawAspect="Content" ObjectID="_1590696499" r:id="rId29"/>
         </w:object>
       </w:r>
       <w:r>
@@ -19228,7 +19328,7 @@
           <v:shape id="_x0000_i1033" type="#_x0000_t75" style="width:80.75pt;height:41.3pt" o:ole="">
             <v:imagedata r:id="rId30" o:title=""/>
           </v:shape>
-          <o:OLEObject Type="Embed" ProgID="Visio.Drawing.11" ShapeID="_x0000_i1033" DrawAspect="Content" ObjectID="_1590671264" r:id="rId31"/>
+          <o:OLEObject Type="Embed" ProgID="Visio.Drawing.11" ShapeID="_x0000_i1033" DrawAspect="Content" ObjectID="_1590696500" r:id="rId31"/>
         </w:object>
       </w:r>
       <w:r>
@@ -19249,7 +19349,7 @@
           <v:shape id="_x0000_i1034" type="#_x0000_t75" style="width:75.15pt;height:50.1pt" o:ole="">
             <v:imagedata r:id="rId32" o:title=""/>
           </v:shape>
-          <o:OLEObject Type="Embed" ProgID="Visio.Drawing.11" ShapeID="_x0000_i1034" DrawAspect="Content" ObjectID="_1590671265" r:id="rId33"/>
+          <o:OLEObject Type="Embed" ProgID="Visio.Drawing.11" ShapeID="_x0000_i1034" DrawAspect="Content" ObjectID="_1590696501" r:id="rId33"/>
         </w:object>
       </w:r>
     </w:p>
@@ -19275,7 +19375,7 @@
           <v:shape id="_x0000_i1035" type="#_x0000_t75" style="width:181.55pt;height:25.05pt" o:ole="">
             <v:imagedata r:id="rId34" o:title=""/>
           </v:shape>
-          <o:OLEObject Type="Embed" ProgID="Visio.Drawing.11" ShapeID="_x0000_i1035" DrawAspect="Content" ObjectID="_1590671266" r:id="rId35"/>
+          <o:OLEObject Type="Embed" ProgID="Visio.Drawing.11" ShapeID="_x0000_i1035" DrawAspect="Content" ObjectID="_1590696502" r:id="rId35"/>
         </w:object>
       </w:r>
       <w:r>
@@ -19296,7 +19396,7 @@
           <v:shape id="_x0000_i1036" type="#_x0000_t75" style="width:177.8pt;height:20.65pt" o:ole="">
             <v:imagedata r:id="rId36" o:title=""/>
           </v:shape>
-          <o:OLEObject Type="Embed" ProgID="Visio.Drawing.11" ShapeID="_x0000_i1036" DrawAspect="Content" ObjectID="_1590671267" r:id="rId37"/>
+          <o:OLEObject Type="Embed" ProgID="Visio.Drawing.11" ShapeID="_x0000_i1036" DrawAspect="Content" ObjectID="_1590696503" r:id="rId37"/>
         </w:object>
       </w:r>
     </w:p>
@@ -19362,7 +19462,7 @@
           <v:shape id="_x0000_i1037" type="#_x0000_t75" style="width:467.7pt;height:261.7pt" o:ole="">
             <v:imagedata r:id="rId38" o:title=""/>
           </v:shape>
-          <o:OLEObject Type="Embed" ProgID="Visio.Drawing.11" ShapeID="_x0000_i1037" DrawAspect="Content" ObjectID="_1590671268" r:id="rId39"/>
+          <o:OLEObject Type="Embed" ProgID="Visio.Drawing.11" ShapeID="_x0000_i1037" DrawAspect="Content" ObjectID="_1590696504" r:id="rId39"/>
         </w:object>
       </w:r>
     </w:p>
@@ -19374,14 +19474,27 @@
       <w:r>
         <w:t xml:space="preserve">Hình 1. </w:t>
       </w:r>
-      <w:fldSimple w:instr=" SEQ Hình_1. \* ARABIC ">
-        <w:r>
-          <w:rPr>
-            <w:noProof/>
-          </w:rPr>
-          <w:t>1</w:t>
-        </w:r>
-      </w:fldSimple>
+      <w:r>
+        <w:fldChar w:fldCharType="begin"/>
+      </w:r>
+      <w:r>
+        <w:instrText xml:space="preserve"> SEQ Hình_1. \* ARABIC </w:instrText>
+      </w:r>
+      <w:r>
+        <w:fldChar w:fldCharType="separate"/>
+      </w:r>
+      <w:r>
+        <w:rPr>
+          <w:noProof/>
+        </w:rPr>
+        <w:t>1</w:t>
+      </w:r>
+      <w:r>
+        <w:rPr>
+          <w:noProof/>
+        </w:rPr>
+        <w:fldChar w:fldCharType="end"/>
+      </w:r>
       <w:r>
         <w:t>: Thông báo thu.</w:t>
       </w:r>
@@ -19416,7 +19529,7 @@
           <v:shape id="_x0000_i1038" type="#_x0000_t75" style="width:467.7pt;height:576.65pt" o:ole="">
             <v:imagedata r:id="rId40" o:title=""/>
           </v:shape>
-          <o:OLEObject Type="Embed" ProgID="Visio.Drawing.11" ShapeID="_x0000_i1038" DrawAspect="Content" ObjectID="_1590671269" r:id="rId41"/>
+          <o:OLEObject Type="Embed" ProgID="Visio.Drawing.11" ShapeID="_x0000_i1038" DrawAspect="Content" ObjectID="_1590696505" r:id="rId41"/>
         </w:object>
       </w:r>
     </w:p>
@@ -19432,14 +19545,27 @@
       <w:r>
         <w:t xml:space="preserve">Hình 1. </w:t>
       </w:r>
-      <w:fldSimple w:instr=" SEQ Hình_1. \* ARABIC ">
-        <w:r>
-          <w:rPr>
-            <w:noProof/>
-          </w:rPr>
-          <w:t>2</w:t>
-        </w:r>
-      </w:fldSimple>
+      <w:r>
+        <w:fldChar w:fldCharType="begin"/>
+      </w:r>
+      <w:r>
+        <w:instrText xml:space="preserve"> SEQ Hình_1. \* ARABIC </w:instrText>
+      </w:r>
+      <w:r>
+        <w:fldChar w:fldCharType="separate"/>
+      </w:r>
+      <w:r>
+        <w:rPr>
+          <w:noProof/>
+        </w:rPr>
+        <w:t>2</w:t>
+      </w:r>
+      <w:r>
+        <w:rPr>
+          <w:noProof/>
+        </w:rPr>
+        <w:fldChar w:fldCharType="end"/>
+      </w:r>
       <w:r>
         <w:t>: Nộp và thu học phí.</w:t>
       </w:r>
@@ -19479,7 +19605,7 @@
           <v:shape id="_x0000_i1039" type="#_x0000_t75" style="width:467.7pt;height:368.15pt" o:ole="">
             <v:imagedata r:id="rId42" o:title=""/>
           </v:shape>
-          <o:OLEObject Type="Embed" ProgID="Visio.Drawing.11" ShapeID="_x0000_i1039" DrawAspect="Content" ObjectID="_1590671270" r:id="rId43"/>
+          <o:OLEObject Type="Embed" ProgID="Visio.Drawing.11" ShapeID="_x0000_i1039" DrawAspect="Content" ObjectID="_1590696506" r:id="rId43"/>
         </w:object>
       </w:r>
     </w:p>
@@ -19491,14 +19617,27 @@
       <w:r>
         <w:t xml:space="preserve">Hình 1. </w:t>
       </w:r>
-      <w:fldSimple w:instr=" SEQ Hình_1. \* ARABIC ">
-        <w:r>
-          <w:rPr>
-            <w:noProof/>
-          </w:rPr>
-          <w:t>3</w:t>
-        </w:r>
-      </w:fldSimple>
+      <w:r>
+        <w:fldChar w:fldCharType="begin"/>
+      </w:r>
+      <w:r>
+        <w:instrText xml:space="preserve"> SEQ Hình_1. \* ARABIC </w:instrText>
+      </w:r>
+      <w:r>
+        <w:fldChar w:fldCharType="separate"/>
+      </w:r>
+      <w:r>
+        <w:rPr>
+          <w:noProof/>
+        </w:rPr>
+        <w:t>3</w:t>
+      </w:r>
+      <w:r>
+        <w:rPr>
+          <w:noProof/>
+        </w:rPr>
+        <w:fldChar w:fldCharType="end"/>
+      </w:r>
       <w:r>
         <w:t>: Nghiệp vụ hệ thống.</w:t>
       </w:r>
@@ -20860,14 +20999,39 @@
       <w:r>
         <w:t xml:space="preserve">Bảng Biểu 2. </w:t>
       </w:r>
-      <w:fldSimple w:instr=" SEQ Bảng_Biểu_2. \* ARABIC ">
-        <w:r>
-          <w:rPr>
-            <w:noProof/>
-          </w:rPr>
-          <w:t>1</w:t>
-        </w:r>
-      </w:fldSimple>
+      <w:r>
+        <w:fldChar w:fldCharType="begin"/>
+      </w:r>
+      <w:r>
+        <w:instrText xml:space="preserve"> SEQ B</w:instrText>
+      </w:r>
+      <w:r>
+        <w:instrText>ả</w:instrText>
+      </w:r>
+      <w:r>
+        <w:instrText>ng_Bi</w:instrText>
+      </w:r>
+      <w:r>
+        <w:instrText>ể</w:instrText>
+      </w:r>
+      <w:r>
+        <w:instrText xml:space="preserve">u_2. \* ARABIC </w:instrText>
+      </w:r>
+      <w:r>
+        <w:fldChar w:fldCharType="separate"/>
+      </w:r>
+      <w:r>
+        <w:rPr>
+          <w:noProof/>
+        </w:rPr>
+        <w:t>1</w:t>
+      </w:r>
+      <w:r>
+        <w:rPr>
+          <w:noProof/>
+        </w:rPr>
+        <w:fldChar w:fldCharType="end"/>
+      </w:r>
       <w:r>
         <w:t>: Gom nhóm chức năng.</w:t>
       </w:r>
@@ -20958,7 +21122,7 @@
           <v:shape id="_x0000_i1040" type="#_x0000_t75" style="width:518.4pt;height:81.4pt" o:ole="">
             <v:imagedata r:id="rId46" o:title=""/>
           </v:shape>
-          <o:OLEObject Type="Embed" ProgID="Visio.Drawing.11" ShapeID="_x0000_i1040" DrawAspect="Content" ObjectID="_1590671271" r:id="rId47"/>
+          <o:OLEObject Type="Embed" ProgID="Visio.Drawing.11" ShapeID="_x0000_i1040" DrawAspect="Content" ObjectID="_1590696507" r:id="rId47"/>
         </w:object>
       </w:r>
     </w:p>
@@ -21024,7 +21188,6 @@
       </w:r>
       <w:bookmarkEnd w:id="38"/>
     </w:p>
-    <w:bookmarkStart w:id="39" w:name="_GoBack"/>
     <w:p>
       <w:pPr>
         <w:keepNext/>
@@ -21037,41 +21200,53 @@
           <w:szCs w:val="26"/>
         </w:rPr>
         <w:object w:dxaOrig="12205" w:dyaOrig="7984">
-          <v:shape id="_x0000_i1061" type="#_x0000_t75" style="width:477.7pt;height:358.75pt" o:ole="">
+          <v:shape id="_x0000_i1041" type="#_x0000_t75" style="width:477.7pt;height:358.75pt" o:ole="">
             <v:imagedata r:id="rId48" o:title=""/>
           </v:shape>
-          <o:OLEObject Type="Embed" ProgID="Visio.Drawing.11" ShapeID="_x0000_i1061" DrawAspect="Content" ObjectID="_1590671272" r:id="rId49"/>
+          <o:OLEObject Type="Embed" ProgID="Visio.Drawing.11" ShapeID="_x0000_i1041" DrawAspect="Content" ObjectID="_1590696508" r:id="rId49"/>
         </w:object>
       </w:r>
+    </w:p>
+    <w:p>
+      <w:pPr>
+        <w:pStyle w:val="Caption"/>
+      </w:pPr>
+      <w:bookmarkStart w:id="39" w:name="_Toc515399854"/>
+      <w:r>
+        <w:t xml:space="preserve">Hình 2. </w:t>
+      </w:r>
+      <w:r>
+        <w:fldChar w:fldCharType="begin"/>
+      </w:r>
+      <w:r>
+        <w:instrText xml:space="preserve"> SEQ Hình_2. \* ARABIC </w:instrText>
+      </w:r>
+      <w:r>
+        <w:fldChar w:fldCharType="separate"/>
+      </w:r>
+      <w:r>
+        <w:rPr>
+          <w:noProof/>
+        </w:rPr>
+        <w:t>1</w:t>
+      </w:r>
+      <w:r>
+        <w:rPr>
+          <w:noProof/>
+        </w:rPr>
+        <w:fldChar w:fldCharType="end"/>
+      </w:r>
+      <w:r>
+        <w:t>: Sơ đồ phân ra chức năng.</w:t>
+      </w:r>
       <w:bookmarkEnd w:id="39"/>
-    </w:p>
-    <w:p>
-      <w:pPr>
-        <w:pStyle w:val="Caption"/>
-      </w:pPr>
-      <w:bookmarkStart w:id="40" w:name="_Toc515399854"/>
-      <w:r>
-        <w:t xml:space="preserve">Hình 2. </w:t>
-      </w:r>
-      <w:fldSimple w:instr=" SEQ Hình_2. \* ARABIC ">
-        <w:r>
-          <w:rPr>
-            <w:noProof/>
-          </w:rPr>
-          <w:t>1</w:t>
-        </w:r>
-      </w:fldSimple>
-      <w:r>
-        <w:t>: Sơ đồ phân ra chức năng.</w:t>
-      </w:r>
-      <w:bookmarkEnd w:id="40"/>
     </w:p>
     <w:p>
       <w:pPr>
         <w:pStyle w:val="NoSpacing"/>
         <w:outlineLvl w:val="1"/>
       </w:pPr>
-      <w:bookmarkStart w:id="41" w:name="_Toc515892223"/>
+      <w:bookmarkStart w:id="40" w:name="_Toc515892223"/>
       <w:r>
         <w:rPr>
           <w:rStyle w:val="Heading2Char"/>
@@ -21087,7 +21262,7 @@
       <w:r>
         <w:t>.</w:t>
       </w:r>
-      <w:bookmarkEnd w:id="41"/>
+      <w:bookmarkEnd w:id="40"/>
     </w:p>
     <w:p>
       <w:pPr>
@@ -21099,7 +21274,7 @@
           <w:szCs w:val="26"/>
         </w:rPr>
       </w:pPr>
-      <w:bookmarkStart w:id="42" w:name="_Toc515892224"/>
+      <w:bookmarkStart w:id="41" w:name="_Toc515892224"/>
       <w:r>
         <w:rPr>
           <w:rFonts w:ascii="Times New Roman" w:hAnsi="Times New Roman" w:cs="Times New Roman"/>
@@ -21116,7 +21291,7 @@
         </w:rPr>
         <w:t>Ký hiệu sử dụng.</w:t>
       </w:r>
-      <w:bookmarkEnd w:id="42"/>
+      <w:bookmarkEnd w:id="41"/>
     </w:p>
     <w:p>
       <w:pPr>
@@ -21150,10 +21325,10 @@
           <w:szCs w:val="26"/>
         </w:rPr>
         <w:object w:dxaOrig="3475" w:dyaOrig="678">
-          <v:shape id="_x0000_i1041" type="#_x0000_t75" style="width:174.05pt;height:33.8pt" o:ole="">
+          <v:shape id="_x0000_i1042" type="#_x0000_t75" style="width:174.05pt;height:33.8pt" o:ole="">
             <v:imagedata r:id="rId50" o:title=""/>
           </v:shape>
-          <o:OLEObject Type="Embed" ProgID="Visio.Drawing.11" ShapeID="_x0000_i1041" DrawAspect="Content" ObjectID="_1590671273" r:id="rId51"/>
+          <o:OLEObject Type="Embed" ProgID="Visio.Drawing.11" ShapeID="_x0000_i1042" DrawAspect="Content" ObjectID="_1590696509" r:id="rId51"/>
         </w:object>
       </w:r>
       <w:r>
@@ -21171,10 +21346,10 @@
           <w:szCs w:val="26"/>
         </w:rPr>
         <w:object w:dxaOrig="2944" w:dyaOrig="624">
-          <v:shape id="_x0000_i1042" type="#_x0000_t75" style="width:147.15pt;height:31.95pt" o:ole="">
+          <v:shape id="_x0000_i1043" type="#_x0000_t75" style="width:147.15pt;height:31.95pt" o:ole="">
             <v:imagedata r:id="rId52" o:title=""/>
           </v:shape>
-          <o:OLEObject Type="Embed" ProgID="Visio.Drawing.11" ShapeID="_x0000_i1042" DrawAspect="Content" ObjectID="_1590671274" r:id="rId53"/>
+          <o:OLEObject Type="Embed" ProgID="Visio.Drawing.11" ShapeID="_x0000_i1043" DrawAspect="Content" ObjectID="_1590696510" r:id="rId53"/>
         </w:object>
       </w:r>
       <w:r>
@@ -21216,10 +21391,10 @@
           <w:szCs w:val="26"/>
         </w:rPr>
         <w:object w:dxaOrig="3115" w:dyaOrig="489">
-          <v:shape id="_x0000_i1043" type="#_x0000_t75" style="width:155.9pt;height:24.4pt" o:ole="">
+          <v:shape id="_x0000_i1044" type="#_x0000_t75" style="width:155.9pt;height:24.4pt" o:ole="">
             <v:imagedata r:id="rId54" o:title=""/>
           </v:shape>
-          <o:OLEObject Type="Embed" ProgID="Visio.Drawing.11" ShapeID="_x0000_i1043" DrawAspect="Content" ObjectID="_1590671275" r:id="rId55"/>
+          <o:OLEObject Type="Embed" ProgID="Visio.Drawing.11" ShapeID="_x0000_i1044" DrawAspect="Content" ObjectID="_1590696511" r:id="rId55"/>
         </w:object>
       </w:r>
       <w:r>
@@ -21237,10 +21412,10 @@
           <w:szCs w:val="26"/>
         </w:rPr>
         <w:object w:dxaOrig="3003" w:dyaOrig="624">
-          <v:shape id="_x0000_i1044" type="#_x0000_t75" style="width:149.65pt;height:31.95pt" o:ole="">
+          <v:shape id="_x0000_i1045" type="#_x0000_t75" style="width:149.65pt;height:31.95pt" o:ole="">
             <v:imagedata r:id="rId56" o:title=""/>
           </v:shape>
-          <o:OLEObject Type="Embed" ProgID="Visio.Drawing.11" ShapeID="_x0000_i1044" DrawAspect="Content" ObjectID="_1590671276" r:id="rId57"/>
+          <o:OLEObject Type="Embed" ProgID="Visio.Drawing.11" ShapeID="_x0000_i1045" DrawAspect="Content" ObjectID="_1590696512" r:id="rId57"/>
         </w:object>
       </w:r>
     </w:p>
@@ -21274,10 +21449,10 @@
           <w:szCs w:val="26"/>
         </w:rPr>
         <w:object w:dxaOrig="3628" w:dyaOrig="501">
-          <v:shape id="_x0000_i1045" type="#_x0000_t75" style="width:181.55pt;height:25.05pt" o:ole="">
+          <v:shape id="_x0000_i1046" type="#_x0000_t75" style="width:181.55pt;height:25.05pt" o:ole="">
             <v:imagedata r:id="rId58" o:title=""/>
           </v:shape>
-          <o:OLEObject Type="Embed" ProgID="Visio.Drawing.11" ShapeID="_x0000_i1045" DrawAspect="Content" ObjectID="_1590671277" r:id="rId59"/>
+          <o:OLEObject Type="Embed" ProgID="Visio.Drawing.11" ShapeID="_x0000_i1046" DrawAspect="Content" ObjectID="_1590696513" r:id="rId59"/>
         </w:object>
       </w:r>
     </w:p>
@@ -21291,10 +21466,10 @@
           <w:szCs w:val="26"/>
         </w:rPr>
       </w:pPr>
-      <w:bookmarkStart w:id="43" w:name="_Toc499248652"/>
-      <w:bookmarkStart w:id="44" w:name="_Toc499249476"/>
-      <w:bookmarkStart w:id="45" w:name="_Toc499293733"/>
-      <w:bookmarkStart w:id="46" w:name="_Toc515892225"/>
+      <w:bookmarkStart w:id="42" w:name="_Toc499248652"/>
+      <w:bookmarkStart w:id="43" w:name="_Toc499249476"/>
+      <w:bookmarkStart w:id="44" w:name="_Toc499293733"/>
+      <w:bookmarkStart w:id="45" w:name="_Toc515892225"/>
       <w:r>
         <w:rPr>
           <w:rFonts w:ascii="Times New Roman" w:hAnsi="Times New Roman" w:cs="Times New Roman"/>
@@ -21311,18 +21486,18 @@
         </w:rPr>
         <w:t>Sơ đồ luồng dữ liệu (DFD) mức khung cảnh</w:t>
       </w:r>
+      <w:bookmarkEnd w:id="42"/>
       <w:bookmarkEnd w:id="43"/>
       <w:bookmarkEnd w:id="44"/>
+      <w:r>
+        <w:rPr>
+          <w:rFonts w:ascii="Times New Roman" w:hAnsi="Times New Roman" w:cs="Times New Roman"/>
+          <w:sz w:val="26"/>
+          <w:szCs w:val="26"/>
+        </w:rPr>
+        <w:t>.</w:t>
+      </w:r>
       <w:bookmarkEnd w:id="45"/>
-      <w:r>
-        <w:rPr>
-          <w:rFonts w:ascii="Times New Roman" w:hAnsi="Times New Roman" w:cs="Times New Roman"/>
-          <w:sz w:val="26"/>
-          <w:szCs w:val="26"/>
-        </w:rPr>
-        <w:t>.</w:t>
-      </w:r>
-      <w:bookmarkEnd w:id="46"/>
     </w:p>
     <w:p>
       <w:pPr>
@@ -21346,10 +21521,10 @@
           <w:szCs w:val="26"/>
         </w:rPr>
         <w:object w:dxaOrig="14529" w:dyaOrig="2675">
-          <v:shape id="_x0000_i1046" type="#_x0000_t75" style="width:478.95pt;height:100.15pt" o:ole="">
+          <v:shape id="_x0000_i1047" type="#_x0000_t75" style="width:478.95pt;height:100.15pt" o:ole="">
             <v:imagedata r:id="rId60" o:title=""/>
           </v:shape>
-          <o:OLEObject Type="Embed" ProgID="Visio.Drawing.11" ShapeID="_x0000_i1046" DrawAspect="Content" ObjectID="_1590671278" r:id="rId61"/>
+          <o:OLEObject Type="Embed" ProgID="Visio.Drawing.11" ShapeID="_x0000_i1047" DrawAspect="Content" ObjectID="_1590696514" r:id="rId61"/>
         </w:object>
       </w:r>
     </w:p>
@@ -21357,22 +21532,35 @@
       <w:pPr>
         <w:pStyle w:val="Caption"/>
       </w:pPr>
-      <w:bookmarkStart w:id="47" w:name="_Toc515399855"/>
+      <w:bookmarkStart w:id="46" w:name="_Toc515399855"/>
       <w:r>
         <w:t xml:space="preserve">Hình 2. </w:t>
       </w:r>
-      <w:fldSimple w:instr=" SEQ Hình_2. \* ARABIC ">
-        <w:r>
-          <w:rPr>
-            <w:noProof/>
-          </w:rPr>
-          <w:t>2</w:t>
-        </w:r>
-      </w:fldSimple>
+      <w:r>
+        <w:fldChar w:fldCharType="begin"/>
+      </w:r>
+      <w:r>
+        <w:instrText xml:space="preserve"> SEQ Hình_2. \* ARABIC </w:instrText>
+      </w:r>
+      <w:r>
+        <w:fldChar w:fldCharType="separate"/>
+      </w:r>
+      <w:r>
+        <w:rPr>
+          <w:noProof/>
+        </w:rPr>
+        <w:t>2</w:t>
+      </w:r>
+      <w:r>
+        <w:rPr>
+          <w:noProof/>
+        </w:rPr>
+        <w:fldChar w:fldCharType="end"/>
+      </w:r>
       <w:r>
         <w:t>: DFD mức khung cảnh.</w:t>
       </w:r>
-      <w:bookmarkEnd w:id="47"/>
+      <w:bookmarkEnd w:id="46"/>
     </w:p>
     <w:p>
       <w:pPr>
@@ -21384,7 +21572,7 @@
           <w:szCs w:val="26"/>
         </w:rPr>
       </w:pPr>
-      <w:bookmarkStart w:id="48" w:name="_Toc515892226"/>
+      <w:bookmarkStart w:id="47" w:name="_Toc515892226"/>
       <w:r>
         <w:rPr>
           <w:rFonts w:ascii="Times New Roman" w:hAnsi="Times New Roman" w:cs="Times New Roman"/>
@@ -21401,7 +21589,7 @@
         </w:rPr>
         <w:t>DFD mức đỉnh (Mức 1).</w:t>
       </w:r>
-      <w:bookmarkEnd w:id="48"/>
+      <w:bookmarkEnd w:id="47"/>
     </w:p>
     <w:p>
       <w:pPr>
@@ -21410,10 +21598,10 @@
       </w:pPr>
       <w:r>
         <w:object w:dxaOrig="16374" w:dyaOrig="9264">
-          <v:shape id="_x0000_i1047" type="#_x0000_t75" style="width:467.7pt;height:264.2pt" o:ole="">
+          <v:shape id="_x0000_i1048" type="#_x0000_t75" style="width:467.7pt;height:264.2pt" o:ole="">
             <v:imagedata r:id="rId62" o:title=""/>
           </v:shape>
-          <o:OLEObject Type="Embed" ProgID="Visio.Drawing.11" ShapeID="_x0000_i1047" DrawAspect="Content" ObjectID="_1590671279" r:id="rId63"/>
+          <o:OLEObject Type="Embed" ProgID="Visio.Drawing.11" ShapeID="_x0000_i1048" DrawAspect="Content" ObjectID="_1590696515" r:id="rId63"/>
         </w:object>
       </w:r>
     </w:p>
@@ -21421,22 +21609,35 @@
       <w:pPr>
         <w:pStyle w:val="Caption"/>
       </w:pPr>
-      <w:bookmarkStart w:id="49" w:name="_Toc515399856"/>
+      <w:bookmarkStart w:id="48" w:name="_Toc515399856"/>
       <w:r>
         <w:t xml:space="preserve">Hình 2. </w:t>
       </w:r>
-      <w:fldSimple w:instr=" SEQ Hình_2. \* ARABIC ">
-        <w:r>
-          <w:rPr>
-            <w:noProof/>
-          </w:rPr>
-          <w:t>3</w:t>
-        </w:r>
-      </w:fldSimple>
+      <w:r>
+        <w:fldChar w:fldCharType="begin"/>
+      </w:r>
+      <w:r>
+        <w:instrText xml:space="preserve"> SEQ Hình_2. \* ARABIC </w:instrText>
+      </w:r>
+      <w:r>
+        <w:fldChar w:fldCharType="separate"/>
+      </w:r>
+      <w:r>
+        <w:rPr>
+          <w:noProof/>
+        </w:rPr>
+        <w:t>3</w:t>
+      </w:r>
+      <w:r>
+        <w:rPr>
+          <w:noProof/>
+        </w:rPr>
+        <w:fldChar w:fldCharType="end"/>
+      </w:r>
       <w:r>
         <w:t>: DFD mức đỉnh.</w:t>
       </w:r>
-      <w:bookmarkEnd w:id="49"/>
+      <w:bookmarkEnd w:id="48"/>
     </w:p>
     <w:p>
       <w:pPr>
@@ -21448,7 +21649,7 @@
           <w:szCs w:val="26"/>
         </w:rPr>
       </w:pPr>
-      <w:bookmarkStart w:id="50" w:name="_Toc515892227"/>
+      <w:bookmarkStart w:id="49" w:name="_Toc515892227"/>
       <w:r>
         <w:rPr>
           <w:rFonts w:ascii="Times New Roman" w:hAnsi="Times New Roman" w:cs="Times New Roman"/>
@@ -21465,7 +21666,7 @@
         </w:rPr>
         <w:t>DFD mức dưới đỉnh (Mức 2).</w:t>
       </w:r>
-      <w:bookmarkEnd w:id="50"/>
+      <w:bookmarkEnd w:id="49"/>
     </w:p>
     <w:p>
       <w:pPr>
@@ -21482,7 +21683,7 @@
           <w:szCs w:val="26"/>
         </w:rPr>
       </w:pPr>
-      <w:bookmarkStart w:id="51" w:name="_Toc499158159"/>
+      <w:bookmarkStart w:id="50" w:name="_Toc499158159"/>
       <w:r>
         <w:rPr>
           <w:rFonts w:ascii="Times New Roman" w:hAnsi="Times New Roman" w:cs="Times New Roman"/>
@@ -21507,7 +21708,7 @@
         </w:rPr>
         <w:t>”.</w:t>
       </w:r>
-      <w:bookmarkEnd w:id="51"/>
+      <w:bookmarkEnd w:id="50"/>
     </w:p>
     <w:p>
       <w:pPr>
@@ -21516,10 +21717,10 @@
       </w:pPr>
       <w:r>
         <w:object w:dxaOrig="13404" w:dyaOrig="9714">
-          <v:shape id="_x0000_i1048" type="#_x0000_t75" style="width:467.7pt;height:339.35pt" o:ole="">
+          <v:shape id="_x0000_i1049" type="#_x0000_t75" style="width:467.7pt;height:339.35pt" o:ole="">
             <v:imagedata r:id="rId64" o:title=""/>
           </v:shape>
-          <o:OLEObject Type="Embed" ProgID="Visio.Drawing.11" ShapeID="_x0000_i1048" DrawAspect="Content" ObjectID="_1590671280" r:id="rId65"/>
+          <o:OLEObject Type="Embed" ProgID="Visio.Drawing.11" ShapeID="_x0000_i1049" DrawAspect="Content" ObjectID="_1590696516" r:id="rId65"/>
         </w:object>
       </w:r>
     </w:p>
@@ -21527,22 +21728,35 @@
       <w:pPr>
         <w:pStyle w:val="Caption"/>
       </w:pPr>
-      <w:bookmarkStart w:id="52" w:name="_Toc515399857"/>
+      <w:bookmarkStart w:id="51" w:name="_Toc515399857"/>
       <w:r>
         <w:t xml:space="preserve">Hình 2. </w:t>
       </w:r>
-      <w:fldSimple w:instr=" SEQ Hình_2. \* ARABIC ">
-        <w:r>
-          <w:rPr>
-            <w:noProof/>
-          </w:rPr>
-          <w:t>4</w:t>
-        </w:r>
-      </w:fldSimple>
+      <w:r>
+        <w:fldChar w:fldCharType="begin"/>
+      </w:r>
+      <w:r>
+        <w:instrText xml:space="preserve"> SEQ Hình_2. \* ARABIC </w:instrText>
+      </w:r>
+      <w:r>
+        <w:fldChar w:fldCharType="separate"/>
+      </w:r>
+      <w:r>
+        <w:rPr>
+          <w:noProof/>
+        </w:rPr>
+        <w:t>4</w:t>
+      </w:r>
+      <w:r>
+        <w:rPr>
+          <w:noProof/>
+        </w:rPr>
+        <w:fldChar w:fldCharType="end"/>
+      </w:r>
       <w:r>
         <w:t>: Quá trình quản lý thông tin sinh viên.</w:t>
       </w:r>
-      <w:bookmarkEnd w:id="52"/>
+      <w:bookmarkEnd w:id="51"/>
     </w:p>
     <w:p>
       <w:pPr>
@@ -21591,10 +21805,10 @@
       </w:pPr>
       <w:r>
         <w:object w:dxaOrig="17859" w:dyaOrig="11638">
-          <v:shape id="_x0000_i1049" type="#_x0000_t75" style="width:427.6pt;height:278.6pt" o:ole="">
+          <v:shape id="_x0000_i1050" type="#_x0000_t75" style="width:427.6pt;height:278.6pt" o:ole="">
             <v:imagedata r:id="rId66" o:title=""/>
           </v:shape>
-          <o:OLEObject Type="Embed" ProgID="Visio.Drawing.11" ShapeID="_x0000_i1049" DrawAspect="Content" ObjectID="_1590671281" r:id="rId67"/>
+          <o:OLEObject Type="Embed" ProgID="Visio.Drawing.11" ShapeID="_x0000_i1050" DrawAspect="Content" ObjectID="_1590696517" r:id="rId67"/>
         </w:object>
       </w:r>
     </w:p>
@@ -21602,18 +21816,31 @@
       <w:pPr>
         <w:pStyle w:val="Caption"/>
       </w:pPr>
-      <w:bookmarkStart w:id="53" w:name="_Toc515399858"/>
+      <w:bookmarkStart w:id="52" w:name="_Toc515399858"/>
       <w:r>
         <w:t xml:space="preserve">Hình 2. </w:t>
       </w:r>
-      <w:fldSimple w:instr=" SEQ Hình_2. \* ARABIC ">
-        <w:r>
-          <w:rPr>
-            <w:noProof/>
-          </w:rPr>
-          <w:t>5</w:t>
-        </w:r>
-      </w:fldSimple>
+      <w:r>
+        <w:fldChar w:fldCharType="begin"/>
+      </w:r>
+      <w:r>
+        <w:instrText xml:space="preserve"> SEQ Hình_2. \* ARABIC </w:instrText>
+      </w:r>
+      <w:r>
+        <w:fldChar w:fldCharType="separate"/>
+      </w:r>
+      <w:r>
+        <w:rPr>
+          <w:noProof/>
+        </w:rPr>
+        <w:t>5</w:t>
+      </w:r>
+      <w:r>
+        <w:rPr>
+          <w:noProof/>
+        </w:rPr>
+        <w:fldChar w:fldCharType="end"/>
+      </w:r>
       <w:r>
         <w:t>: Quá trình quản lý thu</w:t>
       </w:r>
@@ -21623,7 +21850,7 @@
       <w:r>
         <w:t>.</w:t>
       </w:r>
-      <w:bookmarkEnd w:id="53"/>
+      <w:bookmarkEnd w:id="52"/>
     </w:p>
     <w:p>
       <w:pPr>
@@ -21635,7 +21862,7 @@
           <w:szCs w:val="26"/>
         </w:rPr>
       </w:pPr>
-      <w:bookmarkStart w:id="54" w:name="_Toc515892228"/>
+      <w:bookmarkStart w:id="53" w:name="_Toc515892228"/>
       <w:r>
         <w:rPr>
           <w:rFonts w:ascii="Times New Roman" w:hAnsi="Times New Roman" w:cs="Times New Roman"/>
@@ -21652,7 +21879,7 @@
         </w:rPr>
         <w:t>Đặc tả tiến trình nghiệp vụ.</w:t>
       </w:r>
-      <w:bookmarkEnd w:id="54"/>
+      <w:bookmarkEnd w:id="53"/>
     </w:p>
     <w:p>
       <w:pPr>
@@ -21664,8 +21891,8 @@
           <w:szCs w:val="26"/>
         </w:rPr>
       </w:pPr>
-      <w:bookmarkStart w:id="55" w:name="_Toc499282970"/>
-      <w:bookmarkStart w:id="56" w:name="_Toc515892229"/>
+      <w:bookmarkStart w:id="54" w:name="_Toc499282970"/>
+      <w:bookmarkStart w:id="55" w:name="_Toc515892229"/>
       <w:r>
         <w:rPr>
           <w:rFonts w:ascii="Times New Roman" w:hAnsi="Times New Roman" w:cs="Times New Roman"/>
@@ -21682,8 +21909,8 @@
         </w:rPr>
         <w:t>Đặc tả tiến trình Lập thông báo thu học phí :</w:t>
       </w:r>
+      <w:bookmarkEnd w:id="54"/>
       <w:bookmarkEnd w:id="55"/>
-      <w:bookmarkEnd w:id="56"/>
     </w:p>
     <w:p>
       <w:pPr>
@@ -22054,8 +22281,8 @@
           <w:szCs w:val="26"/>
         </w:rPr>
       </w:pPr>
-      <w:bookmarkStart w:id="57" w:name="_Toc499282971"/>
-      <w:bookmarkStart w:id="58" w:name="_Toc515892230"/>
+      <w:bookmarkStart w:id="56" w:name="_Toc499282971"/>
+      <w:bookmarkStart w:id="57" w:name="_Toc515892230"/>
       <w:r>
         <w:rPr>
           <w:rFonts w:ascii="Times New Roman" w:hAnsi="Times New Roman" w:cs="Times New Roman"/>
@@ -22072,24 +22299,24 @@
         </w:rPr>
         <w:t xml:space="preserve">Đặc tả tiến trình lập danh sách </w:t>
       </w:r>
+      <w:bookmarkEnd w:id="56"/>
+      <w:r>
+        <w:rPr>
+          <w:rFonts w:ascii="Times New Roman" w:hAnsi="Times New Roman" w:cs="Times New Roman"/>
+          <w:sz w:val="26"/>
+          <w:szCs w:val="26"/>
+        </w:rPr>
+        <w:t>học sinh</w:t>
+      </w:r>
+      <w:r>
+        <w:rPr>
+          <w:rFonts w:ascii="Times New Roman" w:hAnsi="Times New Roman" w:cs="Times New Roman"/>
+          <w:sz w:val="26"/>
+          <w:szCs w:val="26"/>
+        </w:rPr>
+        <w:t>.</w:t>
+      </w:r>
       <w:bookmarkEnd w:id="57"/>
-      <w:r>
-        <w:rPr>
-          <w:rFonts w:ascii="Times New Roman" w:hAnsi="Times New Roman" w:cs="Times New Roman"/>
-          <w:sz w:val="26"/>
-          <w:szCs w:val="26"/>
-        </w:rPr>
-        <w:t>học sinh</w:t>
-      </w:r>
-      <w:r>
-        <w:rPr>
-          <w:rFonts w:ascii="Times New Roman" w:hAnsi="Times New Roman" w:cs="Times New Roman"/>
-          <w:sz w:val="26"/>
-          <w:szCs w:val="26"/>
-        </w:rPr>
-        <w:t>.</w:t>
-      </w:r>
-      <w:bookmarkEnd w:id="58"/>
     </w:p>
     <w:p>
       <w:pPr>
@@ -22484,8 +22711,8 @@
           <w:szCs w:val="26"/>
         </w:rPr>
       </w:pPr>
-      <w:bookmarkStart w:id="59" w:name="_Toc499282972"/>
-      <w:bookmarkStart w:id="60" w:name="_Toc515892231"/>
+      <w:bookmarkStart w:id="58" w:name="_Toc499282972"/>
+      <w:bookmarkStart w:id="59" w:name="_Toc515892231"/>
       <w:r>
         <w:rPr>
           <w:rFonts w:ascii="Times New Roman" w:hAnsi="Times New Roman" w:cs="Times New Roman"/>
@@ -22518,16 +22745,16 @@
         </w:rPr>
         <w:t>áo</w:t>
       </w:r>
+      <w:bookmarkEnd w:id="58"/>
+      <w:r>
+        <w:rPr>
+          <w:rFonts w:ascii="Times New Roman" w:hAnsi="Times New Roman" w:cs="Times New Roman"/>
+          <w:sz w:val="26"/>
+          <w:szCs w:val="26"/>
+        </w:rPr>
+        <w:t>.</w:t>
+      </w:r>
       <w:bookmarkEnd w:id="59"/>
-      <w:r>
-        <w:rPr>
-          <w:rFonts w:ascii="Times New Roman" w:hAnsi="Times New Roman" w:cs="Times New Roman"/>
-          <w:sz w:val="26"/>
-          <w:szCs w:val="26"/>
-        </w:rPr>
-        <w:t>.</w:t>
-      </w:r>
-      <w:bookmarkEnd w:id="60"/>
     </w:p>
     <w:p>
       <w:pPr>
@@ -23051,7 +23278,7 @@
           <w:szCs w:val="26"/>
         </w:rPr>
       </w:pPr>
-      <w:bookmarkStart w:id="61" w:name="_Toc515892232"/>
+      <w:bookmarkStart w:id="60" w:name="_Toc515892232"/>
       <w:r>
         <w:rPr>
           <w:rFonts w:ascii="Times New Roman" w:hAnsi="Times New Roman" w:cs="Times New Roman"/>
@@ -23068,7 +23295,7 @@
         </w:rPr>
         <w:t>Đặc tả tiến trình  nhận thông báo.</w:t>
       </w:r>
-      <w:bookmarkEnd w:id="61"/>
+      <w:bookmarkEnd w:id="60"/>
     </w:p>
     <w:p>
       <w:pPr>
@@ -23229,8 +23456,8 @@
           <w:szCs w:val="26"/>
         </w:rPr>
       </w:pPr>
-      <w:bookmarkStart w:id="62" w:name="_Toc499282974"/>
-      <w:bookmarkStart w:id="63" w:name="_Toc515892233"/>
+      <w:bookmarkStart w:id="61" w:name="_Toc499282974"/>
+      <w:bookmarkStart w:id="62" w:name="_Toc515892233"/>
       <w:r>
         <w:rPr>
           <w:rFonts w:ascii="Times New Roman" w:hAnsi="Times New Roman" w:cs="Times New Roman"/>
@@ -23247,24 +23474,24 @@
         </w:rPr>
         <w:t xml:space="preserve">Đặc tả tiến trình xuất thông báo cho </w:t>
       </w:r>
+      <w:bookmarkEnd w:id="61"/>
+      <w:r>
+        <w:rPr>
+          <w:rFonts w:ascii="Times New Roman" w:hAnsi="Times New Roman" w:cs="Times New Roman"/>
+          <w:sz w:val="26"/>
+          <w:szCs w:val="26"/>
+        </w:rPr>
+        <w:t>học sinh</w:t>
+      </w:r>
+      <w:r>
+        <w:rPr>
+          <w:rFonts w:ascii="Times New Roman" w:hAnsi="Times New Roman" w:cs="Times New Roman"/>
+          <w:sz w:val="26"/>
+          <w:szCs w:val="26"/>
+        </w:rPr>
+        <w:t>.</w:t>
+      </w:r>
       <w:bookmarkEnd w:id="62"/>
-      <w:r>
-        <w:rPr>
-          <w:rFonts w:ascii="Times New Roman" w:hAnsi="Times New Roman" w:cs="Times New Roman"/>
-          <w:sz w:val="26"/>
-          <w:szCs w:val="26"/>
-        </w:rPr>
-        <w:t>học sinh</w:t>
-      </w:r>
-      <w:r>
-        <w:rPr>
-          <w:rFonts w:ascii="Times New Roman" w:hAnsi="Times New Roman" w:cs="Times New Roman"/>
-          <w:sz w:val="26"/>
-          <w:szCs w:val="26"/>
-        </w:rPr>
-        <w:t>.</w:t>
-      </w:r>
-      <w:bookmarkEnd w:id="63"/>
     </w:p>
     <w:p>
       <w:pPr>
@@ -23501,7 +23728,7 @@
           <w:szCs w:val="26"/>
         </w:rPr>
       </w:pPr>
-      <w:bookmarkStart w:id="64" w:name="_Toc515892234"/>
+      <w:bookmarkStart w:id="63" w:name="_Toc515892234"/>
       <w:r>
         <w:rPr>
           <w:rFonts w:ascii="Times New Roman" w:hAnsi="Times New Roman" w:cs="Times New Roman"/>
@@ -23518,7 +23745,7 @@
         </w:rPr>
         <w:t>:</w:t>
       </w:r>
-      <w:bookmarkEnd w:id="64"/>
+      <w:bookmarkEnd w:id="63"/>
     </w:p>
     <w:p>
       <w:pPr>
@@ -23550,7 +23777,7 @@
           <w:szCs w:val="26"/>
         </w:rPr>
       </w:pPr>
-      <w:bookmarkStart w:id="65" w:name="_Toc515892235"/>
+      <w:bookmarkStart w:id="64" w:name="_Toc515892235"/>
       <w:r>
         <w:rPr>
           <w:rFonts w:ascii="Times New Roman" w:hAnsi="Times New Roman" w:cs="Times New Roman"/>
@@ -23583,7 +23810,7 @@
         </w:rPr>
         <w:t>.</w:t>
       </w:r>
-      <w:bookmarkEnd w:id="65"/>
+      <w:bookmarkEnd w:id="64"/>
     </w:p>
     <w:p>
       <w:pPr>
@@ -23595,7 +23822,7 @@
           <w:szCs w:val="26"/>
         </w:rPr>
       </w:pPr>
-      <w:bookmarkStart w:id="66" w:name="_Toc515892236"/>
+      <w:bookmarkStart w:id="65" w:name="_Toc515892236"/>
       <w:r>
         <w:rPr>
           <w:rFonts w:ascii="Times New Roman" w:hAnsi="Times New Roman" w:cs="Times New Roman"/>
@@ -23620,7 +23847,7 @@
         </w:rPr>
         <w:t>Xác định kiểu thực thể, kiểu thuộc tính.</w:t>
       </w:r>
-      <w:bookmarkEnd w:id="66"/>
+      <w:bookmarkEnd w:id="65"/>
     </w:p>
     <w:p>
       <w:pPr>
@@ -23928,7 +24155,7 @@
           <w:szCs w:val="26"/>
         </w:rPr>
       </w:pPr>
-      <w:bookmarkStart w:id="67" w:name="_Toc515892237"/>
+      <w:bookmarkStart w:id="66" w:name="_Toc515892237"/>
       <w:r>
         <w:rPr>
           <w:rFonts w:ascii="Times New Roman" w:hAnsi="Times New Roman" w:cs="Times New Roman"/>
@@ -23945,7 +24172,7 @@
         </w:rPr>
         <w:t>Xác định kiểu liên kết, giải thích ký hiệu.</w:t>
       </w:r>
-      <w:bookmarkEnd w:id="67"/>
+      <w:bookmarkEnd w:id="66"/>
     </w:p>
     <w:p>
       <w:pPr>
@@ -23957,7 +24184,7 @@
           <w:szCs w:val="26"/>
         </w:rPr>
       </w:pPr>
-      <w:bookmarkStart w:id="68" w:name="_Toc515892238"/>
+      <w:bookmarkStart w:id="67" w:name="_Toc515892238"/>
       <w:r>
         <w:rPr>
           <w:rFonts w:ascii="Times New Roman" w:hAnsi="Times New Roman" w:cs="Times New Roman"/>
@@ -23974,7 +24201,7 @@
         </w:rPr>
         <w:t>Ký hiệu xử dụng:</w:t>
       </w:r>
-      <w:bookmarkEnd w:id="68"/>
+      <w:bookmarkEnd w:id="67"/>
     </w:p>
     <w:p>
       <w:pPr>
@@ -23994,10 +24221,10 @@
           <w:szCs w:val="26"/>
         </w:rPr>
         <w:object w:dxaOrig="4556" w:dyaOrig="2382">
-          <v:shape id="_x0000_i1050" type="#_x0000_t75" style="width:227.25pt;height:119.6pt" o:ole="">
+          <v:shape id="_x0000_i1051" type="#_x0000_t75" style="width:227.25pt;height:119.6pt" o:ole="">
             <v:imagedata r:id="rId69" o:title=""/>
           </v:shape>
-          <o:OLEObject Type="Embed" ProgID="Visio.Drawing.11" ShapeID="_x0000_i1050" DrawAspect="Content" ObjectID="_1590671282" r:id="rId70"/>
+          <o:OLEObject Type="Embed" ProgID="Visio.Drawing.11" ShapeID="_x0000_i1051" DrawAspect="Content" ObjectID="_1590696518" r:id="rId70"/>
         </w:object>
       </w:r>
       <w:r>
@@ -24015,10 +24242,10 @@
           <w:szCs w:val="26"/>
         </w:rPr>
         <w:object w:dxaOrig="4639" w:dyaOrig="760">
-          <v:shape id="_x0000_i1051" type="#_x0000_t75" style="width:231.65pt;height:40.05pt" o:ole="">
+          <v:shape id="_x0000_i1052" type="#_x0000_t75" style="width:231.65pt;height:40.05pt" o:ole="">
             <v:imagedata r:id="rId71" o:title=""/>
           </v:shape>
-          <o:OLEObject Type="Embed" ProgID="Visio.Drawing.11" ShapeID="_x0000_i1051" DrawAspect="Content" ObjectID="_1590671283" r:id="rId72"/>
+          <o:OLEObject Type="Embed" ProgID="Visio.Drawing.11" ShapeID="_x0000_i1052" DrawAspect="Content" ObjectID="_1590696519" r:id="rId72"/>
         </w:object>
       </w:r>
     </w:p>
@@ -24032,7 +24259,7 @@
           <w:szCs w:val="26"/>
         </w:rPr>
       </w:pPr>
-      <w:bookmarkStart w:id="69" w:name="_Toc515892239"/>
+      <w:bookmarkStart w:id="68" w:name="_Toc515892239"/>
       <w:r>
         <w:rPr>
           <w:rFonts w:ascii="Times New Roman" w:hAnsi="Times New Roman" w:cs="Times New Roman"/>
@@ -24049,7 +24276,7 @@
         </w:rPr>
         <w:t>Kiểu liên kết:</w:t>
       </w:r>
-      <w:bookmarkEnd w:id="69"/>
+      <w:bookmarkEnd w:id="68"/>
     </w:p>
     <w:p>
       <w:pPr>
@@ -24237,10 +24464,10 @@
                 <w:szCs w:val="26"/>
               </w:rPr>
               <w:object w:dxaOrig="3504" w:dyaOrig="984">
-                <v:shape id="_x0000_i1052" type="#_x0000_t75" style="width:175.3pt;height:49.45pt" o:ole="">
+                <v:shape id="_x0000_i1053" type="#_x0000_t75" style="width:175.3pt;height:49.45pt" o:ole="">
                   <v:imagedata r:id="rId73" o:title=""/>
                 </v:shape>
-                <o:OLEObject Type="Embed" ProgID="Visio.Drawing.11" ShapeID="_x0000_i1052" DrawAspect="Content" ObjectID="_1590671284" r:id="rId74"/>
+                <o:OLEObject Type="Embed" ProgID="Visio.Drawing.11" ShapeID="_x0000_i1053" DrawAspect="Content" ObjectID="_1590696520" r:id="rId74"/>
               </w:object>
             </w:r>
           </w:p>
@@ -24353,10 +24580,10 @@
                 <w:szCs w:val="26"/>
               </w:rPr>
               <w:object w:dxaOrig="3504" w:dyaOrig="984">
-                <v:shape id="_x0000_i1053" type="#_x0000_t75" style="width:175.3pt;height:49.45pt" o:ole="">
+                <v:shape id="_x0000_i1054" type="#_x0000_t75" style="width:175.3pt;height:49.45pt" o:ole="">
                   <v:imagedata r:id="rId73" o:title=""/>
                 </v:shape>
-                <o:OLEObject Type="Embed" ProgID="Visio.Drawing.11" ShapeID="_x0000_i1053" DrawAspect="Content" ObjectID="_1590671285" r:id="rId75"/>
+                <o:OLEObject Type="Embed" ProgID="Visio.Drawing.11" ShapeID="_x0000_i1054" DrawAspect="Content" ObjectID="_1590696521" r:id="rId75"/>
               </w:object>
             </w:r>
           </w:p>
@@ -24466,10 +24693,10 @@
                 <w:szCs w:val="26"/>
               </w:rPr>
               <w:object w:dxaOrig="3504" w:dyaOrig="984">
-                <v:shape id="_x0000_i1054" type="#_x0000_t75" style="width:175.3pt;height:49.45pt" o:ole="">
+                <v:shape id="_x0000_i1055" type="#_x0000_t75" style="width:175.3pt;height:49.45pt" o:ole="">
                   <v:imagedata r:id="rId76" o:title=""/>
                 </v:shape>
-                <o:OLEObject Type="Embed" ProgID="Visio.Drawing.11" ShapeID="_x0000_i1054" DrawAspect="Content" ObjectID="_1590671286" r:id="rId77"/>
+                <o:OLEObject Type="Embed" ProgID="Visio.Drawing.11" ShapeID="_x0000_i1055" DrawAspect="Content" ObjectID="_1590696522" r:id="rId77"/>
               </w:object>
             </w:r>
           </w:p>
@@ -24594,10 +24821,10 @@
                 <w:szCs w:val="26"/>
               </w:rPr>
               <w:object w:dxaOrig="3504" w:dyaOrig="984">
-                <v:shape id="_x0000_i1055" type="#_x0000_t75" style="width:175.3pt;height:49.45pt" o:ole="">
+                <v:shape id="_x0000_i1056" type="#_x0000_t75" style="width:175.3pt;height:49.45pt" o:ole="">
                   <v:imagedata r:id="rId78" o:title=""/>
                 </v:shape>
-                <o:OLEObject Type="Embed" ProgID="Visio.Drawing.11" ShapeID="_x0000_i1055" DrawAspect="Content" ObjectID="_1590671287" r:id="rId79"/>
+                <o:OLEObject Type="Embed" ProgID="Visio.Drawing.11" ShapeID="_x0000_i1056" DrawAspect="Content" ObjectID="_1590696523" r:id="rId79"/>
               </w:object>
             </w:r>
           </w:p>
@@ -24722,10 +24949,10 @@
                 <w:szCs w:val="26"/>
               </w:rPr>
               <w:object w:dxaOrig="3504" w:dyaOrig="984">
-                <v:shape id="_x0000_i1056" type="#_x0000_t75" style="width:175.3pt;height:49.45pt" o:ole="">
+                <v:shape id="_x0000_i1057" type="#_x0000_t75" style="width:175.3pt;height:49.45pt" o:ole="">
                   <v:imagedata r:id="rId80" o:title=""/>
                 </v:shape>
-                <o:OLEObject Type="Embed" ProgID="Visio.Drawing.11" ShapeID="_x0000_i1056" DrawAspect="Content" ObjectID="_1590671288" r:id="rId81"/>
+                <o:OLEObject Type="Embed" ProgID="Visio.Drawing.11" ShapeID="_x0000_i1057" DrawAspect="Content" ObjectID="_1590696524" r:id="rId81"/>
               </w:object>
             </w:r>
           </w:p>
@@ -24772,22 +24999,47 @@
       <w:pPr>
         <w:pStyle w:val="Caption"/>
       </w:pPr>
-      <w:bookmarkStart w:id="70" w:name="_Toc515399754"/>
+      <w:bookmarkStart w:id="69" w:name="_Toc515399754"/>
       <w:r>
         <w:t xml:space="preserve">Bảng Biểu 3. </w:t>
       </w:r>
-      <w:fldSimple w:instr=" SEQ Bảng_Biểu_3. \* ARABIC ">
-        <w:r>
-          <w:rPr>
-            <w:noProof/>
-          </w:rPr>
-          <w:t>1</w:t>
-        </w:r>
-      </w:fldSimple>
+      <w:r>
+        <w:fldChar w:fldCharType="begin"/>
+      </w:r>
+      <w:r>
+        <w:instrText xml:space="preserve"> SEQ B</w:instrText>
+      </w:r>
+      <w:r>
+        <w:instrText>ả</w:instrText>
+      </w:r>
+      <w:r>
+        <w:instrText>ng_Bi</w:instrText>
+      </w:r>
+      <w:r>
+        <w:instrText>ể</w:instrText>
+      </w:r>
+      <w:r>
+        <w:instrText xml:space="preserve">u_3. \* ARABIC </w:instrText>
+      </w:r>
+      <w:r>
+        <w:fldChar w:fldCharType="separate"/>
+      </w:r>
+      <w:r>
+        <w:rPr>
+          <w:noProof/>
+        </w:rPr>
+        <w:t>1</w:t>
+      </w:r>
+      <w:r>
+        <w:rPr>
+          <w:noProof/>
+        </w:rPr>
+        <w:fldChar w:fldCharType="end"/>
+      </w:r>
       <w:r>
         <w:t>: Các kiểu liên kết.</w:t>
       </w:r>
-      <w:bookmarkEnd w:id="70"/>
+      <w:bookmarkEnd w:id="69"/>
     </w:p>
     <w:p>
       <w:pPr>
@@ -24929,7 +25181,7 @@
           <w:szCs w:val="26"/>
         </w:rPr>
       </w:pPr>
-      <w:bookmarkStart w:id="71" w:name="_Toc515892240"/>
+      <w:bookmarkStart w:id="70" w:name="_Toc515892240"/>
       <w:r>
         <w:rPr>
           <w:rFonts w:ascii="Times New Roman" w:hAnsi="Times New Roman" w:cs="Times New Roman"/>
@@ -24947,7 +25199,7 @@
         </w:rPr>
         <w:t>Mô hình thực thể liên kết ERD mở rộng.</w:t>
       </w:r>
-      <w:bookmarkEnd w:id="71"/>
+      <w:bookmarkEnd w:id="70"/>
     </w:p>
     <w:p>
       <w:pPr>
@@ -24966,10 +25218,10 @@
       </w:pPr>
       <w:r>
         <w:object w:dxaOrig="8590" w:dyaOrig="7872">
-          <v:shape id="_x0000_i1057" type="#_x0000_t75" style="width:429.5pt;height:395.05pt" o:ole="">
+          <v:shape id="_x0000_i1058" type="#_x0000_t75" style="width:429.5pt;height:395.05pt" o:ole="">
             <v:imagedata r:id="rId82" o:title=""/>
           </v:shape>
-          <o:OLEObject Type="Embed" ProgID="Visio.Drawing.11" ShapeID="_x0000_i1057" DrawAspect="Content" ObjectID="_1590671289" r:id="rId83"/>
+          <o:OLEObject Type="Embed" ProgID="Visio.Drawing.11" ShapeID="_x0000_i1058" DrawAspect="Content" ObjectID="_1590696525" r:id="rId83"/>
         </w:object>
       </w:r>
     </w:p>
@@ -24977,22 +25229,35 @@
       <w:pPr>
         <w:pStyle w:val="Caption"/>
       </w:pPr>
-      <w:bookmarkStart w:id="72" w:name="_Toc515399864"/>
+      <w:bookmarkStart w:id="71" w:name="_Toc515399864"/>
       <w:r>
         <w:t xml:space="preserve">Hình 3. </w:t>
       </w:r>
-      <w:fldSimple w:instr=" SEQ Hình_3. \* ARABIC ">
-        <w:r>
-          <w:rPr>
-            <w:noProof/>
-          </w:rPr>
-          <w:t>1</w:t>
-        </w:r>
-      </w:fldSimple>
+      <w:r>
+        <w:fldChar w:fldCharType="begin"/>
+      </w:r>
+      <w:r>
+        <w:instrText xml:space="preserve"> SEQ Hình_3. \* ARABIC </w:instrText>
+      </w:r>
+      <w:r>
+        <w:fldChar w:fldCharType="separate"/>
+      </w:r>
+      <w:r>
+        <w:rPr>
+          <w:noProof/>
+        </w:rPr>
+        <w:t>1</w:t>
+      </w:r>
+      <w:r>
+        <w:rPr>
+          <w:noProof/>
+        </w:rPr>
+        <w:fldChar w:fldCharType="end"/>
+      </w:r>
       <w:r>
         <w:t>: ERD mở rộng.</w:t>
       </w:r>
-      <w:bookmarkEnd w:id="72"/>
+      <w:bookmarkEnd w:id="71"/>
     </w:p>
     <w:p>
       <w:pPr>
@@ -25004,7 +25269,7 @@
           <w:szCs w:val="26"/>
         </w:rPr>
       </w:pPr>
-      <w:bookmarkStart w:id="73" w:name="_Toc515892241"/>
+      <w:bookmarkStart w:id="72" w:name="_Toc515892241"/>
       <w:r>
         <w:rPr>
           <w:rFonts w:ascii="Times New Roman" w:hAnsi="Times New Roman" w:cs="Times New Roman"/>
@@ -25029,7 +25294,7 @@
         </w:rPr>
         <w:t>.</w:t>
       </w:r>
-      <w:bookmarkEnd w:id="73"/>
+      <w:bookmarkEnd w:id="72"/>
     </w:p>
     <w:p>
       <w:pPr>
@@ -25041,7 +25306,7 @@
           <w:szCs w:val="26"/>
         </w:rPr>
       </w:pPr>
-      <w:bookmarkStart w:id="74" w:name="_Toc515892242"/>
+      <w:bookmarkStart w:id="73" w:name="_Toc515892242"/>
       <w:r>
         <w:rPr>
           <w:rFonts w:ascii="Times New Roman" w:hAnsi="Times New Roman" w:cs="Times New Roman"/>
@@ -25058,7 +25323,7 @@
         </w:rPr>
         <w:t>Vẽ ERD kinh điển và giải thích.</w:t>
       </w:r>
-      <w:bookmarkEnd w:id="74"/>
+      <w:bookmarkEnd w:id="73"/>
     </w:p>
     <w:p>
       <w:pPr>
@@ -25070,7 +25335,7 @@
           <w:szCs w:val="26"/>
         </w:rPr>
       </w:pPr>
-      <w:bookmarkStart w:id="75" w:name="_Toc515892243"/>
+      <w:bookmarkStart w:id="74" w:name="_Toc515892243"/>
       <w:r>
         <w:rPr>
           <w:rFonts w:ascii="Times New Roman" w:hAnsi="Times New Roman" w:cs="Times New Roman"/>
@@ -25087,7 +25352,7 @@
         </w:rPr>
         <w:t>Giải thích:</w:t>
       </w:r>
-      <w:bookmarkEnd w:id="75"/>
+      <w:bookmarkEnd w:id="74"/>
     </w:p>
     <w:p>
       <w:pPr>
@@ -25913,7 +26178,7 @@
           <w:szCs w:val="26"/>
         </w:rPr>
       </w:pPr>
-      <w:bookmarkStart w:id="76" w:name="_Toc515892244"/>
+      <w:bookmarkStart w:id="75" w:name="_Toc515892244"/>
       <w:r>
         <w:rPr>
           <w:rFonts w:ascii="Times New Roman" w:hAnsi="Times New Roman" w:cs="Times New Roman"/>
@@ -25930,7 +26195,7 @@
         </w:rPr>
         <w:t>Vẽ hình:</w:t>
       </w:r>
-      <w:bookmarkEnd w:id="76"/>
+      <w:bookmarkEnd w:id="75"/>
     </w:p>
     <w:p>
       <w:pPr>
@@ -25944,10 +26209,10 @@
       </w:pPr>
       <w:r>
         <w:object w:dxaOrig="8590" w:dyaOrig="7500">
-          <v:shape id="_x0000_i1058" type="#_x0000_t75" style="width:429.5pt;height:376.3pt" o:ole="">
+          <v:shape id="_x0000_i1059" type="#_x0000_t75" style="width:429.5pt;height:376.3pt" o:ole="">
             <v:imagedata r:id="rId84" o:title=""/>
           </v:shape>
-          <o:OLEObject Type="Embed" ProgID="Visio.Drawing.11" ShapeID="_x0000_i1058" DrawAspect="Content" ObjectID="_1590671290" r:id="rId85"/>
+          <o:OLEObject Type="Embed" ProgID="Visio.Drawing.11" ShapeID="_x0000_i1059" DrawAspect="Content" ObjectID="_1590696526" r:id="rId85"/>
         </w:object>
       </w:r>
     </w:p>
@@ -25955,22 +26220,35 @@
       <w:pPr>
         <w:pStyle w:val="Caption"/>
       </w:pPr>
-      <w:bookmarkStart w:id="77" w:name="_Toc515399865"/>
+      <w:bookmarkStart w:id="76" w:name="_Toc515399865"/>
       <w:r>
         <w:t xml:space="preserve">Hình 3. </w:t>
       </w:r>
-      <w:fldSimple w:instr=" SEQ Hình_3. \* ARABIC ">
-        <w:r>
-          <w:rPr>
-            <w:noProof/>
-          </w:rPr>
-          <w:t>2</w:t>
-        </w:r>
-      </w:fldSimple>
+      <w:r>
+        <w:fldChar w:fldCharType="begin"/>
+      </w:r>
+      <w:r>
+        <w:instrText xml:space="preserve"> SEQ Hình_3. \* ARABIC </w:instrText>
+      </w:r>
+      <w:r>
+        <w:fldChar w:fldCharType="separate"/>
+      </w:r>
+      <w:r>
+        <w:rPr>
+          <w:noProof/>
+        </w:rPr>
+        <w:t>2</w:t>
+      </w:r>
+      <w:r>
+        <w:rPr>
+          <w:noProof/>
+        </w:rPr>
+        <w:fldChar w:fldCharType="end"/>
+      </w:r>
       <w:r>
         <w:t>: ERD kinh điển.</w:t>
       </w:r>
-      <w:bookmarkEnd w:id="77"/>
+      <w:bookmarkEnd w:id="76"/>
     </w:p>
     <w:p>
       <w:pPr>
@@ -25982,7 +26260,7 @@
           <w:szCs w:val="26"/>
         </w:rPr>
       </w:pPr>
-      <w:bookmarkStart w:id="78" w:name="_Toc515892245"/>
+      <w:bookmarkStart w:id="77" w:name="_Toc515892245"/>
       <w:r>
         <w:rPr>
           <w:rFonts w:ascii="Times New Roman" w:hAnsi="Times New Roman" w:cs="Times New Roman"/>
@@ -25999,7 +26277,7 @@
         </w:rPr>
         <w:t>Vẽ ERD hạn chế và giải thích.</w:t>
       </w:r>
-      <w:bookmarkEnd w:id="78"/>
+      <w:bookmarkEnd w:id="77"/>
     </w:p>
     <w:p>
       <w:pPr>
@@ -26011,7 +26289,7 @@
           <w:szCs w:val="26"/>
         </w:rPr>
       </w:pPr>
-      <w:bookmarkStart w:id="79" w:name="_Toc515892246"/>
+      <w:bookmarkStart w:id="78" w:name="_Toc515892246"/>
       <w:r>
         <w:rPr>
           <w:rFonts w:ascii="Times New Roman" w:hAnsi="Times New Roman" w:cs="Times New Roman"/>
@@ -26028,7 +26306,7 @@
         </w:rPr>
         <w:t>Gải thích:</w:t>
       </w:r>
-      <w:bookmarkEnd w:id="79"/>
+      <w:bookmarkEnd w:id="78"/>
     </w:p>
     <w:p>
       <w:pPr>
@@ -26923,7 +27201,7 @@
           <w:szCs w:val="26"/>
         </w:rPr>
       </w:pPr>
-      <w:bookmarkStart w:id="80" w:name="_Toc515892247"/>
+      <w:bookmarkStart w:id="79" w:name="_Toc515892247"/>
       <w:r>
         <w:rPr>
           <w:rFonts w:ascii="Times New Roman" w:hAnsi="Times New Roman" w:cs="Times New Roman"/>
@@ -26940,7 +27218,7 @@
         </w:rPr>
         <w:t>Vẽ hình:</w:t>
       </w:r>
-      <w:bookmarkEnd w:id="80"/>
+      <w:bookmarkEnd w:id="79"/>
     </w:p>
     <w:p>
       <w:pPr>
@@ -26954,10 +27232,10 @@
       </w:pPr>
       <w:r>
         <w:object w:dxaOrig="8590" w:dyaOrig="7500">
-          <v:shape id="_x0000_i1059" type="#_x0000_t75" style="width:429.5pt;height:376.3pt" o:ole="">
+          <v:shape id="_x0000_i1060" type="#_x0000_t75" style="width:429.5pt;height:376.3pt" o:ole="">
             <v:imagedata r:id="rId86" o:title=""/>
           </v:shape>
-          <o:OLEObject Type="Embed" ProgID="Visio.Drawing.11" ShapeID="_x0000_i1059" DrawAspect="Content" ObjectID="_1590671291" r:id="rId87"/>
+          <o:OLEObject Type="Embed" ProgID="Visio.Drawing.11" ShapeID="_x0000_i1060" DrawAspect="Content" ObjectID="_1590696527" r:id="rId87"/>
         </w:object>
       </w:r>
     </w:p>
@@ -26965,22 +27243,35 @@
       <w:pPr>
         <w:pStyle w:val="Caption"/>
       </w:pPr>
-      <w:bookmarkStart w:id="81" w:name="_Toc515399866"/>
+      <w:bookmarkStart w:id="80" w:name="_Toc515399866"/>
       <w:r>
         <w:t xml:space="preserve">Hình 3. </w:t>
       </w:r>
-      <w:fldSimple w:instr=" SEQ Hình_3. \* ARABIC ">
-        <w:r>
-          <w:rPr>
-            <w:noProof/>
-          </w:rPr>
-          <w:t>3</w:t>
-        </w:r>
-      </w:fldSimple>
+      <w:r>
+        <w:fldChar w:fldCharType="begin"/>
+      </w:r>
+      <w:r>
+        <w:instrText xml:space="preserve"> SEQ Hình_3. \* ARABIC </w:instrText>
+      </w:r>
+      <w:r>
+        <w:fldChar w:fldCharType="separate"/>
+      </w:r>
+      <w:r>
+        <w:rPr>
+          <w:noProof/>
+        </w:rPr>
+        <w:t>3</w:t>
+      </w:r>
+      <w:r>
+        <w:rPr>
+          <w:noProof/>
+        </w:rPr>
+        <w:fldChar w:fldCharType="end"/>
+      </w:r>
       <w:r>
         <w:t>: ERD hạn chế.</w:t>
       </w:r>
-      <w:bookmarkEnd w:id="81"/>
+      <w:bookmarkEnd w:id="80"/>
     </w:p>
     <w:p>
       <w:pPr>
@@ -26992,7 +27283,7 @@
           <w:szCs w:val="26"/>
         </w:rPr>
       </w:pPr>
-      <w:bookmarkStart w:id="82" w:name="_Toc515892248"/>
+      <w:bookmarkStart w:id="81" w:name="_Toc515892248"/>
       <w:r>
         <w:rPr>
           <w:rFonts w:ascii="Times New Roman" w:hAnsi="Times New Roman" w:cs="Times New Roman"/>
@@ -27009,7 +27300,7 @@
         </w:rPr>
         <w:t>Mô hình quan hệ.</w:t>
       </w:r>
-      <w:bookmarkEnd w:id="82"/>
+      <w:bookmarkEnd w:id="81"/>
     </w:p>
     <w:p>
       <w:pPr>
@@ -27021,7 +27312,7 @@
           <w:szCs w:val="26"/>
         </w:rPr>
       </w:pPr>
-      <w:bookmarkStart w:id="83" w:name="_Toc515892249"/>
+      <w:bookmarkStart w:id="82" w:name="_Toc515892249"/>
       <w:r>
         <w:rPr>
           <w:rFonts w:ascii="Times New Roman" w:hAnsi="Times New Roman" w:cs="Times New Roman"/>
@@ -27038,7 +27329,7 @@
         </w:rPr>
         <w:t>Giải thích:</w:t>
       </w:r>
-      <w:bookmarkEnd w:id="83"/>
+      <w:bookmarkEnd w:id="82"/>
     </w:p>
     <w:p>
       <w:pPr>
@@ -27075,7 +27366,7 @@
           <w:szCs w:val="26"/>
         </w:rPr>
       </w:pPr>
-      <w:bookmarkStart w:id="84" w:name="_Toc515892250"/>
+      <w:bookmarkStart w:id="83" w:name="_Toc515892250"/>
       <w:r>
         <w:rPr>
           <w:rFonts w:ascii="Times New Roman" w:hAnsi="Times New Roman" w:cs="Times New Roman"/>
@@ -27092,7 +27383,7 @@
         </w:rPr>
         <w:t>Vẽ hình:</w:t>
       </w:r>
-      <w:bookmarkEnd w:id="84"/>
+      <w:bookmarkEnd w:id="83"/>
     </w:p>
     <w:p>
       <w:pPr>
@@ -27106,10 +27397,10 @@
       </w:pPr>
       <w:r>
         <w:object w:dxaOrig="8590" w:dyaOrig="7500">
-          <v:shape id="_x0000_i1060" type="#_x0000_t75" style="width:429.5pt;height:376.3pt" o:ole="">
+          <v:shape id="_x0000_i1061" type="#_x0000_t75" style="width:429.5pt;height:376.3pt" o:ole="">
             <v:imagedata r:id="rId88" o:title=""/>
           </v:shape>
-          <o:OLEObject Type="Embed" ProgID="Visio.Drawing.11" ShapeID="_x0000_i1060" DrawAspect="Content" ObjectID="_1590671292" r:id="rId89"/>
+          <o:OLEObject Type="Embed" ProgID="Visio.Drawing.11" ShapeID="_x0000_i1061" DrawAspect="Content" ObjectID="_1590696528" r:id="rId89"/>
         </w:object>
       </w:r>
     </w:p>
@@ -27117,22 +27408,35 @@
       <w:pPr>
         <w:pStyle w:val="Caption"/>
       </w:pPr>
-      <w:bookmarkStart w:id="85" w:name="_Toc515399867"/>
+      <w:bookmarkStart w:id="84" w:name="_Toc515399867"/>
       <w:r>
         <w:t xml:space="preserve">Hình 3. </w:t>
       </w:r>
-      <w:fldSimple w:instr=" SEQ Hình_3. \* ARABIC ">
-        <w:r>
-          <w:rPr>
-            <w:noProof/>
-          </w:rPr>
-          <w:t>4</w:t>
-        </w:r>
-      </w:fldSimple>
+      <w:r>
+        <w:fldChar w:fldCharType="begin"/>
+      </w:r>
+      <w:r>
+        <w:instrText xml:space="preserve"> SEQ Hình_3. \* ARABIC </w:instrText>
+      </w:r>
+      <w:r>
+        <w:fldChar w:fldCharType="separate"/>
+      </w:r>
+      <w:r>
+        <w:rPr>
+          <w:noProof/>
+        </w:rPr>
+        <w:t>4</w:t>
+      </w:r>
+      <w:r>
+        <w:rPr>
+          <w:noProof/>
+        </w:rPr>
+        <w:fldChar w:fldCharType="end"/>
+      </w:r>
       <w:r>
         <w:t>: Mô hình quan hệ.</w:t>
       </w:r>
-      <w:bookmarkEnd w:id="85"/>
+      <w:bookmarkEnd w:id="84"/>
     </w:p>
     <w:p>
       <w:pPr>
@@ -27188,7 +27492,7 @@
           <w:szCs w:val="26"/>
         </w:rPr>
       </w:pPr>
-      <w:bookmarkStart w:id="86" w:name="_Toc515892251"/>
+      <w:bookmarkStart w:id="85" w:name="_Toc515892251"/>
       <w:r>
         <w:rPr>
           <w:rFonts w:ascii="Times New Roman" w:hAnsi="Times New Roman" w:cs="Times New Roman"/>
@@ -27205,7 +27509,7 @@
         </w:rPr>
         <w:t>:</w:t>
       </w:r>
-      <w:bookmarkEnd w:id="86"/>
+      <w:bookmarkEnd w:id="85"/>
     </w:p>
     <w:p>
       <w:pPr>
@@ -27252,7 +27556,7 @@
           <w:szCs w:val="26"/>
         </w:rPr>
       </w:pPr>
-      <w:bookmarkStart w:id="87" w:name="_Toc515892252"/>
+      <w:bookmarkStart w:id="86" w:name="_Toc515892252"/>
       <w:r>
         <w:rPr>
           <w:rFonts w:ascii="Times New Roman" w:hAnsi="Times New Roman" w:cs="Times New Roman"/>
@@ -27277,7 +27581,7 @@
         </w:rPr>
         <w:t>.</w:t>
       </w:r>
-      <w:bookmarkEnd w:id="87"/>
+      <w:bookmarkEnd w:id="86"/>
     </w:p>
     <w:p>
       <w:pPr>
@@ -27289,7 +27593,7 @@
           <w:szCs w:val="26"/>
         </w:rPr>
       </w:pPr>
-      <w:bookmarkStart w:id="88" w:name="_Toc515892253"/>
+      <w:bookmarkStart w:id="87" w:name="_Toc515892253"/>
       <w:r>
         <w:rPr>
           <w:rFonts w:ascii="Times New Roman" w:hAnsi="Times New Roman" w:cs="Times New Roman"/>
@@ -27306,7 +27610,7 @@
         </w:rPr>
         <w:t>Thiết kế kiểm soát.</w:t>
       </w:r>
-      <w:bookmarkEnd w:id="88"/>
+      <w:bookmarkEnd w:id="87"/>
     </w:p>
     <w:p>
       <w:pPr>
@@ -27317,7 +27621,7 @@
           <w:szCs w:val="26"/>
         </w:rPr>
       </w:pPr>
-      <w:bookmarkStart w:id="89" w:name="_Toc515892254"/>
+      <w:bookmarkStart w:id="88" w:name="_Toc515892254"/>
       <w:r>
         <w:rPr>
           <w:sz w:val="26"/>
@@ -27332,7 +27636,7 @@
         </w:rPr>
         <w:t>Xác định nhóm người dùng.</w:t>
       </w:r>
-      <w:bookmarkEnd w:id="89"/>
+      <w:bookmarkEnd w:id="88"/>
     </w:p>
     <w:p>
       <w:pPr>
@@ -27464,7 +27768,7 @@
           <w:szCs w:val="26"/>
         </w:rPr>
       </w:pPr>
-      <w:bookmarkStart w:id="90" w:name="_Toc515892255"/>
+      <w:bookmarkStart w:id="89" w:name="_Toc515892255"/>
       <w:r>
         <w:rPr>
           <w:rFonts w:ascii="Times New Roman" w:hAnsi="Times New Roman" w:cs="Times New Roman"/>
@@ -27481,7 +27785,7 @@
         </w:rPr>
         <w:t>Thiết kế cơ sở dữ liệu.</w:t>
       </w:r>
-      <w:bookmarkEnd w:id="90"/>
+      <w:bookmarkEnd w:id="89"/>
     </w:p>
     <w:p>
       <w:pPr>
@@ -27493,7 +27797,7 @@
           <w:szCs w:val="26"/>
         </w:rPr>
       </w:pPr>
-      <w:bookmarkStart w:id="91" w:name="_Toc515892256"/>
+      <w:bookmarkStart w:id="90" w:name="_Toc515892256"/>
       <w:r>
         <w:rPr>
           <w:rFonts w:ascii="Times New Roman" w:hAnsi="Times New Roman" w:cs="Times New Roman"/>
@@ -27510,7 +27814,7 @@
         </w:rPr>
         <w:t>Mô hình dữ liệu hệ thống.</w:t>
       </w:r>
-      <w:bookmarkEnd w:id="91"/>
+      <w:bookmarkEnd w:id="90"/>
     </w:p>
     <w:p>
       <w:pPr>
@@ -27568,22 +27872,35 @@
       <w:pPr>
         <w:pStyle w:val="Caption"/>
       </w:pPr>
-      <w:bookmarkStart w:id="92" w:name="_Toc515399882"/>
+      <w:bookmarkStart w:id="91" w:name="_Toc515399882"/>
       <w:r>
         <w:t xml:space="preserve">Hình 4. </w:t>
       </w:r>
-      <w:fldSimple w:instr=" SEQ Hình_4. \* ARABIC ">
-        <w:r>
-          <w:rPr>
-            <w:noProof/>
-          </w:rPr>
-          <w:t>1</w:t>
-        </w:r>
-      </w:fldSimple>
+      <w:r>
+        <w:fldChar w:fldCharType="begin"/>
+      </w:r>
+      <w:r>
+        <w:instrText xml:space="preserve"> SEQ Hình_4. \* ARABIC </w:instrText>
+      </w:r>
+      <w:r>
+        <w:fldChar w:fldCharType="separate"/>
+      </w:r>
+      <w:r>
+        <w:rPr>
+          <w:noProof/>
+        </w:rPr>
+        <w:t>1</w:t>
+      </w:r>
+      <w:r>
+        <w:rPr>
+          <w:noProof/>
+        </w:rPr>
+        <w:fldChar w:fldCharType="end"/>
+      </w:r>
       <w:r>
         <w:t xml:space="preserve"> Mô hình dữ liệu hệ thống.</w:t>
       </w:r>
-      <w:bookmarkEnd w:id="92"/>
+      <w:bookmarkEnd w:id="91"/>
     </w:p>
     <w:p/>
     <w:p/>
@@ -27597,7 +27914,7 @@
           <w:szCs w:val="26"/>
         </w:rPr>
       </w:pPr>
-      <w:bookmarkStart w:id="93" w:name="_Toc515892257"/>
+      <w:bookmarkStart w:id="92" w:name="_Toc515892257"/>
       <w:r>
         <w:rPr>
           <w:rFonts w:ascii="Times New Roman" w:hAnsi="Times New Roman" w:cs="Times New Roman"/>
@@ -27615,7 +27932,7 @@
         </w:rPr>
         <w:t>Đặc tả bảng dữ liệu.</w:t>
       </w:r>
-      <w:bookmarkEnd w:id="93"/>
+      <w:bookmarkEnd w:id="92"/>
     </w:p>
     <w:p/>
     <w:p>
@@ -28509,24 +28826,49 @@
       <w:pPr>
         <w:pStyle w:val="Caption"/>
       </w:pPr>
-      <w:bookmarkStart w:id="94" w:name="_Toc515281671"/>
-      <w:bookmarkStart w:id="95" w:name="_Toc515399770"/>
+      <w:bookmarkStart w:id="93" w:name="_Toc515281671"/>
+      <w:bookmarkStart w:id="94" w:name="_Toc515399770"/>
       <w:r>
         <w:t xml:space="preserve">Bảng Biểu 4. </w:t>
       </w:r>
-      <w:fldSimple w:instr=" SEQ Bảng_Biểu_4. \* ARABIC ">
-        <w:r>
-          <w:rPr>
-            <w:noProof/>
-          </w:rPr>
-          <w:t>1</w:t>
-        </w:r>
-      </w:fldSimple>
+      <w:r>
+        <w:fldChar w:fldCharType="begin"/>
+      </w:r>
+      <w:r>
+        <w:instrText xml:space="preserve"> SEQ B</w:instrText>
+      </w:r>
+      <w:r>
+        <w:instrText>ả</w:instrText>
+      </w:r>
+      <w:r>
+        <w:instrText>ng_Bi</w:instrText>
+      </w:r>
+      <w:r>
+        <w:instrText>ể</w:instrText>
+      </w:r>
+      <w:r>
+        <w:instrText xml:space="preserve">u_4. \* ARABIC </w:instrText>
+      </w:r>
+      <w:r>
+        <w:fldChar w:fldCharType="separate"/>
+      </w:r>
+      <w:r>
+        <w:rPr>
+          <w:noProof/>
+        </w:rPr>
+        <w:t>1</w:t>
+      </w:r>
+      <w:r>
+        <w:rPr>
+          <w:noProof/>
+        </w:rPr>
+        <w:fldChar w:fldCharType="end"/>
+      </w:r>
       <w:r>
         <w:t xml:space="preserve"> Đặc tả bảng lớp.</w:t>
       </w:r>
+      <w:bookmarkEnd w:id="93"/>
       <w:bookmarkEnd w:id="94"/>
-      <w:bookmarkEnd w:id="95"/>
     </w:p>
     <w:p>
       <w:pPr>
@@ -29434,22 +29776,47 @@
           <w:szCs w:val="26"/>
         </w:rPr>
       </w:pPr>
-      <w:bookmarkStart w:id="96" w:name="_Toc515399771"/>
+      <w:bookmarkStart w:id="95" w:name="_Toc515399771"/>
       <w:r>
         <w:t xml:space="preserve">Bảng Biểu 4. </w:t>
       </w:r>
-      <w:fldSimple w:instr=" SEQ Bảng_Biểu_4. \* ARABIC ">
-        <w:r>
-          <w:rPr>
-            <w:noProof/>
-          </w:rPr>
-          <w:t>2</w:t>
-        </w:r>
-      </w:fldSimple>
+      <w:r>
+        <w:fldChar w:fldCharType="begin"/>
+      </w:r>
+      <w:r>
+        <w:instrText xml:space="preserve"> SEQ B</w:instrText>
+      </w:r>
+      <w:r>
+        <w:instrText>ả</w:instrText>
+      </w:r>
+      <w:r>
+        <w:instrText>ng_Bi</w:instrText>
+      </w:r>
+      <w:r>
+        <w:instrText>ể</w:instrText>
+      </w:r>
+      <w:r>
+        <w:instrText xml:space="preserve">u_4. \* ARABIC </w:instrText>
+      </w:r>
+      <w:r>
+        <w:fldChar w:fldCharType="separate"/>
+      </w:r>
+      <w:r>
+        <w:rPr>
+          <w:noProof/>
+        </w:rPr>
+        <w:t>2</w:t>
+      </w:r>
+      <w:r>
+        <w:rPr>
+          <w:noProof/>
+        </w:rPr>
+        <w:fldChar w:fldCharType="end"/>
+      </w:r>
       <w:r>
         <w:t xml:space="preserve"> Đặc tả bảng mức thu.</w:t>
       </w:r>
-      <w:bookmarkEnd w:id="96"/>
+      <w:bookmarkEnd w:id="95"/>
     </w:p>
     <w:p>
       <w:pPr>
@@ -31085,22 +31452,47 @@
           <w:szCs w:val="26"/>
         </w:rPr>
       </w:pPr>
-      <w:bookmarkStart w:id="97" w:name="_Toc515399772"/>
+      <w:bookmarkStart w:id="96" w:name="_Toc515399772"/>
       <w:r>
         <w:t xml:space="preserve">Bảng Biểu 4. </w:t>
       </w:r>
-      <w:fldSimple w:instr=" SEQ Bảng_Biểu_4. \* ARABIC ">
-        <w:r>
-          <w:rPr>
-            <w:noProof/>
-          </w:rPr>
-          <w:t>3</w:t>
-        </w:r>
-      </w:fldSimple>
+      <w:r>
+        <w:fldChar w:fldCharType="begin"/>
+      </w:r>
+      <w:r>
+        <w:instrText xml:space="preserve"> SEQ B</w:instrText>
+      </w:r>
+      <w:r>
+        <w:instrText>ả</w:instrText>
+      </w:r>
+      <w:r>
+        <w:instrText>ng_Bi</w:instrText>
+      </w:r>
+      <w:r>
+        <w:instrText>ể</w:instrText>
+      </w:r>
+      <w:r>
+        <w:instrText xml:space="preserve">u_4. \* ARABIC </w:instrText>
+      </w:r>
+      <w:r>
+        <w:fldChar w:fldCharType="separate"/>
+      </w:r>
+      <w:r>
+        <w:rPr>
+          <w:noProof/>
+        </w:rPr>
+        <w:t>3</w:t>
+      </w:r>
+      <w:r>
+        <w:rPr>
+          <w:noProof/>
+        </w:rPr>
+        <w:fldChar w:fldCharType="end"/>
+      </w:r>
       <w:r>
         <w:t xml:space="preserve"> Đặc tả bảng học sinh.</w:t>
       </w:r>
-      <w:bookmarkEnd w:id="97"/>
+      <w:bookmarkEnd w:id="96"/>
       <w:r>
         <w:t xml:space="preserve"> </w:t>
       </w:r>
@@ -32745,22 +33137,47 @@
           <w:szCs w:val="26"/>
         </w:rPr>
       </w:pPr>
-      <w:bookmarkStart w:id="98" w:name="_Toc515399773"/>
+      <w:bookmarkStart w:id="97" w:name="_Toc515399773"/>
       <w:r>
         <w:t xml:space="preserve">Bảng Biểu 4. </w:t>
       </w:r>
-      <w:fldSimple w:instr=" SEQ Bảng_Biểu_4. \* ARABIC ">
-        <w:r>
-          <w:rPr>
-            <w:noProof/>
-          </w:rPr>
-          <w:t>4</w:t>
-        </w:r>
-      </w:fldSimple>
+      <w:r>
+        <w:fldChar w:fldCharType="begin"/>
+      </w:r>
+      <w:r>
+        <w:instrText xml:space="preserve"> SEQ B</w:instrText>
+      </w:r>
+      <w:r>
+        <w:instrText>ả</w:instrText>
+      </w:r>
+      <w:r>
+        <w:instrText>ng_Bi</w:instrText>
+      </w:r>
+      <w:r>
+        <w:instrText>ể</w:instrText>
+      </w:r>
+      <w:r>
+        <w:instrText xml:space="preserve">u_4. \* ARABIC </w:instrText>
+      </w:r>
+      <w:r>
+        <w:fldChar w:fldCharType="separate"/>
+      </w:r>
+      <w:r>
+        <w:rPr>
+          <w:noProof/>
+        </w:rPr>
+        <w:t>4</w:t>
+      </w:r>
+      <w:r>
+        <w:rPr>
+          <w:noProof/>
+        </w:rPr>
+        <w:fldChar w:fldCharType="end"/>
+      </w:r>
       <w:r>
         <w:t xml:space="preserve"> Bảng biểu biên lai.</w:t>
       </w:r>
-      <w:bookmarkEnd w:id="98"/>
+      <w:bookmarkEnd w:id="97"/>
     </w:p>
     <w:p>
       <w:pPr>
@@ -33494,22 +33911,47 @@
           <w:szCs w:val="26"/>
         </w:rPr>
       </w:pPr>
-      <w:bookmarkStart w:id="99" w:name="_Toc515399774"/>
+      <w:bookmarkStart w:id="98" w:name="_Toc515399774"/>
       <w:r>
         <w:t xml:space="preserve">Bảng Biểu 4. </w:t>
       </w:r>
-      <w:fldSimple w:instr=" SEQ Bảng_Biểu_4. \* ARABIC ">
-        <w:r>
-          <w:rPr>
-            <w:noProof/>
-          </w:rPr>
-          <w:t>5</w:t>
-        </w:r>
-      </w:fldSimple>
+      <w:r>
+        <w:fldChar w:fldCharType="begin"/>
+      </w:r>
+      <w:r>
+        <w:instrText xml:space="preserve"> SEQ B</w:instrText>
+      </w:r>
+      <w:r>
+        <w:instrText>ả</w:instrText>
+      </w:r>
+      <w:r>
+        <w:instrText>ng_Bi</w:instrText>
+      </w:r>
+      <w:r>
+        <w:instrText>ể</w:instrText>
+      </w:r>
+      <w:r>
+        <w:instrText xml:space="preserve">u_4. \* ARABIC </w:instrText>
+      </w:r>
+      <w:r>
+        <w:fldChar w:fldCharType="separate"/>
+      </w:r>
+      <w:r>
+        <w:rPr>
+          <w:noProof/>
+        </w:rPr>
+        <w:t>5</w:t>
+      </w:r>
+      <w:r>
+        <w:rPr>
+          <w:noProof/>
+        </w:rPr>
+        <w:fldChar w:fldCharType="end"/>
+      </w:r>
       <w:r>
         <w:t xml:space="preserve"> Bảng biểu đối tượng miễn giảm.</w:t>
       </w:r>
-      <w:bookmarkEnd w:id="99"/>
+      <w:bookmarkEnd w:id="98"/>
     </w:p>
     <w:p>
       <w:pPr>
@@ -34568,22 +35010,47 @@
           <w:szCs w:val="26"/>
         </w:rPr>
       </w:pPr>
-      <w:bookmarkStart w:id="100" w:name="_Toc515399775"/>
+      <w:bookmarkStart w:id="99" w:name="_Toc515399775"/>
       <w:r>
         <w:t xml:space="preserve">Bảng Biểu 4. </w:t>
       </w:r>
-      <w:fldSimple w:instr=" SEQ Bảng_Biểu_4. \* ARABIC ">
-        <w:r>
-          <w:rPr>
-            <w:noProof/>
-          </w:rPr>
-          <w:t>6</w:t>
-        </w:r>
-      </w:fldSimple>
+      <w:r>
+        <w:fldChar w:fldCharType="begin"/>
+      </w:r>
+      <w:r>
+        <w:instrText xml:space="preserve"> SEQ B</w:instrText>
+      </w:r>
+      <w:r>
+        <w:instrText>ả</w:instrText>
+      </w:r>
+      <w:r>
+        <w:instrText>ng_Bi</w:instrText>
+      </w:r>
+      <w:r>
+        <w:instrText>ể</w:instrText>
+      </w:r>
+      <w:r>
+        <w:instrText xml:space="preserve">u_4. \* ARABIC </w:instrText>
+      </w:r>
+      <w:r>
+        <w:fldChar w:fldCharType="separate"/>
+      </w:r>
+      <w:r>
+        <w:rPr>
+          <w:noProof/>
+        </w:rPr>
+        <w:t>6</w:t>
+      </w:r>
+      <w:r>
+        <w:rPr>
+          <w:noProof/>
+        </w:rPr>
+        <w:fldChar w:fldCharType="end"/>
+      </w:r>
       <w:r>
         <w:t xml:space="preserve"> Bảng biểu theo dõi lịch ăn.</w:t>
       </w:r>
-      <w:bookmarkEnd w:id="100"/>
+      <w:bookmarkEnd w:id="99"/>
     </w:p>
     <w:p>
       <w:pPr>
@@ -34625,7 +35092,7 @@
           <w:szCs w:val="26"/>
         </w:rPr>
       </w:pPr>
-      <w:bookmarkStart w:id="101" w:name="_Toc515892258"/>
+      <w:bookmarkStart w:id="100" w:name="_Toc515892258"/>
       <w:r>
         <w:rPr>
           <w:rFonts w:ascii="Times New Roman" w:hAnsi="Times New Roman" w:cs="Times New Roman"/>
@@ -34642,7 +35109,7 @@
         </w:rPr>
         <w:t>Thiết kế giao diện.</w:t>
       </w:r>
-      <w:bookmarkEnd w:id="101"/>
+      <w:bookmarkEnd w:id="100"/>
     </w:p>
     <w:p>
       <w:pPr>
@@ -34654,7 +35121,7 @@
           <w:szCs w:val="26"/>
         </w:rPr>
       </w:pPr>
-      <w:bookmarkStart w:id="102" w:name="_Toc515892259"/>
+      <w:bookmarkStart w:id="101" w:name="_Toc515892259"/>
       <w:r>
         <w:rPr>
           <w:rFonts w:ascii="Times New Roman" w:hAnsi="Times New Roman" w:cs="Times New Roman"/>
@@ -34679,7 +35146,7 @@
         </w:rPr>
         <w:t>.</w:t>
       </w:r>
-      <w:bookmarkEnd w:id="102"/>
+      <w:bookmarkEnd w:id="101"/>
     </w:p>
     <w:p>
       <w:pPr>
@@ -34745,22 +35212,35 @@
       <w:pPr>
         <w:pStyle w:val="Caption"/>
       </w:pPr>
-      <w:bookmarkStart w:id="103" w:name="_Toc515399883"/>
+      <w:bookmarkStart w:id="102" w:name="_Toc515399883"/>
       <w:r>
         <w:t xml:space="preserve">Hình 4. </w:t>
       </w:r>
-      <w:fldSimple w:instr=" SEQ Hình_4. \* ARABIC ">
-        <w:r>
-          <w:rPr>
-            <w:noProof/>
-          </w:rPr>
-          <w:t>2</w:t>
-        </w:r>
-      </w:fldSimple>
+      <w:r>
+        <w:fldChar w:fldCharType="begin"/>
+      </w:r>
+      <w:r>
+        <w:instrText xml:space="preserve"> SEQ Hình_4. \* ARABIC </w:instrText>
+      </w:r>
+      <w:r>
+        <w:fldChar w:fldCharType="separate"/>
+      </w:r>
+      <w:r>
+        <w:rPr>
+          <w:noProof/>
+        </w:rPr>
+        <w:t>2</w:t>
+      </w:r>
+      <w:r>
+        <w:rPr>
+          <w:noProof/>
+        </w:rPr>
+        <w:fldChar w:fldCharType="end"/>
+      </w:r>
       <w:r>
         <w:t xml:space="preserve"> FORM đăng nhập.</w:t>
       </w:r>
-      <w:bookmarkEnd w:id="103"/>
+      <w:bookmarkEnd w:id="102"/>
     </w:p>
     <w:p>
       <w:pPr>
@@ -34834,22 +35314,35 @@
       <w:pPr>
         <w:pStyle w:val="Caption"/>
       </w:pPr>
-      <w:bookmarkStart w:id="104" w:name="_Toc515399884"/>
+      <w:bookmarkStart w:id="103" w:name="_Toc515399884"/>
       <w:r>
         <w:t xml:space="preserve">Hình 4. </w:t>
       </w:r>
-      <w:fldSimple w:instr=" SEQ Hình_4. \* ARABIC ">
-        <w:r>
-          <w:rPr>
-            <w:noProof/>
-          </w:rPr>
-          <w:t>3</w:t>
-        </w:r>
-      </w:fldSimple>
+      <w:r>
+        <w:fldChar w:fldCharType="begin"/>
+      </w:r>
+      <w:r>
+        <w:instrText xml:space="preserve"> SEQ Hình_4. \* ARABIC </w:instrText>
+      </w:r>
+      <w:r>
+        <w:fldChar w:fldCharType="separate"/>
+      </w:r>
+      <w:r>
+        <w:rPr>
+          <w:noProof/>
+        </w:rPr>
+        <w:t>3</w:t>
+      </w:r>
+      <w:r>
+        <w:rPr>
+          <w:noProof/>
+        </w:rPr>
+        <w:fldChar w:fldCharType="end"/>
+      </w:r>
       <w:r>
         <w:t xml:space="preserve"> Form danh mục.</w:t>
       </w:r>
-      <w:bookmarkEnd w:id="104"/>
+      <w:bookmarkEnd w:id="103"/>
     </w:p>
     <w:p>
       <w:pPr>
@@ -34933,22 +35426,35 @@
           <w:szCs w:val="26"/>
         </w:rPr>
       </w:pPr>
-      <w:bookmarkStart w:id="105" w:name="_Toc515399885"/>
+      <w:bookmarkStart w:id="104" w:name="_Toc515399885"/>
       <w:r>
         <w:t xml:space="preserve">Hình 4. </w:t>
       </w:r>
-      <w:fldSimple w:instr=" SEQ Hình_4. \* ARABIC ">
-        <w:r>
-          <w:rPr>
-            <w:noProof/>
-          </w:rPr>
-          <w:t>4</w:t>
-        </w:r>
-      </w:fldSimple>
+      <w:r>
+        <w:fldChar w:fldCharType="begin"/>
+      </w:r>
+      <w:r>
+        <w:instrText xml:space="preserve"> SEQ Hình_4. \* ARABIC </w:instrText>
+      </w:r>
+      <w:r>
+        <w:fldChar w:fldCharType="separate"/>
+      </w:r>
+      <w:r>
+        <w:rPr>
+          <w:noProof/>
+        </w:rPr>
+        <w:t>4</w:t>
+      </w:r>
+      <w:r>
+        <w:rPr>
+          <w:noProof/>
+        </w:rPr>
+        <w:fldChar w:fldCharType="end"/>
+      </w:r>
       <w:r>
         <w:t xml:space="preserve"> Form nghiệp vụ.</w:t>
       </w:r>
-      <w:bookmarkEnd w:id="105"/>
+      <w:bookmarkEnd w:id="104"/>
     </w:p>
     <w:p>
       <w:pPr>
@@ -34970,7 +35476,7 @@
           <w:szCs w:val="26"/>
         </w:rPr>
       </w:pPr>
-      <w:bookmarkStart w:id="106" w:name="_Toc515892260"/>
+      <w:bookmarkStart w:id="105" w:name="_Toc515892260"/>
       <w:r>
         <w:rPr>
           <w:rFonts w:ascii="Times New Roman" w:hAnsi="Times New Roman" w:cs="Times New Roman"/>
@@ -34987,7 +35493,7 @@
         </w:rPr>
         <w:t>Thiết kế giao diện danh mục.</w:t>
       </w:r>
-      <w:bookmarkEnd w:id="106"/>
+      <w:bookmarkEnd w:id="105"/>
     </w:p>
     <w:p/>
     <w:p>
@@ -35070,22 +35576,35 @@
           <w:szCs w:val="26"/>
         </w:rPr>
       </w:pPr>
-      <w:bookmarkStart w:id="107" w:name="_Toc515399886"/>
+      <w:bookmarkStart w:id="106" w:name="_Toc515399886"/>
       <w:r>
         <w:t xml:space="preserve">Hình 4. </w:t>
       </w:r>
-      <w:fldSimple w:instr=" SEQ Hình_4. \* ARABIC ">
-        <w:r>
-          <w:rPr>
-            <w:noProof/>
-          </w:rPr>
-          <w:t>5</w:t>
-        </w:r>
-      </w:fldSimple>
+      <w:r>
+        <w:fldChar w:fldCharType="begin"/>
+      </w:r>
+      <w:r>
+        <w:instrText xml:space="preserve"> SEQ Hình_4. \* ARABIC </w:instrText>
+      </w:r>
+      <w:r>
+        <w:fldChar w:fldCharType="separate"/>
+      </w:r>
+      <w:r>
+        <w:rPr>
+          <w:noProof/>
+        </w:rPr>
+        <w:t>5</w:t>
+      </w:r>
+      <w:r>
+        <w:rPr>
+          <w:noProof/>
+        </w:rPr>
+        <w:fldChar w:fldCharType="end"/>
+      </w:r>
       <w:r>
         <w:t xml:space="preserve"> Form lớp.</w:t>
       </w:r>
-      <w:bookmarkEnd w:id="107"/>
+      <w:bookmarkEnd w:id="106"/>
     </w:p>
     <w:p>
       <w:pPr>
@@ -35275,22 +35794,35 @@
           <w:szCs w:val="26"/>
         </w:rPr>
       </w:pPr>
-      <w:bookmarkStart w:id="108" w:name="_Toc515399887"/>
+      <w:bookmarkStart w:id="107" w:name="_Toc515399887"/>
       <w:r>
         <w:t xml:space="preserve">Hình 4. </w:t>
       </w:r>
-      <w:fldSimple w:instr=" SEQ Hình_4. \* ARABIC ">
-        <w:r>
-          <w:rPr>
-            <w:noProof/>
-          </w:rPr>
-          <w:t>6</w:t>
-        </w:r>
-      </w:fldSimple>
+      <w:r>
+        <w:fldChar w:fldCharType="begin"/>
+      </w:r>
+      <w:r>
+        <w:instrText xml:space="preserve"> SEQ Hình_4. \* ARABIC </w:instrText>
+      </w:r>
+      <w:r>
+        <w:fldChar w:fldCharType="separate"/>
+      </w:r>
+      <w:r>
+        <w:rPr>
+          <w:noProof/>
+        </w:rPr>
+        <w:t>6</w:t>
+      </w:r>
+      <w:r>
+        <w:rPr>
+          <w:noProof/>
+        </w:rPr>
+        <w:fldChar w:fldCharType="end"/>
+      </w:r>
       <w:r>
         <w:t xml:space="preserve"> Form học sinh.</w:t>
       </w:r>
-      <w:bookmarkEnd w:id="108"/>
+      <w:bookmarkEnd w:id="107"/>
     </w:p>
     <w:p>
       <w:pPr>
@@ -35463,22 +35995,35 @@
           <w:szCs w:val="26"/>
         </w:rPr>
       </w:pPr>
-      <w:bookmarkStart w:id="109" w:name="_Toc515399888"/>
+      <w:bookmarkStart w:id="108" w:name="_Toc515399888"/>
       <w:r>
         <w:t xml:space="preserve">Hình 4. </w:t>
       </w:r>
-      <w:fldSimple w:instr=" SEQ Hình_4. \* ARABIC ">
-        <w:r>
-          <w:rPr>
-            <w:noProof/>
-          </w:rPr>
-          <w:t>7</w:t>
-        </w:r>
-      </w:fldSimple>
+      <w:r>
+        <w:fldChar w:fldCharType="begin"/>
+      </w:r>
+      <w:r>
+        <w:instrText xml:space="preserve"> SEQ Hình_4. \* ARABIC </w:instrText>
+      </w:r>
+      <w:r>
+        <w:fldChar w:fldCharType="separate"/>
+      </w:r>
+      <w:r>
+        <w:rPr>
+          <w:noProof/>
+        </w:rPr>
+        <w:t>7</w:t>
+      </w:r>
+      <w:r>
+        <w:rPr>
+          <w:noProof/>
+        </w:rPr>
+        <w:fldChar w:fldCharType="end"/>
+      </w:r>
       <w:r>
         <w:t xml:space="preserve"> Form mức thu.</w:t>
       </w:r>
-      <w:bookmarkEnd w:id="109"/>
+      <w:bookmarkEnd w:id="108"/>
     </w:p>
     <w:p>
       <w:pPr>
@@ -35692,22 +36237,35 @@
           <w:szCs w:val="26"/>
         </w:rPr>
       </w:pPr>
-      <w:bookmarkStart w:id="110" w:name="_Toc515399889"/>
+      <w:bookmarkStart w:id="109" w:name="_Toc515399889"/>
       <w:r>
         <w:t xml:space="preserve">Hình 4. </w:t>
       </w:r>
-      <w:fldSimple w:instr=" SEQ Hình_4. \* ARABIC ">
-        <w:r>
-          <w:rPr>
-            <w:noProof/>
-          </w:rPr>
-          <w:t>8</w:t>
-        </w:r>
-      </w:fldSimple>
+      <w:r>
+        <w:fldChar w:fldCharType="begin"/>
+      </w:r>
+      <w:r>
+        <w:instrText xml:space="preserve"> SEQ Hình_4. \* ARABIC </w:instrText>
+      </w:r>
+      <w:r>
+        <w:fldChar w:fldCharType="separate"/>
+      </w:r>
+      <w:r>
+        <w:rPr>
+          <w:noProof/>
+        </w:rPr>
+        <w:t>8</w:t>
+      </w:r>
+      <w:r>
+        <w:rPr>
+          <w:noProof/>
+        </w:rPr>
+        <w:fldChar w:fldCharType="end"/>
+      </w:r>
       <w:r>
         <w:t xml:space="preserve"> Form đối tượng miễn giảm.</w:t>
       </w:r>
-      <w:bookmarkEnd w:id="110"/>
+      <w:bookmarkEnd w:id="109"/>
     </w:p>
     <w:p>
       <w:pPr>
@@ -35719,7 +36277,7 @@
           <w:szCs w:val="26"/>
         </w:rPr>
       </w:pPr>
-      <w:bookmarkStart w:id="111" w:name="_Toc515892261"/>
+      <w:bookmarkStart w:id="110" w:name="_Toc515892261"/>
       <w:r>
         <w:rPr>
           <w:rFonts w:ascii="Times New Roman" w:hAnsi="Times New Roman" w:cs="Times New Roman"/>
@@ -35736,7 +36294,7 @@
         </w:rPr>
         <w:t>Thiết kế giao diện nghiệp vụ.</w:t>
       </w:r>
-      <w:bookmarkEnd w:id="111"/>
+      <w:bookmarkEnd w:id="110"/>
     </w:p>
     <w:p>
       <w:pPr>
@@ -35817,23 +36375,36 @@
           <w:szCs w:val="26"/>
         </w:rPr>
       </w:pPr>
-      <w:bookmarkStart w:id="112" w:name="_Toc515399890"/>
+      <w:bookmarkStart w:id="111" w:name="_Toc515399890"/>
       <w:r>
         <w:lastRenderedPageBreak/>
         <w:t xml:space="preserve">Hình 4. </w:t>
       </w:r>
-      <w:fldSimple w:instr=" SEQ Hình_4. \* ARABIC ">
-        <w:r>
-          <w:rPr>
-            <w:noProof/>
-          </w:rPr>
-          <w:t>9</w:t>
-        </w:r>
-      </w:fldSimple>
+      <w:r>
+        <w:fldChar w:fldCharType="begin"/>
+      </w:r>
+      <w:r>
+        <w:instrText xml:space="preserve"> SEQ Hình_4. \* ARABIC </w:instrText>
+      </w:r>
+      <w:r>
+        <w:fldChar w:fldCharType="separate"/>
+      </w:r>
+      <w:r>
+        <w:rPr>
+          <w:noProof/>
+        </w:rPr>
+        <w:t>9</w:t>
+      </w:r>
+      <w:r>
+        <w:rPr>
+          <w:noProof/>
+        </w:rPr>
+        <w:fldChar w:fldCharType="end"/>
+      </w:r>
       <w:r>
         <w:t xml:space="preserve"> Form  biên lai.</w:t>
       </w:r>
-      <w:bookmarkEnd w:id="112"/>
+      <w:bookmarkEnd w:id="111"/>
     </w:p>
     <w:p>
       <w:pPr>
@@ -35915,22 +36486,35 @@
           <w:szCs w:val="26"/>
         </w:rPr>
       </w:pPr>
-      <w:bookmarkStart w:id="113" w:name="_Toc515399891"/>
+      <w:bookmarkStart w:id="112" w:name="_Toc515399891"/>
       <w:r>
         <w:t xml:space="preserve">Hình 4. </w:t>
       </w:r>
-      <w:fldSimple w:instr=" SEQ Hình_4. \* ARABIC ">
-        <w:r>
-          <w:rPr>
-            <w:noProof/>
-          </w:rPr>
-          <w:t>10</w:t>
-        </w:r>
-      </w:fldSimple>
+      <w:r>
+        <w:fldChar w:fldCharType="begin"/>
+      </w:r>
+      <w:r>
+        <w:instrText xml:space="preserve"> SEQ Hình_4. \* ARABIC </w:instrText>
+      </w:r>
+      <w:r>
+        <w:fldChar w:fldCharType="separate"/>
+      </w:r>
+      <w:r>
+        <w:rPr>
+          <w:noProof/>
+        </w:rPr>
+        <w:t>10</w:t>
+      </w:r>
+      <w:r>
+        <w:rPr>
+          <w:noProof/>
+        </w:rPr>
+        <w:fldChar w:fldCharType="end"/>
+      </w:r>
       <w:r>
         <w:t xml:space="preserve"> Form theo dõi lịch ăn.</w:t>
       </w:r>
-      <w:bookmarkEnd w:id="113"/>
+      <w:bookmarkEnd w:id="112"/>
     </w:p>
     <w:p>
       <w:pPr>
@@ -35952,7 +36536,7 @@
           <w:szCs w:val="26"/>
         </w:rPr>
       </w:pPr>
-      <w:bookmarkStart w:id="114" w:name="_Toc515892262"/>
+      <w:bookmarkStart w:id="113" w:name="_Toc515892262"/>
       <w:r>
         <w:rPr>
           <w:rFonts w:ascii="Times New Roman" w:hAnsi="Times New Roman" w:cs="Times New Roman"/>
@@ -35977,7 +36561,7 @@
         </w:rPr>
         <w:t>.</w:t>
       </w:r>
-      <w:bookmarkEnd w:id="114"/>
+      <w:bookmarkEnd w:id="113"/>
     </w:p>
     <w:p>
       <w:pPr>
@@ -35989,7 +36573,7 @@
           <w:szCs w:val="26"/>
         </w:rPr>
       </w:pPr>
-      <w:bookmarkStart w:id="115" w:name="_Toc515892263"/>
+      <w:bookmarkStart w:id="114" w:name="_Toc515892263"/>
       <w:r>
         <w:rPr>
           <w:rFonts w:ascii="Times New Roman" w:hAnsi="Times New Roman" w:cs="Times New Roman"/>
@@ -36006,7 +36590,7 @@
         </w:rPr>
         <w:t>Ngôn ngữ lập trình.</w:t>
       </w:r>
-      <w:bookmarkEnd w:id="115"/>
+      <w:bookmarkEnd w:id="114"/>
     </w:p>
     <w:p>
       <w:pPr>
@@ -36348,7 +36932,7 @@
           <w:szCs w:val="26"/>
         </w:rPr>
       </w:pPr>
-      <w:bookmarkStart w:id="116" w:name="_Toc515892264"/>
+      <w:bookmarkStart w:id="115" w:name="_Toc515892264"/>
       <w:r>
         <w:rPr>
           <w:rFonts w:ascii="Times New Roman" w:hAnsi="Times New Roman" w:cs="Times New Roman"/>
@@ -36365,7 +36949,7 @@
         </w:rPr>
         <w:t>Hệ quản trị CSDL.</w:t>
       </w:r>
-      <w:bookmarkEnd w:id="116"/>
+      <w:bookmarkEnd w:id="115"/>
     </w:p>
     <w:p>
       <w:pPr>
@@ -36462,7 +37046,7 @@
           <w:szCs w:val="26"/>
         </w:rPr>
       </w:pPr>
-      <w:bookmarkStart w:id="117" w:name="_Toc515892265"/>
+      <w:bookmarkStart w:id="116" w:name="_Toc515892265"/>
       <w:r>
         <w:rPr>
           <w:rFonts w:ascii="Times New Roman" w:hAnsi="Times New Roman" w:cs="Times New Roman"/>
@@ -36479,7 +37063,7 @@
         </w:rPr>
         <w:t>Yêu cầu cài đặt.</w:t>
       </w:r>
-      <w:bookmarkEnd w:id="117"/>
+      <w:bookmarkEnd w:id="116"/>
     </w:p>
     <w:p>
       <w:pPr>
@@ -36491,7 +37075,7 @@
           <w:szCs w:val="26"/>
         </w:rPr>
       </w:pPr>
-      <w:bookmarkStart w:id="118" w:name="_Toc515892266"/>
+      <w:bookmarkStart w:id="117" w:name="_Toc515892266"/>
       <w:r>
         <w:rPr>
           <w:rFonts w:ascii="Times New Roman" w:hAnsi="Times New Roman" w:cs="Times New Roman"/>
@@ -36508,7 +37092,7 @@
         </w:rPr>
         <w:t>Giới thiệu phần mềm.</w:t>
       </w:r>
-      <w:bookmarkEnd w:id="118"/>
+      <w:bookmarkEnd w:id="117"/>
     </w:p>
     <w:p>
       <w:pPr>
@@ -36631,22 +37215,35 @@
           <w:szCs w:val="26"/>
         </w:rPr>
       </w:pPr>
-      <w:bookmarkStart w:id="119" w:name="_Toc515399892"/>
+      <w:bookmarkStart w:id="118" w:name="_Toc515399892"/>
       <w:r>
         <w:t xml:space="preserve">Hình 4. </w:t>
       </w:r>
-      <w:fldSimple w:instr=" SEQ Hình_4. \* ARABIC ">
-        <w:r>
-          <w:rPr>
-            <w:noProof/>
-          </w:rPr>
-          <w:t>11</w:t>
-        </w:r>
-      </w:fldSimple>
+      <w:r>
+        <w:fldChar w:fldCharType="begin"/>
+      </w:r>
+      <w:r>
+        <w:instrText xml:space="preserve"> SEQ Hình_4. \* ARABIC </w:instrText>
+      </w:r>
+      <w:r>
+        <w:fldChar w:fldCharType="separate"/>
+      </w:r>
+      <w:r>
+        <w:rPr>
+          <w:noProof/>
+        </w:rPr>
+        <w:t>11</w:t>
+      </w:r>
+      <w:r>
+        <w:rPr>
+          <w:noProof/>
+        </w:rPr>
+        <w:fldChar w:fldCharType="end"/>
+      </w:r>
       <w:r>
         <w:t xml:space="preserve"> Giao diện đăng nhập.</w:t>
       </w:r>
-      <w:bookmarkEnd w:id="119"/>
+      <w:bookmarkEnd w:id="118"/>
     </w:p>
     <w:p>
       <w:pPr>
@@ -36780,22 +37377,35 @@
       <w:pPr>
         <w:pStyle w:val="Caption"/>
       </w:pPr>
-      <w:bookmarkStart w:id="120" w:name="_Toc515399893"/>
+      <w:bookmarkStart w:id="119" w:name="_Toc515399893"/>
       <w:r>
         <w:t xml:space="preserve">Hình 4. </w:t>
       </w:r>
-      <w:fldSimple w:instr=" SEQ Hình_4. \* ARABIC ">
-        <w:r>
-          <w:rPr>
-            <w:noProof/>
-          </w:rPr>
-          <w:t>12</w:t>
-        </w:r>
-      </w:fldSimple>
+      <w:r>
+        <w:fldChar w:fldCharType="begin"/>
+      </w:r>
+      <w:r>
+        <w:instrText xml:space="preserve"> SEQ Hình_4. \* ARABIC </w:instrText>
+      </w:r>
+      <w:r>
+        <w:fldChar w:fldCharType="separate"/>
+      </w:r>
+      <w:r>
+        <w:rPr>
+          <w:noProof/>
+        </w:rPr>
+        <w:t>12</w:t>
+      </w:r>
+      <w:r>
+        <w:rPr>
+          <w:noProof/>
+        </w:rPr>
+        <w:fldChar w:fldCharType="end"/>
+      </w:r>
       <w:r>
         <w:t xml:space="preserve"> Giao diện chương trình chính.</w:t>
       </w:r>
-      <w:bookmarkEnd w:id="120"/>
+      <w:bookmarkEnd w:id="119"/>
     </w:p>
     <w:p>
       <w:pPr>
@@ -36918,22 +37528,35 @@
       <w:pPr>
         <w:pStyle w:val="Caption"/>
       </w:pPr>
-      <w:bookmarkStart w:id="121" w:name="_Toc515399894"/>
+      <w:bookmarkStart w:id="120" w:name="_Toc515399894"/>
       <w:r>
         <w:t xml:space="preserve">Hình 4. </w:t>
       </w:r>
-      <w:fldSimple w:instr=" SEQ Hình_4. \* ARABIC ">
-        <w:r>
-          <w:rPr>
-            <w:noProof/>
-          </w:rPr>
-          <w:t>13</w:t>
-        </w:r>
-      </w:fldSimple>
+      <w:r>
+        <w:fldChar w:fldCharType="begin"/>
+      </w:r>
+      <w:r>
+        <w:instrText xml:space="preserve"> SEQ Hình_4. \* ARABIC </w:instrText>
+      </w:r>
+      <w:r>
+        <w:fldChar w:fldCharType="separate"/>
+      </w:r>
+      <w:r>
+        <w:rPr>
+          <w:noProof/>
+        </w:rPr>
+        <w:t>13</w:t>
+      </w:r>
+      <w:r>
+        <w:rPr>
+          <w:noProof/>
+        </w:rPr>
+        <w:fldChar w:fldCharType="end"/>
+      </w:r>
       <w:r>
         <w:t xml:space="preserve"> Form nghiệp vụ in biên lai.</w:t>
       </w:r>
-      <w:bookmarkEnd w:id="121"/>
+      <w:bookmarkEnd w:id="120"/>
     </w:p>
     <w:p>
       <w:pPr>
@@ -37157,15 +37780,15 @@
           <w:docGrid w:linePitch="360"/>
         </w:sectPr>
       </w:pPr>
-      <w:bookmarkStart w:id="122" w:name="_Toc499193531"/>
-      <w:bookmarkStart w:id="123" w:name="_Toc499212534"/>
-      <w:bookmarkStart w:id="124" w:name="_Toc499245647"/>
-      <w:bookmarkStart w:id="125" w:name="_Toc499245736"/>
-      <w:bookmarkStart w:id="126" w:name="_Toc499246230"/>
-      <w:bookmarkStart w:id="127" w:name="_Toc499246928"/>
-      <w:bookmarkStart w:id="128" w:name="_Toc499248664"/>
-      <w:bookmarkStart w:id="129" w:name="_Toc499249490"/>
-      <w:bookmarkStart w:id="130" w:name="_Toc499293747"/>
+      <w:bookmarkStart w:id="121" w:name="_Toc499193531"/>
+      <w:bookmarkStart w:id="122" w:name="_Toc499212534"/>
+      <w:bookmarkStart w:id="123" w:name="_Toc499245647"/>
+      <w:bookmarkStart w:id="124" w:name="_Toc499245736"/>
+      <w:bookmarkStart w:id="125" w:name="_Toc499246230"/>
+      <w:bookmarkStart w:id="126" w:name="_Toc499246928"/>
+      <w:bookmarkStart w:id="127" w:name="_Toc499248664"/>
+      <w:bookmarkStart w:id="128" w:name="_Toc499249490"/>
+      <w:bookmarkStart w:id="129" w:name="_Toc499293747"/>
     </w:p>
     <w:p>
       <w:pPr>
@@ -37178,7 +37801,8 @@
           <w:szCs w:val="26"/>
         </w:rPr>
       </w:pPr>
-      <w:bookmarkStart w:id="131" w:name="_Toc515892267"/>
+      <w:bookmarkStart w:id="130" w:name="_Toc515892267"/>
+      <w:bookmarkEnd w:id="121"/>
       <w:bookmarkEnd w:id="122"/>
       <w:bookmarkEnd w:id="123"/>
       <w:bookmarkEnd w:id="124"/>
@@ -37187,7 +37811,6 @@
       <w:bookmarkEnd w:id="127"/>
       <w:bookmarkEnd w:id="128"/>
       <w:bookmarkEnd w:id="129"/>
-      <w:bookmarkEnd w:id="130"/>
       <w:r>
         <w:rPr>
           <w:rFonts w:ascii="Times New Roman" w:hAnsi="Times New Roman" w:cs="Times New Roman"/>
@@ -37197,7 +37820,7 @@
         <w:lastRenderedPageBreak/>
         <w:t>KẾT LUẬN</w:t>
       </w:r>
-      <w:bookmarkEnd w:id="131"/>
+      <w:bookmarkEnd w:id="130"/>
     </w:p>
     <w:p>
       <w:pPr>
@@ -37221,7 +37844,25 @@
           <w:sz w:val="26"/>
           <w:szCs w:val="26"/>
         </w:rPr>
-        <w:t>Qua bài phân tích và thiết kế hệ thống trên đã giúp em tìm hiểu, biết đến với những mô hình như: mô hình tiến trình nghiệp vụ, mô hình hóa chức năng, mô hình quan hệ…  Giúp em nhận thức được rằng việc khảo sát, phân tích một hệ là hết sức quan trọng, cần phải có sự tập trung, tỉ mỉ chính xác rất cao trước khi viết ra một chương trình hay ứng dụng thực tế phục vụ cho đời sống hàng ngày. Trước kia em cứ nghĩ tạo ra một chương trình, một hệ thống  là đơn giản, nhưng khi chính thức được làm thử tuy mới chỉ là bước nhỏ thôi, thì mới biết được rằng nó khó đến nhường nào, cần phải vận dụng đến rất nhiều kiến thức, tìm hiểu, cũng như tham khảo ý kiến cô và bạn bè rất nhiều.</w:t>
+        <w:t xml:space="preserve">Qua bài </w:t>
+      </w:r>
+      <w:r>
+        <w:rPr>
+          <w:rFonts w:ascii="Times New Roman" w:hAnsi="Times New Roman" w:cs="Times New Roman"/>
+          <w:sz w:val="26"/>
+          <w:szCs w:val="26"/>
+        </w:rPr>
+        <w:t>tập tốt nghiệp</w:t>
+      </w:r>
+      <w:bookmarkStart w:id="131" w:name="_GoBack"/>
+      <w:bookmarkEnd w:id="131"/>
+      <w:r>
+        <w:rPr>
+          <w:rFonts w:ascii="Times New Roman" w:hAnsi="Times New Roman" w:cs="Times New Roman"/>
+          <w:sz w:val="26"/>
+          <w:szCs w:val="26"/>
+        </w:rPr>
+        <w:t xml:space="preserve"> trên đã giúp em tìm hiểu, biết đến với những mô hình như: mô hình tiến trình nghiệp vụ, mô hình hóa chức năng, mô hình quan hệ…  Giúp em nhận thức được rằng việc khảo sát, phân tích một hệ là hết sức quan trọng, cần phải có sự tập trung, tỉ mỉ chính xác rất cao trước khi viết ra một chương trình hay ứng dụng thực tế phục vụ cho đời sống hàng ngày. Trước kia em cứ nghĩ tạo ra một chương trình, một hệ thống  là đơn giản, nhưng khi chính thức được làm thử tuy mới chỉ là bước nhỏ thôi, thì mới biết được rằng nó khó đến nhường nào, cần phải vận dụng đến rất nhiều kiến thức, tìm hiểu, cũng như tham khảo ý kiến cô và bạn bè rất nhiều.</w:t>
       </w:r>
     </w:p>
     <w:p>
@@ -37726,6 +38367,7 @@
               <w:docPartUnique/>
             </w:docPartObj>
           </w:sdtPr>
+          <w:sdtEndPr/>
           <w:sdtContent>
             <w:sdt>
               <w:sdtPr>
@@ -37740,6 +38382,7 @@
                   <w:docPartUnique/>
                 </w:docPartObj>
               </w:sdtPr>
+              <w:sdtEndPr/>
               <w:sdtContent>
                 <w:p>
                   <w:pPr>
@@ -37806,7 +38449,7 @@
                       <w:sz w:val="24"/>
                       <w:szCs w:val="24"/>
                     </w:rPr>
-                    <w:t>16</w:t>
+                    <w:t>43</w:t>
                   </w:r>
                   <w:r>
                     <w:rPr>
@@ -38317,7 +38960,7 @@
                   <w:sz w:val="24"/>
                   <w:szCs w:val="24"/>
                 </w:rPr>
-                <w:t>vi</w:t>
+                <w:t>iii</w:t>
               </w:r>
               <w:r>
                 <w:rPr>
@@ -44425,7 +45068,7 @@
 </file>
 
 <file path=customXml/itemProps1.xml><?xml version="1.0" encoding="utf-8"?>
-<ds:datastoreItem xmlns:ds="http://schemas.openxmlformats.org/officeDocument/2006/customXml" ds:itemID="{16D8CB24-6D69-40F3-B074-23422D379620}">
+<ds:datastoreItem xmlns:ds="http://schemas.openxmlformats.org/officeDocument/2006/customXml" ds:itemID="{80134B27-420D-4C9F-9086-E7058E24A657}">
   <ds:schemaRefs>
     <ds:schemaRef ds:uri="http://schemas.openxmlformats.org/officeDocument/2006/bibliography"/>
   </ds:schemaRefs>

</xml_diff>